<commit_message>
Algo - Selection sort added
</commit_message>
<xml_diff>
--- a/Algorithms.docx
+++ b/Algorithms.docx
@@ -24,14 +24,14 @@
         </w:tabs>
         <w:rPr>
           <w:b/>
-          <w:sz w:val="36"/>
-        </w:rPr>
-      </w:pPr>
-      <w:proofErr w:type="gramStart"/>
-      <w:r>
-        <w:rPr>
-          <w:b/>
-          <w:sz w:val="36"/>
+          <w:sz w:val="32"/>
+        </w:rPr>
+      </w:pPr>
+      <w:proofErr w:type="gramStart"/>
+      <w:r>
+        <w:rPr>
+          <w:b/>
+          <w:sz w:val="32"/>
         </w:rPr>
         <w:t>1 .</w:t>
       </w:r>
@@ -39,7 +39,7 @@
       <w:r>
         <w:rPr>
           <w:b/>
-          <w:sz w:val="36"/>
+          <w:sz w:val="32"/>
         </w:rPr>
         <w:t xml:space="preserve"> Searching</w:t>
       </w:r>
@@ -56,13 +56,13 @@
         </w:tabs>
         <w:rPr>
           <w:b/>
-          <w:sz w:val="32"/>
-        </w:rPr>
-      </w:pPr>
-      <w:r>
-        <w:rPr>
-          <w:b/>
-          <w:sz w:val="32"/>
+          <w:sz w:val="24"/>
+        </w:rPr>
+      </w:pPr>
+      <w:r>
+        <w:rPr>
+          <w:b/>
+          <w:sz w:val="24"/>
         </w:rPr>
         <w:t>Linear Search</w:t>
       </w:r>
@@ -78,12 +78,12 @@
           <w:tab w:val="left" w:pos="90"/>
         </w:tabs>
         <w:rPr>
-          <w:sz w:val="32"/>
-        </w:rPr>
-      </w:pPr>
-      <w:r>
-        <w:rPr>
-          <w:sz w:val="32"/>
+          <w:sz w:val="24"/>
+        </w:rPr>
+      </w:pPr>
+      <w:r>
+        <w:rPr>
+          <w:sz w:val="24"/>
         </w:rPr>
         <w:t>It is also known as sequential search</w:t>
       </w:r>
@@ -95,20 +95,20 @@
         </w:tabs>
         <w:ind w:left="360"/>
         <w:rPr>
-          <w:sz w:val="32"/>
-        </w:rPr>
-      </w:pPr>
-      <w:proofErr w:type="gramStart"/>
-      <w:r>
-        <w:rPr>
-          <w:sz w:val="32"/>
+          <w:sz w:val="24"/>
+        </w:rPr>
+      </w:pPr>
+      <w:proofErr w:type="gramStart"/>
+      <w:r>
+        <w:rPr>
+          <w:sz w:val="24"/>
         </w:rPr>
         <w:t>Approach :</w:t>
       </w:r>
       <w:proofErr w:type="gramEnd"/>
       <w:r>
         <w:rPr>
-          <w:sz w:val="32"/>
+          <w:sz w:val="24"/>
         </w:rPr>
         <w:t>-</w:t>
       </w:r>
@@ -124,26 +124,26 @@
           <w:tab w:val="left" w:pos="90"/>
         </w:tabs>
         <w:rPr>
-          <w:sz w:val="32"/>
-        </w:rPr>
-      </w:pPr>
-      <w:r>
-        <w:rPr>
-          <w:sz w:val="32"/>
+          <w:sz w:val="24"/>
+        </w:rPr>
+      </w:pPr>
+      <w:r>
+        <w:rPr>
+          <w:sz w:val="24"/>
         </w:rPr>
         <w:t xml:space="preserve">Start from the leftmost element of the array and one by one compare the </w:t>
       </w:r>
       <w:proofErr w:type="gramStart"/>
       <w:r>
         <w:rPr>
-          <w:sz w:val="32"/>
+          <w:sz w:val="24"/>
         </w:rPr>
         <w:t>key(</w:t>
       </w:r>
       <w:proofErr w:type="gramEnd"/>
       <w:r>
         <w:rPr>
-          <w:sz w:val="32"/>
+          <w:sz w:val="24"/>
         </w:rPr>
         <w:t xml:space="preserve">to find) with each element of the array . </w:t>
       </w:r>
@@ -159,12 +159,12 @@
           <w:tab w:val="left" w:pos="90"/>
         </w:tabs>
         <w:rPr>
-          <w:sz w:val="32"/>
-        </w:rPr>
-      </w:pPr>
-      <w:r>
-        <w:rPr>
-          <w:sz w:val="32"/>
+          <w:sz w:val="24"/>
+        </w:rPr>
+      </w:pPr>
+      <w:r>
+        <w:rPr>
+          <w:sz w:val="24"/>
         </w:rPr>
         <w:t xml:space="preserve">If the key matches with any element return the index </w:t>
       </w:r>
@@ -180,12 +180,12 @@
           <w:tab w:val="left" w:pos="90"/>
         </w:tabs>
         <w:rPr>
-          <w:sz w:val="32"/>
-        </w:rPr>
-      </w:pPr>
-      <w:r>
-        <w:rPr>
-          <w:sz w:val="32"/>
+          <w:sz w:val="24"/>
+        </w:rPr>
+      </w:pPr>
+      <w:r>
+        <w:rPr>
+          <w:sz w:val="24"/>
         </w:rPr>
         <w:t>In any other case of not finding return -1</w:t>
       </w:r>
@@ -197,12 +197,14 @@
         </w:tabs>
         <w:ind w:left="360"/>
         <w:rPr>
-          <w:sz w:val="32"/>
-        </w:rPr>
-      </w:pPr>
-      <w:r>
-        <w:rPr>
-          <w:sz w:val="32"/>
+          <w:i/>
+          <w:sz w:val="24"/>
+        </w:rPr>
+      </w:pPr>
+      <w:r>
+        <w:rPr>
+          <w:i/>
+          <w:sz w:val="24"/>
         </w:rPr>
         <w:t xml:space="preserve">Algorithm </w:t>
       </w:r>
@@ -210,21 +212,24 @@
       <w:proofErr w:type="gramStart"/>
       <w:r>
         <w:rPr>
-          <w:sz w:val="32"/>
+          <w:i/>
+          <w:sz w:val="24"/>
         </w:rPr>
         <w:t>linearSearch</w:t>
       </w:r>
       <w:proofErr w:type="spellEnd"/>
       <w:r>
         <w:rPr>
-          <w:sz w:val="32"/>
+          <w:i/>
+          <w:sz w:val="24"/>
         </w:rPr>
         <w:t>(</w:t>
       </w:r>
       <w:proofErr w:type="gramEnd"/>
       <w:r>
         <w:rPr>
-          <w:sz w:val="32"/>
+          <w:i/>
+          <w:sz w:val="24"/>
         </w:rPr>
         <w:t>A , key , n)</w:t>
       </w:r>
@@ -236,20 +241,23 @@
         </w:tabs>
         <w:ind w:left="360"/>
         <w:rPr>
-          <w:sz w:val="32"/>
-        </w:rPr>
-      </w:pPr>
-      <w:proofErr w:type="gramStart"/>
-      <w:r>
-        <w:rPr>
-          <w:sz w:val="32"/>
+          <w:i/>
+          <w:sz w:val="24"/>
+        </w:rPr>
+      </w:pPr>
+      <w:proofErr w:type="gramStart"/>
+      <w:r>
+        <w:rPr>
+          <w:i/>
+          <w:sz w:val="24"/>
         </w:rPr>
         <w:t>Input :</w:t>
       </w:r>
       <w:proofErr w:type="gramEnd"/>
       <w:r>
         <w:rPr>
-          <w:sz w:val="32"/>
+          <w:i/>
+          <w:sz w:val="24"/>
         </w:rPr>
         <w:t xml:space="preserve"> A – the array with number of n elements</w:t>
       </w:r>
@@ -261,12 +269,14 @@
         </w:tabs>
         <w:ind w:left="360"/>
         <w:rPr>
-          <w:sz w:val="32"/>
-        </w:rPr>
-      </w:pPr>
-      <w:r>
-        <w:rPr>
-          <w:sz w:val="32"/>
+          <w:i/>
+          <w:sz w:val="24"/>
+        </w:rPr>
+      </w:pPr>
+      <w:r>
+        <w:rPr>
+          <w:i/>
+          <w:sz w:val="24"/>
         </w:rPr>
         <w:tab/>
         <w:t xml:space="preserve">        </w:t>
@@ -274,14 +284,16 @@
       <w:proofErr w:type="gramStart"/>
       <w:r>
         <w:rPr>
-          <w:sz w:val="32"/>
+          <w:i/>
+          <w:sz w:val="24"/>
         </w:rPr>
         <w:t>key</w:t>
       </w:r>
       <w:proofErr w:type="gramEnd"/>
       <w:r>
         <w:rPr>
-          <w:sz w:val="32"/>
+          <w:i/>
+          <w:sz w:val="24"/>
         </w:rPr>
         <w:t xml:space="preserve"> – the element to search</w:t>
       </w:r>
@@ -293,48 +305,55 @@
         </w:tabs>
         <w:ind w:left="360"/>
         <w:rPr>
-          <w:sz w:val="32"/>
-        </w:rPr>
-      </w:pPr>
-      <w:proofErr w:type="gramStart"/>
-      <w:r>
-        <w:rPr>
-          <w:sz w:val="32"/>
+          <w:i/>
+          <w:sz w:val="24"/>
+        </w:rPr>
+      </w:pPr>
+      <w:proofErr w:type="gramStart"/>
+      <w:r>
+        <w:rPr>
+          <w:i/>
+          <w:sz w:val="24"/>
         </w:rPr>
         <w:t>1 .</w:t>
       </w:r>
       <w:proofErr w:type="gramEnd"/>
       <w:r>
         <w:rPr>
-          <w:sz w:val="32"/>
+          <w:i/>
+          <w:sz w:val="24"/>
         </w:rPr>
         <w:t xml:space="preserve"> </w:t>
       </w:r>
       <w:proofErr w:type="gramStart"/>
       <w:r>
         <w:rPr>
-          <w:sz w:val="32"/>
+          <w:i/>
+          <w:sz w:val="24"/>
         </w:rPr>
         <w:t>for</w:t>
       </w:r>
       <w:proofErr w:type="gramEnd"/>
       <w:r>
         <w:rPr>
-          <w:sz w:val="32"/>
+          <w:i/>
+          <w:sz w:val="24"/>
         </w:rPr>
         <w:t xml:space="preserve"> i &lt;- 0 </w:t>
       </w:r>
       <w:proofErr w:type="spellStart"/>
       <w:r>
         <w:rPr>
-          <w:sz w:val="32"/>
+          <w:i/>
+          <w:sz w:val="24"/>
         </w:rPr>
         <w:t>to n</w:t>
       </w:r>
       <w:proofErr w:type="spellEnd"/>
       <w:r>
         <w:rPr>
-          <w:sz w:val="32"/>
+          <w:i/>
+          <w:sz w:val="24"/>
         </w:rPr>
         <w:t xml:space="preserve"> do</w:t>
       </w:r>
@@ -346,40 +365,46 @@
         </w:tabs>
         <w:ind w:left="360"/>
         <w:rPr>
-          <w:sz w:val="32"/>
-        </w:rPr>
-      </w:pPr>
-      <w:proofErr w:type="gramStart"/>
-      <w:r>
-        <w:rPr>
-          <w:sz w:val="32"/>
+          <w:i/>
+          <w:sz w:val="24"/>
+        </w:rPr>
+      </w:pPr>
+      <w:proofErr w:type="gramStart"/>
+      <w:r>
+        <w:rPr>
+          <w:i/>
+          <w:sz w:val="24"/>
         </w:rPr>
         <w:t>2 .</w:t>
       </w:r>
       <w:proofErr w:type="gramEnd"/>
       <w:r>
         <w:rPr>
-          <w:sz w:val="32"/>
+          <w:i/>
+          <w:sz w:val="24"/>
         </w:rPr>
         <w:t xml:space="preserve"> </w:t>
       </w:r>
       <w:r>
         <w:rPr>
-          <w:sz w:val="32"/>
+          <w:i/>
+          <w:sz w:val="24"/>
         </w:rPr>
         <w:tab/>
       </w:r>
       <w:proofErr w:type="gramStart"/>
       <w:r>
         <w:rPr>
-          <w:sz w:val="32"/>
+          <w:i/>
+          <w:sz w:val="24"/>
         </w:rPr>
         <w:t>if</w:t>
       </w:r>
       <w:proofErr w:type="gramEnd"/>
       <w:r>
         <w:rPr>
-          <w:sz w:val="32"/>
+          <w:i/>
+          <w:sz w:val="24"/>
         </w:rPr>
         <w:t xml:space="preserve"> A[i] = key then</w:t>
       </w:r>
@@ -391,46 +416,53 @@
         </w:tabs>
         <w:ind w:left="360"/>
         <w:rPr>
-          <w:sz w:val="32"/>
-        </w:rPr>
-      </w:pPr>
-      <w:proofErr w:type="gramStart"/>
-      <w:r>
-        <w:rPr>
-          <w:sz w:val="32"/>
+          <w:i/>
+          <w:sz w:val="24"/>
+        </w:rPr>
+      </w:pPr>
+      <w:proofErr w:type="gramStart"/>
+      <w:r>
+        <w:rPr>
+          <w:i/>
+          <w:sz w:val="24"/>
         </w:rPr>
         <w:t>3 .</w:t>
       </w:r>
       <w:proofErr w:type="gramEnd"/>
       <w:r>
         <w:rPr>
-          <w:sz w:val="32"/>
+          <w:i/>
+          <w:sz w:val="24"/>
         </w:rPr>
         <w:t xml:space="preserve"> </w:t>
       </w:r>
       <w:r>
         <w:rPr>
-          <w:sz w:val="32"/>
+          <w:i/>
+          <w:sz w:val="24"/>
         </w:rPr>
         <w:tab/>
       </w:r>
       <w:r>
         <w:rPr>
-          <w:sz w:val="32"/>
+          <w:i/>
+          <w:sz w:val="24"/>
         </w:rPr>
         <w:tab/>
       </w:r>
       <w:proofErr w:type="gramStart"/>
       <w:r>
         <w:rPr>
-          <w:sz w:val="32"/>
+          <w:i/>
+          <w:sz w:val="24"/>
         </w:rPr>
         <w:t>return</w:t>
       </w:r>
       <w:proofErr w:type="gramEnd"/>
       <w:r>
         <w:rPr>
-          <w:sz w:val="32"/>
+          <w:i/>
+          <w:sz w:val="24"/>
         </w:rPr>
         <w:t xml:space="preserve"> i</w:t>
       </w:r>
@@ -442,40 +474,46 @@
         </w:tabs>
         <w:ind w:left="360"/>
         <w:rPr>
-          <w:sz w:val="32"/>
-        </w:rPr>
-      </w:pPr>
-      <w:proofErr w:type="gramStart"/>
-      <w:r>
-        <w:rPr>
-          <w:sz w:val="32"/>
+          <w:i/>
+          <w:sz w:val="24"/>
+        </w:rPr>
+      </w:pPr>
+      <w:proofErr w:type="gramStart"/>
+      <w:r>
+        <w:rPr>
+          <w:i/>
+          <w:sz w:val="24"/>
         </w:rPr>
         <w:t>4 .</w:t>
       </w:r>
       <w:proofErr w:type="gramEnd"/>
       <w:r>
         <w:rPr>
-          <w:sz w:val="32"/>
+          <w:i/>
+          <w:sz w:val="24"/>
         </w:rPr>
         <w:t xml:space="preserve"> </w:t>
       </w:r>
       <w:r>
         <w:rPr>
-          <w:sz w:val="32"/>
+          <w:i/>
+          <w:sz w:val="24"/>
         </w:rPr>
         <w:tab/>
       </w:r>
       <w:proofErr w:type="gramStart"/>
       <w:r>
         <w:rPr>
-          <w:sz w:val="32"/>
+          <w:i/>
+          <w:sz w:val="24"/>
         </w:rPr>
         <w:t>end</w:t>
       </w:r>
       <w:proofErr w:type="gramEnd"/>
       <w:r>
         <w:rPr>
-          <w:sz w:val="32"/>
+          <w:i/>
+          <w:sz w:val="24"/>
         </w:rPr>
         <w:t xml:space="preserve"> if</w:t>
       </w:r>
@@ -487,34 +525,39 @@
         </w:tabs>
         <w:ind w:left="360"/>
         <w:rPr>
-          <w:sz w:val="32"/>
-        </w:rPr>
-      </w:pPr>
-      <w:proofErr w:type="gramStart"/>
-      <w:r>
-        <w:rPr>
-          <w:sz w:val="32"/>
+          <w:i/>
+          <w:sz w:val="24"/>
+        </w:rPr>
+      </w:pPr>
+      <w:proofErr w:type="gramStart"/>
+      <w:r>
+        <w:rPr>
+          <w:i/>
+          <w:sz w:val="24"/>
         </w:rPr>
         <w:t>5 .</w:t>
       </w:r>
       <w:proofErr w:type="gramEnd"/>
       <w:r>
         <w:rPr>
-          <w:sz w:val="32"/>
+          <w:i/>
+          <w:sz w:val="24"/>
         </w:rPr>
         <w:t xml:space="preserve"> </w:t>
       </w:r>
       <w:proofErr w:type="gramStart"/>
       <w:r>
         <w:rPr>
-          <w:sz w:val="32"/>
+          <w:i/>
+          <w:sz w:val="24"/>
         </w:rPr>
         <w:t>return</w:t>
       </w:r>
       <w:proofErr w:type="gramEnd"/>
       <w:r>
         <w:rPr>
-          <w:sz w:val="32"/>
+          <w:i/>
+          <w:sz w:val="24"/>
         </w:rPr>
         <w:t xml:space="preserve"> -1</w:t>
       </w:r>
@@ -526,40 +569,52 @@
         </w:tabs>
         <w:ind w:left="360"/>
         <w:rPr>
-          <w:sz w:val="32"/>
-        </w:rPr>
-      </w:pPr>
-      <w:r>
-        <w:rPr>
-          <w:sz w:val="32"/>
+          <w:b/>
+          <w:i/>
+          <w:sz w:val="24"/>
+        </w:rPr>
+      </w:pPr>
+      <w:r>
+        <w:rPr>
+          <w:b/>
+          <w:i/>
+          <w:sz w:val="24"/>
         </w:rPr>
         <w:t>Time-</w:t>
       </w:r>
       <w:proofErr w:type="spellStart"/>
       <w:r>
         <w:rPr>
-          <w:sz w:val="32"/>
+          <w:b/>
+          <w:i/>
+          <w:sz w:val="24"/>
         </w:rPr>
         <w:t>comlexity</w:t>
       </w:r>
       <w:proofErr w:type="spellEnd"/>
       <w:r>
         <w:rPr>
-          <w:sz w:val="32"/>
+          <w:b/>
+          <w:i/>
+          <w:sz w:val="24"/>
         </w:rPr>
         <w:t xml:space="preserve"> = </w:t>
       </w:r>
       <w:proofErr w:type="gramStart"/>
       <w:r>
         <w:rPr>
-          <w:sz w:val="32"/>
+          <w:b/>
+          <w:i/>
+          <w:sz w:val="24"/>
         </w:rPr>
         <w:t>O(</w:t>
       </w:r>
       <w:proofErr w:type="gramEnd"/>
       <w:r>
         <w:rPr>
-          <w:sz w:val="32"/>
+          <w:b/>
+          <w:i/>
+          <w:sz w:val="24"/>
         </w:rPr>
         <w:t>n)</w:t>
       </w:r>
@@ -576,13 +631,13 @@
         </w:tabs>
         <w:rPr>
           <w:b/>
-          <w:sz w:val="32"/>
-        </w:rPr>
-      </w:pPr>
-      <w:r>
-        <w:rPr>
-          <w:b/>
-          <w:sz w:val="32"/>
+          <w:sz w:val="24"/>
+        </w:rPr>
+      </w:pPr>
+      <w:r>
+        <w:rPr>
+          <w:b/>
+          <w:sz w:val="24"/>
         </w:rPr>
         <w:t>Binary Search</w:t>
       </w:r>
@@ -595,47 +650,868 @@
         <w:ind w:left="360"/>
         <w:rPr>
           <w:b/>
-          <w:sz w:val="36"/>
-        </w:rPr>
-      </w:pPr>
+          <w:sz w:val="32"/>
+        </w:rPr>
+      </w:pPr>
+    </w:p>
+    <w:p>
+      <w:pPr>
+        <w:rPr>
+          <w:b/>
+          <w:sz w:val="32"/>
+        </w:rPr>
+      </w:pPr>
+    </w:p>
+    <w:p>
+      <w:pPr>
+        <w:rPr>
+          <w:b/>
+          <w:sz w:val="32"/>
+        </w:rPr>
+      </w:pPr>
+      <w:proofErr w:type="gramStart"/>
+      <w:r>
+        <w:rPr>
+          <w:b/>
+          <w:sz w:val="32"/>
+        </w:rPr>
+        <w:t>2 .</w:t>
+      </w:r>
+      <w:proofErr w:type="gramEnd"/>
+      <w:r>
+        <w:rPr>
+          <w:b/>
+          <w:sz w:val="32"/>
+        </w:rPr>
+        <w:t xml:space="preserve"> Sorting</w:t>
+      </w:r>
+    </w:p>
+    <w:p>
+      <w:pPr>
+        <w:pStyle w:val="ListParagraph"/>
+        <w:numPr>
+          <w:ilvl w:val="0"/>
+          <w:numId w:val="4"/>
+        </w:numPr>
+        <w:rPr>
+          <w:b/>
+          <w:sz w:val="24"/>
+        </w:rPr>
+      </w:pPr>
+      <w:r>
+        <w:rPr>
+          <w:b/>
+          <w:sz w:val="24"/>
+        </w:rPr>
+        <w:t xml:space="preserve">. </w:t>
+      </w:r>
+      <w:r>
+        <w:rPr>
+          <w:b/>
+          <w:sz w:val="28"/>
+        </w:rPr>
+        <w:t xml:space="preserve">Selection Sort </w:t>
+      </w:r>
+    </w:p>
+    <w:p>
+      <w:pPr>
+        <w:spacing w:line="240" w:lineRule="auto"/>
+        <w:ind w:left="720"/>
+        <w:rPr>
+          <w:sz w:val="24"/>
+        </w:rPr>
+      </w:pPr>
+      <w:r>
+        <w:rPr>
+          <w:b/>
+          <w:sz w:val="24"/>
+        </w:rPr>
+        <w:t xml:space="preserve">- </w:t>
+      </w:r>
+      <w:r>
+        <w:rPr>
+          <w:sz w:val="24"/>
+        </w:rPr>
+        <w:t xml:space="preserve">This algorithm sorts an </w:t>
+      </w:r>
+      <w:proofErr w:type="gramStart"/>
+      <w:r>
+        <w:rPr>
+          <w:sz w:val="24"/>
+        </w:rPr>
+        <w:t>array ,</w:t>
+      </w:r>
+      <w:proofErr w:type="gramEnd"/>
+      <w:r>
+        <w:rPr>
+          <w:sz w:val="24"/>
+        </w:rPr>
+        <w:t xml:space="preserve"> by repeatedly finding the minimum element from unsorted part an putting it at the </w:t>
+      </w:r>
+      <w:r>
+        <w:rPr>
+          <w:sz w:val="24"/>
+        </w:rPr>
+        <w:t>beginning</w:t>
+      </w:r>
+    </w:p>
+    <w:p>
+      <w:pPr>
+        <w:spacing w:line="240" w:lineRule="auto"/>
+        <w:ind w:left="720"/>
+        <w:rPr>
+          <w:sz w:val="24"/>
+        </w:rPr>
+      </w:pPr>
+      <w:r>
+        <w:rPr>
+          <w:sz w:val="24"/>
+        </w:rPr>
+        <w:t xml:space="preserve">- The algorithm maintains two </w:t>
+      </w:r>
+      <w:proofErr w:type="spellStart"/>
+      <w:r>
+        <w:rPr>
+          <w:sz w:val="24"/>
+        </w:rPr>
+        <w:t>subarrays</w:t>
+      </w:r>
+      <w:proofErr w:type="spellEnd"/>
+      <w:r>
+        <w:rPr>
+          <w:sz w:val="24"/>
+        </w:rPr>
+        <w:t xml:space="preserve"> in a given array</w:t>
+      </w:r>
+    </w:p>
+    <w:p>
+      <w:pPr>
+        <w:spacing w:line="240" w:lineRule="auto"/>
+        <w:ind w:left="720"/>
+        <w:rPr>
+          <w:sz w:val="24"/>
+        </w:rPr>
+      </w:pPr>
+      <w:r>
+        <w:rPr>
+          <w:sz w:val="24"/>
+        </w:rPr>
+        <w:tab/>
+      </w:r>
+      <w:proofErr w:type="gramStart"/>
+      <w:r>
+        <w:rPr>
+          <w:sz w:val="24"/>
+        </w:rPr>
+        <w:t>1 .</w:t>
+      </w:r>
+      <w:proofErr w:type="gramEnd"/>
+      <w:r>
+        <w:rPr>
+          <w:sz w:val="24"/>
+        </w:rPr>
+        <w:t xml:space="preserve"> </w:t>
+      </w:r>
+      <w:r>
+        <w:rPr>
+          <w:sz w:val="24"/>
+        </w:rPr>
+        <w:t>The array which is already sorted</w:t>
+      </w:r>
+    </w:p>
+    <w:p>
+      <w:pPr>
+        <w:spacing w:line="240" w:lineRule="auto"/>
+        <w:ind w:left="720"/>
+        <w:rPr>
+          <w:sz w:val="24"/>
+        </w:rPr>
+      </w:pPr>
+      <w:r>
+        <w:rPr>
+          <w:sz w:val="24"/>
+        </w:rPr>
+        <w:tab/>
+      </w:r>
+      <w:proofErr w:type="gramStart"/>
+      <w:r>
+        <w:rPr>
+          <w:sz w:val="24"/>
+        </w:rPr>
+        <w:t>2 .</w:t>
+      </w:r>
+      <w:proofErr w:type="gramEnd"/>
+      <w:r>
+        <w:rPr>
+          <w:sz w:val="24"/>
+        </w:rPr>
+        <w:t xml:space="preserve"> Remaining array which is unsorted</w:t>
+      </w:r>
+    </w:p>
+    <w:p>
+      <w:pPr>
+        <w:spacing w:line="240" w:lineRule="auto"/>
+        <w:ind w:left="720"/>
+        <w:rPr>
+          <w:sz w:val="24"/>
+        </w:rPr>
+      </w:pPr>
+      <w:r>
+        <w:rPr>
+          <w:sz w:val="24"/>
+        </w:rPr>
+        <w:lastRenderedPageBreak/>
+        <w:t>Approach:-</w:t>
+      </w:r>
+    </w:p>
+    <w:p>
+      <w:pPr>
+        <w:spacing w:line="240" w:lineRule="auto"/>
+        <w:ind w:left="720"/>
+        <w:rPr>
+          <w:sz w:val="24"/>
+        </w:rPr>
+      </w:pPr>
+      <w:r>
+        <w:rPr>
+          <w:sz w:val="24"/>
+        </w:rPr>
+        <w:t>- Find th</w:t>
+      </w:r>
+      <w:r>
+        <w:rPr>
+          <w:sz w:val="24"/>
+        </w:rPr>
+        <w:t>e minimum element in the unsorted array and swap it with element at beginning</w:t>
+      </w:r>
+      <w:r>
+        <w:rPr>
+          <w:sz w:val="24"/>
+        </w:rPr>
+        <w:t xml:space="preserve"> of that unsorted array OR</w:t>
+      </w:r>
+    </w:p>
+    <w:p>
+      <w:pPr>
+        <w:spacing w:line="240" w:lineRule="auto"/>
+        <w:ind w:left="720"/>
+        <w:rPr>
+          <w:sz w:val="24"/>
+        </w:rPr>
+      </w:pPr>
+      <w:r>
+        <w:rPr>
+          <w:sz w:val="24"/>
+        </w:rPr>
+        <w:t xml:space="preserve">- In every iteration of selection </w:t>
+      </w:r>
+      <w:proofErr w:type="gramStart"/>
+      <w:r>
+        <w:rPr>
+          <w:sz w:val="24"/>
+        </w:rPr>
+        <w:t>sort  ,</w:t>
+      </w:r>
+      <w:proofErr w:type="gramEnd"/>
+      <w:r>
+        <w:rPr>
+          <w:sz w:val="24"/>
+        </w:rPr>
+        <w:t xml:space="preserve"> the minimum element from the unsorted </w:t>
+      </w:r>
+      <w:proofErr w:type="spellStart"/>
+      <w:r>
+        <w:rPr>
+          <w:sz w:val="24"/>
+        </w:rPr>
+        <w:t>subarray</w:t>
+      </w:r>
+      <w:proofErr w:type="spellEnd"/>
+      <w:r>
+        <w:rPr>
+          <w:sz w:val="24"/>
+        </w:rPr>
+        <w:t xml:space="preserve"> is picked and moved to the sorted </w:t>
+      </w:r>
+      <w:proofErr w:type="spellStart"/>
+      <w:r>
+        <w:rPr>
+          <w:sz w:val="24"/>
+        </w:rPr>
+        <w:t>subarray</w:t>
+      </w:r>
+      <w:proofErr w:type="spellEnd"/>
+    </w:p>
+    <w:p>
+      <w:pPr>
+        <w:spacing w:line="240" w:lineRule="auto"/>
+        <w:ind w:left="720"/>
+        <w:rPr>
+          <w:i/>
+          <w:sz w:val="24"/>
+        </w:rPr>
+      </w:pPr>
+      <w:proofErr w:type="gramStart"/>
+      <w:r>
+        <w:rPr>
+          <w:i/>
+          <w:sz w:val="24"/>
+        </w:rPr>
+        <w:t>void</w:t>
+      </w:r>
+      <w:proofErr w:type="gramEnd"/>
+      <w:r>
+        <w:rPr>
+          <w:i/>
+          <w:sz w:val="24"/>
+        </w:rPr>
+        <w:t xml:space="preserve"> </w:t>
+      </w:r>
+      <w:proofErr w:type="spellStart"/>
+      <w:r>
+        <w:rPr>
+          <w:i/>
+          <w:sz w:val="24"/>
+        </w:rPr>
+        <w:t>selectionSort</w:t>
+      </w:r>
+      <w:proofErr w:type="spellEnd"/>
+      <w:r>
+        <w:rPr>
+          <w:i/>
+          <w:sz w:val="24"/>
+        </w:rPr>
+        <w:t>(</w:t>
+      </w:r>
+      <w:proofErr w:type="spellStart"/>
+      <w:r>
+        <w:rPr>
+          <w:i/>
+          <w:sz w:val="24"/>
+        </w:rPr>
+        <w:t>int</w:t>
+      </w:r>
+      <w:proofErr w:type="spellEnd"/>
+      <w:r>
+        <w:rPr>
+          <w:i/>
+          <w:sz w:val="24"/>
+        </w:rPr>
+        <w:t xml:space="preserve"> * array , </w:t>
+      </w:r>
+      <w:proofErr w:type="spellStart"/>
+      <w:r>
+        <w:rPr>
+          <w:i/>
+          <w:sz w:val="24"/>
+        </w:rPr>
+        <w:t>int</w:t>
+      </w:r>
+      <w:proofErr w:type="spellEnd"/>
+      <w:r>
+        <w:rPr>
+          <w:i/>
+          <w:sz w:val="24"/>
+        </w:rPr>
+        <w:t xml:space="preserve"> n)</w:t>
+      </w:r>
+      <w:r>
+        <w:rPr>
+          <w:i/>
+          <w:sz w:val="24"/>
+        </w:rPr>
+        <w:t xml:space="preserve">    // n is the length of the array</w:t>
+      </w:r>
+    </w:p>
+    <w:p>
+      <w:pPr>
+        <w:spacing w:line="240" w:lineRule="auto"/>
+        <w:ind w:left="720"/>
+        <w:rPr>
+          <w:i/>
+          <w:sz w:val="24"/>
+        </w:rPr>
+      </w:pPr>
+      <w:r>
+        <w:rPr>
+          <w:i/>
+          <w:sz w:val="24"/>
+        </w:rPr>
+        <w:t>{</w:t>
+      </w:r>
+    </w:p>
+    <w:p>
+      <w:pPr>
+        <w:spacing w:line="240" w:lineRule="auto"/>
+        <w:ind w:left="720"/>
+        <w:rPr>
+          <w:i/>
+          <w:sz w:val="24"/>
+        </w:rPr>
+      </w:pPr>
+      <w:r>
+        <w:rPr>
+          <w:i/>
+          <w:sz w:val="24"/>
+        </w:rPr>
+        <w:tab/>
+      </w:r>
+      <w:proofErr w:type="spellStart"/>
+      <w:proofErr w:type="gramStart"/>
+      <w:r>
+        <w:rPr>
+          <w:i/>
+          <w:sz w:val="24"/>
+        </w:rPr>
+        <w:t>int</w:t>
+      </w:r>
+      <w:proofErr w:type="spellEnd"/>
+      <w:proofErr w:type="gramEnd"/>
+      <w:r>
+        <w:rPr>
+          <w:i/>
+          <w:sz w:val="24"/>
+        </w:rPr>
+        <w:t xml:space="preserve"> i , j , temp ; </w:t>
+      </w:r>
+    </w:p>
+    <w:p>
+      <w:pPr>
+        <w:spacing w:line="240" w:lineRule="auto"/>
+        <w:ind w:left="720"/>
+        <w:rPr>
+          <w:i/>
+          <w:sz w:val="24"/>
+        </w:rPr>
+      </w:pPr>
+      <w:r>
+        <w:rPr>
+          <w:i/>
+          <w:sz w:val="24"/>
+        </w:rPr>
+        <w:tab/>
+      </w:r>
+      <w:proofErr w:type="gramStart"/>
+      <w:r>
+        <w:rPr>
+          <w:i/>
+          <w:sz w:val="24"/>
+        </w:rPr>
+        <w:t>for(</w:t>
+      </w:r>
+      <w:proofErr w:type="gramEnd"/>
+      <w:r>
+        <w:rPr>
+          <w:i/>
+          <w:sz w:val="24"/>
+        </w:rPr>
+        <w:t>i=0 ; i&lt;n-1 ; i++)</w:t>
+      </w:r>
+    </w:p>
+    <w:p>
+      <w:pPr>
+        <w:spacing w:line="240" w:lineRule="auto"/>
+        <w:ind w:left="720"/>
+        <w:rPr>
+          <w:i/>
+          <w:sz w:val="24"/>
+        </w:rPr>
+      </w:pPr>
+      <w:r>
+        <w:rPr>
+          <w:i/>
+          <w:sz w:val="24"/>
+        </w:rPr>
+        <w:tab/>
+        <w:t>{</w:t>
+      </w:r>
+    </w:p>
+    <w:p>
+      <w:pPr>
+        <w:spacing w:line="240" w:lineRule="auto"/>
+        <w:ind w:left="720"/>
+        <w:rPr>
+          <w:i/>
+          <w:sz w:val="24"/>
+        </w:rPr>
+      </w:pPr>
+      <w:r>
+        <w:rPr>
+          <w:i/>
+          <w:sz w:val="24"/>
+        </w:rPr>
+        <w:tab/>
+      </w:r>
+      <w:r>
+        <w:rPr>
+          <w:i/>
+          <w:sz w:val="24"/>
+        </w:rPr>
+        <w:tab/>
+      </w:r>
+      <w:proofErr w:type="gramStart"/>
+      <w:r>
+        <w:rPr>
+          <w:i/>
+          <w:sz w:val="24"/>
+        </w:rPr>
+        <w:t>for(</w:t>
+      </w:r>
+      <w:proofErr w:type="gramEnd"/>
+      <w:r>
+        <w:rPr>
+          <w:i/>
+          <w:sz w:val="24"/>
+        </w:rPr>
+        <w:t>j= i + 1 ; j &lt; n ; j++)</w:t>
+      </w:r>
       <w:bookmarkStart w:id="0" w:name="_GoBack"/>
       <w:bookmarkEnd w:id="0"/>
     </w:p>
     <w:p>
       <w:pPr>
-        <w:rPr>
-          <w:b/>
-          <w:sz w:val="36"/>
-        </w:rPr>
-      </w:pPr>
-    </w:p>
-    <w:p>
-      <w:pPr>
-        <w:rPr>
-          <w:b/>
-          <w:sz w:val="36"/>
-        </w:rPr>
-      </w:pPr>
-      <w:proofErr w:type="gramStart"/>
-      <w:r>
-        <w:rPr>
-          <w:b/>
-          <w:sz w:val="36"/>
-        </w:rPr>
-        <w:t>2 .</w:t>
-      </w:r>
-      <w:proofErr w:type="gramEnd"/>
-      <w:r>
-        <w:rPr>
-          <w:b/>
-          <w:sz w:val="36"/>
-        </w:rPr>
-        <w:t xml:space="preserve"> Sorting</w:t>
-      </w:r>
+        <w:spacing w:line="240" w:lineRule="auto"/>
+        <w:ind w:left="720"/>
+        <w:rPr>
+          <w:i/>
+          <w:sz w:val="24"/>
+        </w:rPr>
+      </w:pPr>
+      <w:r>
+        <w:rPr>
+          <w:i/>
+          <w:sz w:val="24"/>
+        </w:rPr>
+        <w:tab/>
+      </w:r>
+      <w:r>
+        <w:rPr>
+          <w:i/>
+          <w:sz w:val="24"/>
+        </w:rPr>
+        <w:tab/>
+        <w:t>{</w:t>
+      </w:r>
+    </w:p>
+    <w:p>
+      <w:pPr>
+        <w:spacing w:line="240" w:lineRule="auto"/>
+        <w:ind w:left="720"/>
+        <w:rPr>
+          <w:i/>
+          <w:sz w:val="24"/>
+        </w:rPr>
+      </w:pPr>
+      <w:r>
+        <w:rPr>
+          <w:i/>
+          <w:sz w:val="24"/>
+        </w:rPr>
+        <w:tab/>
+      </w:r>
+      <w:r>
+        <w:rPr>
+          <w:i/>
+          <w:sz w:val="24"/>
+        </w:rPr>
+        <w:tab/>
+      </w:r>
+      <w:r>
+        <w:rPr>
+          <w:i/>
+          <w:sz w:val="24"/>
+        </w:rPr>
+        <w:tab/>
+      </w:r>
+      <w:proofErr w:type="gramStart"/>
+      <w:r>
+        <w:rPr>
+          <w:i/>
+          <w:sz w:val="24"/>
+        </w:rPr>
+        <w:t>temp</w:t>
+      </w:r>
+      <w:proofErr w:type="gramEnd"/>
+      <w:r>
+        <w:rPr>
+          <w:i/>
+          <w:sz w:val="24"/>
+        </w:rPr>
+        <w:t xml:space="preserve"> = array[i] ; </w:t>
+      </w:r>
+    </w:p>
+    <w:p>
+      <w:pPr>
+        <w:spacing w:line="240" w:lineRule="auto"/>
+        <w:ind w:left="720"/>
+        <w:rPr>
+          <w:i/>
+          <w:sz w:val="24"/>
+        </w:rPr>
+      </w:pPr>
+      <w:r>
+        <w:rPr>
+          <w:i/>
+          <w:sz w:val="24"/>
+        </w:rPr>
+        <w:tab/>
+      </w:r>
+      <w:r>
+        <w:rPr>
+          <w:i/>
+          <w:sz w:val="24"/>
+        </w:rPr>
+        <w:tab/>
+      </w:r>
+      <w:r>
+        <w:rPr>
+          <w:i/>
+          <w:sz w:val="24"/>
+        </w:rPr>
+        <w:tab/>
+      </w:r>
+      <w:proofErr w:type="gramStart"/>
+      <w:r>
+        <w:rPr>
+          <w:i/>
+          <w:sz w:val="24"/>
+        </w:rPr>
+        <w:t>array[</w:t>
+      </w:r>
+      <w:proofErr w:type="gramEnd"/>
+      <w:r>
+        <w:rPr>
+          <w:i/>
+          <w:sz w:val="24"/>
+        </w:rPr>
+        <w:t xml:space="preserve">i] = array[j] ; </w:t>
+      </w:r>
+    </w:p>
+    <w:p>
+      <w:pPr>
+        <w:spacing w:line="240" w:lineRule="auto"/>
+        <w:ind w:left="720"/>
+        <w:rPr>
+          <w:i/>
+          <w:sz w:val="24"/>
+        </w:rPr>
+      </w:pPr>
+      <w:r>
+        <w:rPr>
+          <w:i/>
+          <w:sz w:val="24"/>
+        </w:rPr>
+        <w:tab/>
+      </w:r>
+      <w:r>
+        <w:rPr>
+          <w:i/>
+          <w:sz w:val="24"/>
+        </w:rPr>
+        <w:tab/>
+      </w:r>
+      <w:r>
+        <w:rPr>
+          <w:i/>
+          <w:sz w:val="24"/>
+        </w:rPr>
+        <w:tab/>
+      </w:r>
+      <w:proofErr w:type="gramStart"/>
+      <w:r>
+        <w:rPr>
+          <w:i/>
+          <w:sz w:val="24"/>
+        </w:rPr>
+        <w:t>array[</w:t>
+      </w:r>
+      <w:proofErr w:type="gramEnd"/>
+      <w:r>
+        <w:rPr>
+          <w:i/>
+          <w:sz w:val="24"/>
+        </w:rPr>
+        <w:t xml:space="preserve">j] = temp ; </w:t>
+      </w:r>
+    </w:p>
+    <w:p>
+      <w:pPr>
+        <w:spacing w:line="240" w:lineRule="auto"/>
+        <w:ind w:left="1440" w:firstLine="720"/>
+        <w:rPr>
+          <w:i/>
+          <w:sz w:val="24"/>
+        </w:rPr>
+      </w:pPr>
+      <w:r>
+        <w:rPr>
+          <w:i/>
+          <w:sz w:val="24"/>
+        </w:rPr>
+        <w:t>}</w:t>
+      </w:r>
+    </w:p>
+    <w:p>
+      <w:pPr>
+        <w:spacing w:line="240" w:lineRule="auto"/>
+        <w:ind w:left="720" w:firstLine="720"/>
+        <w:rPr>
+          <w:i/>
+          <w:sz w:val="24"/>
+        </w:rPr>
+      </w:pPr>
+      <w:r>
+        <w:rPr>
+          <w:i/>
+          <w:sz w:val="24"/>
+        </w:rPr>
+        <w:t>}</w:t>
+      </w:r>
+    </w:p>
+    <w:p>
+      <w:pPr>
+        <w:spacing w:line="240" w:lineRule="auto"/>
+        <w:ind w:left="720" w:firstLine="720"/>
+        <w:rPr>
+          <w:i/>
+          <w:sz w:val="24"/>
+        </w:rPr>
+      </w:pPr>
+      <w:proofErr w:type="gramStart"/>
+      <w:r>
+        <w:rPr>
+          <w:i/>
+          <w:sz w:val="24"/>
+        </w:rPr>
+        <w:t>print(</w:t>
+      </w:r>
+      <w:proofErr w:type="gramEnd"/>
+      <w:r>
+        <w:rPr>
+          <w:i/>
+          <w:sz w:val="24"/>
+        </w:rPr>
+        <w:t>array)</w:t>
+      </w:r>
+    </w:p>
+    <w:p>
+      <w:pPr>
+        <w:spacing w:line="240" w:lineRule="auto"/>
+        <w:ind w:left="720"/>
+        <w:rPr>
+          <w:i/>
+          <w:sz w:val="24"/>
+        </w:rPr>
+      </w:pPr>
+      <w:r>
+        <w:rPr>
+          <w:i/>
+          <w:sz w:val="24"/>
+        </w:rPr>
+        <w:t>}</w:t>
+      </w:r>
+    </w:p>
+    <w:p>
+      <w:pPr>
+        <w:spacing w:line="240" w:lineRule="auto"/>
+        <w:ind w:left="720"/>
+        <w:rPr>
+          <w:b/>
+          <w:i/>
+          <w:sz w:val="24"/>
+        </w:rPr>
+      </w:pPr>
+      <w:r>
+        <w:rPr>
+          <w:b/>
+          <w:i/>
+          <w:sz w:val="24"/>
+        </w:rPr>
+        <w:t xml:space="preserve">Time-complexity = </w:t>
+      </w:r>
+      <w:proofErr w:type="gramStart"/>
+      <w:r>
+        <w:rPr>
+          <w:b/>
+          <w:i/>
+          <w:sz w:val="24"/>
+        </w:rPr>
+        <w:t>O(</w:t>
+      </w:r>
+      <w:proofErr w:type="gramEnd"/>
+      <w:r>
+        <w:rPr>
+          <w:b/>
+          <w:i/>
+          <w:sz w:val="24"/>
+        </w:rPr>
+        <w:t>n</w:t>
+      </w:r>
+      <w:r>
+        <w:rPr>
+          <w:b/>
+          <w:i/>
+          <w:sz w:val="24"/>
+          <w:vertAlign w:val="superscript"/>
+        </w:rPr>
+        <w:t>2</w:t>
+      </w:r>
+      <w:r>
+        <w:rPr>
+          <w:b/>
+          <w:i/>
+          <w:sz w:val="24"/>
+        </w:rPr>
+        <w:t>)</w:t>
+      </w:r>
+    </w:p>
+    <w:p>
+      <w:pPr>
+        <w:ind w:left="720"/>
+        <w:rPr>
+          <w:sz w:val="24"/>
+        </w:rPr>
+      </w:pPr>
+    </w:p>
+    <w:p>
+      <w:pPr>
+        <w:ind w:left="720"/>
+        <w:rPr>
+          <w:sz w:val="24"/>
+        </w:rPr>
+      </w:pPr>
+    </w:p>
+    <w:p>
+      <w:pPr>
+        <w:pStyle w:val="ListParagraph"/>
+        <w:ind w:left="1080"/>
+        <w:rPr>
+          <w:b/>
+          <w:sz w:val="24"/>
+        </w:rPr>
+      </w:pPr>
+    </w:p>
+    <w:p>
+      <w:pPr>
+        <w:pStyle w:val="ListParagraph"/>
+        <w:rPr>
+          <w:b/>
+          <w:sz w:val="24"/>
+        </w:rPr>
+      </w:pPr>
+    </w:p>
+    <w:p>
+      <w:pPr>
+        <w:ind w:left="360"/>
+        <w:rPr>
+          <w:b/>
+          <w:sz w:val="32"/>
+        </w:rPr>
+      </w:pPr>
     </w:p>
     <w:sectPr>
       <w:pgSz w:w="12240" w:h="15840"/>
-      <w:pgMar w:top="810" w:right="810" w:bottom="1440" w:left="990" w:header="720" w:footer="720" w:gutter="0"/>
+      <w:pgMar w:top="810" w:right="810" w:bottom="540" w:left="990" w:header="720" w:footer="720" w:gutter="0"/>
       <w:cols w:space="720"/>
       <w:docGrid w:linePitch="360"/>
     </w:sectPr>
@@ -759,6 +1635,95 @@
     </w:lvl>
   </w:abstractNum>
   <w:abstractNum w:abstractNumId="1">
+    <w:nsid w:val="29A311BE"/>
+    <w:multiLevelType w:val="hybridMultilevel"/>
+    <w:tmpl w:val="ED542D9A"/>
+    <w:lvl w:ilvl="0" w:tplc="7EF0473A">
+      <w:start w:val="1"/>
+      <w:numFmt w:val="decimal"/>
+      <w:lvlText w:val="%1)"/>
+      <w:lvlJc w:val="left"/>
+      <w:pPr>
+        <w:ind w:left="1080" w:hanging="360"/>
+      </w:pPr>
+      <w:rPr>
+        <w:rFonts w:hint="default"/>
+      </w:rPr>
+    </w:lvl>
+    <w:lvl w:ilvl="1" w:tplc="04090019">
+      <w:start w:val="1"/>
+      <w:numFmt w:val="lowerLetter"/>
+      <w:lvlText w:val="%2."/>
+      <w:lvlJc w:val="left"/>
+      <w:pPr>
+        <w:ind w:left="1800" w:hanging="360"/>
+      </w:pPr>
+    </w:lvl>
+    <w:lvl w:ilvl="2" w:tplc="0409001B" w:tentative="1">
+      <w:start w:val="1"/>
+      <w:numFmt w:val="lowerRoman"/>
+      <w:lvlText w:val="%3."/>
+      <w:lvlJc w:val="right"/>
+      <w:pPr>
+        <w:ind w:left="2520" w:hanging="180"/>
+      </w:pPr>
+    </w:lvl>
+    <w:lvl w:ilvl="3" w:tplc="0409000F" w:tentative="1">
+      <w:start w:val="1"/>
+      <w:numFmt w:val="decimal"/>
+      <w:lvlText w:val="%4."/>
+      <w:lvlJc w:val="left"/>
+      <w:pPr>
+        <w:ind w:left="3240" w:hanging="360"/>
+      </w:pPr>
+    </w:lvl>
+    <w:lvl w:ilvl="4" w:tplc="04090019" w:tentative="1">
+      <w:start w:val="1"/>
+      <w:numFmt w:val="lowerLetter"/>
+      <w:lvlText w:val="%5."/>
+      <w:lvlJc w:val="left"/>
+      <w:pPr>
+        <w:ind w:left="3960" w:hanging="360"/>
+      </w:pPr>
+    </w:lvl>
+    <w:lvl w:ilvl="5" w:tplc="0409001B" w:tentative="1">
+      <w:start w:val="1"/>
+      <w:numFmt w:val="lowerRoman"/>
+      <w:lvlText w:val="%6."/>
+      <w:lvlJc w:val="right"/>
+      <w:pPr>
+        <w:ind w:left="4680" w:hanging="180"/>
+      </w:pPr>
+    </w:lvl>
+    <w:lvl w:ilvl="6" w:tplc="0409000F" w:tentative="1">
+      <w:start w:val="1"/>
+      <w:numFmt w:val="decimal"/>
+      <w:lvlText w:val="%7."/>
+      <w:lvlJc w:val="left"/>
+      <w:pPr>
+        <w:ind w:left="5400" w:hanging="360"/>
+      </w:pPr>
+    </w:lvl>
+    <w:lvl w:ilvl="7" w:tplc="04090019" w:tentative="1">
+      <w:start w:val="1"/>
+      <w:numFmt w:val="lowerLetter"/>
+      <w:lvlText w:val="%8."/>
+      <w:lvlJc w:val="left"/>
+      <w:pPr>
+        <w:ind w:left="6120" w:hanging="360"/>
+      </w:pPr>
+    </w:lvl>
+    <w:lvl w:ilvl="8" w:tplc="0409001B" w:tentative="1">
+      <w:start w:val="1"/>
+      <w:numFmt w:val="lowerRoman"/>
+      <w:lvlText w:val="%9."/>
+      <w:lvlJc w:val="right"/>
+      <w:pPr>
+        <w:ind w:left="6840" w:hanging="180"/>
+      </w:pPr>
+    </w:lvl>
+  </w:abstractNum>
+  <w:abstractNum w:abstractNumId="2">
     <w:nsid w:val="35774EE0"/>
     <w:multiLevelType w:val="hybridMultilevel"/>
     <w:tmpl w:val="ED660824"/>
@@ -871,7 +1836,120 @@
       </w:rPr>
     </w:lvl>
   </w:abstractNum>
-  <w:abstractNum w:abstractNumId="2">
+  <w:abstractNum w:abstractNumId="3">
+    <w:nsid w:val="3B5311BC"/>
+    <w:multiLevelType w:val="hybridMultilevel"/>
+    <w:tmpl w:val="F6AEF738"/>
+    <w:lvl w:ilvl="0" w:tplc="BECC31C6">
+      <w:start w:val="2"/>
+      <w:numFmt w:val="bullet"/>
+      <w:lvlText w:val=""/>
+      <w:lvlJc w:val="left"/>
+      <w:pPr>
+        <w:ind w:left="1080" w:hanging="360"/>
+      </w:pPr>
+      <w:rPr>
+        <w:rFonts w:ascii="Wingdings" w:eastAsiaTheme="minorHAnsi" w:hAnsi="Wingdings" w:cstheme="minorBidi" w:hint="default"/>
+      </w:rPr>
+    </w:lvl>
+    <w:lvl w:ilvl="1" w:tplc="04090003" w:tentative="1">
+      <w:start w:val="1"/>
+      <w:numFmt w:val="bullet"/>
+      <w:lvlText w:val="o"/>
+      <w:lvlJc w:val="left"/>
+      <w:pPr>
+        <w:ind w:left="1800" w:hanging="360"/>
+      </w:pPr>
+      <w:rPr>
+        <w:rFonts w:ascii="Courier New" w:hAnsi="Courier New" w:cs="Courier New" w:hint="default"/>
+      </w:rPr>
+    </w:lvl>
+    <w:lvl w:ilvl="2" w:tplc="04090005" w:tentative="1">
+      <w:start w:val="1"/>
+      <w:numFmt w:val="bullet"/>
+      <w:lvlText w:val=""/>
+      <w:lvlJc w:val="left"/>
+      <w:pPr>
+        <w:ind w:left="2520" w:hanging="360"/>
+      </w:pPr>
+      <w:rPr>
+        <w:rFonts w:ascii="Wingdings" w:hAnsi="Wingdings" w:hint="default"/>
+      </w:rPr>
+    </w:lvl>
+    <w:lvl w:ilvl="3" w:tplc="04090001" w:tentative="1">
+      <w:start w:val="1"/>
+      <w:numFmt w:val="bullet"/>
+      <w:lvlText w:val=""/>
+      <w:lvlJc w:val="left"/>
+      <w:pPr>
+        <w:ind w:left="3240" w:hanging="360"/>
+      </w:pPr>
+      <w:rPr>
+        <w:rFonts w:ascii="Symbol" w:hAnsi="Symbol" w:hint="default"/>
+      </w:rPr>
+    </w:lvl>
+    <w:lvl w:ilvl="4" w:tplc="04090003" w:tentative="1">
+      <w:start w:val="1"/>
+      <w:numFmt w:val="bullet"/>
+      <w:lvlText w:val="o"/>
+      <w:lvlJc w:val="left"/>
+      <w:pPr>
+        <w:ind w:left="3960" w:hanging="360"/>
+      </w:pPr>
+      <w:rPr>
+        <w:rFonts w:ascii="Courier New" w:hAnsi="Courier New" w:cs="Courier New" w:hint="default"/>
+      </w:rPr>
+    </w:lvl>
+    <w:lvl w:ilvl="5" w:tplc="04090005" w:tentative="1">
+      <w:start w:val="1"/>
+      <w:numFmt w:val="bullet"/>
+      <w:lvlText w:val=""/>
+      <w:lvlJc w:val="left"/>
+      <w:pPr>
+        <w:ind w:left="4680" w:hanging="360"/>
+      </w:pPr>
+      <w:rPr>
+        <w:rFonts w:ascii="Wingdings" w:hAnsi="Wingdings" w:hint="default"/>
+      </w:rPr>
+    </w:lvl>
+    <w:lvl w:ilvl="6" w:tplc="04090001" w:tentative="1">
+      <w:start w:val="1"/>
+      <w:numFmt w:val="bullet"/>
+      <w:lvlText w:val=""/>
+      <w:lvlJc w:val="left"/>
+      <w:pPr>
+        <w:ind w:left="5400" w:hanging="360"/>
+      </w:pPr>
+      <w:rPr>
+        <w:rFonts w:ascii="Symbol" w:hAnsi="Symbol" w:hint="default"/>
+      </w:rPr>
+    </w:lvl>
+    <w:lvl w:ilvl="7" w:tplc="04090003" w:tentative="1">
+      <w:start w:val="1"/>
+      <w:numFmt w:val="bullet"/>
+      <w:lvlText w:val="o"/>
+      <w:lvlJc w:val="left"/>
+      <w:pPr>
+        <w:ind w:left="6120" w:hanging="360"/>
+      </w:pPr>
+      <w:rPr>
+        <w:rFonts w:ascii="Courier New" w:hAnsi="Courier New" w:cs="Courier New" w:hint="default"/>
+      </w:rPr>
+    </w:lvl>
+    <w:lvl w:ilvl="8" w:tplc="04090005" w:tentative="1">
+      <w:start w:val="1"/>
+      <w:numFmt w:val="bullet"/>
+      <w:lvlText w:val=""/>
+      <w:lvlJc w:val="left"/>
+      <w:pPr>
+        <w:ind w:left="6840" w:hanging="360"/>
+      </w:pPr>
+      <w:rPr>
+        <w:rFonts w:ascii="Wingdings" w:hAnsi="Wingdings" w:hint="default"/>
+      </w:rPr>
+    </w:lvl>
+  </w:abstractNum>
+  <w:abstractNum w:abstractNumId="4">
     <w:nsid w:val="6A2A13B3"/>
     <w:multiLevelType w:val="hybridMultilevel"/>
     <w:tmpl w:val="2C589916"/>
@@ -961,13 +2039,19 @@
     </w:lvl>
   </w:abstractNum>
   <w:num w:numId="1">
-    <w:abstractNumId w:val="2"/>
+    <w:abstractNumId w:val="4"/>
   </w:num>
   <w:num w:numId="2">
     <w:abstractNumId w:val="0"/>
   </w:num>
   <w:num w:numId="3">
+    <w:abstractNumId w:val="2"/>
+  </w:num>
+  <w:num w:numId="4">
     <w:abstractNumId w:val="1"/>
+  </w:num>
+  <w:num w:numId="5">
+    <w:abstractNumId w:val="3"/>
   </w:num>
 </w:numbering>
 </file>
@@ -1657,4 +2741,16 @@
   <a:objectDefaults/>
   <a:extraClrSchemeLst/>
 </a:theme>
+</file>
+
+<file path=customXml/item1.xml><?xml version="1.0" encoding="utf-8"?>
+<b:Sources xmlns:b="http://schemas.openxmlformats.org/officeDocument/2006/bibliography" xmlns="http://schemas.openxmlformats.org/officeDocument/2006/bibliography" SelectedStyle="\APA.XSL" StyleName="APA"/>
+</file>
+
+<file path=customXml/itemProps1.xml><?xml version="1.0" encoding="utf-8"?>
+<ds:datastoreItem xmlns:ds="http://schemas.openxmlformats.org/officeDocument/2006/customXml" ds:itemID="{E77C07E1-7A7E-405A-958E-661574978D4A}">
+  <ds:schemaRefs>
+    <ds:schemaRef ds:uri="http://schemas.openxmlformats.org/officeDocument/2006/bibliography"/>
+  </ds:schemaRefs>
+</ds:datastoreItem>
 </file>
</xml_diff>

<commit_message>
C - Decision control started
</commit_message>
<xml_diff>
--- a/Algorithms.docx
+++ b/Algorithms.docx
@@ -1129,6 +1129,32 @@
     <w:p>
       <w:pPr>
         <w:spacing w:line="240" w:lineRule="auto"/>
+        <w:ind w:left="1440" w:firstLine="720"/>
+        <w:rPr>
+          <w:i/>
+          <w:sz w:val="24"/>
+        </w:rPr>
+      </w:pPr>
+      <w:proofErr w:type="gramStart"/>
+      <w:r>
+        <w:rPr>
+          <w:i/>
+          <w:sz w:val="24"/>
+        </w:rPr>
+        <w:t>for(</w:t>
+      </w:r>
+      <w:proofErr w:type="gramEnd"/>
+      <w:r>
+        <w:rPr>
+          <w:i/>
+          <w:sz w:val="24"/>
+        </w:rPr>
+        <w:t>j= i + 1 ; j &lt; n ; j++)</w:t>
+      </w:r>
+    </w:p>
+    <w:p>
+      <w:pPr>
+        <w:spacing w:line="240" w:lineRule="auto"/>
         <w:ind w:left="720"/>
         <w:rPr>
           <w:i/>
@@ -1148,22 +1174,65 @@
           <w:sz w:val="24"/>
         </w:rPr>
         <w:tab/>
-      </w:r>
-      <w:proofErr w:type="gramStart"/>
-      <w:r>
-        <w:rPr>
-          <w:i/>
-          <w:sz w:val="24"/>
-        </w:rPr>
-        <w:t>for(</w:t>
-      </w:r>
-      <w:proofErr w:type="gramEnd"/>
-      <w:r>
-        <w:rPr>
-          <w:i/>
-          <w:sz w:val="24"/>
-        </w:rPr>
-        <w:t>j= i + 1 ; j &lt; n ; j++)</w:t>
+        <w:t>{</w:t>
+      </w:r>
+    </w:p>
+    <w:p>
+      <w:pPr>
+        <w:spacing w:line="240" w:lineRule="auto"/>
+        <w:ind w:left="2160" w:firstLine="720"/>
+        <w:rPr>
+          <w:i/>
+          <w:sz w:val="24"/>
+        </w:rPr>
+      </w:pPr>
+      <w:proofErr w:type="gramStart"/>
+      <w:r>
+        <w:rPr>
+          <w:i/>
+          <w:sz w:val="24"/>
+        </w:rPr>
+        <w:t>if(</w:t>
+      </w:r>
+      <w:proofErr w:type="gramEnd"/>
+      <w:r>
+        <w:rPr>
+          <w:i/>
+          <w:sz w:val="24"/>
+        </w:rPr>
+        <w:t>a[j]&lt;a[i])</w:t>
+      </w:r>
+    </w:p>
+    <w:p>
+      <w:pPr>
+        <w:spacing w:line="240" w:lineRule="auto"/>
+        <w:ind w:left="720"/>
+        <w:rPr>
+          <w:i/>
+          <w:sz w:val="24"/>
+        </w:rPr>
+      </w:pPr>
+      <w:r>
+        <w:rPr>
+          <w:i/>
+          <w:sz w:val="24"/>
+        </w:rPr>
+        <w:tab/>
+      </w:r>
+      <w:r>
+        <w:rPr>
+          <w:i/>
+          <w:sz w:val="24"/>
+        </w:rPr>
+        <w:tab/>
+      </w:r>
+      <w:r>
+        <w:rPr>
+          <w:i/>
+          <w:sz w:val="24"/>
+        </w:rPr>
+        <w:tab/>
+        <w:t>{</w:t>
       </w:r>
       <w:bookmarkStart w:id="0" w:name="_GoBack"/>
       <w:bookmarkEnd w:id="0"/>
@@ -1190,7 +1259,36 @@
           <w:sz w:val="24"/>
         </w:rPr>
         <w:tab/>
-        <w:t>{</w:t>
+      </w:r>
+      <w:r>
+        <w:rPr>
+          <w:i/>
+          <w:sz w:val="24"/>
+        </w:rPr>
+        <w:tab/>
+      </w:r>
+      <w:r>
+        <w:rPr>
+          <w:i/>
+          <w:sz w:val="24"/>
+        </w:rPr>
+        <w:tab/>
+      </w:r>
+      <w:proofErr w:type="gramStart"/>
+      <w:r>
+        <w:rPr>
+          <w:i/>
+          <w:sz w:val="24"/>
+        </w:rPr>
+        <w:t>temp</w:t>
+      </w:r>
+      <w:proofErr w:type="gramEnd"/>
+      <w:r>
+        <w:rPr>
+          <w:i/>
+          <w:sz w:val="24"/>
+        </w:rPr>
+        <w:t xml:space="preserve"> = array[i] ; </w:t>
       </w:r>
     </w:p>
     <w:p>
@@ -1223,21 +1321,28 @@
         </w:rPr>
         <w:tab/>
       </w:r>
-      <w:proofErr w:type="gramStart"/>
-      <w:r>
-        <w:rPr>
-          <w:i/>
-          <w:sz w:val="24"/>
-        </w:rPr>
-        <w:t>temp</w:t>
-      </w:r>
-      <w:proofErr w:type="gramEnd"/>
-      <w:r>
-        <w:rPr>
-          <w:i/>
-          <w:sz w:val="24"/>
-        </w:rPr>
-        <w:t xml:space="preserve"> = array[i] ; </w:t>
+      <w:r>
+        <w:rPr>
+          <w:i/>
+          <w:sz w:val="24"/>
+        </w:rPr>
+        <w:tab/>
+      </w:r>
+      <w:proofErr w:type="gramStart"/>
+      <w:r>
+        <w:rPr>
+          <w:i/>
+          <w:sz w:val="24"/>
+        </w:rPr>
+        <w:t>array[</w:t>
+      </w:r>
+      <w:proofErr w:type="gramEnd"/>
+      <w:r>
+        <w:rPr>
+          <w:i/>
+          <w:sz w:val="24"/>
+        </w:rPr>
+        <w:t xml:space="preserve">i] = array[j] ; </w:t>
       </w:r>
     </w:p>
     <w:p>
@@ -1270,6 +1375,13 @@
         </w:rPr>
         <w:tab/>
       </w:r>
+      <w:r>
+        <w:rPr>
+          <w:i/>
+          <w:sz w:val="24"/>
+        </w:rPr>
+        <w:tab/>
+      </w:r>
       <w:proofErr w:type="gramStart"/>
       <w:r>
         <w:rPr>
@@ -1284,7 +1396,24 @@
           <w:i/>
           <w:sz w:val="24"/>
         </w:rPr>
-        <w:t xml:space="preserve">i] = array[j] ; </w:t>
+        <w:t xml:space="preserve">j] = temp ; </w:t>
+      </w:r>
+    </w:p>
+    <w:p>
+      <w:pPr>
+        <w:spacing w:line="240" w:lineRule="auto"/>
+        <w:ind w:left="2160" w:firstLine="720"/>
+        <w:rPr>
+          <w:i/>
+          <w:sz w:val="24"/>
+        </w:rPr>
+      </w:pPr>
+      <w:r>
+        <w:rPr>
+          <w:i/>
+          <w:sz w:val="24"/>
+        </w:rPr>
+        <w:t>}</w:t>
       </w:r>
     </w:p>
     <w:p>
@@ -1310,39 +1439,6 @@
         </w:rPr>
         <w:tab/>
       </w:r>
-      <w:r>
-        <w:rPr>
-          <w:i/>
-          <w:sz w:val="24"/>
-        </w:rPr>
-        <w:tab/>
-      </w:r>
-      <w:proofErr w:type="gramStart"/>
-      <w:r>
-        <w:rPr>
-          <w:i/>
-          <w:sz w:val="24"/>
-        </w:rPr>
-        <w:t>array[</w:t>
-      </w:r>
-      <w:proofErr w:type="gramEnd"/>
-      <w:r>
-        <w:rPr>
-          <w:i/>
-          <w:sz w:val="24"/>
-        </w:rPr>
-        <w:t xml:space="preserve">j] = temp ; </w:t>
-      </w:r>
-    </w:p>
-    <w:p>
-      <w:pPr>
-        <w:spacing w:line="240" w:lineRule="auto"/>
-        <w:ind w:left="1440" w:firstLine="720"/>
-        <w:rPr>
-          <w:i/>
-          <w:sz w:val="24"/>
-        </w:rPr>
-      </w:pPr>
       <w:r>
         <w:rPr>
           <w:i/>
@@ -2748,7 +2844,7 @@
 </file>
 
 <file path=customXml/itemProps1.xml><?xml version="1.0" encoding="utf-8"?>
-<ds:datastoreItem xmlns:ds="http://schemas.openxmlformats.org/officeDocument/2006/customXml" ds:itemID="{E77C07E1-7A7E-405A-958E-661574978D4A}">
+<ds:datastoreItem xmlns:ds="http://schemas.openxmlformats.org/officeDocument/2006/customXml" ds:itemID="{142E3590-FF34-4747-8B7C-2591D2BEDC9A}">
   <ds:schemaRefs>
     <ds:schemaRef ds:uri="http://schemas.openxmlformats.org/officeDocument/2006/bibliography"/>
   </ds:schemaRefs>

</xml_diff>

<commit_message>
Algo - Recursive linear search
</commit_message>
<xml_diff>
--- a/Algorithms.docx
+++ b/Algorithms.docx
@@ -189,6 +189,8 @@
         </w:rPr>
         <w:t>In any other case of not finding return -1</w:t>
       </w:r>
+      <w:bookmarkStart w:id="0" w:name="_GoBack"/>
+      <w:bookmarkEnd w:id="0"/>
     </w:p>
     <w:p>
       <w:pPr>
@@ -233,6 +235,14 @@
         </w:rPr>
         <w:t>A , key , n)</w:t>
       </w:r>
+      <w:r>
+        <w:rPr>
+          <w:b/>
+          <w:i/>
+          <w:sz w:val="24"/>
+        </w:rPr>
+        <w:t>(iterative)</w:t>
+      </w:r>
     </w:p>
     <w:p>
       <w:pPr>
@@ -273,6 +283,295 @@
           <w:sz w:val="24"/>
         </w:rPr>
       </w:pPr>
+      <w:r>
+        <w:rPr>
+          <w:i/>
+          <w:noProof/>
+          <w:sz w:val="24"/>
+        </w:rPr>
+        <mc:AlternateContent>
+          <mc:Choice Requires="wps">
+            <w:drawing>
+              <wp:anchor distT="0" distB="0" distL="114300" distR="114300" simplePos="0" relativeHeight="251659264" behindDoc="0" locked="0" layoutInCell="1" allowOverlap="1">
+                <wp:simplePos x="0" y="0"/>
+                <wp:positionH relativeFrom="column">
+                  <wp:posOffset>3063586</wp:posOffset>
+                </wp:positionH>
+                <wp:positionV relativeFrom="paragraph">
+                  <wp:posOffset>67946</wp:posOffset>
+                </wp:positionV>
+                <wp:extent cx="3332019" cy="1163782"/>
+                <wp:effectExtent l="0" t="0" r="20955" b="17780"/>
+                <wp:wrapNone/>
+                <wp:docPr id="1" name="Text Box 1"/>
+                <wp:cNvGraphicFramePr/>
+                <a:graphic xmlns:a="http://schemas.openxmlformats.org/drawingml/2006/main">
+                  <a:graphicData uri="http://schemas.microsoft.com/office/word/2010/wordprocessingShape">
+                    <wps:wsp>
+                      <wps:cNvSpPr txBox="1"/>
+                      <wps:spPr>
+                        <a:xfrm>
+                          <a:off x="0" y="0"/>
+                          <a:ext cx="3332019" cy="1163782"/>
+                        </a:xfrm>
+                        <a:prstGeom prst="rect">
+                          <a:avLst/>
+                        </a:prstGeom>
+                        <a:solidFill>
+                          <a:schemeClr val="lt1"/>
+                        </a:solidFill>
+                        <a:ln w="6350">
+                          <a:solidFill>
+                            <a:prstClr val="black"/>
+                          </a:solidFill>
+                        </a:ln>
+                        <a:effectLst/>
+                      </wps:spPr>
+                      <wps:style>
+                        <a:lnRef idx="0">
+                          <a:schemeClr val="accent1"/>
+                        </a:lnRef>
+                        <a:fillRef idx="0">
+                          <a:schemeClr val="accent1"/>
+                        </a:fillRef>
+                        <a:effectRef idx="0">
+                          <a:schemeClr val="accent1"/>
+                        </a:effectRef>
+                        <a:fontRef idx="minor">
+                          <a:schemeClr val="dk1"/>
+                        </a:fontRef>
+                      </wps:style>
+                      <wps:txbx>
+                        <w:txbxContent>
+                          <w:p>
+                            <w:pPr>
+                              <w:shd w:val="clear" w:color="auto" w:fill="FFFFFF"/>
+                              <w:spacing w:after="0" w:line="240" w:lineRule="auto"/>
+                              <w:textAlignment w:val="baseline"/>
+                              <w:rPr>
+                                <w:rFonts w:ascii="Arial" w:eastAsia="Times New Roman" w:hAnsi="Arial" w:cs="Arial"/>
+                                <w:color w:val="40424E"/>
+                                <w:spacing w:val="2"/>
+                                <w:sz w:val="26"/>
+                                <w:szCs w:val="26"/>
+                              </w:rPr>
+                            </w:pPr>
+                            <w:r>
+                              <w:rPr>
+                                <w:rFonts w:ascii="Arial" w:eastAsia="Times New Roman" w:hAnsi="Arial" w:cs="Arial"/>
+                                <w:b/>
+                                <w:bCs/>
+                                <w:color w:val="40424E"/>
+                                <w:spacing w:val="2"/>
+                                <w:sz w:val="26"/>
+                                <w:szCs w:val="26"/>
+                                <w:bdr w:val="none" w:sz="0" w:space="0" w:color="auto" w:frame="1"/>
+                              </w:rPr>
+                              <w:t>Improve Linear Search Worst-Case Complexity</w:t>
+                            </w:r>
+                          </w:p>
+                          <w:p>
+                            <w:pPr>
+                              <w:numPr>
+                                <w:ilvl w:val="0"/>
+                                <w:numId w:val="6"/>
+                              </w:numPr>
+                              <w:shd w:val="clear" w:color="auto" w:fill="FFFFFF"/>
+                              <w:spacing w:after="0" w:line="240" w:lineRule="auto"/>
+                              <w:ind w:left="360"/>
+                              <w:textAlignment w:val="baseline"/>
+                              <w:rPr>
+                                <w:rFonts w:ascii="Arial" w:eastAsia="Times New Roman" w:hAnsi="Arial" w:cs="Arial"/>
+                                <w:color w:val="40424E"/>
+                                <w:spacing w:val="2"/>
+                                <w:sz w:val="26"/>
+                                <w:szCs w:val="26"/>
+                              </w:rPr>
+                            </w:pPr>
+                            <w:r>
+                              <w:rPr>
+                                <w:rFonts w:ascii="Arial" w:eastAsia="Times New Roman" w:hAnsi="Arial" w:cs="Arial"/>
+                                <w:color w:val="40424E"/>
+                                <w:spacing w:val="2"/>
+                                <w:sz w:val="26"/>
+                                <w:szCs w:val="26"/>
+                              </w:rPr>
+                              <w:t>if element Found at last  O(n) to O(1)</w:t>
+                            </w:r>
+                          </w:p>
+                          <w:p>
+                            <w:pPr>
+                              <w:numPr>
+                                <w:ilvl w:val="0"/>
+                                <w:numId w:val="6"/>
+                              </w:numPr>
+                              <w:shd w:val="clear" w:color="auto" w:fill="FFFFFF"/>
+                              <w:spacing w:after="0" w:line="240" w:lineRule="auto"/>
+                              <w:ind w:left="360"/>
+                              <w:textAlignment w:val="baseline"/>
+                              <w:rPr>
+                                <w:rFonts w:ascii="Arial" w:eastAsia="Times New Roman" w:hAnsi="Arial" w:cs="Arial"/>
+                                <w:color w:val="40424E"/>
+                                <w:spacing w:val="2"/>
+                                <w:sz w:val="26"/>
+                                <w:szCs w:val="26"/>
+                              </w:rPr>
+                            </w:pPr>
+                            <w:r>
+                              <w:rPr>
+                                <w:rFonts w:ascii="Arial" w:eastAsia="Times New Roman" w:hAnsi="Arial" w:cs="Arial"/>
+                                <w:color w:val="40424E"/>
+                                <w:spacing w:val="2"/>
+                                <w:sz w:val="26"/>
+                                <w:szCs w:val="26"/>
+                              </w:rPr>
+                              <w:t>if element Not found O(n) to O(n/2)</w:t>
+                            </w:r>
+                          </w:p>
+                          <w:p>
+                            <w:pPr>
+                              <w:rPr>
+                                <w:b/>
+                              </w:rPr>
+                            </w:pPr>
+                            <w:r>
+                              <w:rPr>
+                                <w:b/>
+                              </w:rPr>
+                              <w:t xml:space="preserve"> Head to GFG</w:t>
+                            </w:r>
+                          </w:p>
+                        </w:txbxContent>
+                      </wps:txbx>
+                      <wps:bodyPr rot="0" spcFirstLastPara="0" vertOverflow="overflow" horzOverflow="overflow" vert="horz" wrap="square" lIns="91440" tIns="45720" rIns="91440" bIns="45720" numCol="1" spcCol="0" rtlCol="0" fromWordArt="0" anchor="t" anchorCtr="0" forceAA="0" compatLnSpc="1">
+                        <a:prstTxWarp prst="textNoShape">
+                          <a:avLst/>
+                        </a:prstTxWarp>
+                        <a:noAutofit/>
+                      </wps:bodyPr>
+                    </wps:wsp>
+                  </a:graphicData>
+                </a:graphic>
+                <wp14:sizeRelV relativeFrom="margin">
+                  <wp14:pctHeight>0</wp14:pctHeight>
+                </wp14:sizeRelV>
+              </wp:anchor>
+            </w:drawing>
+          </mc:Choice>
+          <mc:Fallback>
+            <w:pict>
+              <v:shapetype id="_x0000_t202" coordsize="21600,21600" o:spt="202" path="m,l,21600r21600,l21600,xe">
+                <v:stroke joinstyle="miter"/>
+                <v:path gradientshapeok="t" o:connecttype="rect"/>
+              </v:shapetype>
+              <v:shape id="Text Box 1" o:spid="_x0000_s1026" type="#_x0000_t202" style="position:absolute;left:0;text-align:left;margin-left:241.25pt;margin-top:5.35pt;width:262.35pt;height:91.65pt;z-index:251659264;visibility:visible;mso-wrap-style:square;mso-height-percent:0;mso-wrap-distance-left:9pt;mso-wrap-distance-top:0;mso-wrap-distance-right:9pt;mso-wrap-distance-bottom:0;mso-position-horizontal:absolute;mso-position-horizontal-relative:text;mso-position-vertical:absolute;mso-position-vertical-relative:text;mso-height-percent:0;mso-height-relative:margin;v-text-anchor:top" o:gfxdata="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" fillcolor="white [3201]" strokeweight=".5pt">
+                <v:textbox>
+                  <w:txbxContent>
+                    <w:p>
+                      <w:pPr>
+                        <w:shd w:val="clear" w:color="auto" w:fill="FFFFFF"/>
+                        <w:spacing w:after="0" w:line="240" w:lineRule="auto"/>
+                        <w:textAlignment w:val="baseline"/>
+                        <w:rPr>
+                          <w:rFonts w:ascii="Arial" w:eastAsia="Times New Roman" w:hAnsi="Arial" w:cs="Arial"/>
+                          <w:color w:val="40424E"/>
+                          <w:spacing w:val="2"/>
+                          <w:sz w:val="26"/>
+                          <w:szCs w:val="26"/>
+                        </w:rPr>
+                      </w:pPr>
+                      <w:r>
+                        <w:rPr>
+                          <w:rFonts w:ascii="Arial" w:eastAsia="Times New Roman" w:hAnsi="Arial" w:cs="Arial"/>
+                          <w:b/>
+                          <w:bCs/>
+                          <w:color w:val="40424E"/>
+                          <w:spacing w:val="2"/>
+                          <w:sz w:val="26"/>
+                          <w:szCs w:val="26"/>
+                          <w:bdr w:val="none" w:sz="0" w:space="0" w:color="auto" w:frame="1"/>
+                        </w:rPr>
+                        <w:t>Improve Linear Search Worst-Case Complexity</w:t>
+                      </w:r>
+                    </w:p>
+                    <w:p>
+                      <w:pPr>
+                        <w:numPr>
+                          <w:ilvl w:val="0"/>
+                          <w:numId w:val="6"/>
+                        </w:numPr>
+                        <w:shd w:val="clear" w:color="auto" w:fill="FFFFFF"/>
+                        <w:spacing w:after="0" w:line="240" w:lineRule="auto"/>
+                        <w:ind w:left="360"/>
+                        <w:textAlignment w:val="baseline"/>
+                        <w:rPr>
+                          <w:rFonts w:ascii="Arial" w:eastAsia="Times New Roman" w:hAnsi="Arial" w:cs="Arial"/>
+                          <w:color w:val="40424E"/>
+                          <w:spacing w:val="2"/>
+                          <w:sz w:val="26"/>
+                          <w:szCs w:val="26"/>
+                        </w:rPr>
+                      </w:pPr>
+                      <w:r>
+                        <w:rPr>
+                          <w:rFonts w:ascii="Arial" w:eastAsia="Times New Roman" w:hAnsi="Arial" w:cs="Arial"/>
+                          <w:color w:val="40424E"/>
+                          <w:spacing w:val="2"/>
+                          <w:sz w:val="26"/>
+                          <w:szCs w:val="26"/>
+                        </w:rPr>
+                        <w:t>if element Found at last  O(n) to O(1)</w:t>
+                      </w:r>
+                    </w:p>
+                    <w:p>
+                      <w:pPr>
+                        <w:numPr>
+                          <w:ilvl w:val="0"/>
+                          <w:numId w:val="6"/>
+                        </w:numPr>
+                        <w:shd w:val="clear" w:color="auto" w:fill="FFFFFF"/>
+                        <w:spacing w:after="0" w:line="240" w:lineRule="auto"/>
+                        <w:ind w:left="360"/>
+                        <w:textAlignment w:val="baseline"/>
+                        <w:rPr>
+                          <w:rFonts w:ascii="Arial" w:eastAsia="Times New Roman" w:hAnsi="Arial" w:cs="Arial"/>
+                          <w:color w:val="40424E"/>
+                          <w:spacing w:val="2"/>
+                          <w:sz w:val="26"/>
+                          <w:szCs w:val="26"/>
+                        </w:rPr>
+                      </w:pPr>
+                      <w:r>
+                        <w:rPr>
+                          <w:rFonts w:ascii="Arial" w:eastAsia="Times New Roman" w:hAnsi="Arial" w:cs="Arial"/>
+                          <w:color w:val="40424E"/>
+                          <w:spacing w:val="2"/>
+                          <w:sz w:val="26"/>
+                          <w:szCs w:val="26"/>
+                        </w:rPr>
+                        <w:t>if element Not found O(n) to O(n/2)</w:t>
+                      </w:r>
+                    </w:p>
+                    <w:p>
+                      <w:pPr>
+                        <w:rPr>
+                          <w:b/>
+                        </w:rPr>
+                      </w:pPr>
+                      <w:r>
+                        <w:rPr>
+                          <w:b/>
+                        </w:rPr>
+                        <w:t xml:space="preserve"> Head to GFG</w:t>
+                      </w:r>
+                    </w:p>
+                  </w:txbxContent>
+                </v:textbox>
+              </v:shape>
+            </w:pict>
+          </mc:Fallback>
+        </mc:AlternateContent>
+      </w:r>
       <w:r>
         <w:rPr>
           <w:i/>
@@ -569,8 +868,6 @@
         </w:tabs>
         <w:ind w:left="360"/>
         <w:rPr>
-          <w:b/>
-          <w:i/>
           <w:sz w:val="24"/>
         </w:rPr>
       </w:pPr>
@@ -618,6 +915,638 @@
         </w:rPr>
         <w:t>n)</w:t>
       </w:r>
+    </w:p>
+    <w:p>
+      <w:pPr>
+        <w:tabs>
+          <w:tab w:val="left" w:pos="90"/>
+        </w:tabs>
+        <w:ind w:left="360"/>
+        <w:rPr>
+          <w:sz w:val="24"/>
+        </w:rPr>
+      </w:pPr>
+      <w:r>
+        <w:rPr>
+          <w:b/>
+          <w:i/>
+          <w:sz w:val="24"/>
+        </w:rPr>
+        <w:t>Recursive approach</w:t>
+      </w:r>
+      <w:r>
+        <w:rPr>
+          <w:sz w:val="24"/>
+        </w:rPr>
+        <w:t>:-</w:t>
+      </w:r>
+    </w:p>
+    <w:p>
+      <w:pPr>
+        <w:tabs>
+          <w:tab w:val="left" w:pos="90"/>
+        </w:tabs>
+        <w:ind w:left="360"/>
+        <w:rPr>
+          <w:sz w:val="24"/>
+        </w:rPr>
+      </w:pPr>
+      <w:r>
+        <w:rPr>
+          <w:sz w:val="24"/>
+        </w:rPr>
+        <w:t xml:space="preserve">- </w:t>
+      </w:r>
+      <w:r>
+        <w:rPr>
+          <w:sz w:val="24"/>
+        </w:rPr>
+        <w:t xml:space="preserve">We will pass 4 arguments to the recursive function from the </w:t>
+      </w:r>
+      <w:proofErr w:type="gramStart"/>
+      <w:r>
+        <w:rPr>
+          <w:sz w:val="24"/>
+        </w:rPr>
+        <w:t>main ,</w:t>
+      </w:r>
+      <w:proofErr w:type="gramEnd"/>
+      <w:r>
+        <w:rPr>
+          <w:sz w:val="24"/>
+        </w:rPr>
+        <w:t xml:space="preserve"> array , 1</w:t>
+      </w:r>
+      <w:r>
+        <w:rPr>
+          <w:sz w:val="24"/>
+          <w:vertAlign w:val="superscript"/>
+        </w:rPr>
+        <w:t>st</w:t>
+      </w:r>
+      <w:r>
+        <w:rPr>
+          <w:sz w:val="24"/>
+        </w:rPr>
+        <w:t xml:space="preserve"> index , last index and the key</w:t>
+      </w:r>
+    </w:p>
+    <w:p>
+      <w:pPr>
+        <w:tabs>
+          <w:tab w:val="left" w:pos="90"/>
+        </w:tabs>
+        <w:ind w:left="360"/>
+        <w:rPr>
+          <w:sz w:val="24"/>
+        </w:rPr>
+      </w:pPr>
+      <w:r>
+        <w:rPr>
+          <w:sz w:val="24"/>
+        </w:rPr>
+        <w:t>- Compare x in 1</w:t>
+      </w:r>
+      <w:r>
+        <w:rPr>
+          <w:sz w:val="24"/>
+          <w:vertAlign w:val="superscript"/>
+        </w:rPr>
+        <w:t>st</w:t>
+      </w:r>
+      <w:r>
+        <w:rPr>
+          <w:sz w:val="24"/>
+        </w:rPr>
+        <w:t xml:space="preserve"> and the last element of the array and if found return the </w:t>
+      </w:r>
+      <w:proofErr w:type="gramStart"/>
+      <w:r>
+        <w:rPr>
+          <w:sz w:val="24"/>
+        </w:rPr>
+        <w:t>indices .</w:t>
+      </w:r>
+      <w:proofErr w:type="gramEnd"/>
+      <w:r>
+        <w:rPr>
+          <w:sz w:val="24"/>
+        </w:rPr>
+        <w:t xml:space="preserve"> </w:t>
+      </w:r>
+    </w:p>
+    <w:p>
+      <w:pPr>
+        <w:tabs>
+          <w:tab w:val="left" w:pos="90"/>
+        </w:tabs>
+        <w:ind w:left="360"/>
+        <w:rPr>
+          <w:sz w:val="24"/>
+        </w:rPr>
+      </w:pPr>
+      <w:r>
+        <w:rPr>
+          <w:sz w:val="24"/>
+        </w:rPr>
+        <w:t xml:space="preserve">- Else call the recursive function by passing the </w:t>
+      </w:r>
+      <w:proofErr w:type="spellStart"/>
+      <w:r>
+        <w:rPr>
+          <w:sz w:val="24"/>
+        </w:rPr>
+        <w:t>decreamented</w:t>
+      </w:r>
+      <w:proofErr w:type="spellEnd"/>
+      <w:r>
+        <w:rPr>
+          <w:sz w:val="24"/>
+        </w:rPr>
+        <w:t xml:space="preserve"> last by 1 index and </w:t>
+      </w:r>
+      <w:proofErr w:type="spellStart"/>
+      <w:r>
+        <w:rPr>
+          <w:sz w:val="24"/>
+        </w:rPr>
+        <w:t>increamented</w:t>
+      </w:r>
+      <w:proofErr w:type="spellEnd"/>
+      <w:r>
+        <w:rPr>
+          <w:sz w:val="24"/>
+        </w:rPr>
+        <w:t xml:space="preserve"> first by 1 </w:t>
+      </w:r>
+      <w:proofErr w:type="gramStart"/>
+      <w:r>
+        <w:rPr>
+          <w:sz w:val="24"/>
+        </w:rPr>
+        <w:t>index</w:t>
+      </w:r>
+      <w:r>
+        <w:rPr>
+          <w:sz w:val="24"/>
+        </w:rPr>
+        <w:t xml:space="preserve"> .</w:t>
+      </w:r>
+      <w:proofErr w:type="gramEnd"/>
+      <w:r>
+        <w:rPr>
+          <w:sz w:val="24"/>
+        </w:rPr>
+        <w:t xml:space="preserve"> </w:t>
+      </w:r>
+    </w:p>
+    <w:p>
+      <w:pPr>
+        <w:tabs>
+          <w:tab w:val="left" w:pos="90"/>
+        </w:tabs>
+        <w:ind w:left="360"/>
+        <w:rPr>
+          <w:sz w:val="24"/>
+        </w:rPr>
+      </w:pPr>
+      <w:r>
+        <w:rPr>
+          <w:sz w:val="24"/>
+        </w:rPr>
+        <w:t xml:space="preserve">- </w:t>
+      </w:r>
+      <w:proofErr w:type="gramStart"/>
+      <w:r>
+        <w:rPr>
+          <w:sz w:val="24"/>
+        </w:rPr>
+        <w:t>we</w:t>
+      </w:r>
+      <w:proofErr w:type="gramEnd"/>
+      <w:r>
+        <w:rPr>
+          <w:sz w:val="24"/>
+        </w:rPr>
+        <w:t xml:space="preserve"> will call the recursive function till r &gt;= l , else will return -1 . </w:t>
+      </w:r>
+    </w:p>
+    <w:p>
+      <w:pPr>
+        <w:tabs>
+          <w:tab w:val="left" w:pos="90"/>
+        </w:tabs>
+        <w:spacing w:after="120"/>
+        <w:ind w:left="360"/>
+        <w:rPr>
+          <w:b/>
+          <w:sz w:val="24"/>
+        </w:rPr>
+      </w:pPr>
+      <w:proofErr w:type="spellStart"/>
+      <w:proofErr w:type="gramStart"/>
+      <w:r>
+        <w:rPr>
+          <w:b/>
+          <w:sz w:val="24"/>
+        </w:rPr>
+        <w:t>int</w:t>
+      </w:r>
+      <w:proofErr w:type="spellEnd"/>
+      <w:proofErr w:type="gramEnd"/>
+      <w:r>
+        <w:rPr>
+          <w:b/>
+          <w:sz w:val="24"/>
+        </w:rPr>
+        <w:t xml:space="preserve"> </w:t>
+      </w:r>
+      <w:proofErr w:type="spellStart"/>
+      <w:r>
+        <w:rPr>
+          <w:b/>
+          <w:sz w:val="24"/>
+        </w:rPr>
+        <w:t>linearSearchRecursive</w:t>
+      </w:r>
+      <w:proofErr w:type="spellEnd"/>
+      <w:r>
+        <w:rPr>
+          <w:b/>
+          <w:sz w:val="24"/>
+        </w:rPr>
+        <w:t>(</w:t>
+      </w:r>
+      <w:proofErr w:type="spellStart"/>
+      <w:r>
+        <w:rPr>
+          <w:b/>
+          <w:sz w:val="24"/>
+        </w:rPr>
+        <w:t>int</w:t>
+      </w:r>
+      <w:proofErr w:type="spellEnd"/>
+      <w:r>
+        <w:rPr>
+          <w:b/>
+          <w:sz w:val="24"/>
+        </w:rPr>
+        <w:t xml:space="preserve"> * a , </w:t>
+      </w:r>
+      <w:proofErr w:type="spellStart"/>
+      <w:r>
+        <w:rPr>
+          <w:b/>
+          <w:sz w:val="24"/>
+        </w:rPr>
+        <w:t>int</w:t>
+      </w:r>
+      <w:proofErr w:type="spellEnd"/>
+      <w:r>
+        <w:rPr>
+          <w:b/>
+          <w:sz w:val="24"/>
+        </w:rPr>
+        <w:t xml:space="preserve"> l ,</w:t>
+      </w:r>
+      <w:proofErr w:type="spellStart"/>
+      <w:r>
+        <w:rPr>
+          <w:b/>
+          <w:sz w:val="24"/>
+        </w:rPr>
+        <w:t>int</w:t>
+      </w:r>
+      <w:proofErr w:type="spellEnd"/>
+      <w:r>
+        <w:rPr>
+          <w:b/>
+          <w:sz w:val="24"/>
+        </w:rPr>
+        <w:t xml:space="preserve"> r ,</w:t>
+      </w:r>
+      <w:proofErr w:type="spellStart"/>
+      <w:r>
+        <w:rPr>
+          <w:b/>
+          <w:sz w:val="24"/>
+        </w:rPr>
+        <w:t>int</w:t>
+      </w:r>
+      <w:proofErr w:type="spellEnd"/>
+      <w:r>
+        <w:rPr>
+          <w:b/>
+          <w:sz w:val="24"/>
+        </w:rPr>
+        <w:t xml:space="preserve"> x)</w:t>
+      </w:r>
+    </w:p>
+    <w:p>
+      <w:pPr>
+        <w:tabs>
+          <w:tab w:val="left" w:pos="90"/>
+        </w:tabs>
+        <w:spacing w:after="120"/>
+        <w:ind w:left="360"/>
+        <w:rPr>
+          <w:sz w:val="24"/>
+        </w:rPr>
+      </w:pPr>
+      <w:r>
+        <w:rPr>
+          <w:sz w:val="24"/>
+        </w:rPr>
+        <w:t>{</w:t>
+      </w:r>
+    </w:p>
+    <w:p>
+      <w:pPr>
+        <w:tabs>
+          <w:tab w:val="left" w:pos="90"/>
+        </w:tabs>
+        <w:spacing w:after="120"/>
+        <w:ind w:left="360"/>
+        <w:rPr>
+          <w:sz w:val="24"/>
+        </w:rPr>
+      </w:pPr>
+      <w:r>
+        <w:rPr>
+          <w:sz w:val="24"/>
+        </w:rPr>
+        <w:tab/>
+      </w:r>
+      <w:proofErr w:type="gramStart"/>
+      <w:r>
+        <w:rPr>
+          <w:sz w:val="24"/>
+        </w:rPr>
+        <w:t>if(</w:t>
+      </w:r>
+      <w:proofErr w:type="gramEnd"/>
+      <w:r>
+        <w:rPr>
+          <w:sz w:val="24"/>
+        </w:rPr>
+        <w:t>r&lt;l)</w:t>
+      </w:r>
+    </w:p>
+    <w:p>
+      <w:pPr>
+        <w:tabs>
+          <w:tab w:val="left" w:pos="90"/>
+        </w:tabs>
+        <w:spacing w:after="120"/>
+        <w:ind w:left="360"/>
+        <w:rPr>
+          <w:sz w:val="24"/>
+        </w:rPr>
+      </w:pPr>
+      <w:r>
+        <w:rPr>
+          <w:sz w:val="24"/>
+        </w:rPr>
+        <w:tab/>
+      </w:r>
+      <w:r>
+        <w:rPr>
+          <w:sz w:val="24"/>
+        </w:rPr>
+        <w:tab/>
+      </w:r>
+      <w:proofErr w:type="gramStart"/>
+      <w:r>
+        <w:rPr>
+          <w:sz w:val="24"/>
+        </w:rPr>
+        <w:t>return</w:t>
+      </w:r>
+      <w:proofErr w:type="gramEnd"/>
+      <w:r>
+        <w:rPr>
+          <w:sz w:val="24"/>
+        </w:rPr>
+        <w:t xml:space="preserve"> -1 ; </w:t>
+      </w:r>
+    </w:p>
+    <w:p>
+      <w:pPr>
+        <w:tabs>
+          <w:tab w:val="left" w:pos="90"/>
+        </w:tabs>
+        <w:spacing w:after="120"/>
+        <w:ind w:left="360"/>
+        <w:rPr>
+          <w:sz w:val="24"/>
+        </w:rPr>
+      </w:pPr>
+      <w:r>
+        <w:rPr>
+          <w:sz w:val="24"/>
+        </w:rPr>
+        <w:lastRenderedPageBreak/>
+        <w:tab/>
+      </w:r>
+      <w:proofErr w:type="gramStart"/>
+      <w:r>
+        <w:rPr>
+          <w:sz w:val="24"/>
+        </w:rPr>
+        <w:t>if(</w:t>
+      </w:r>
+      <w:proofErr w:type="gramEnd"/>
+      <w:r>
+        <w:rPr>
+          <w:sz w:val="24"/>
+        </w:rPr>
+        <w:t>a[l]==x)</w:t>
+      </w:r>
+    </w:p>
+    <w:p>
+      <w:pPr>
+        <w:tabs>
+          <w:tab w:val="left" w:pos="90"/>
+        </w:tabs>
+        <w:spacing w:after="120"/>
+        <w:ind w:left="360"/>
+        <w:rPr>
+          <w:sz w:val="24"/>
+        </w:rPr>
+      </w:pPr>
+      <w:r>
+        <w:rPr>
+          <w:sz w:val="24"/>
+        </w:rPr>
+        <w:tab/>
+      </w:r>
+      <w:r>
+        <w:rPr>
+          <w:sz w:val="24"/>
+        </w:rPr>
+        <w:tab/>
+      </w:r>
+      <w:proofErr w:type="gramStart"/>
+      <w:r>
+        <w:rPr>
+          <w:sz w:val="24"/>
+        </w:rPr>
+        <w:t>return</w:t>
+      </w:r>
+      <w:proofErr w:type="gramEnd"/>
+      <w:r>
+        <w:rPr>
+          <w:sz w:val="24"/>
+        </w:rPr>
+        <w:t xml:space="preserve"> l ; </w:t>
+      </w:r>
+    </w:p>
+    <w:p>
+      <w:pPr>
+        <w:tabs>
+          <w:tab w:val="left" w:pos="90"/>
+        </w:tabs>
+        <w:spacing w:after="120"/>
+        <w:ind w:left="360"/>
+        <w:rPr>
+          <w:sz w:val="24"/>
+        </w:rPr>
+      </w:pPr>
+      <w:r>
+        <w:rPr>
+          <w:sz w:val="24"/>
+        </w:rPr>
+        <w:tab/>
+      </w:r>
+      <w:proofErr w:type="gramStart"/>
+      <w:r>
+        <w:rPr>
+          <w:sz w:val="24"/>
+        </w:rPr>
+        <w:t>if(</w:t>
+      </w:r>
+      <w:proofErr w:type="gramEnd"/>
+      <w:r>
+        <w:rPr>
+          <w:sz w:val="24"/>
+        </w:rPr>
+        <w:t>a[r]==x)</w:t>
+      </w:r>
+    </w:p>
+    <w:p>
+      <w:pPr>
+        <w:tabs>
+          <w:tab w:val="left" w:pos="90"/>
+        </w:tabs>
+        <w:spacing w:after="120"/>
+        <w:ind w:left="360"/>
+        <w:rPr>
+          <w:sz w:val="24"/>
+        </w:rPr>
+      </w:pPr>
+      <w:r>
+        <w:rPr>
+          <w:sz w:val="24"/>
+        </w:rPr>
+        <w:tab/>
+      </w:r>
+      <w:r>
+        <w:rPr>
+          <w:sz w:val="24"/>
+        </w:rPr>
+        <w:tab/>
+      </w:r>
+      <w:proofErr w:type="gramStart"/>
+      <w:r>
+        <w:rPr>
+          <w:sz w:val="24"/>
+        </w:rPr>
+        <w:t>return</w:t>
+      </w:r>
+      <w:proofErr w:type="gramEnd"/>
+      <w:r>
+        <w:rPr>
+          <w:sz w:val="24"/>
+        </w:rPr>
+        <w:t xml:space="preserve"> r ; </w:t>
+      </w:r>
+    </w:p>
+    <w:p>
+      <w:pPr>
+        <w:tabs>
+          <w:tab w:val="left" w:pos="90"/>
+        </w:tabs>
+        <w:spacing w:after="120"/>
+        <w:ind w:left="360"/>
+        <w:rPr>
+          <w:sz w:val="24"/>
+        </w:rPr>
+      </w:pPr>
+      <w:r>
+        <w:rPr>
+          <w:sz w:val="24"/>
+        </w:rPr>
+        <w:tab/>
+      </w:r>
+      <w:proofErr w:type="gramStart"/>
+      <w:r>
+        <w:rPr>
+          <w:sz w:val="24"/>
+        </w:rPr>
+        <w:t>return</w:t>
+      </w:r>
+      <w:proofErr w:type="gramEnd"/>
+      <w:r>
+        <w:rPr>
+          <w:sz w:val="24"/>
+        </w:rPr>
+        <w:t xml:space="preserve"> </w:t>
+      </w:r>
+      <w:proofErr w:type="spellStart"/>
+      <w:r>
+        <w:rPr>
+          <w:sz w:val="24"/>
+        </w:rPr>
+        <w:t>linearSearchRecursive</w:t>
+      </w:r>
+      <w:proofErr w:type="spellEnd"/>
+      <w:r>
+        <w:rPr>
+          <w:sz w:val="24"/>
+        </w:rPr>
+        <w:t xml:space="preserve">(a , l+1 , r-1 , x) ; </w:t>
+      </w:r>
+    </w:p>
+    <w:p>
+      <w:pPr>
+        <w:tabs>
+          <w:tab w:val="left" w:pos="90"/>
+        </w:tabs>
+        <w:spacing w:after="120"/>
+        <w:ind w:left="360"/>
+        <w:rPr>
+          <w:sz w:val="24"/>
+        </w:rPr>
+      </w:pPr>
+      <w:r>
+        <w:rPr>
+          <w:sz w:val="24"/>
+        </w:rPr>
+        <w:t>}</w:t>
+      </w:r>
+    </w:p>
+    <w:p>
+      <w:pPr>
+        <w:tabs>
+          <w:tab w:val="left" w:pos="90"/>
+        </w:tabs>
+        <w:ind w:left="360"/>
+        <w:rPr>
+          <w:b/>
+          <w:i/>
+          <w:sz w:val="24"/>
+        </w:rPr>
+      </w:pPr>
     </w:p>
     <w:p>
       <w:pPr>
@@ -860,7 +1789,6 @@
         <w:rPr>
           <w:sz w:val="24"/>
         </w:rPr>
-        <w:lastRenderedPageBreak/>
         <w:t>Approach:-</w:t>
       </w:r>
     </w:p>
@@ -1217,6 +2145,7 @@
           <w:i/>
           <w:sz w:val="24"/>
         </w:rPr>
+        <w:lastRenderedPageBreak/>
         <w:tab/>
       </w:r>
       <w:r>
@@ -1234,8 +2163,6 @@
         <w:tab/>
         <w:t>{</w:t>
       </w:r>
-      <w:bookmarkStart w:id="0" w:name="_GoBack"/>
-      <w:bookmarkEnd w:id="0"/>
     </w:p>
     <w:p>
       <w:pPr>
@@ -2134,6 +3061,119 @@
       </w:pPr>
     </w:lvl>
   </w:abstractNum>
+  <w:abstractNum w:abstractNumId="5">
+    <w:nsid w:val="74716BCA"/>
+    <w:multiLevelType w:val="multilevel"/>
+    <w:tmpl w:val="F9ACE916"/>
+    <w:lvl w:ilvl="0">
+      <w:start w:val="1"/>
+      <w:numFmt w:val="decimal"/>
+      <w:lvlText w:val="%1."/>
+      <w:lvlJc w:val="left"/>
+      <w:pPr>
+        <w:tabs>
+          <w:tab w:val="num" w:pos="720"/>
+        </w:tabs>
+        <w:ind w:left="720" w:hanging="360"/>
+      </w:pPr>
+    </w:lvl>
+    <w:lvl w:ilvl="1" w:tentative="1">
+      <w:start w:val="1"/>
+      <w:numFmt w:val="decimal"/>
+      <w:lvlText w:val="%2."/>
+      <w:lvlJc w:val="left"/>
+      <w:pPr>
+        <w:tabs>
+          <w:tab w:val="num" w:pos="1440"/>
+        </w:tabs>
+        <w:ind w:left="1440" w:hanging="360"/>
+      </w:pPr>
+    </w:lvl>
+    <w:lvl w:ilvl="2" w:tentative="1">
+      <w:start w:val="1"/>
+      <w:numFmt w:val="decimal"/>
+      <w:lvlText w:val="%3."/>
+      <w:lvlJc w:val="left"/>
+      <w:pPr>
+        <w:tabs>
+          <w:tab w:val="num" w:pos="2160"/>
+        </w:tabs>
+        <w:ind w:left="2160" w:hanging="360"/>
+      </w:pPr>
+    </w:lvl>
+    <w:lvl w:ilvl="3" w:tentative="1">
+      <w:start w:val="1"/>
+      <w:numFmt w:val="decimal"/>
+      <w:lvlText w:val="%4."/>
+      <w:lvlJc w:val="left"/>
+      <w:pPr>
+        <w:tabs>
+          <w:tab w:val="num" w:pos="2880"/>
+        </w:tabs>
+        <w:ind w:left="2880" w:hanging="360"/>
+      </w:pPr>
+    </w:lvl>
+    <w:lvl w:ilvl="4" w:tentative="1">
+      <w:start w:val="1"/>
+      <w:numFmt w:val="decimal"/>
+      <w:lvlText w:val="%5."/>
+      <w:lvlJc w:val="left"/>
+      <w:pPr>
+        <w:tabs>
+          <w:tab w:val="num" w:pos="3600"/>
+        </w:tabs>
+        <w:ind w:left="3600" w:hanging="360"/>
+      </w:pPr>
+    </w:lvl>
+    <w:lvl w:ilvl="5" w:tentative="1">
+      <w:start w:val="1"/>
+      <w:numFmt w:val="decimal"/>
+      <w:lvlText w:val="%6."/>
+      <w:lvlJc w:val="left"/>
+      <w:pPr>
+        <w:tabs>
+          <w:tab w:val="num" w:pos="4320"/>
+        </w:tabs>
+        <w:ind w:left="4320" w:hanging="360"/>
+      </w:pPr>
+    </w:lvl>
+    <w:lvl w:ilvl="6" w:tentative="1">
+      <w:start w:val="1"/>
+      <w:numFmt w:val="decimal"/>
+      <w:lvlText w:val="%7."/>
+      <w:lvlJc w:val="left"/>
+      <w:pPr>
+        <w:tabs>
+          <w:tab w:val="num" w:pos="5040"/>
+        </w:tabs>
+        <w:ind w:left="5040" w:hanging="360"/>
+      </w:pPr>
+    </w:lvl>
+    <w:lvl w:ilvl="7" w:tentative="1">
+      <w:start w:val="1"/>
+      <w:numFmt w:val="decimal"/>
+      <w:lvlText w:val="%8."/>
+      <w:lvlJc w:val="left"/>
+      <w:pPr>
+        <w:tabs>
+          <w:tab w:val="num" w:pos="5760"/>
+        </w:tabs>
+        <w:ind w:left="5760" w:hanging="360"/>
+      </w:pPr>
+    </w:lvl>
+    <w:lvl w:ilvl="8" w:tentative="1">
+      <w:start w:val="1"/>
+      <w:numFmt w:val="decimal"/>
+      <w:lvlText w:val="%9."/>
+      <w:lvlJc w:val="left"/>
+      <w:pPr>
+        <w:tabs>
+          <w:tab w:val="num" w:pos="6480"/>
+        </w:tabs>
+        <w:ind w:left="6480" w:hanging="360"/>
+      </w:pPr>
+    </w:lvl>
+  </w:abstractNum>
   <w:num w:numId="1">
     <w:abstractNumId w:val="4"/>
   </w:num>
@@ -2148,6 +3188,9 @@
   </w:num>
   <w:num w:numId="5">
     <w:abstractNumId w:val="3"/>
+  </w:num>
+  <w:num w:numId="6">
+    <w:abstractNumId w:val="5"/>
   </w:num>
 </w:numbering>
 </file>
@@ -2350,6 +3393,33 @@
       <w:contextualSpacing/>
     </w:pPr>
   </w:style>
+  <w:style w:type="paragraph" w:styleId="NormalWeb">
+    <w:name w:val="Normal (Web)"/>
+    <w:basedOn w:val="Normal"/>
+    <w:uiPriority w:val="99"/>
+    <w:semiHidden/>
+    <w:unhideWhenUsed/>
+    <w:rsid w:val="00930F15"/>
+    <w:pPr>
+      <w:spacing w:before="100" w:beforeAutospacing="1" w:after="100" w:afterAutospacing="1" w:line="240" w:lineRule="auto"/>
+    </w:pPr>
+    <w:rPr>
+      <w:rFonts w:ascii="Times New Roman" w:eastAsia="Times New Roman" w:hAnsi="Times New Roman" w:cs="Times New Roman"/>
+      <w:sz w:val="24"/>
+      <w:szCs w:val="24"/>
+    </w:rPr>
+  </w:style>
+  <w:style w:type="character" w:styleId="Strong">
+    <w:name w:val="Strong"/>
+    <w:basedOn w:val="DefaultParagraphFont"/>
+    <w:uiPriority w:val="22"/>
+    <w:qFormat/>
+    <w:rsid w:val="00930F15"/>
+    <w:rPr>
+      <w:b/>
+      <w:bCs/>
+    </w:rPr>
+  </w:style>
 </w:styles>
 </file>
 
@@ -2550,6 +3620,33 @@
       <w:ind w:left="720"/>
       <w:contextualSpacing/>
     </w:pPr>
+  </w:style>
+  <w:style w:type="paragraph" w:styleId="NormalWeb">
+    <w:name w:val="Normal (Web)"/>
+    <w:basedOn w:val="Normal"/>
+    <w:uiPriority w:val="99"/>
+    <w:semiHidden/>
+    <w:unhideWhenUsed/>
+    <w:rsid w:val="00930F15"/>
+    <w:pPr>
+      <w:spacing w:before="100" w:beforeAutospacing="1" w:after="100" w:afterAutospacing="1" w:line="240" w:lineRule="auto"/>
+    </w:pPr>
+    <w:rPr>
+      <w:rFonts w:ascii="Times New Roman" w:eastAsia="Times New Roman" w:hAnsi="Times New Roman" w:cs="Times New Roman"/>
+      <w:sz w:val="24"/>
+      <w:szCs w:val="24"/>
+    </w:rPr>
+  </w:style>
+  <w:style w:type="character" w:styleId="Strong">
+    <w:name w:val="Strong"/>
+    <w:basedOn w:val="DefaultParagraphFont"/>
+    <w:uiPriority w:val="22"/>
+    <w:qFormat/>
+    <w:rsid w:val="00930F15"/>
+    <w:rPr>
+      <w:b/>
+      <w:bCs/>
+    </w:rPr>
   </w:style>
 </w:styles>
 </file>
@@ -2844,7 +3941,7 @@
 </file>
 
 <file path=customXml/itemProps1.xml><?xml version="1.0" encoding="utf-8"?>
-<ds:datastoreItem xmlns:ds="http://schemas.openxmlformats.org/officeDocument/2006/customXml" ds:itemID="{142E3590-FF34-4747-8B7C-2591D2BEDC9A}">
+<ds:datastoreItem xmlns:ds="http://schemas.openxmlformats.org/officeDocument/2006/customXml" ds:itemID="{65EFA684-0C16-407F-A681-FC79BF8CC765}">
   <ds:schemaRefs>
     <ds:schemaRef ds:uri="http://schemas.openxmlformats.org/officeDocument/2006/bibliography"/>
   </ds:schemaRefs>

</xml_diff>

<commit_message>
Algo - Binary search done
</commit_message>
<xml_diff>
--- a/Algorithms.docx
+++ b/Algorithms.docx
@@ -189,8 +189,6 @@
         </w:rPr>
         <w:t>In any other case of not finding return -1</w:t>
       </w:r>
-      <w:bookmarkStart w:id="0" w:name="_GoBack"/>
-      <w:bookmarkEnd w:id="0"/>
     </w:p>
     <w:p>
       <w:pPr>
@@ -298,10 +296,10 @@
                   <wp:posOffset>3063586</wp:posOffset>
                 </wp:positionH>
                 <wp:positionV relativeFrom="paragraph">
-                  <wp:posOffset>67946</wp:posOffset>
+                  <wp:posOffset>67944</wp:posOffset>
                 </wp:positionV>
-                <wp:extent cx="3332019" cy="1163782"/>
-                <wp:effectExtent l="0" t="0" r="20955" b="17780"/>
+                <wp:extent cx="3332019" cy="1233055"/>
+                <wp:effectExtent l="0" t="0" r="20955" b="24765"/>
                 <wp:wrapNone/>
                 <wp:docPr id="1" name="Text Box 1"/>
                 <wp:cNvGraphicFramePr/>
@@ -312,7 +310,7 @@
                       <wps:spPr>
                         <a:xfrm>
                           <a:off x="0" y="0"/>
-                          <a:ext cx="3332019" cy="1163782"/>
+                          <a:ext cx="3332019" cy="1233055"/>
                         </a:xfrm>
                         <a:prstGeom prst="rect">
                           <a:avLst/>
@@ -440,6 +438,12 @@
                               </w:rPr>
                               <w:t xml:space="preserve"> Head to GFG</w:t>
                             </w:r>
+                            <w:r>
+                              <w:rPr>
+                                <w:b/>
+                              </w:rPr>
+                              <w:t xml:space="preserve"> and for better Time-complexity explanation head to the class notes</w:t>
+                            </w:r>
                           </w:p>
                         </w:txbxContent>
                       </wps:txbx>
@@ -464,7 +468,7 @@
                 <v:stroke joinstyle="miter"/>
                 <v:path gradientshapeok="t" o:connecttype="rect"/>
               </v:shapetype>
-              <v:shape id="Text Box 1" o:spid="_x0000_s1026" type="#_x0000_t202" style="position:absolute;left:0;text-align:left;margin-left:241.25pt;margin-top:5.35pt;width:262.35pt;height:91.65pt;z-index:251659264;visibility:visible;mso-wrap-style:square;mso-height-percent:0;mso-wrap-distance-left:9pt;mso-wrap-distance-top:0;mso-wrap-distance-right:9pt;mso-wrap-distance-bottom:0;mso-position-horizontal:absolute;mso-position-horizontal-relative:text;mso-position-vertical:absolute;mso-position-vertical-relative:text;mso-height-percent:0;mso-height-relative:margin;v-text-anchor:top" o:gfxdata="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" fillcolor="white [3201]" strokeweight=".5pt">
+              <v:shape id="Text Box 1" o:spid="_x0000_s1026" type="#_x0000_t202" style="position:absolute;left:0;text-align:left;margin-left:241.25pt;margin-top:5.35pt;width:262.35pt;height:97.1pt;z-index:251659264;visibility:visible;mso-wrap-style:square;mso-height-percent:0;mso-wrap-distance-left:9pt;mso-wrap-distance-top:0;mso-wrap-distance-right:9pt;mso-wrap-distance-bottom:0;mso-position-horizontal:absolute;mso-position-horizontal-relative:text;mso-position-vertical:absolute;mso-position-vertical-relative:text;mso-height-percent:0;mso-height-relative:margin;v-text-anchor:top" o:gfxdata="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" fillcolor="white [3201]" strokeweight=".5pt">
                 <v:textbox>
                   <w:txbxContent>
                     <w:p>
@@ -564,6 +568,12 @@
                         </w:rPr>
                         <w:t xml:space="preserve"> Head to GFG</w:t>
                       </w:r>
+                      <w:r>
+                        <w:rPr>
+                          <w:b/>
+                        </w:rPr>
+                        <w:t xml:space="preserve"> and for better Time-complexity explanation head to the class notes</w:t>
+                      </w:r>
                     </w:p>
                   </w:txbxContent>
                 </v:textbox>
@@ -915,6 +925,14 @@
         </w:rPr>
         <w:t>n)</w:t>
       </w:r>
+      <w:r>
+        <w:rPr>
+          <w:b/>
+          <w:i/>
+          <w:sz w:val="24"/>
+        </w:rPr>
+        <w:t xml:space="preserve"> (Worst-case and Average Case)</w:t>
+      </w:r>
     </w:p>
     <w:p>
       <w:pPr>
@@ -1578,42 +1596,1524 @@
         </w:tabs>
         <w:ind w:left="360"/>
         <w:rPr>
+          <w:sz w:val="24"/>
+        </w:rPr>
+      </w:pPr>
+      <w:proofErr w:type="gramStart"/>
+      <w:r>
+        <w:rPr>
+          <w:sz w:val="24"/>
+        </w:rPr>
+        <w:t>Approach :</w:t>
+      </w:r>
+      <w:proofErr w:type="gramEnd"/>
+      <w:r>
+        <w:rPr>
+          <w:sz w:val="24"/>
+        </w:rPr>
+        <w:t>-</w:t>
+      </w:r>
+    </w:p>
+    <w:p>
+      <w:pPr>
+        <w:tabs>
+          <w:tab w:val="left" w:pos="90"/>
+        </w:tabs>
+        <w:ind w:left="360"/>
+        <w:rPr>
+          <w:sz w:val="24"/>
+        </w:rPr>
+      </w:pPr>
+      <w:r>
+        <w:rPr>
+          <w:sz w:val="24"/>
+        </w:rPr>
+        <w:t xml:space="preserve"> - get the middle </w:t>
+      </w:r>
+      <w:proofErr w:type="gramStart"/>
+      <w:r>
+        <w:rPr>
+          <w:sz w:val="24"/>
+        </w:rPr>
+        <w:t>index(</w:t>
+      </w:r>
+      <w:proofErr w:type="gramEnd"/>
+      <w:r>
+        <w:rPr>
+          <w:sz w:val="24"/>
+        </w:rPr>
+        <w:t>mid) of the whole array first</w:t>
+      </w:r>
+    </w:p>
+    <w:p>
+      <w:pPr>
+        <w:tabs>
+          <w:tab w:val="left" w:pos="90"/>
+        </w:tabs>
+        <w:ind w:left="360"/>
+        <w:rPr>
+          <w:sz w:val="24"/>
+        </w:rPr>
+      </w:pPr>
+      <w:r>
+        <w:rPr>
+          <w:sz w:val="24"/>
+        </w:rPr>
+        <w:t xml:space="preserve">- Compare item with the middle </w:t>
+      </w:r>
+      <w:proofErr w:type="gramStart"/>
+      <w:r>
+        <w:rPr>
+          <w:sz w:val="24"/>
+        </w:rPr>
+        <w:t>element ,</w:t>
+      </w:r>
+      <w:proofErr w:type="gramEnd"/>
+      <w:r>
+        <w:rPr>
+          <w:sz w:val="24"/>
+        </w:rPr>
+        <w:t xml:space="preserve"> if it matches return the middle index</w:t>
+      </w:r>
+    </w:p>
+    <w:p>
+      <w:pPr>
+        <w:tabs>
+          <w:tab w:val="left" w:pos="90"/>
+        </w:tabs>
+        <w:ind w:left="360"/>
+        <w:rPr>
+          <w:sz w:val="24"/>
+        </w:rPr>
+      </w:pPr>
+      <w:r>
+        <w:rPr>
+          <w:sz w:val="24"/>
+        </w:rPr>
+        <w:t xml:space="preserve">- </w:t>
+      </w:r>
+      <w:proofErr w:type="gramStart"/>
+      <w:r>
+        <w:rPr>
+          <w:sz w:val="24"/>
+        </w:rPr>
+        <w:t>else</w:t>
+      </w:r>
+      <w:proofErr w:type="gramEnd"/>
+      <w:r>
+        <w:rPr>
+          <w:sz w:val="24"/>
+        </w:rPr>
+        <w:t xml:space="preserve"> if item is greater than middle element , it means item lies on the right half </w:t>
+      </w:r>
+      <w:proofErr w:type="spellStart"/>
+      <w:r>
+        <w:rPr>
+          <w:sz w:val="24"/>
+        </w:rPr>
+        <w:t>subarray</w:t>
+      </w:r>
+      <w:proofErr w:type="spellEnd"/>
+      <w:r>
+        <w:rPr>
+          <w:sz w:val="24"/>
+        </w:rPr>
+        <w:t xml:space="preserve"> , so</w:t>
+      </w:r>
+    </w:p>
+    <w:p>
+      <w:pPr>
+        <w:tabs>
+          <w:tab w:val="left" w:pos="90"/>
+        </w:tabs>
+        <w:ind w:left="360"/>
+        <w:rPr>
+          <w:sz w:val="24"/>
+        </w:rPr>
+      </w:pPr>
+      <w:proofErr w:type="gramStart"/>
+      <w:r>
+        <w:rPr>
+          <w:sz w:val="24"/>
+        </w:rPr>
+        <w:t>we</w:t>
+      </w:r>
+      <w:proofErr w:type="gramEnd"/>
+      <w:r>
+        <w:rPr>
+          <w:sz w:val="24"/>
+        </w:rPr>
+        <w:t xml:space="preserve"> reset lower-bound(</w:t>
+      </w:r>
+      <w:r>
+        <w:rPr>
+          <w:sz w:val="24"/>
+        </w:rPr>
+        <w:t>l)  to mid + 1 and begin the se</w:t>
+      </w:r>
+      <w:r>
+        <w:rPr>
+          <w:sz w:val="24"/>
+        </w:rPr>
+        <w:t>a</w:t>
+      </w:r>
+      <w:r>
+        <w:rPr>
+          <w:sz w:val="24"/>
+        </w:rPr>
+        <w:t>r</w:t>
+      </w:r>
+      <w:r>
+        <w:rPr>
+          <w:sz w:val="24"/>
+        </w:rPr>
+        <w:t>ch again</w:t>
+      </w:r>
+    </w:p>
+    <w:p>
+      <w:pPr>
+        <w:tabs>
+          <w:tab w:val="left" w:pos="90"/>
+        </w:tabs>
+        <w:ind w:left="360"/>
+        <w:rPr>
+          <w:sz w:val="24"/>
+        </w:rPr>
+      </w:pPr>
+      <w:r>
+        <w:rPr>
+          <w:sz w:val="24"/>
+        </w:rPr>
+        <w:t xml:space="preserve">- </w:t>
+      </w:r>
+      <w:proofErr w:type="gramStart"/>
+      <w:r>
+        <w:rPr>
+          <w:sz w:val="24"/>
+        </w:rPr>
+        <w:t>else</w:t>
+      </w:r>
+      <w:proofErr w:type="gramEnd"/>
+      <w:r>
+        <w:rPr>
+          <w:sz w:val="24"/>
+        </w:rPr>
+        <w:t xml:space="preserve"> if , item &lt; mid element , it must be at left half sub-array , and we will reset upper-bound</w:t>
+      </w:r>
+      <w:r>
+        <w:rPr>
+          <w:sz w:val="24"/>
+        </w:rPr>
+        <w:t>(r)</w:t>
+      </w:r>
+    </w:p>
+    <w:p>
+      <w:pPr>
+        <w:tabs>
+          <w:tab w:val="left" w:pos="90"/>
+        </w:tabs>
+        <w:ind w:left="360"/>
+        <w:rPr>
+          <w:sz w:val="24"/>
+        </w:rPr>
+      </w:pPr>
+      <w:proofErr w:type="gramStart"/>
+      <w:r>
+        <w:rPr>
+          <w:sz w:val="24"/>
+        </w:rPr>
+        <w:t>to</w:t>
+      </w:r>
+      <w:proofErr w:type="gramEnd"/>
+      <w:r>
+        <w:rPr>
+          <w:sz w:val="24"/>
+        </w:rPr>
+        <w:t xml:space="preserve"> mid-1.</w:t>
+      </w:r>
+    </w:p>
+    <w:p>
+      <w:pPr>
+        <w:tabs>
+          <w:tab w:val="left" w:pos="90"/>
+        </w:tabs>
+        <w:ind w:left="360"/>
+        <w:rPr>
+          <w:sz w:val="24"/>
+        </w:rPr>
+      </w:pPr>
+      <w:r>
+        <w:rPr>
+          <w:sz w:val="24"/>
+        </w:rPr>
+        <w:t>- If element is not found return -</w:t>
+      </w:r>
+      <w:proofErr w:type="gramStart"/>
+      <w:r>
+        <w:rPr>
+          <w:sz w:val="24"/>
+        </w:rPr>
+        <w:t>1 .</w:t>
+      </w:r>
+      <w:proofErr w:type="gramEnd"/>
+      <w:r>
+        <w:rPr>
+          <w:sz w:val="24"/>
+        </w:rPr>
+        <w:t xml:space="preserve"> </w:t>
+      </w:r>
+    </w:p>
+    <w:p>
+      <w:pPr>
+        <w:tabs>
+          <w:tab w:val="left" w:pos="90"/>
+        </w:tabs>
+        <w:spacing w:after="120" w:line="240" w:lineRule="auto"/>
+        <w:ind w:left="360"/>
+        <w:rPr>
+          <w:b/>
+          <w:sz w:val="24"/>
+        </w:rPr>
+      </w:pPr>
+      <w:proofErr w:type="spellStart"/>
+      <w:proofErr w:type="gramStart"/>
+      <w:r>
+        <w:rPr>
+          <w:b/>
+          <w:sz w:val="24"/>
+        </w:rPr>
+        <w:t>int</w:t>
+      </w:r>
+      <w:proofErr w:type="spellEnd"/>
+      <w:proofErr w:type="gramEnd"/>
+      <w:r>
+        <w:rPr>
+          <w:b/>
+          <w:sz w:val="24"/>
+        </w:rPr>
+        <w:t xml:space="preserve"> </w:t>
+      </w:r>
+      <w:proofErr w:type="spellStart"/>
+      <w:r>
+        <w:rPr>
+          <w:b/>
+          <w:sz w:val="24"/>
+        </w:rPr>
+        <w:t>binarySearch</w:t>
+      </w:r>
+      <w:proofErr w:type="spellEnd"/>
+      <w:r>
+        <w:rPr>
+          <w:b/>
+          <w:sz w:val="24"/>
+        </w:rPr>
+        <w:t>(</w:t>
+      </w:r>
+      <w:proofErr w:type="spellStart"/>
+      <w:r>
+        <w:rPr>
+          <w:b/>
+          <w:sz w:val="24"/>
+        </w:rPr>
+        <w:t>int</w:t>
+      </w:r>
+      <w:proofErr w:type="spellEnd"/>
+      <w:r>
+        <w:rPr>
+          <w:b/>
+          <w:sz w:val="24"/>
+        </w:rPr>
+        <w:t xml:space="preserve"> *a , </w:t>
+      </w:r>
+      <w:proofErr w:type="spellStart"/>
+      <w:r>
+        <w:rPr>
+          <w:b/>
+          <w:sz w:val="24"/>
+        </w:rPr>
+        <w:t>int</w:t>
+      </w:r>
+      <w:proofErr w:type="spellEnd"/>
+      <w:r>
+        <w:rPr>
+          <w:b/>
+          <w:sz w:val="24"/>
+        </w:rPr>
+        <w:t xml:space="preserve"> l , </w:t>
+      </w:r>
+      <w:proofErr w:type="spellStart"/>
+      <w:r>
+        <w:rPr>
+          <w:b/>
+          <w:sz w:val="24"/>
+        </w:rPr>
+        <w:t>int</w:t>
+      </w:r>
+      <w:proofErr w:type="spellEnd"/>
+      <w:r>
+        <w:rPr>
+          <w:b/>
+          <w:sz w:val="24"/>
+        </w:rPr>
+        <w:t xml:space="preserve"> r ,</w:t>
+      </w:r>
+      <w:proofErr w:type="spellStart"/>
+      <w:r>
+        <w:rPr>
+          <w:b/>
+          <w:sz w:val="24"/>
+        </w:rPr>
+        <w:t>int</w:t>
+      </w:r>
+      <w:proofErr w:type="spellEnd"/>
+      <w:r>
+        <w:rPr>
+          <w:b/>
+          <w:sz w:val="24"/>
+        </w:rPr>
+        <w:t xml:space="preserve"> item)</w:t>
+      </w:r>
+    </w:p>
+    <w:p>
+      <w:pPr>
+        <w:tabs>
+          <w:tab w:val="left" w:pos="90"/>
+        </w:tabs>
+        <w:spacing w:after="120" w:line="240" w:lineRule="auto"/>
+        <w:ind w:left="360"/>
+        <w:rPr>
+          <w:sz w:val="24"/>
+        </w:rPr>
+      </w:pPr>
+      <w:r>
+        <w:rPr>
+          <w:sz w:val="24"/>
+        </w:rPr>
+        <w:t>{</w:t>
+      </w:r>
+    </w:p>
+    <w:p>
+      <w:pPr>
+        <w:tabs>
+          <w:tab w:val="left" w:pos="90"/>
+        </w:tabs>
+        <w:spacing w:after="120" w:line="240" w:lineRule="auto"/>
+        <w:ind w:left="360"/>
+        <w:rPr>
+          <w:sz w:val="24"/>
+        </w:rPr>
+      </w:pPr>
+      <w:r>
+        <w:rPr>
+          <w:sz w:val="24"/>
+        </w:rPr>
+        <w:tab/>
+      </w:r>
+      <w:proofErr w:type="spellStart"/>
+      <w:proofErr w:type="gramStart"/>
+      <w:r>
+        <w:rPr>
+          <w:sz w:val="24"/>
+        </w:rPr>
+        <w:t>int</w:t>
+      </w:r>
+      <w:proofErr w:type="spellEnd"/>
+      <w:proofErr w:type="gramEnd"/>
+      <w:r>
+        <w:rPr>
+          <w:sz w:val="24"/>
+        </w:rPr>
+        <w:t xml:space="preserve"> mid ; </w:t>
+      </w:r>
+    </w:p>
+    <w:p>
+      <w:pPr>
+        <w:tabs>
+          <w:tab w:val="left" w:pos="90"/>
+        </w:tabs>
+        <w:spacing w:after="120" w:line="240" w:lineRule="auto"/>
+        <w:ind w:left="360"/>
+        <w:rPr>
+          <w:sz w:val="24"/>
+        </w:rPr>
+      </w:pPr>
+      <w:r>
+        <w:rPr>
+          <w:sz w:val="24"/>
+        </w:rPr>
+        <w:tab/>
+      </w:r>
+      <w:proofErr w:type="gramStart"/>
+      <w:r>
+        <w:rPr>
+          <w:sz w:val="24"/>
+        </w:rPr>
+        <w:t>while(</w:t>
+      </w:r>
+      <w:proofErr w:type="gramEnd"/>
+      <w:r>
+        <w:rPr>
+          <w:sz w:val="24"/>
+        </w:rPr>
+        <w:t>l&lt;=r)</w:t>
+      </w:r>
+    </w:p>
+    <w:p>
+      <w:pPr>
+        <w:tabs>
+          <w:tab w:val="left" w:pos="90"/>
+        </w:tabs>
+        <w:spacing w:after="120" w:line="240" w:lineRule="auto"/>
+        <w:ind w:left="360"/>
+        <w:rPr>
+          <w:sz w:val="24"/>
+        </w:rPr>
+      </w:pPr>
+      <w:r>
+        <w:rPr>
+          <w:sz w:val="24"/>
+        </w:rPr>
+        <w:tab/>
+        <w:t>{</w:t>
+      </w:r>
+    </w:p>
+    <w:p>
+      <w:pPr>
+        <w:tabs>
+          <w:tab w:val="left" w:pos="90"/>
+        </w:tabs>
+        <w:spacing w:after="120" w:line="240" w:lineRule="auto"/>
+        <w:ind w:left="360"/>
+        <w:rPr>
+          <w:sz w:val="24"/>
+        </w:rPr>
+      </w:pPr>
+      <w:r>
+        <w:rPr>
+          <w:sz w:val="24"/>
+        </w:rPr>
+        <w:tab/>
+      </w:r>
+      <w:r>
+        <w:rPr>
+          <w:sz w:val="24"/>
+        </w:rPr>
+        <w:tab/>
+      </w:r>
+      <w:proofErr w:type="gramStart"/>
+      <w:r>
+        <w:rPr>
+          <w:sz w:val="24"/>
+        </w:rPr>
+        <w:t>mid</w:t>
+      </w:r>
+      <w:proofErr w:type="gramEnd"/>
+      <w:r>
+        <w:rPr>
+          <w:sz w:val="24"/>
+        </w:rPr>
+        <w:t xml:space="preserve"> = (</w:t>
+      </w:r>
+      <w:proofErr w:type="spellStart"/>
+      <w:r>
+        <w:rPr>
+          <w:sz w:val="24"/>
+        </w:rPr>
+        <w:t>l+r</w:t>
+      </w:r>
+      <w:proofErr w:type="spellEnd"/>
+      <w:r>
+        <w:rPr>
+          <w:sz w:val="24"/>
+        </w:rPr>
+        <w:t xml:space="preserve">)/2 ; </w:t>
+      </w:r>
+    </w:p>
+    <w:p>
+      <w:pPr>
+        <w:tabs>
+          <w:tab w:val="left" w:pos="90"/>
+        </w:tabs>
+        <w:spacing w:after="120" w:line="240" w:lineRule="auto"/>
+        <w:ind w:left="360"/>
+        <w:rPr>
+          <w:sz w:val="24"/>
+        </w:rPr>
+      </w:pPr>
+      <w:r>
+        <w:rPr>
+          <w:sz w:val="24"/>
+        </w:rPr>
+        <w:tab/>
+      </w:r>
+      <w:r>
+        <w:rPr>
+          <w:sz w:val="24"/>
+        </w:rPr>
+        <w:tab/>
+      </w:r>
+      <w:proofErr w:type="gramStart"/>
+      <w:r>
+        <w:rPr>
+          <w:sz w:val="24"/>
+        </w:rPr>
+        <w:t>if(</w:t>
+      </w:r>
+      <w:proofErr w:type="gramEnd"/>
+      <w:r>
+        <w:rPr>
+          <w:sz w:val="24"/>
+        </w:rPr>
+        <w:t>item == a[mid])</w:t>
+      </w:r>
+    </w:p>
+    <w:p>
+      <w:pPr>
+        <w:tabs>
+          <w:tab w:val="left" w:pos="90"/>
+        </w:tabs>
+        <w:spacing w:after="120" w:line="240" w:lineRule="auto"/>
+        <w:ind w:left="360"/>
+        <w:rPr>
+          <w:sz w:val="24"/>
+        </w:rPr>
+      </w:pPr>
+      <w:r>
+        <w:rPr>
+          <w:sz w:val="24"/>
+        </w:rPr>
+        <w:tab/>
+      </w:r>
+      <w:r>
+        <w:rPr>
+          <w:sz w:val="24"/>
+        </w:rPr>
+        <w:tab/>
+      </w:r>
+      <w:r>
+        <w:rPr>
+          <w:sz w:val="24"/>
+        </w:rPr>
+        <w:tab/>
+      </w:r>
+      <w:proofErr w:type="gramStart"/>
+      <w:r>
+        <w:rPr>
+          <w:sz w:val="24"/>
+        </w:rPr>
+        <w:t>return</w:t>
+      </w:r>
+      <w:proofErr w:type="gramEnd"/>
+      <w:r>
+        <w:rPr>
+          <w:sz w:val="24"/>
+        </w:rPr>
+        <w:t xml:space="preserve"> mid ; </w:t>
+      </w:r>
+    </w:p>
+    <w:p>
+      <w:pPr>
+        <w:tabs>
+          <w:tab w:val="left" w:pos="90"/>
+        </w:tabs>
+        <w:spacing w:after="120" w:line="240" w:lineRule="auto"/>
+        <w:ind w:left="360"/>
+        <w:rPr>
+          <w:sz w:val="24"/>
+        </w:rPr>
+      </w:pPr>
+      <w:r>
+        <w:rPr>
+          <w:sz w:val="24"/>
+        </w:rPr>
+        <w:tab/>
+      </w:r>
+      <w:r>
+        <w:rPr>
+          <w:sz w:val="24"/>
+        </w:rPr>
+        <w:tab/>
+      </w:r>
+      <w:proofErr w:type="gramStart"/>
+      <w:r>
+        <w:rPr>
+          <w:sz w:val="24"/>
+        </w:rPr>
+        <w:t>if(</w:t>
+      </w:r>
+      <w:proofErr w:type="gramEnd"/>
+      <w:r>
+        <w:rPr>
+          <w:sz w:val="24"/>
+        </w:rPr>
+        <w:t>item &lt; a[mid])</w:t>
+      </w:r>
+    </w:p>
+    <w:p>
+      <w:pPr>
+        <w:tabs>
+          <w:tab w:val="left" w:pos="90"/>
+        </w:tabs>
+        <w:spacing w:after="120" w:line="240" w:lineRule="auto"/>
+        <w:ind w:left="360"/>
+        <w:rPr>
+          <w:sz w:val="24"/>
+        </w:rPr>
+      </w:pPr>
+      <w:r>
+        <w:rPr>
+          <w:sz w:val="24"/>
+        </w:rPr>
+        <w:tab/>
+      </w:r>
+      <w:r>
+        <w:rPr>
+          <w:sz w:val="24"/>
+        </w:rPr>
+        <w:tab/>
+      </w:r>
+      <w:r>
+        <w:rPr>
+          <w:sz w:val="24"/>
+        </w:rPr>
+        <w:tab/>
+        <w:t>r = mid-</w:t>
+      </w:r>
+      <w:proofErr w:type="gramStart"/>
+      <w:r>
+        <w:rPr>
+          <w:sz w:val="24"/>
+        </w:rPr>
+        <w:t>1 ;</w:t>
+      </w:r>
+      <w:proofErr w:type="gramEnd"/>
+      <w:r>
+        <w:rPr>
+          <w:sz w:val="24"/>
+        </w:rPr>
+        <w:t xml:space="preserve"> </w:t>
+      </w:r>
+    </w:p>
+    <w:p>
+      <w:pPr>
+        <w:tabs>
+          <w:tab w:val="left" w:pos="90"/>
+        </w:tabs>
+        <w:spacing w:after="120" w:line="240" w:lineRule="auto"/>
+        <w:ind w:left="360"/>
+        <w:rPr>
+          <w:sz w:val="24"/>
+        </w:rPr>
+      </w:pPr>
+      <w:r>
+        <w:rPr>
+          <w:sz w:val="24"/>
+        </w:rPr>
+        <w:tab/>
+      </w:r>
+      <w:r>
+        <w:rPr>
+          <w:sz w:val="24"/>
+        </w:rPr>
+        <w:tab/>
+      </w:r>
+      <w:proofErr w:type="gramStart"/>
+      <w:r>
+        <w:rPr>
+          <w:sz w:val="24"/>
+        </w:rPr>
+        <w:t>else</w:t>
+      </w:r>
+      <w:proofErr w:type="gramEnd"/>
+    </w:p>
+    <w:p>
+      <w:pPr>
+        <w:tabs>
+          <w:tab w:val="left" w:pos="90"/>
+        </w:tabs>
+        <w:spacing w:after="120" w:line="240" w:lineRule="auto"/>
+        <w:ind w:left="360"/>
+        <w:rPr>
+          <w:sz w:val="24"/>
+        </w:rPr>
+      </w:pPr>
+      <w:r>
+        <w:rPr>
+          <w:sz w:val="24"/>
+        </w:rPr>
+        <w:tab/>
+      </w:r>
+      <w:r>
+        <w:rPr>
+          <w:sz w:val="24"/>
+        </w:rPr>
+        <w:tab/>
+      </w:r>
+      <w:r>
+        <w:rPr>
+          <w:sz w:val="24"/>
+        </w:rPr>
+        <w:tab/>
+        <w:t>l = mid+</w:t>
+      </w:r>
+      <w:proofErr w:type="gramStart"/>
+      <w:r>
+        <w:rPr>
+          <w:sz w:val="24"/>
+        </w:rPr>
+        <w:t>1 ;</w:t>
+      </w:r>
+      <w:proofErr w:type="gramEnd"/>
+      <w:r>
+        <w:rPr>
+          <w:sz w:val="24"/>
+        </w:rPr>
+        <w:t xml:space="preserve"> </w:t>
+      </w:r>
+    </w:p>
+    <w:p>
+      <w:pPr>
+        <w:tabs>
+          <w:tab w:val="left" w:pos="90"/>
+        </w:tabs>
+        <w:spacing w:after="120" w:line="240" w:lineRule="auto"/>
+        <w:ind w:left="360"/>
+        <w:rPr>
+          <w:sz w:val="24"/>
+        </w:rPr>
+      </w:pPr>
+      <w:r>
+        <w:rPr>
+          <w:sz w:val="24"/>
+        </w:rPr>
+        <w:tab/>
+        <w:t>}</w:t>
+      </w:r>
+    </w:p>
+    <w:p>
+      <w:pPr>
+        <w:tabs>
+          <w:tab w:val="left" w:pos="90"/>
+        </w:tabs>
+        <w:spacing w:after="120" w:line="240" w:lineRule="auto"/>
+        <w:ind w:left="360"/>
+        <w:rPr>
+          <w:sz w:val="24"/>
+        </w:rPr>
+      </w:pPr>
+      <w:r>
+        <w:rPr>
+          <w:sz w:val="24"/>
+        </w:rPr>
+        <w:tab/>
+      </w:r>
+      <w:proofErr w:type="gramStart"/>
+      <w:r>
+        <w:rPr>
+          <w:sz w:val="24"/>
+        </w:rPr>
+        <w:t>return</w:t>
+      </w:r>
+      <w:proofErr w:type="gramEnd"/>
+      <w:r>
+        <w:rPr>
+          <w:sz w:val="24"/>
+        </w:rPr>
+        <w:t xml:space="preserve"> -1 ; </w:t>
+      </w:r>
+    </w:p>
+    <w:p>
+      <w:pPr>
+        <w:tabs>
+          <w:tab w:val="left" w:pos="90"/>
+        </w:tabs>
+        <w:spacing w:after="120" w:line="240" w:lineRule="auto"/>
+        <w:ind w:left="360"/>
+        <w:rPr>
+          <w:sz w:val="24"/>
+        </w:rPr>
+      </w:pPr>
+      <w:r>
+        <w:rPr>
+          <w:sz w:val="24"/>
+        </w:rPr>
+        <w:t>}</w:t>
+      </w:r>
+    </w:p>
+    <w:p>
+      <w:pPr>
+        <w:tabs>
+          <w:tab w:val="left" w:pos="90"/>
+        </w:tabs>
+        <w:spacing w:after="120" w:line="240" w:lineRule="auto"/>
+        <w:ind w:left="360"/>
+        <w:rPr>
+          <w:sz w:val="24"/>
+        </w:rPr>
+      </w:pPr>
+      <w:r>
+        <w:rPr>
+          <w:sz w:val="24"/>
+        </w:rPr>
+        <w:lastRenderedPageBreak/>
+        <w:t xml:space="preserve">Average </w:t>
+      </w:r>
+      <w:r>
+        <w:rPr>
+          <w:sz w:val="24"/>
+        </w:rPr>
+        <w:t>Time-</w:t>
+      </w:r>
+      <w:proofErr w:type="gramStart"/>
+      <w:r>
+        <w:rPr>
+          <w:sz w:val="24"/>
+        </w:rPr>
+        <w:t>complexity :</w:t>
+      </w:r>
+      <w:proofErr w:type="gramEnd"/>
+      <w:r>
+        <w:rPr>
+          <w:sz w:val="24"/>
+        </w:rPr>
+        <w:t xml:space="preserve"> O(log</w:t>
+      </w:r>
+      <w:r>
+        <w:rPr>
+          <w:sz w:val="24"/>
+          <w:vertAlign w:val="subscript"/>
+        </w:rPr>
+        <w:t>2</w:t>
+      </w:r>
+      <w:r>
+        <w:rPr>
+          <w:sz w:val="24"/>
+          <w:vertAlign w:val="superscript"/>
+        </w:rPr>
+        <w:t>n</w:t>
+      </w:r>
+      <w:r>
+        <w:rPr>
+          <w:sz w:val="24"/>
+        </w:rPr>
+        <w:t>)</w:t>
+      </w:r>
+      <w:r>
+        <w:rPr>
+          <w:sz w:val="24"/>
+        </w:rPr>
+        <w:t xml:space="preserve"> </w:t>
+      </w:r>
+    </w:p>
+    <w:p>
+      <w:pPr>
+        <w:tabs>
+          <w:tab w:val="left" w:pos="90"/>
+        </w:tabs>
+        <w:spacing w:after="120" w:line="240" w:lineRule="auto"/>
+        <w:ind w:left="360"/>
+        <w:rPr>
+          <w:b/>
+          <w:sz w:val="24"/>
+        </w:rPr>
+      </w:pPr>
+      <w:proofErr w:type="spellStart"/>
+      <w:proofErr w:type="gramStart"/>
+      <w:r>
+        <w:rPr>
+          <w:b/>
+          <w:sz w:val="24"/>
+        </w:rPr>
+        <w:t>int</w:t>
+      </w:r>
+      <w:proofErr w:type="spellEnd"/>
+      <w:proofErr w:type="gramEnd"/>
+      <w:r>
+        <w:rPr>
+          <w:b/>
+          <w:sz w:val="24"/>
+        </w:rPr>
+        <w:t xml:space="preserve"> </w:t>
+      </w:r>
+      <w:proofErr w:type="spellStart"/>
+      <w:r>
+        <w:rPr>
+          <w:b/>
+          <w:sz w:val="24"/>
+        </w:rPr>
+        <w:t>binarySearch</w:t>
+      </w:r>
+      <w:r>
+        <w:rPr>
+          <w:b/>
+          <w:sz w:val="24"/>
+        </w:rPr>
+        <w:t>Recursive</w:t>
+      </w:r>
+      <w:proofErr w:type="spellEnd"/>
+      <w:r>
+        <w:rPr>
+          <w:b/>
+          <w:sz w:val="24"/>
+        </w:rPr>
+        <w:t>(</w:t>
+      </w:r>
+      <w:proofErr w:type="spellStart"/>
+      <w:r>
+        <w:rPr>
+          <w:b/>
+          <w:sz w:val="24"/>
+        </w:rPr>
+        <w:t>int</w:t>
+      </w:r>
+      <w:proofErr w:type="spellEnd"/>
+      <w:r>
+        <w:rPr>
+          <w:b/>
+          <w:sz w:val="24"/>
+        </w:rPr>
+        <w:t xml:space="preserve"> *a , </w:t>
+      </w:r>
+      <w:proofErr w:type="spellStart"/>
+      <w:r>
+        <w:rPr>
+          <w:b/>
+          <w:sz w:val="24"/>
+        </w:rPr>
+        <w:t>int</w:t>
+      </w:r>
+      <w:proofErr w:type="spellEnd"/>
+      <w:r>
+        <w:rPr>
+          <w:b/>
+          <w:sz w:val="24"/>
+        </w:rPr>
+        <w:t xml:space="preserve"> l , </w:t>
+      </w:r>
+      <w:proofErr w:type="spellStart"/>
+      <w:r>
+        <w:rPr>
+          <w:b/>
+          <w:sz w:val="24"/>
+        </w:rPr>
+        <w:t>int</w:t>
+      </w:r>
+      <w:proofErr w:type="spellEnd"/>
+      <w:r>
+        <w:rPr>
+          <w:b/>
+          <w:sz w:val="24"/>
+        </w:rPr>
+        <w:t xml:space="preserve"> r ,</w:t>
+      </w:r>
+      <w:proofErr w:type="spellStart"/>
+      <w:r>
+        <w:rPr>
+          <w:b/>
+          <w:sz w:val="24"/>
+        </w:rPr>
+        <w:t>int</w:t>
+      </w:r>
+      <w:proofErr w:type="spellEnd"/>
+      <w:r>
+        <w:rPr>
+          <w:b/>
+          <w:sz w:val="24"/>
+        </w:rPr>
+        <w:t xml:space="preserve"> item)</w:t>
+      </w:r>
+    </w:p>
+    <w:p>
+      <w:pPr>
+        <w:tabs>
+          <w:tab w:val="left" w:pos="90"/>
+        </w:tabs>
+        <w:spacing w:after="120" w:line="240" w:lineRule="auto"/>
+        <w:ind w:left="360"/>
+        <w:rPr>
+          <w:sz w:val="24"/>
+        </w:rPr>
+      </w:pPr>
+      <w:r>
+        <w:rPr>
+          <w:sz w:val="24"/>
+        </w:rPr>
+        <w:t>{</w:t>
+      </w:r>
+    </w:p>
+    <w:p>
+      <w:pPr>
+        <w:tabs>
+          <w:tab w:val="left" w:pos="90"/>
+        </w:tabs>
+        <w:spacing w:after="120" w:line="240" w:lineRule="auto"/>
+        <w:ind w:left="360"/>
+        <w:rPr>
+          <w:sz w:val="24"/>
+        </w:rPr>
+      </w:pPr>
+      <w:r>
+        <w:rPr>
+          <w:sz w:val="24"/>
+        </w:rPr>
+        <w:tab/>
+      </w:r>
+      <w:proofErr w:type="spellStart"/>
+      <w:proofErr w:type="gramStart"/>
+      <w:r>
+        <w:rPr>
+          <w:sz w:val="24"/>
+        </w:rPr>
+        <w:t>int</w:t>
+      </w:r>
+      <w:proofErr w:type="spellEnd"/>
+      <w:proofErr w:type="gramEnd"/>
+      <w:r>
+        <w:rPr>
+          <w:sz w:val="24"/>
+        </w:rPr>
+        <w:t xml:space="preserve"> mid ; </w:t>
+      </w:r>
+    </w:p>
+    <w:p>
+      <w:pPr>
+        <w:tabs>
+          <w:tab w:val="left" w:pos="90"/>
+        </w:tabs>
+        <w:spacing w:after="120" w:line="240" w:lineRule="auto"/>
+        <w:ind w:left="360"/>
+        <w:rPr>
+          <w:sz w:val="24"/>
+        </w:rPr>
+      </w:pPr>
+      <w:r>
+        <w:rPr>
+          <w:sz w:val="24"/>
+        </w:rPr>
+        <w:tab/>
+      </w:r>
+      <w:proofErr w:type="gramStart"/>
+      <w:r>
+        <w:rPr>
+          <w:sz w:val="24"/>
+        </w:rPr>
+        <w:t>if(</w:t>
+      </w:r>
+      <w:proofErr w:type="gramEnd"/>
+      <w:r>
+        <w:rPr>
+          <w:sz w:val="24"/>
+        </w:rPr>
+        <w:t>l&lt;=r)</w:t>
+      </w:r>
+    </w:p>
+    <w:p>
+      <w:pPr>
+        <w:tabs>
+          <w:tab w:val="left" w:pos="90"/>
+        </w:tabs>
+        <w:spacing w:after="120" w:line="240" w:lineRule="auto"/>
+        <w:ind w:left="360"/>
+        <w:rPr>
+          <w:sz w:val="24"/>
+        </w:rPr>
+      </w:pPr>
+      <w:r>
+        <w:rPr>
+          <w:sz w:val="24"/>
+        </w:rPr>
+        <w:tab/>
+        <w:t>{</w:t>
+      </w:r>
+    </w:p>
+    <w:p>
+      <w:pPr>
+        <w:tabs>
+          <w:tab w:val="left" w:pos="90"/>
+        </w:tabs>
+        <w:spacing w:after="120" w:line="240" w:lineRule="auto"/>
+        <w:ind w:left="360"/>
+        <w:rPr>
+          <w:sz w:val="24"/>
+        </w:rPr>
+      </w:pPr>
+      <w:r>
+        <w:rPr>
+          <w:sz w:val="24"/>
+        </w:rPr>
+        <w:tab/>
+      </w:r>
+      <w:r>
+        <w:rPr>
+          <w:sz w:val="24"/>
+        </w:rPr>
+        <w:tab/>
+      </w:r>
+      <w:proofErr w:type="gramStart"/>
+      <w:r>
+        <w:rPr>
+          <w:sz w:val="24"/>
+        </w:rPr>
+        <w:t>mid</w:t>
+      </w:r>
+      <w:proofErr w:type="gramEnd"/>
+      <w:r>
+        <w:rPr>
+          <w:sz w:val="24"/>
+        </w:rPr>
+        <w:t xml:space="preserve"> = (</w:t>
+      </w:r>
+      <w:proofErr w:type="spellStart"/>
+      <w:r>
+        <w:rPr>
+          <w:sz w:val="24"/>
+        </w:rPr>
+        <w:t>l+r</w:t>
+      </w:r>
+      <w:proofErr w:type="spellEnd"/>
+      <w:r>
+        <w:rPr>
+          <w:sz w:val="24"/>
+        </w:rPr>
+        <w:t xml:space="preserve">)/2 ; </w:t>
+      </w:r>
+    </w:p>
+    <w:p>
+      <w:pPr>
+        <w:tabs>
+          <w:tab w:val="left" w:pos="90"/>
+        </w:tabs>
+        <w:spacing w:after="120" w:line="240" w:lineRule="auto"/>
+        <w:ind w:left="360"/>
+        <w:rPr>
+          <w:sz w:val="24"/>
+        </w:rPr>
+      </w:pPr>
+      <w:r>
+        <w:rPr>
+          <w:sz w:val="24"/>
+        </w:rPr>
+        <w:tab/>
+      </w:r>
+      <w:r>
+        <w:rPr>
+          <w:sz w:val="24"/>
+        </w:rPr>
+        <w:tab/>
+      </w:r>
+      <w:proofErr w:type="gramStart"/>
+      <w:r>
+        <w:rPr>
+          <w:sz w:val="24"/>
+        </w:rPr>
+        <w:t>if(</w:t>
+      </w:r>
+      <w:proofErr w:type="gramEnd"/>
+      <w:r>
+        <w:rPr>
+          <w:sz w:val="24"/>
+        </w:rPr>
+        <w:t>a[mid] == item)</w:t>
+      </w:r>
+    </w:p>
+    <w:p>
+      <w:pPr>
+        <w:tabs>
+          <w:tab w:val="left" w:pos="90"/>
+        </w:tabs>
+        <w:spacing w:after="120" w:line="240" w:lineRule="auto"/>
+        <w:ind w:left="360"/>
+        <w:rPr>
+          <w:sz w:val="24"/>
+        </w:rPr>
+      </w:pPr>
+      <w:r>
+        <w:rPr>
+          <w:sz w:val="24"/>
+        </w:rPr>
+        <w:tab/>
+      </w:r>
+      <w:r>
+        <w:rPr>
+          <w:sz w:val="24"/>
+        </w:rPr>
+        <w:tab/>
+      </w:r>
+      <w:r>
+        <w:rPr>
+          <w:sz w:val="24"/>
+        </w:rPr>
+        <w:tab/>
+      </w:r>
+      <w:proofErr w:type="gramStart"/>
+      <w:r>
+        <w:rPr>
+          <w:sz w:val="24"/>
+        </w:rPr>
+        <w:t>return</w:t>
+      </w:r>
+      <w:proofErr w:type="gramEnd"/>
+      <w:r>
+        <w:rPr>
+          <w:sz w:val="24"/>
+        </w:rPr>
+        <w:t xml:space="preserve"> mid ; </w:t>
+      </w:r>
+    </w:p>
+    <w:p>
+      <w:pPr>
+        <w:tabs>
+          <w:tab w:val="left" w:pos="90"/>
+        </w:tabs>
+        <w:spacing w:after="120" w:line="240" w:lineRule="auto"/>
+        <w:ind w:left="360"/>
+        <w:rPr>
+          <w:sz w:val="24"/>
+        </w:rPr>
+      </w:pPr>
+      <w:r>
+        <w:rPr>
+          <w:sz w:val="24"/>
+        </w:rPr>
+        <w:tab/>
+      </w:r>
+      <w:r>
+        <w:rPr>
+          <w:sz w:val="24"/>
+        </w:rPr>
+        <w:tab/>
+      </w:r>
+      <w:proofErr w:type="gramStart"/>
+      <w:r>
+        <w:rPr>
+          <w:sz w:val="24"/>
+        </w:rPr>
+        <w:t>if(</w:t>
+      </w:r>
+      <w:proofErr w:type="gramEnd"/>
+      <w:r>
+        <w:rPr>
+          <w:sz w:val="24"/>
+        </w:rPr>
+        <w:t>a[mid] &lt; item)</w:t>
+      </w:r>
+    </w:p>
+    <w:p>
+      <w:pPr>
+        <w:tabs>
+          <w:tab w:val="left" w:pos="90"/>
+        </w:tabs>
+        <w:spacing w:after="120" w:line="240" w:lineRule="auto"/>
+        <w:ind w:left="360"/>
+        <w:rPr>
+          <w:sz w:val="24"/>
+        </w:rPr>
+      </w:pPr>
+      <w:r>
+        <w:rPr>
+          <w:sz w:val="24"/>
+        </w:rPr>
+        <w:tab/>
+      </w:r>
+      <w:r>
+        <w:rPr>
+          <w:sz w:val="24"/>
+        </w:rPr>
+        <w:tab/>
+      </w:r>
+      <w:r>
+        <w:rPr>
+          <w:sz w:val="24"/>
+        </w:rPr>
+        <w:tab/>
+      </w:r>
+      <w:proofErr w:type="gramStart"/>
+      <w:r>
+        <w:rPr>
+          <w:sz w:val="24"/>
+        </w:rPr>
+        <w:t>return</w:t>
+      </w:r>
+      <w:proofErr w:type="gramEnd"/>
+      <w:r>
+        <w:rPr>
+          <w:sz w:val="24"/>
+        </w:rPr>
+        <w:t xml:space="preserve"> </w:t>
+      </w:r>
+      <w:proofErr w:type="spellStart"/>
+      <w:r>
+        <w:rPr>
+          <w:sz w:val="24"/>
+        </w:rPr>
+        <w:t>binarySearchRecursive</w:t>
+      </w:r>
+      <w:proofErr w:type="spellEnd"/>
+      <w:r>
+        <w:rPr>
+          <w:sz w:val="24"/>
+        </w:rPr>
+        <w:t>(a , mid+1 , r , item);</w:t>
+      </w:r>
+    </w:p>
+    <w:p>
+      <w:pPr>
+        <w:tabs>
+          <w:tab w:val="left" w:pos="90"/>
+        </w:tabs>
+        <w:spacing w:after="120" w:line="240" w:lineRule="auto"/>
+        <w:ind w:left="360"/>
+        <w:rPr>
+          <w:sz w:val="24"/>
+        </w:rPr>
+      </w:pPr>
+      <w:r>
+        <w:rPr>
+          <w:sz w:val="24"/>
+        </w:rPr>
+        <w:tab/>
+      </w:r>
+      <w:r>
+        <w:rPr>
+          <w:sz w:val="24"/>
+        </w:rPr>
+        <w:tab/>
+      </w:r>
+      <w:proofErr w:type="gramStart"/>
+      <w:r>
+        <w:rPr>
+          <w:sz w:val="24"/>
+        </w:rPr>
+        <w:t>return</w:t>
+      </w:r>
+      <w:proofErr w:type="gramEnd"/>
+      <w:r>
+        <w:rPr>
+          <w:sz w:val="24"/>
+        </w:rPr>
+        <w:t xml:space="preserve"> </w:t>
+      </w:r>
+      <w:proofErr w:type="spellStart"/>
+      <w:r>
+        <w:rPr>
+          <w:sz w:val="24"/>
+        </w:rPr>
+        <w:t>binarySearchRecursive</w:t>
+      </w:r>
+      <w:proofErr w:type="spellEnd"/>
+      <w:r>
+        <w:rPr>
+          <w:sz w:val="24"/>
+        </w:rPr>
+        <w:t>(a , l , mid-1 , item);</w:t>
+      </w:r>
+    </w:p>
+    <w:p>
+      <w:pPr>
+        <w:tabs>
+          <w:tab w:val="left" w:pos="90"/>
+        </w:tabs>
+        <w:spacing w:after="120" w:line="240" w:lineRule="auto"/>
+        <w:ind w:left="360"/>
+        <w:rPr>
+          <w:sz w:val="24"/>
+        </w:rPr>
+      </w:pPr>
+      <w:r>
+        <w:rPr>
+          <w:sz w:val="24"/>
+        </w:rPr>
+        <w:tab/>
+        <w:t>}</w:t>
+      </w:r>
+    </w:p>
+    <w:p>
+      <w:pPr>
+        <w:tabs>
+          <w:tab w:val="left" w:pos="90"/>
+        </w:tabs>
+        <w:spacing w:after="120" w:line="240" w:lineRule="auto"/>
+        <w:ind w:left="360"/>
+        <w:rPr>
+          <w:sz w:val="24"/>
+        </w:rPr>
+      </w:pPr>
+      <w:r>
+        <w:rPr>
+          <w:sz w:val="24"/>
+        </w:rPr>
+        <w:tab/>
+      </w:r>
+      <w:proofErr w:type="gramStart"/>
+      <w:r>
+        <w:rPr>
+          <w:sz w:val="24"/>
+        </w:rPr>
+        <w:t>return</w:t>
+      </w:r>
+      <w:proofErr w:type="gramEnd"/>
+      <w:r>
+        <w:rPr>
+          <w:sz w:val="24"/>
+        </w:rPr>
+        <w:t xml:space="preserve"> -1 ; </w:t>
+      </w:r>
+    </w:p>
+    <w:p>
+      <w:pPr>
+        <w:tabs>
+          <w:tab w:val="left" w:pos="90"/>
+        </w:tabs>
+        <w:spacing w:after="120" w:line="240" w:lineRule="auto"/>
+        <w:ind w:left="360"/>
+        <w:rPr>
+          <w:sz w:val="24"/>
+        </w:rPr>
+      </w:pPr>
+      <w:r>
+        <w:rPr>
+          <w:sz w:val="24"/>
+        </w:rPr>
+        <w:t>}</w:t>
+      </w:r>
+    </w:p>
+    <w:p>
+      <w:pPr>
+        <w:tabs>
+          <w:tab w:val="left" w:pos="90"/>
+        </w:tabs>
+        <w:spacing w:after="120" w:line="240" w:lineRule="auto"/>
+        <w:ind w:left="360"/>
+        <w:rPr>
+          <w:sz w:val="24"/>
+        </w:rPr>
+      </w:pPr>
+    </w:p>
+    <w:p>
+      <w:pPr>
+        <w:rPr>
           <w:b/>
           <w:sz w:val="32"/>
         </w:rPr>
       </w:pPr>
-    </w:p>
-    <w:p>
-      <w:pPr>
+      <w:proofErr w:type="gramStart"/>
+      <w:r>
         <w:rPr>
           <w:b/>
           <w:sz w:val="32"/>
         </w:rPr>
-      </w:pPr>
-    </w:p>
-    <w:p>
-      <w:pPr>
+        <w:t>2 .</w:t>
+      </w:r>
+      <w:proofErr w:type="gramEnd"/>
+      <w:r>
         <w:rPr>
           <w:b/>
           <w:sz w:val="32"/>
         </w:rPr>
-      </w:pPr>
-      <w:proofErr w:type="gramStart"/>
-      <w:r>
-        <w:rPr>
-          <w:b/>
-          <w:sz w:val="32"/>
-        </w:rPr>
-        <w:t>2 .</w:t>
-      </w:r>
-      <w:proofErr w:type="gramEnd"/>
-      <w:r>
-        <w:rPr>
-          <w:b/>
-          <w:sz w:val="32"/>
-        </w:rPr>
         <w:t xml:space="preserve"> Sorting</w:t>
       </w:r>
+      <w:bookmarkStart w:id="0" w:name="_GoBack"/>
+      <w:bookmarkEnd w:id="0"/>
     </w:p>
     <w:p>
       <w:pPr>
@@ -2069,6 +3569,7 @@
           <w:i/>
           <w:sz w:val="24"/>
         </w:rPr>
+        <w:lastRenderedPageBreak/>
         <w:t>for(</w:t>
       </w:r>
       <w:proofErr w:type="gramEnd"/>
@@ -2145,7 +3646,6 @@
           <w:i/>
           <w:sz w:val="24"/>
         </w:rPr>
-        <w:lastRenderedPageBreak/>
         <w:tab/>
       </w:r>
       <w:r>
@@ -3941,7 +5441,7 @@
 </file>
 
 <file path=customXml/itemProps1.xml><?xml version="1.0" encoding="utf-8"?>
-<ds:datastoreItem xmlns:ds="http://schemas.openxmlformats.org/officeDocument/2006/customXml" ds:itemID="{65EFA684-0C16-407F-A681-FC79BF8CC765}">
+<ds:datastoreItem xmlns:ds="http://schemas.openxmlformats.org/officeDocument/2006/customXml" ds:itemID="{FD33E9F3-1BC0-4F60-AB28-862202AEBE5C}">
   <ds:schemaRefs>
     <ds:schemaRef ds:uri="http://schemas.openxmlformats.org/officeDocument/2006/bibliography"/>
   </ds:schemaRefs>

</xml_diff>

<commit_message>
Algo - merge sort
</commit_message>
<xml_diff>
--- a/Algorithms.docx
+++ b/Algorithms.docx
@@ -2448,11 +2448,15 @@
         <w:spacing w:after="120" w:line="240" w:lineRule="auto"/>
         <w:ind w:left="360"/>
         <w:rPr>
-          <w:sz w:val="24"/>
-        </w:rPr>
-      </w:pPr>
-      <w:r>
-        <w:rPr>
+          <w:b/>
+          <w:i/>
+          <w:sz w:val="24"/>
+        </w:rPr>
+      </w:pPr>
+      <w:r>
+        <w:rPr>
+          <w:b/>
+          <w:i/>
           <w:sz w:val="24"/>
         </w:rPr>
         <w:lastRenderedPageBreak/>
@@ -2460,6 +2464,8 @@
       </w:r>
       <w:r>
         <w:rPr>
+          <w:b/>
+          <w:i/>
           <w:sz w:val="24"/>
         </w:rPr>
         <w:t>Time-</w:t>
@@ -2467,6 +2473,8 @@
       <w:proofErr w:type="gramStart"/>
       <w:r>
         <w:rPr>
+          <w:b/>
+          <w:i/>
           <w:sz w:val="24"/>
         </w:rPr>
         <w:t>complexity :</w:t>
@@ -2474,12 +2482,16 @@
       <w:proofErr w:type="gramEnd"/>
       <w:r>
         <w:rPr>
+          <w:b/>
+          <w:i/>
           <w:sz w:val="24"/>
         </w:rPr>
         <w:t xml:space="preserve"> O(log</w:t>
       </w:r>
       <w:r>
         <w:rPr>
+          <w:b/>
+          <w:i/>
           <w:sz w:val="24"/>
           <w:vertAlign w:val="subscript"/>
         </w:rPr>
@@ -2487,6 +2499,8 @@
       </w:r>
       <w:r>
         <w:rPr>
+          <w:b/>
+          <w:i/>
           <w:sz w:val="24"/>
           <w:vertAlign w:val="superscript"/>
         </w:rPr>
@@ -2494,12 +2508,16 @@
       </w:r>
       <w:r>
         <w:rPr>
+          <w:b/>
+          <w:i/>
           <w:sz w:val="24"/>
         </w:rPr>
         <w:t>)</w:t>
       </w:r>
       <w:r>
         <w:rPr>
+          <w:b/>
+          <w:i/>
           <w:sz w:val="24"/>
         </w:rPr>
         <w:t xml:space="preserve"> </w:t>
@@ -3112,8 +3130,6 @@
         </w:rPr>
         <w:t xml:space="preserve"> Sorting</w:t>
       </w:r>
-      <w:bookmarkStart w:id="0" w:name="_GoBack"/>
-      <w:bookmarkEnd w:id="0"/>
     </w:p>
     <w:p>
       <w:pPr>
@@ -3382,6 +3398,7 @@
       <w:proofErr w:type="gramStart"/>
       <w:r>
         <w:rPr>
+          <w:b/>
           <w:i/>
           <w:sz w:val="24"/>
         </w:rPr>
@@ -3390,6 +3407,7 @@
       <w:proofErr w:type="gramEnd"/>
       <w:r>
         <w:rPr>
+          <w:b/>
           <w:i/>
           <w:sz w:val="24"/>
         </w:rPr>
@@ -3398,6 +3416,7 @@
       <w:proofErr w:type="spellStart"/>
       <w:r>
         <w:rPr>
+          <w:b/>
           <w:i/>
           <w:sz w:val="24"/>
         </w:rPr>
@@ -3406,6 +3425,7 @@
       <w:proofErr w:type="spellEnd"/>
       <w:r>
         <w:rPr>
+          <w:b/>
           <w:i/>
           <w:sz w:val="24"/>
         </w:rPr>
@@ -3414,6 +3434,7 @@
       <w:proofErr w:type="spellStart"/>
       <w:r>
         <w:rPr>
+          <w:b/>
           <w:i/>
           <w:sz w:val="24"/>
         </w:rPr>
@@ -3422,6 +3443,7 @@
       <w:proofErr w:type="spellEnd"/>
       <w:r>
         <w:rPr>
+          <w:b/>
           <w:i/>
           <w:sz w:val="24"/>
         </w:rPr>
@@ -3430,6 +3452,7 @@
       <w:proofErr w:type="spellStart"/>
       <w:r>
         <w:rPr>
+          <w:b/>
           <w:i/>
           <w:sz w:val="24"/>
         </w:rPr>
@@ -3438,6 +3461,7 @@
       <w:proofErr w:type="spellEnd"/>
       <w:r>
         <w:rPr>
+          <w:b/>
           <w:i/>
           <w:sz w:val="24"/>
         </w:rPr>
@@ -3615,6 +3639,454 @@
           <w:sz w:val="24"/>
         </w:rPr>
       </w:pPr>
+      <w:r>
+        <w:rPr>
+          <w:b/>
+          <w:noProof/>
+          <w:sz w:val="28"/>
+          <w:u w:val="single"/>
+        </w:rPr>
+        <mc:AlternateContent>
+          <mc:Choice Requires="wps">
+            <w:drawing>
+              <wp:anchor distT="0" distB="0" distL="114300" distR="114300" simplePos="0" relativeHeight="251660288" behindDoc="0" locked="0" layoutInCell="1" allowOverlap="1" wp14:anchorId="0375F542" wp14:editId="5F4E8831">
+                <wp:simplePos x="0" y="0"/>
+                <wp:positionH relativeFrom="column">
+                  <wp:posOffset>3894455</wp:posOffset>
+                </wp:positionH>
+                <wp:positionV relativeFrom="paragraph">
+                  <wp:posOffset>266065</wp:posOffset>
+                </wp:positionV>
+                <wp:extent cx="2694305" cy="2389505"/>
+                <wp:effectExtent l="0" t="0" r="10795" b="10795"/>
+                <wp:wrapNone/>
+                <wp:docPr id="2" name="Text Box 2"/>
+                <wp:cNvGraphicFramePr/>
+                <a:graphic xmlns:a="http://schemas.openxmlformats.org/drawingml/2006/main">
+                  <a:graphicData uri="http://schemas.microsoft.com/office/word/2010/wordprocessingShape">
+                    <wps:wsp>
+                      <wps:cNvSpPr txBox="1"/>
+                      <wps:spPr>
+                        <a:xfrm>
+                          <a:off x="0" y="0"/>
+                          <a:ext cx="2694305" cy="2389505"/>
+                        </a:xfrm>
+                        <a:prstGeom prst="rect">
+                          <a:avLst/>
+                        </a:prstGeom>
+                        <a:solidFill>
+                          <a:schemeClr val="lt1"/>
+                        </a:solidFill>
+                        <a:ln w="6350">
+                          <a:solidFill>
+                            <a:prstClr val="black"/>
+                          </a:solidFill>
+                        </a:ln>
+                        <a:effectLst/>
+                      </wps:spPr>
+                      <wps:style>
+                        <a:lnRef idx="0">
+                          <a:schemeClr val="accent1"/>
+                        </a:lnRef>
+                        <a:fillRef idx="0">
+                          <a:schemeClr val="accent1"/>
+                        </a:fillRef>
+                        <a:effectRef idx="0">
+                          <a:schemeClr val="accent1"/>
+                        </a:effectRef>
+                        <a:fontRef idx="minor">
+                          <a:schemeClr val="dk1"/>
+                        </a:fontRef>
+                      </wps:style>
+                      <wps:txbx>
+                        <w:txbxContent>
+                          <w:p>
+                            <w:pPr>
+                              <w:ind w:left="-90"/>
+                              <w:rPr>
+                                <w:sz w:val="28"/>
+                              </w:rPr>
+                            </w:pPr>
+                            <w:r>
+                              <w:rPr>
+                                <w:b/>
+                                <w:sz w:val="28"/>
+                                <w:u w:val="single"/>
+                              </w:rPr>
+                              <w:t>Divide and Conquer Paradigm</w:t>
+                            </w:r>
+                          </w:p>
+                          <w:p>
+                            <w:pPr>
+                              <w:ind w:left="-90"/>
+                              <w:rPr>
+                                <w:sz w:val="24"/>
+                              </w:rPr>
+                            </w:pPr>
+                            <w:r>
+                              <w:rPr>
+                                <w:sz w:val="24"/>
+                              </w:rPr>
+                              <w:t xml:space="preserve">Steps involved </w:t>
+                            </w:r>
+                            <w:proofErr w:type="gramStart"/>
+                            <w:r>
+                              <w:rPr>
+                                <w:sz w:val="24"/>
+                              </w:rPr>
+                              <w:t>to solve</w:t>
+                            </w:r>
+                            <w:proofErr w:type="gramEnd"/>
+                            <w:r>
+                              <w:rPr>
+                                <w:sz w:val="24"/>
+                              </w:rPr>
+                              <w:t xml:space="preserve"> a particular </w:t>
+                            </w:r>
+                          </w:p>
+                          <w:p>
+                            <w:pPr>
+                              <w:ind w:left="-90"/>
+                              <w:rPr>
+                                <w:sz w:val="24"/>
+                              </w:rPr>
+                            </w:pPr>
+                            <w:proofErr w:type="gramStart"/>
+                            <w:r>
+                              <w:rPr>
+                                <w:sz w:val="24"/>
+                              </w:rPr>
+                              <w:t>1 .</w:t>
+                            </w:r>
+                            <w:proofErr w:type="gramEnd"/>
+                            <w:r>
+                              <w:rPr>
+                                <w:sz w:val="24"/>
+                              </w:rPr>
+                              <w:t xml:space="preserve"> </w:t>
+                            </w:r>
+                            <w:proofErr w:type="gramStart"/>
+                            <w:r>
+                              <w:rPr>
+                                <w:sz w:val="24"/>
+                              </w:rPr>
+                              <w:t>Divide :</w:t>
+                            </w:r>
+                            <w:proofErr w:type="gramEnd"/>
+                            <w:r>
+                              <w:rPr>
+                                <w:sz w:val="24"/>
+                              </w:rPr>
+                              <w:t xml:space="preserve"> Break the given problem into </w:t>
+                            </w:r>
+                            <w:proofErr w:type="spellStart"/>
+                            <w:r>
+                              <w:rPr>
+                                <w:sz w:val="24"/>
+                              </w:rPr>
+                              <w:t>subproblems</w:t>
+                            </w:r>
+                            <w:proofErr w:type="spellEnd"/>
+                            <w:r>
+                              <w:rPr>
+                                <w:sz w:val="24"/>
+                              </w:rPr>
+                              <w:t xml:space="preserve"> of same type</w:t>
+                            </w:r>
+                          </w:p>
+                          <w:p>
+                            <w:pPr>
+                              <w:ind w:left="-90"/>
+                              <w:rPr>
+                                <w:sz w:val="24"/>
+                              </w:rPr>
+                            </w:pPr>
+                            <w:proofErr w:type="gramStart"/>
+                            <w:r>
+                              <w:rPr>
+                                <w:sz w:val="24"/>
+                              </w:rPr>
+                              <w:t>2 .</w:t>
+                            </w:r>
+                            <w:proofErr w:type="gramEnd"/>
+                            <w:r>
+                              <w:rPr>
+                                <w:sz w:val="24"/>
+                              </w:rPr>
+                              <w:t xml:space="preserve"> </w:t>
+                            </w:r>
+                            <w:proofErr w:type="gramStart"/>
+                            <w:r>
+                              <w:rPr>
+                                <w:sz w:val="24"/>
+                              </w:rPr>
+                              <w:t>Conquer :</w:t>
+                            </w:r>
+                            <w:proofErr w:type="gramEnd"/>
+                            <w:r>
+                              <w:rPr>
+                                <w:sz w:val="24"/>
+                              </w:rPr>
+                              <w:t xml:space="preserve"> Recursively solve these </w:t>
+                            </w:r>
+                            <w:proofErr w:type="spellStart"/>
+                            <w:r>
+                              <w:rPr>
+                                <w:sz w:val="24"/>
+                              </w:rPr>
+                              <w:t>subproblems</w:t>
+                            </w:r>
+                            <w:proofErr w:type="spellEnd"/>
+                          </w:p>
+                          <w:p>
+                            <w:pPr>
+                              <w:ind w:left="-90"/>
+                              <w:rPr>
+                                <w:sz w:val="24"/>
+                              </w:rPr>
+                            </w:pPr>
+                            <w:proofErr w:type="gramStart"/>
+                            <w:r>
+                              <w:rPr>
+                                <w:sz w:val="24"/>
+                              </w:rPr>
+                              <w:t>3 .</w:t>
+                            </w:r>
+                            <w:proofErr w:type="gramEnd"/>
+                            <w:r>
+                              <w:rPr>
+                                <w:sz w:val="24"/>
+                              </w:rPr>
+                              <w:t xml:space="preserve"> </w:t>
+                            </w:r>
+                            <w:proofErr w:type="gramStart"/>
+                            <w:r>
+                              <w:rPr>
+                                <w:sz w:val="24"/>
+                              </w:rPr>
+                              <w:t>Combine :</w:t>
+                            </w:r>
+                            <w:proofErr w:type="gramEnd"/>
+                            <w:r>
+                              <w:rPr>
+                                <w:sz w:val="24"/>
+                              </w:rPr>
+                              <w:t xml:space="preserve"> Appropriately combine the answers</w:t>
+                            </w:r>
+                          </w:p>
+                          <w:p>
+                            <w:pPr>
+                              <w:ind w:left="-90"/>
+                            </w:pPr>
+                          </w:p>
+                        </w:txbxContent>
+                      </wps:txbx>
+                      <wps:bodyPr rot="0" spcFirstLastPara="0" vertOverflow="overflow" horzOverflow="overflow" vert="horz" wrap="square" lIns="91440" tIns="45720" rIns="91440" bIns="45720" numCol="1" spcCol="0" rtlCol="0" fromWordArt="0" anchor="t" anchorCtr="0" forceAA="0" compatLnSpc="1">
+                        <a:prstTxWarp prst="textNoShape">
+                          <a:avLst/>
+                        </a:prstTxWarp>
+                        <a:noAutofit/>
+                      </wps:bodyPr>
+                    </wps:wsp>
+                  </a:graphicData>
+                </a:graphic>
+                <wp14:sizeRelV relativeFrom="margin">
+                  <wp14:pctHeight>0</wp14:pctHeight>
+                </wp14:sizeRelV>
+              </wp:anchor>
+            </w:drawing>
+          </mc:Choice>
+          <mc:Fallback>
+            <w:pict>
+              <v:shape id="Text Box 2" o:spid="_x0000_s1027" type="#_x0000_t202" style="position:absolute;left:0;text-align:left;margin-left:306.65pt;margin-top:20.95pt;width:212.15pt;height:188.15pt;z-index:251660288;visibility:visible;mso-wrap-style:square;mso-height-percent:0;mso-wrap-distance-left:9pt;mso-wrap-distance-top:0;mso-wrap-distance-right:9pt;mso-wrap-distance-bottom:0;mso-position-horizontal:absolute;mso-position-horizontal-relative:text;mso-position-vertical:absolute;mso-position-vertical-relative:text;mso-height-percent:0;mso-height-relative:margin;v-text-anchor:top" o:gfxdata="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" fillcolor="white [3201]" strokeweight=".5pt">
+                <v:textbox>
+                  <w:txbxContent>
+                    <w:p>
+                      <w:pPr>
+                        <w:ind w:left="-90"/>
+                        <w:rPr>
+                          <w:sz w:val="28"/>
+                        </w:rPr>
+                      </w:pPr>
+                      <w:r>
+                        <w:rPr>
+                          <w:b/>
+                          <w:sz w:val="28"/>
+                          <w:u w:val="single"/>
+                        </w:rPr>
+                        <w:t>Divide and Conquer Paradigm</w:t>
+                      </w:r>
+                    </w:p>
+                    <w:p>
+                      <w:pPr>
+                        <w:ind w:left="-90"/>
+                        <w:rPr>
+                          <w:sz w:val="24"/>
+                        </w:rPr>
+                      </w:pPr>
+                      <w:r>
+                        <w:rPr>
+                          <w:sz w:val="24"/>
+                        </w:rPr>
+                        <w:t xml:space="preserve">Steps involved </w:t>
+                      </w:r>
+                      <w:proofErr w:type="gramStart"/>
+                      <w:r>
+                        <w:rPr>
+                          <w:sz w:val="24"/>
+                        </w:rPr>
+                        <w:t>to solve</w:t>
+                      </w:r>
+                      <w:proofErr w:type="gramEnd"/>
+                      <w:r>
+                        <w:rPr>
+                          <w:sz w:val="24"/>
+                        </w:rPr>
+                        <w:t xml:space="preserve"> a particular </w:t>
+                      </w:r>
+                    </w:p>
+                    <w:p>
+                      <w:pPr>
+                        <w:ind w:left="-90"/>
+                        <w:rPr>
+                          <w:sz w:val="24"/>
+                        </w:rPr>
+                      </w:pPr>
+                      <w:proofErr w:type="gramStart"/>
+                      <w:r>
+                        <w:rPr>
+                          <w:sz w:val="24"/>
+                        </w:rPr>
+                        <w:t>1 .</w:t>
+                      </w:r>
+                      <w:proofErr w:type="gramEnd"/>
+                      <w:r>
+                        <w:rPr>
+                          <w:sz w:val="24"/>
+                        </w:rPr>
+                        <w:t xml:space="preserve"> </w:t>
+                      </w:r>
+                      <w:proofErr w:type="gramStart"/>
+                      <w:r>
+                        <w:rPr>
+                          <w:sz w:val="24"/>
+                        </w:rPr>
+                        <w:t>Divide :</w:t>
+                      </w:r>
+                      <w:proofErr w:type="gramEnd"/>
+                      <w:r>
+                        <w:rPr>
+                          <w:sz w:val="24"/>
+                        </w:rPr>
+                        <w:t xml:space="preserve"> Break the given problem into </w:t>
+                      </w:r>
+                      <w:proofErr w:type="spellStart"/>
+                      <w:r>
+                        <w:rPr>
+                          <w:sz w:val="24"/>
+                        </w:rPr>
+                        <w:t>subproblems</w:t>
+                      </w:r>
+                      <w:proofErr w:type="spellEnd"/>
+                      <w:r>
+                        <w:rPr>
+                          <w:sz w:val="24"/>
+                        </w:rPr>
+                        <w:t xml:space="preserve"> of same type</w:t>
+                      </w:r>
+                    </w:p>
+                    <w:p>
+                      <w:pPr>
+                        <w:ind w:left="-90"/>
+                        <w:rPr>
+                          <w:sz w:val="24"/>
+                        </w:rPr>
+                      </w:pPr>
+                      <w:proofErr w:type="gramStart"/>
+                      <w:r>
+                        <w:rPr>
+                          <w:sz w:val="24"/>
+                        </w:rPr>
+                        <w:t>2 .</w:t>
+                      </w:r>
+                      <w:proofErr w:type="gramEnd"/>
+                      <w:r>
+                        <w:rPr>
+                          <w:sz w:val="24"/>
+                        </w:rPr>
+                        <w:t xml:space="preserve"> </w:t>
+                      </w:r>
+                      <w:proofErr w:type="gramStart"/>
+                      <w:r>
+                        <w:rPr>
+                          <w:sz w:val="24"/>
+                        </w:rPr>
+                        <w:t>Conquer :</w:t>
+                      </w:r>
+                      <w:proofErr w:type="gramEnd"/>
+                      <w:r>
+                        <w:rPr>
+                          <w:sz w:val="24"/>
+                        </w:rPr>
+                        <w:t xml:space="preserve"> Recursively solve these </w:t>
+                      </w:r>
+                      <w:proofErr w:type="spellStart"/>
+                      <w:r>
+                        <w:rPr>
+                          <w:sz w:val="24"/>
+                        </w:rPr>
+                        <w:t>subproblems</w:t>
+                      </w:r>
+                      <w:proofErr w:type="spellEnd"/>
+                    </w:p>
+                    <w:p>
+                      <w:pPr>
+                        <w:ind w:left="-90"/>
+                        <w:rPr>
+                          <w:sz w:val="24"/>
+                        </w:rPr>
+                      </w:pPr>
+                      <w:proofErr w:type="gramStart"/>
+                      <w:r>
+                        <w:rPr>
+                          <w:sz w:val="24"/>
+                        </w:rPr>
+                        <w:t>3 .</w:t>
+                      </w:r>
+                      <w:proofErr w:type="gramEnd"/>
+                      <w:r>
+                        <w:rPr>
+                          <w:sz w:val="24"/>
+                        </w:rPr>
+                        <w:t xml:space="preserve"> </w:t>
+                      </w:r>
+                      <w:proofErr w:type="gramStart"/>
+                      <w:r>
+                        <w:rPr>
+                          <w:sz w:val="24"/>
+                        </w:rPr>
+                        <w:t>Combine :</w:t>
+                      </w:r>
+                      <w:proofErr w:type="gramEnd"/>
+                      <w:r>
+                        <w:rPr>
+                          <w:sz w:val="24"/>
+                        </w:rPr>
+                        <w:t xml:space="preserve"> Appropriately combine the answers</w:t>
+                      </w:r>
+                    </w:p>
+                    <w:p>
+                      <w:pPr>
+                        <w:ind w:left="-90"/>
+                      </w:pPr>
+                    </w:p>
+                  </w:txbxContent>
+                </v:textbox>
+              </v:shape>
+            </w:pict>
+          </mc:Fallback>
+        </mc:AlternateContent>
+      </w:r>
       <w:proofErr w:type="gramStart"/>
       <w:r>
         <w:rPr>
@@ -3990,9 +4462,2278 @@
     </w:p>
     <w:p>
       <w:pPr>
+        <w:spacing w:line="240" w:lineRule="auto"/>
         <w:ind w:left="720"/>
         <w:rPr>
-          <w:sz w:val="24"/>
+          <w:b/>
+          <w:i/>
+          <w:sz w:val="24"/>
+        </w:rPr>
+      </w:pPr>
+    </w:p>
+    <w:p>
+      <w:pPr>
+        <w:ind w:left="360"/>
+        <w:rPr>
+          <w:b/>
+          <w:sz w:val="28"/>
+          <w:szCs w:val="28"/>
+        </w:rPr>
+      </w:pPr>
+      <w:proofErr w:type="gramStart"/>
+      <w:r>
+        <w:rPr>
+          <w:b/>
+          <w:sz w:val="28"/>
+          <w:szCs w:val="28"/>
+        </w:rPr>
+        <w:t>4)</w:t>
+      </w:r>
+      <w:r>
+        <w:rPr>
+          <w:b/>
+          <w:sz w:val="28"/>
+          <w:szCs w:val="28"/>
+        </w:rPr>
+        <w:t xml:space="preserve"> </w:t>
+      </w:r>
+      <w:r>
+        <w:rPr>
+          <w:b/>
+          <w:sz w:val="28"/>
+          <w:szCs w:val="28"/>
+        </w:rPr>
+        <w:t>.</w:t>
+      </w:r>
+      <w:proofErr w:type="gramEnd"/>
+      <w:r>
+        <w:rPr>
+          <w:b/>
+          <w:sz w:val="28"/>
+          <w:szCs w:val="28"/>
+        </w:rPr>
+        <w:t xml:space="preserve"> </w:t>
+      </w:r>
+      <w:r>
+        <w:rPr>
+          <w:b/>
+          <w:sz w:val="28"/>
+          <w:szCs w:val="28"/>
+        </w:rPr>
+        <w:t>Merge Sort</w:t>
+      </w:r>
+    </w:p>
+    <w:p>
+      <w:pPr>
+        <w:ind w:left="360"/>
+        <w:rPr>
+          <w:sz w:val="24"/>
+          <w:szCs w:val="24"/>
+        </w:rPr>
+      </w:pPr>
+      <w:r>
+        <w:rPr>
+          <w:b/>
+          <w:sz w:val="28"/>
+          <w:szCs w:val="28"/>
+        </w:rPr>
+        <w:t xml:space="preserve">- </w:t>
+      </w:r>
+      <w:r>
+        <w:rPr>
+          <w:sz w:val="24"/>
+          <w:szCs w:val="24"/>
+        </w:rPr>
+        <w:t>It uses Divide and Conquer technique</w:t>
+      </w:r>
+    </w:p>
+    <w:p>
+      <w:pPr>
+        <w:ind w:left="360"/>
+        <w:rPr>
+          <w:sz w:val="24"/>
+          <w:szCs w:val="24"/>
+        </w:rPr>
+      </w:pPr>
+      <w:r>
+        <w:rPr>
+          <w:sz w:val="24"/>
+          <w:szCs w:val="24"/>
+        </w:rPr>
+        <w:t xml:space="preserve">- </w:t>
+      </w:r>
+      <w:proofErr w:type="gramStart"/>
+      <w:r>
+        <w:rPr>
+          <w:sz w:val="24"/>
+          <w:szCs w:val="24"/>
+        </w:rPr>
+        <w:t>array</w:t>
+      </w:r>
+      <w:proofErr w:type="gramEnd"/>
+      <w:r>
+        <w:rPr>
+          <w:sz w:val="24"/>
+          <w:szCs w:val="24"/>
+        </w:rPr>
+        <w:t xml:space="preserve"> will be recursively divide into two halves till the size becomes 1</w:t>
+      </w:r>
+    </w:p>
+    <w:p>
+      <w:pPr>
+        <w:ind w:left="360"/>
+        <w:rPr>
+          <w:sz w:val="24"/>
+          <w:szCs w:val="24"/>
+        </w:rPr>
+      </w:pPr>
+      <w:r>
+        <w:rPr>
+          <w:sz w:val="24"/>
+          <w:szCs w:val="24"/>
+        </w:rPr>
+        <w:t xml:space="preserve">- </w:t>
+      </w:r>
+      <w:proofErr w:type="gramStart"/>
+      <w:r>
+        <w:rPr>
+          <w:sz w:val="24"/>
+          <w:szCs w:val="24"/>
+        </w:rPr>
+        <w:t>then ,</w:t>
+      </w:r>
+      <w:proofErr w:type="gramEnd"/>
+      <w:r>
+        <w:rPr>
+          <w:sz w:val="24"/>
+          <w:szCs w:val="24"/>
+        </w:rPr>
+        <w:t xml:space="preserve"> the merge action takes place and start merging arrays back , till the complete array is merged</w:t>
+      </w:r>
+    </w:p>
+    <w:p>
+      <w:pPr>
+        <w:ind w:left="360"/>
+        <w:rPr>
+          <w:sz w:val="24"/>
+          <w:szCs w:val="24"/>
+        </w:rPr>
+      </w:pPr>
+      <w:r>
+        <w:rPr>
+          <w:sz w:val="24"/>
+          <w:szCs w:val="24"/>
+        </w:rPr>
+        <w:t>Approach:-</w:t>
+      </w:r>
+    </w:p>
+    <w:p>
+      <w:pPr>
+        <w:ind w:left="360"/>
+        <w:rPr>
+          <w:sz w:val="24"/>
+          <w:szCs w:val="24"/>
+        </w:rPr>
+      </w:pPr>
+      <w:r>
+        <w:rPr>
+          <w:sz w:val="24"/>
+          <w:szCs w:val="24"/>
+        </w:rPr>
+        <w:t xml:space="preserve">- </w:t>
+      </w:r>
+      <w:r>
+        <w:rPr>
+          <w:sz w:val="24"/>
+          <w:szCs w:val="24"/>
+        </w:rPr>
+        <w:t xml:space="preserve">get the middle point index (m) to divide the array into two </w:t>
+      </w:r>
+      <w:proofErr w:type="spellStart"/>
+      <w:r>
+        <w:rPr>
+          <w:sz w:val="24"/>
+          <w:szCs w:val="24"/>
+        </w:rPr>
+        <w:t>subarrays</w:t>
+      </w:r>
+      <w:proofErr w:type="spellEnd"/>
+    </w:p>
+    <w:p>
+      <w:pPr>
+        <w:ind w:left="360"/>
+        <w:rPr>
+          <w:sz w:val="24"/>
+          <w:szCs w:val="24"/>
+        </w:rPr>
+      </w:pPr>
+      <w:r>
+        <w:rPr>
+          <w:sz w:val="24"/>
+          <w:szCs w:val="24"/>
+        </w:rPr>
+        <w:t xml:space="preserve">- call </w:t>
+      </w:r>
+      <w:proofErr w:type="spellStart"/>
+      <w:proofErr w:type="gramStart"/>
+      <w:r>
+        <w:rPr>
+          <w:sz w:val="24"/>
+          <w:szCs w:val="24"/>
+        </w:rPr>
+        <w:t>mergeSort</w:t>
+      </w:r>
+      <w:proofErr w:type="spellEnd"/>
+      <w:r>
+        <w:rPr>
+          <w:sz w:val="24"/>
+          <w:szCs w:val="24"/>
+        </w:rPr>
+        <w:t>(</w:t>
+      </w:r>
+      <w:proofErr w:type="gramEnd"/>
+      <w:r>
+        <w:rPr>
+          <w:sz w:val="24"/>
+          <w:szCs w:val="24"/>
+        </w:rPr>
+        <w:t>) for the first half (from l to m)</w:t>
+      </w:r>
+    </w:p>
+    <w:p>
+      <w:pPr>
+        <w:ind w:left="360"/>
+        <w:rPr>
+          <w:sz w:val="24"/>
+          <w:szCs w:val="24"/>
+        </w:rPr>
+      </w:pPr>
+      <w:r>
+        <w:rPr>
+          <w:sz w:val="24"/>
+          <w:szCs w:val="24"/>
+        </w:rPr>
+        <w:t xml:space="preserve">- call </w:t>
+      </w:r>
+      <w:proofErr w:type="spellStart"/>
+      <w:proofErr w:type="gramStart"/>
+      <w:r>
+        <w:rPr>
+          <w:sz w:val="24"/>
+          <w:szCs w:val="24"/>
+        </w:rPr>
+        <w:t>mergeSort</w:t>
+      </w:r>
+      <w:proofErr w:type="spellEnd"/>
+      <w:r>
+        <w:rPr>
+          <w:sz w:val="24"/>
+          <w:szCs w:val="24"/>
+        </w:rPr>
+        <w:t>(</w:t>
+      </w:r>
+      <w:proofErr w:type="gramEnd"/>
+      <w:r>
+        <w:rPr>
+          <w:sz w:val="24"/>
+          <w:szCs w:val="24"/>
+        </w:rPr>
+        <w:t>) for the second half(from m+1 to r)</w:t>
+      </w:r>
+    </w:p>
+    <w:p>
+      <w:pPr>
+        <w:ind w:left="360"/>
+        <w:rPr>
+          <w:sz w:val="24"/>
+          <w:szCs w:val="24"/>
+        </w:rPr>
+      </w:pPr>
+      <w:r>
+        <w:rPr>
+          <w:sz w:val="24"/>
+          <w:szCs w:val="24"/>
+        </w:rPr>
+        <w:t xml:space="preserve">- merge the two halves in sorted manner by calling </w:t>
+      </w:r>
+      <w:proofErr w:type="gramStart"/>
+      <w:r>
+        <w:rPr>
+          <w:sz w:val="24"/>
+          <w:szCs w:val="24"/>
+        </w:rPr>
+        <w:t>merge()</w:t>
+      </w:r>
+      <w:proofErr w:type="gramEnd"/>
+    </w:p>
+    <w:p>
+      <w:pPr>
+        <w:spacing w:after="120" w:line="240" w:lineRule="auto"/>
+        <w:ind w:left="360"/>
+        <w:rPr>
+          <w:b/>
+          <w:sz w:val="24"/>
+          <w:szCs w:val="24"/>
+        </w:rPr>
+      </w:pPr>
+      <w:proofErr w:type="gramStart"/>
+      <w:r>
+        <w:rPr>
+          <w:b/>
+          <w:sz w:val="24"/>
+          <w:szCs w:val="24"/>
+        </w:rPr>
+        <w:t>void</w:t>
+      </w:r>
+      <w:proofErr w:type="gramEnd"/>
+      <w:r>
+        <w:rPr>
+          <w:b/>
+          <w:sz w:val="24"/>
+          <w:szCs w:val="24"/>
+        </w:rPr>
+        <w:t xml:space="preserve"> </w:t>
+      </w:r>
+      <w:proofErr w:type="spellStart"/>
+      <w:r>
+        <w:rPr>
+          <w:b/>
+          <w:sz w:val="24"/>
+          <w:szCs w:val="24"/>
+        </w:rPr>
+        <w:t>mergeSort</w:t>
+      </w:r>
+      <w:proofErr w:type="spellEnd"/>
+      <w:r>
+        <w:rPr>
+          <w:b/>
+          <w:sz w:val="24"/>
+          <w:szCs w:val="24"/>
+        </w:rPr>
+        <w:t>(</w:t>
+      </w:r>
+      <w:proofErr w:type="spellStart"/>
+      <w:r>
+        <w:rPr>
+          <w:b/>
+          <w:sz w:val="24"/>
+          <w:szCs w:val="24"/>
+        </w:rPr>
+        <w:t>int</w:t>
+      </w:r>
+      <w:proofErr w:type="spellEnd"/>
+      <w:r>
+        <w:rPr>
+          <w:b/>
+          <w:sz w:val="24"/>
+          <w:szCs w:val="24"/>
+        </w:rPr>
+        <w:t xml:space="preserve"> *a , </w:t>
+      </w:r>
+      <w:proofErr w:type="spellStart"/>
+      <w:r>
+        <w:rPr>
+          <w:b/>
+          <w:sz w:val="24"/>
+          <w:szCs w:val="24"/>
+        </w:rPr>
+        <w:t>int</w:t>
+      </w:r>
+      <w:proofErr w:type="spellEnd"/>
+      <w:r>
+        <w:rPr>
+          <w:b/>
+          <w:sz w:val="24"/>
+          <w:szCs w:val="24"/>
+        </w:rPr>
+        <w:t xml:space="preserve"> l , </w:t>
+      </w:r>
+      <w:proofErr w:type="spellStart"/>
+      <w:r>
+        <w:rPr>
+          <w:b/>
+          <w:sz w:val="24"/>
+          <w:szCs w:val="24"/>
+        </w:rPr>
+        <w:t>int</w:t>
+      </w:r>
+      <w:proofErr w:type="spellEnd"/>
+      <w:r>
+        <w:rPr>
+          <w:b/>
+          <w:sz w:val="24"/>
+          <w:szCs w:val="24"/>
+        </w:rPr>
+        <w:t xml:space="preserve"> r)</w:t>
+      </w:r>
+    </w:p>
+    <w:p>
+      <w:pPr>
+        <w:spacing w:after="120" w:line="240" w:lineRule="auto"/>
+        <w:ind w:left="360"/>
+        <w:rPr>
+          <w:sz w:val="24"/>
+          <w:szCs w:val="24"/>
+        </w:rPr>
+      </w:pPr>
+      <w:r>
+        <w:rPr>
+          <w:sz w:val="24"/>
+          <w:szCs w:val="24"/>
+        </w:rPr>
+        <w:t>{</w:t>
+      </w:r>
+    </w:p>
+    <w:p>
+      <w:pPr>
+        <w:spacing w:after="120" w:line="240" w:lineRule="auto"/>
+        <w:ind w:left="360"/>
+        <w:rPr>
+          <w:sz w:val="24"/>
+          <w:szCs w:val="24"/>
+        </w:rPr>
+      </w:pPr>
+      <w:r>
+        <w:rPr>
+          <w:sz w:val="24"/>
+          <w:szCs w:val="24"/>
+        </w:rPr>
+        <w:tab/>
+      </w:r>
+      <w:proofErr w:type="spellStart"/>
+      <w:proofErr w:type="gramStart"/>
+      <w:r>
+        <w:rPr>
+          <w:sz w:val="24"/>
+          <w:szCs w:val="24"/>
+        </w:rPr>
+        <w:t>int</w:t>
+      </w:r>
+      <w:proofErr w:type="spellEnd"/>
+      <w:proofErr w:type="gramEnd"/>
+      <w:r>
+        <w:rPr>
+          <w:sz w:val="24"/>
+          <w:szCs w:val="24"/>
+        </w:rPr>
+        <w:t xml:space="preserve"> m ; </w:t>
+      </w:r>
+    </w:p>
+    <w:p>
+      <w:pPr>
+        <w:spacing w:after="120" w:line="240" w:lineRule="auto"/>
+        <w:ind w:left="360"/>
+        <w:rPr>
+          <w:sz w:val="24"/>
+          <w:szCs w:val="24"/>
+        </w:rPr>
+      </w:pPr>
+      <w:r>
+        <w:rPr>
+          <w:sz w:val="24"/>
+          <w:szCs w:val="24"/>
+        </w:rPr>
+        <w:tab/>
+      </w:r>
+      <w:proofErr w:type="gramStart"/>
+      <w:r>
+        <w:rPr>
+          <w:sz w:val="24"/>
+          <w:szCs w:val="24"/>
+        </w:rPr>
+        <w:t>if(</w:t>
+      </w:r>
+      <w:proofErr w:type="gramEnd"/>
+      <w:r>
+        <w:rPr>
+          <w:sz w:val="24"/>
+          <w:szCs w:val="24"/>
+        </w:rPr>
+        <w:t>l&lt;r)</w:t>
+      </w:r>
+    </w:p>
+    <w:p>
+      <w:pPr>
+        <w:spacing w:after="120" w:line="240" w:lineRule="auto"/>
+        <w:ind w:left="360"/>
+        <w:rPr>
+          <w:sz w:val="24"/>
+          <w:szCs w:val="24"/>
+        </w:rPr>
+      </w:pPr>
+      <w:r>
+        <w:rPr>
+          <w:sz w:val="24"/>
+          <w:szCs w:val="24"/>
+        </w:rPr>
+        <w:tab/>
+        <w:t>{</w:t>
+      </w:r>
+    </w:p>
+    <w:p>
+      <w:pPr>
+        <w:spacing w:after="120" w:line="240" w:lineRule="auto"/>
+        <w:ind w:left="360"/>
+        <w:rPr>
+          <w:sz w:val="24"/>
+          <w:szCs w:val="24"/>
+        </w:rPr>
+      </w:pPr>
+      <w:r>
+        <w:rPr>
+          <w:sz w:val="24"/>
+          <w:szCs w:val="24"/>
+        </w:rPr>
+        <w:tab/>
+      </w:r>
+      <w:r>
+        <w:rPr>
+          <w:sz w:val="24"/>
+          <w:szCs w:val="24"/>
+        </w:rPr>
+        <w:tab/>
+        <w:t>m = (</w:t>
+      </w:r>
+      <w:proofErr w:type="spellStart"/>
+      <w:r>
+        <w:rPr>
+          <w:sz w:val="24"/>
+          <w:szCs w:val="24"/>
+        </w:rPr>
+        <w:t>l+r</w:t>
+      </w:r>
+      <w:proofErr w:type="spellEnd"/>
+      <w:r>
+        <w:rPr>
+          <w:sz w:val="24"/>
+          <w:szCs w:val="24"/>
+        </w:rPr>
+        <w:t>)/</w:t>
+      </w:r>
+      <w:proofErr w:type="gramStart"/>
+      <w:r>
+        <w:rPr>
+          <w:sz w:val="24"/>
+          <w:szCs w:val="24"/>
+        </w:rPr>
+        <w:t>2 ;</w:t>
+      </w:r>
+      <w:proofErr w:type="gramEnd"/>
+      <w:r>
+        <w:rPr>
+          <w:sz w:val="24"/>
+          <w:szCs w:val="24"/>
+        </w:rPr>
+        <w:t xml:space="preserve"> </w:t>
+      </w:r>
+    </w:p>
+    <w:p>
+      <w:pPr>
+        <w:spacing w:after="120" w:line="240" w:lineRule="auto"/>
+        <w:ind w:left="360"/>
+        <w:rPr>
+          <w:sz w:val="24"/>
+          <w:szCs w:val="24"/>
+        </w:rPr>
+      </w:pPr>
+      <w:r>
+        <w:rPr>
+          <w:sz w:val="24"/>
+          <w:szCs w:val="24"/>
+        </w:rPr>
+        <w:lastRenderedPageBreak/>
+        <w:tab/>
+      </w:r>
+      <w:r>
+        <w:rPr>
+          <w:sz w:val="24"/>
+          <w:szCs w:val="24"/>
+        </w:rPr>
+        <w:tab/>
+      </w:r>
+      <w:proofErr w:type="spellStart"/>
+      <w:proofErr w:type="gramStart"/>
+      <w:r>
+        <w:rPr>
+          <w:sz w:val="24"/>
+          <w:szCs w:val="24"/>
+        </w:rPr>
+        <w:t>mergeSort</w:t>
+      </w:r>
+      <w:proofErr w:type="spellEnd"/>
+      <w:r>
+        <w:rPr>
+          <w:sz w:val="24"/>
+          <w:szCs w:val="24"/>
+        </w:rPr>
+        <w:t>(</w:t>
+      </w:r>
+      <w:proofErr w:type="gramEnd"/>
+      <w:r>
+        <w:rPr>
+          <w:sz w:val="24"/>
+          <w:szCs w:val="24"/>
+        </w:rPr>
+        <w:t>a , l , m);</w:t>
+      </w:r>
+    </w:p>
+    <w:p>
+      <w:pPr>
+        <w:spacing w:after="120" w:line="240" w:lineRule="auto"/>
+        <w:ind w:left="360"/>
+        <w:rPr>
+          <w:sz w:val="24"/>
+          <w:szCs w:val="24"/>
+        </w:rPr>
+      </w:pPr>
+      <w:r>
+        <w:rPr>
+          <w:sz w:val="24"/>
+          <w:szCs w:val="24"/>
+        </w:rPr>
+        <w:tab/>
+      </w:r>
+      <w:r>
+        <w:rPr>
+          <w:sz w:val="24"/>
+          <w:szCs w:val="24"/>
+        </w:rPr>
+        <w:tab/>
+      </w:r>
+      <w:proofErr w:type="spellStart"/>
+      <w:proofErr w:type="gramStart"/>
+      <w:r>
+        <w:rPr>
+          <w:sz w:val="24"/>
+          <w:szCs w:val="24"/>
+        </w:rPr>
+        <w:t>mergeSort</w:t>
+      </w:r>
+      <w:proofErr w:type="spellEnd"/>
+      <w:r>
+        <w:rPr>
+          <w:sz w:val="24"/>
+          <w:szCs w:val="24"/>
+        </w:rPr>
+        <w:t>(</w:t>
+      </w:r>
+      <w:proofErr w:type="gramEnd"/>
+      <w:r>
+        <w:rPr>
+          <w:sz w:val="24"/>
+          <w:szCs w:val="24"/>
+        </w:rPr>
+        <w:t>a , m+1 , r);</w:t>
+      </w:r>
+    </w:p>
+    <w:p>
+      <w:pPr>
+        <w:spacing w:after="120" w:line="240" w:lineRule="auto"/>
+        <w:ind w:left="360"/>
+        <w:rPr>
+          <w:sz w:val="24"/>
+          <w:szCs w:val="24"/>
+        </w:rPr>
+      </w:pPr>
+      <w:r>
+        <w:rPr>
+          <w:sz w:val="24"/>
+          <w:szCs w:val="24"/>
+        </w:rPr>
+        <w:tab/>
+      </w:r>
+      <w:r>
+        <w:rPr>
+          <w:sz w:val="24"/>
+          <w:szCs w:val="24"/>
+        </w:rPr>
+        <w:tab/>
+      </w:r>
+      <w:proofErr w:type="gramStart"/>
+      <w:r>
+        <w:rPr>
+          <w:sz w:val="24"/>
+          <w:szCs w:val="24"/>
+        </w:rPr>
+        <w:t>merge(</w:t>
+      </w:r>
+      <w:proofErr w:type="gramEnd"/>
+      <w:r>
+        <w:rPr>
+          <w:sz w:val="24"/>
+          <w:szCs w:val="24"/>
+        </w:rPr>
+        <w:t xml:space="preserve">a , l , m , r) ; </w:t>
+      </w:r>
+    </w:p>
+    <w:p>
+      <w:pPr>
+        <w:spacing w:after="120" w:line="240" w:lineRule="auto"/>
+        <w:ind w:left="360"/>
+        <w:rPr>
+          <w:sz w:val="24"/>
+          <w:szCs w:val="24"/>
+        </w:rPr>
+      </w:pPr>
+      <w:r>
+        <w:rPr>
+          <w:sz w:val="24"/>
+          <w:szCs w:val="24"/>
+        </w:rPr>
+        <w:tab/>
+        <w:t>}</w:t>
+      </w:r>
+    </w:p>
+    <w:p>
+      <w:pPr>
+        <w:spacing w:after="120" w:line="240" w:lineRule="auto"/>
+        <w:ind w:left="360"/>
+        <w:rPr>
+          <w:sz w:val="24"/>
+          <w:szCs w:val="24"/>
+        </w:rPr>
+      </w:pPr>
+      <w:r>
+        <w:rPr>
+          <w:sz w:val="24"/>
+          <w:szCs w:val="24"/>
+        </w:rPr>
+        <w:tab/>
+      </w:r>
+      <w:proofErr w:type="gramStart"/>
+      <w:r>
+        <w:rPr>
+          <w:sz w:val="24"/>
+          <w:szCs w:val="24"/>
+        </w:rPr>
+        <w:t>return ;</w:t>
+      </w:r>
+      <w:proofErr w:type="gramEnd"/>
+      <w:r>
+        <w:rPr>
+          <w:sz w:val="24"/>
+          <w:szCs w:val="24"/>
+        </w:rPr>
+        <w:t xml:space="preserve"> </w:t>
+      </w:r>
+    </w:p>
+    <w:p>
+      <w:pPr>
+        <w:spacing w:after="120" w:line="240" w:lineRule="auto"/>
+        <w:ind w:left="360"/>
+        <w:rPr>
+          <w:sz w:val="24"/>
+          <w:szCs w:val="24"/>
+        </w:rPr>
+      </w:pPr>
+      <w:r>
+        <w:rPr>
+          <w:sz w:val="24"/>
+          <w:szCs w:val="24"/>
+        </w:rPr>
+        <w:t>}</w:t>
+      </w:r>
+    </w:p>
+    <w:p>
+      <w:pPr>
+        <w:spacing w:after="120" w:line="240" w:lineRule="auto"/>
+        <w:ind w:left="360"/>
+        <w:rPr>
+          <w:b/>
+          <w:sz w:val="24"/>
+          <w:szCs w:val="24"/>
+        </w:rPr>
+      </w:pPr>
+      <w:proofErr w:type="gramStart"/>
+      <w:r>
+        <w:rPr>
+          <w:b/>
+          <w:sz w:val="24"/>
+          <w:szCs w:val="24"/>
+        </w:rPr>
+        <w:t>void</w:t>
+      </w:r>
+      <w:proofErr w:type="gramEnd"/>
+      <w:r>
+        <w:rPr>
+          <w:b/>
+          <w:sz w:val="24"/>
+          <w:szCs w:val="24"/>
+        </w:rPr>
+        <w:t xml:space="preserve"> merge(</w:t>
+      </w:r>
+      <w:proofErr w:type="spellStart"/>
+      <w:r>
+        <w:rPr>
+          <w:b/>
+          <w:sz w:val="24"/>
+          <w:szCs w:val="24"/>
+        </w:rPr>
+        <w:t>int</w:t>
+      </w:r>
+      <w:proofErr w:type="spellEnd"/>
+      <w:r>
+        <w:rPr>
+          <w:b/>
+          <w:sz w:val="24"/>
+          <w:szCs w:val="24"/>
+        </w:rPr>
+        <w:t xml:space="preserve"> *a , </w:t>
+      </w:r>
+      <w:proofErr w:type="spellStart"/>
+      <w:r>
+        <w:rPr>
+          <w:b/>
+          <w:sz w:val="24"/>
+          <w:szCs w:val="24"/>
+        </w:rPr>
+        <w:t>int</w:t>
+      </w:r>
+      <w:proofErr w:type="spellEnd"/>
+      <w:r>
+        <w:rPr>
+          <w:b/>
+          <w:sz w:val="24"/>
+          <w:szCs w:val="24"/>
+        </w:rPr>
+        <w:t xml:space="preserve"> l , </w:t>
+      </w:r>
+      <w:proofErr w:type="spellStart"/>
+      <w:r>
+        <w:rPr>
+          <w:b/>
+          <w:sz w:val="24"/>
+          <w:szCs w:val="24"/>
+        </w:rPr>
+        <w:t>int</w:t>
+      </w:r>
+      <w:proofErr w:type="spellEnd"/>
+      <w:r>
+        <w:rPr>
+          <w:b/>
+          <w:sz w:val="24"/>
+          <w:szCs w:val="24"/>
+        </w:rPr>
+        <w:t xml:space="preserve"> m , </w:t>
+      </w:r>
+      <w:proofErr w:type="spellStart"/>
+      <w:r>
+        <w:rPr>
+          <w:b/>
+          <w:sz w:val="24"/>
+          <w:szCs w:val="24"/>
+        </w:rPr>
+        <w:t>int</w:t>
+      </w:r>
+      <w:proofErr w:type="spellEnd"/>
+      <w:r>
+        <w:rPr>
+          <w:b/>
+          <w:sz w:val="24"/>
+          <w:szCs w:val="24"/>
+        </w:rPr>
+        <w:t xml:space="preserve"> r</w:t>
+      </w:r>
+      <w:r>
+        <w:rPr>
+          <w:b/>
+          <w:sz w:val="24"/>
+          <w:szCs w:val="24"/>
+        </w:rPr>
+        <w:t>)</w:t>
+      </w:r>
+    </w:p>
+    <w:p>
+      <w:pPr>
+        <w:spacing w:after="120" w:line="240" w:lineRule="auto"/>
+        <w:ind w:left="360"/>
+        <w:rPr>
+          <w:sz w:val="24"/>
+          <w:szCs w:val="24"/>
+        </w:rPr>
+      </w:pPr>
+      <w:r>
+        <w:rPr>
+          <w:sz w:val="24"/>
+          <w:szCs w:val="24"/>
+        </w:rPr>
+        <w:t>{</w:t>
+      </w:r>
+    </w:p>
+    <w:p>
+      <w:pPr>
+        <w:spacing w:after="120" w:line="240" w:lineRule="auto"/>
+        <w:ind w:left="360"/>
+        <w:rPr>
+          <w:sz w:val="24"/>
+          <w:szCs w:val="24"/>
+        </w:rPr>
+      </w:pPr>
+      <w:r>
+        <w:rPr>
+          <w:sz w:val="24"/>
+          <w:szCs w:val="24"/>
+        </w:rPr>
+        <w:tab/>
+      </w:r>
+      <w:proofErr w:type="spellStart"/>
+      <w:proofErr w:type="gramStart"/>
+      <w:r>
+        <w:rPr>
+          <w:sz w:val="24"/>
+          <w:szCs w:val="24"/>
+        </w:rPr>
+        <w:t>int</w:t>
+      </w:r>
+      <w:proofErr w:type="spellEnd"/>
+      <w:proofErr w:type="gramEnd"/>
+      <w:r>
+        <w:rPr>
+          <w:sz w:val="24"/>
+          <w:szCs w:val="24"/>
+        </w:rPr>
+        <w:t xml:space="preserve"> n1 , n2 , i , j , k ; </w:t>
+      </w:r>
+    </w:p>
+    <w:p>
+      <w:pPr>
+        <w:spacing w:after="120" w:line="240" w:lineRule="auto"/>
+        <w:ind w:left="360"/>
+        <w:rPr>
+          <w:sz w:val="24"/>
+          <w:szCs w:val="24"/>
+        </w:rPr>
+      </w:pPr>
+      <w:r>
+        <w:rPr>
+          <w:sz w:val="24"/>
+          <w:szCs w:val="24"/>
+        </w:rPr>
+        <w:tab/>
+        <w:t xml:space="preserve">n1 = m – l + </w:t>
+      </w:r>
+      <w:proofErr w:type="gramStart"/>
+      <w:r>
+        <w:rPr>
+          <w:sz w:val="24"/>
+          <w:szCs w:val="24"/>
+        </w:rPr>
+        <w:t>1 ;</w:t>
+      </w:r>
+      <w:proofErr w:type="gramEnd"/>
+      <w:r>
+        <w:rPr>
+          <w:sz w:val="24"/>
+          <w:szCs w:val="24"/>
+        </w:rPr>
+        <w:t xml:space="preserve"> </w:t>
+      </w:r>
+    </w:p>
+    <w:p>
+      <w:pPr>
+        <w:spacing w:after="120" w:line="240" w:lineRule="auto"/>
+        <w:ind w:left="360"/>
+        <w:rPr>
+          <w:sz w:val="24"/>
+          <w:szCs w:val="24"/>
+        </w:rPr>
+      </w:pPr>
+      <w:r>
+        <w:rPr>
+          <w:sz w:val="24"/>
+          <w:szCs w:val="24"/>
+        </w:rPr>
+        <w:tab/>
+        <w:t xml:space="preserve">n2 = r – </w:t>
+      </w:r>
+      <w:proofErr w:type="gramStart"/>
+      <w:r>
+        <w:rPr>
+          <w:sz w:val="24"/>
+          <w:szCs w:val="24"/>
+        </w:rPr>
+        <w:t>m ;</w:t>
+      </w:r>
+      <w:proofErr w:type="gramEnd"/>
+      <w:r>
+        <w:rPr>
+          <w:sz w:val="24"/>
+          <w:szCs w:val="24"/>
+        </w:rPr>
+        <w:t xml:space="preserve"> </w:t>
+      </w:r>
+    </w:p>
+    <w:p>
+      <w:pPr>
+        <w:spacing w:after="120" w:line="240" w:lineRule="auto"/>
+        <w:ind w:left="360"/>
+        <w:rPr>
+          <w:sz w:val="24"/>
+          <w:szCs w:val="24"/>
+        </w:rPr>
+      </w:pPr>
+      <w:r>
+        <w:rPr>
+          <w:sz w:val="24"/>
+          <w:szCs w:val="24"/>
+        </w:rPr>
+        <w:tab/>
+      </w:r>
+      <w:proofErr w:type="spellStart"/>
+      <w:proofErr w:type="gramStart"/>
+      <w:r>
+        <w:rPr>
+          <w:sz w:val="24"/>
+          <w:szCs w:val="24"/>
+        </w:rPr>
+        <w:t>int</w:t>
+      </w:r>
+      <w:proofErr w:type="spellEnd"/>
+      <w:proofErr w:type="gramEnd"/>
+      <w:r>
+        <w:rPr>
+          <w:sz w:val="24"/>
+          <w:szCs w:val="24"/>
+        </w:rPr>
+        <w:t xml:space="preserve"> left[n1] ; </w:t>
+      </w:r>
+    </w:p>
+    <w:p>
+      <w:pPr>
+        <w:spacing w:after="120" w:line="240" w:lineRule="auto"/>
+        <w:ind w:left="360"/>
+        <w:rPr>
+          <w:sz w:val="24"/>
+          <w:szCs w:val="24"/>
+        </w:rPr>
+      </w:pPr>
+      <w:r>
+        <w:rPr>
+          <w:sz w:val="24"/>
+          <w:szCs w:val="24"/>
+        </w:rPr>
+        <w:tab/>
+      </w:r>
+      <w:proofErr w:type="spellStart"/>
+      <w:proofErr w:type="gramStart"/>
+      <w:r>
+        <w:rPr>
+          <w:sz w:val="24"/>
+          <w:szCs w:val="24"/>
+        </w:rPr>
+        <w:t>int</w:t>
+      </w:r>
+      <w:proofErr w:type="spellEnd"/>
+      <w:proofErr w:type="gramEnd"/>
+      <w:r>
+        <w:rPr>
+          <w:sz w:val="24"/>
+          <w:szCs w:val="24"/>
+        </w:rPr>
+        <w:t xml:space="preserve"> right[n2] ; </w:t>
+      </w:r>
+    </w:p>
+    <w:p>
+      <w:pPr>
+        <w:spacing w:after="120" w:line="240" w:lineRule="auto"/>
+        <w:ind w:left="360"/>
+        <w:rPr>
+          <w:sz w:val="24"/>
+          <w:szCs w:val="24"/>
+        </w:rPr>
+      </w:pPr>
+      <w:r>
+        <w:rPr>
+          <w:sz w:val="24"/>
+          <w:szCs w:val="24"/>
+        </w:rPr>
+        <w:tab/>
+      </w:r>
+      <w:proofErr w:type="gramStart"/>
+      <w:r>
+        <w:rPr>
+          <w:sz w:val="24"/>
+          <w:szCs w:val="24"/>
+        </w:rPr>
+        <w:t>for(</w:t>
+      </w:r>
+      <w:proofErr w:type="gramEnd"/>
+      <w:r>
+        <w:rPr>
+          <w:sz w:val="24"/>
+          <w:szCs w:val="24"/>
+        </w:rPr>
+        <w:t>i=0 ; i&lt;n1 ; i++)</w:t>
+      </w:r>
+    </w:p>
+    <w:p>
+      <w:pPr>
+        <w:spacing w:after="120" w:line="240" w:lineRule="auto"/>
+        <w:ind w:left="360"/>
+        <w:rPr>
+          <w:sz w:val="24"/>
+          <w:szCs w:val="24"/>
+        </w:rPr>
+      </w:pPr>
+      <w:r>
+        <w:rPr>
+          <w:sz w:val="24"/>
+          <w:szCs w:val="24"/>
+        </w:rPr>
+        <w:tab/>
+        <w:t>{</w:t>
+      </w:r>
+    </w:p>
+    <w:p>
+      <w:pPr>
+        <w:spacing w:after="120" w:line="240" w:lineRule="auto"/>
+        <w:ind w:left="360"/>
+        <w:rPr>
+          <w:sz w:val="24"/>
+          <w:szCs w:val="24"/>
+        </w:rPr>
+      </w:pPr>
+      <w:r>
+        <w:rPr>
+          <w:sz w:val="24"/>
+          <w:szCs w:val="24"/>
+        </w:rPr>
+        <w:tab/>
+      </w:r>
+      <w:r>
+        <w:rPr>
+          <w:sz w:val="24"/>
+          <w:szCs w:val="24"/>
+        </w:rPr>
+        <w:tab/>
+      </w:r>
+      <w:proofErr w:type="gramStart"/>
+      <w:r>
+        <w:rPr>
+          <w:sz w:val="24"/>
+          <w:szCs w:val="24"/>
+        </w:rPr>
+        <w:t>left[</w:t>
+      </w:r>
+      <w:proofErr w:type="gramEnd"/>
+      <w:r>
+        <w:rPr>
+          <w:sz w:val="24"/>
+          <w:szCs w:val="24"/>
+        </w:rPr>
+        <w:t>i] = a[</w:t>
+      </w:r>
+      <w:proofErr w:type="spellStart"/>
+      <w:r>
+        <w:rPr>
+          <w:sz w:val="24"/>
+          <w:szCs w:val="24"/>
+        </w:rPr>
+        <w:t>l+i</w:t>
+      </w:r>
+      <w:proofErr w:type="spellEnd"/>
+      <w:r>
+        <w:rPr>
+          <w:sz w:val="24"/>
+          <w:szCs w:val="24"/>
+        </w:rPr>
+        <w:t>];</w:t>
+      </w:r>
+    </w:p>
+    <w:p>
+      <w:pPr>
+        <w:spacing w:after="120" w:line="240" w:lineRule="auto"/>
+        <w:ind w:left="360"/>
+        <w:rPr>
+          <w:sz w:val="24"/>
+          <w:szCs w:val="24"/>
+        </w:rPr>
+      </w:pPr>
+      <w:r>
+        <w:rPr>
+          <w:sz w:val="24"/>
+          <w:szCs w:val="24"/>
+        </w:rPr>
+        <w:tab/>
+        <w:t>}</w:t>
+      </w:r>
+    </w:p>
+    <w:p>
+      <w:pPr>
+        <w:spacing w:after="120" w:line="240" w:lineRule="auto"/>
+        <w:ind w:left="360"/>
+        <w:rPr>
+          <w:sz w:val="24"/>
+          <w:szCs w:val="24"/>
+        </w:rPr>
+      </w:pPr>
+      <w:r>
+        <w:rPr>
+          <w:sz w:val="24"/>
+          <w:szCs w:val="24"/>
+        </w:rPr>
+        <w:tab/>
+      </w:r>
+      <w:proofErr w:type="gramStart"/>
+      <w:r>
+        <w:rPr>
+          <w:sz w:val="24"/>
+          <w:szCs w:val="24"/>
+        </w:rPr>
+        <w:t>for(</w:t>
+      </w:r>
+      <w:proofErr w:type="gramEnd"/>
+      <w:r>
+        <w:rPr>
+          <w:sz w:val="24"/>
+          <w:szCs w:val="24"/>
+        </w:rPr>
+        <w:t>i=0 ; i&lt;n2 ; i++)</w:t>
+      </w:r>
+    </w:p>
+    <w:p>
+      <w:pPr>
+        <w:spacing w:after="120" w:line="240" w:lineRule="auto"/>
+        <w:ind w:left="360"/>
+        <w:rPr>
+          <w:sz w:val="24"/>
+          <w:szCs w:val="24"/>
+        </w:rPr>
+      </w:pPr>
+      <w:r>
+        <w:rPr>
+          <w:sz w:val="24"/>
+          <w:szCs w:val="24"/>
+        </w:rPr>
+        <w:tab/>
+        <w:t>{</w:t>
+      </w:r>
+    </w:p>
+    <w:p>
+      <w:pPr>
+        <w:spacing w:after="120" w:line="240" w:lineRule="auto"/>
+        <w:ind w:left="360"/>
+        <w:rPr>
+          <w:sz w:val="24"/>
+          <w:szCs w:val="24"/>
+        </w:rPr>
+      </w:pPr>
+      <w:r>
+        <w:rPr>
+          <w:sz w:val="24"/>
+          <w:szCs w:val="24"/>
+        </w:rPr>
+        <w:tab/>
+      </w:r>
+      <w:r>
+        <w:rPr>
+          <w:sz w:val="24"/>
+          <w:szCs w:val="24"/>
+        </w:rPr>
+        <w:tab/>
+      </w:r>
+      <w:proofErr w:type="gramStart"/>
+      <w:r>
+        <w:rPr>
+          <w:sz w:val="24"/>
+          <w:szCs w:val="24"/>
+        </w:rPr>
+        <w:t>right[</w:t>
+      </w:r>
+      <w:proofErr w:type="gramEnd"/>
+      <w:r>
+        <w:rPr>
+          <w:sz w:val="24"/>
+          <w:szCs w:val="24"/>
+        </w:rPr>
+        <w:t xml:space="preserve">i] = a[m+1+i] ; </w:t>
+      </w:r>
+    </w:p>
+    <w:p>
+      <w:pPr>
+        <w:spacing w:after="120" w:line="240" w:lineRule="auto"/>
+        <w:ind w:left="360"/>
+        <w:rPr>
+          <w:sz w:val="24"/>
+          <w:szCs w:val="24"/>
+        </w:rPr>
+      </w:pPr>
+      <w:r>
+        <w:rPr>
+          <w:sz w:val="24"/>
+          <w:szCs w:val="24"/>
+        </w:rPr>
+        <w:tab/>
+        <w:t>}</w:t>
+      </w:r>
+      <w:bookmarkStart w:id="0" w:name="_GoBack"/>
+      <w:bookmarkEnd w:id="0"/>
+    </w:p>
+    <w:p>
+      <w:pPr>
+        <w:spacing w:after="120" w:line="240" w:lineRule="auto"/>
+        <w:ind w:left="360"/>
+        <w:rPr>
+          <w:sz w:val="24"/>
+          <w:szCs w:val="24"/>
+        </w:rPr>
+      </w:pPr>
+      <w:r>
+        <w:rPr>
+          <w:sz w:val="24"/>
+          <w:szCs w:val="24"/>
+        </w:rPr>
+        <w:tab/>
+        <w:t xml:space="preserve">i = </w:t>
+      </w:r>
+      <w:proofErr w:type="gramStart"/>
+      <w:r>
+        <w:rPr>
+          <w:sz w:val="24"/>
+          <w:szCs w:val="24"/>
+        </w:rPr>
+        <w:t>0 ;</w:t>
+      </w:r>
+      <w:proofErr w:type="gramEnd"/>
+      <w:r>
+        <w:rPr>
+          <w:sz w:val="24"/>
+          <w:szCs w:val="24"/>
+        </w:rPr>
+        <w:t xml:space="preserve"> j = 0 ; k = l ; </w:t>
+      </w:r>
+    </w:p>
+    <w:p>
+      <w:pPr>
+        <w:spacing w:after="120" w:line="240" w:lineRule="auto"/>
+        <w:ind w:left="360"/>
+        <w:rPr>
+          <w:sz w:val="24"/>
+          <w:szCs w:val="24"/>
+        </w:rPr>
+      </w:pPr>
+      <w:r>
+        <w:rPr>
+          <w:sz w:val="24"/>
+          <w:szCs w:val="24"/>
+        </w:rPr>
+        <w:tab/>
+      </w:r>
+      <w:proofErr w:type="gramStart"/>
+      <w:r>
+        <w:rPr>
+          <w:sz w:val="24"/>
+          <w:szCs w:val="24"/>
+        </w:rPr>
+        <w:t>while(</w:t>
+      </w:r>
+      <w:proofErr w:type="gramEnd"/>
+      <w:r>
+        <w:rPr>
+          <w:sz w:val="24"/>
+          <w:szCs w:val="24"/>
+        </w:rPr>
+        <w:t>i&lt;n1 &amp;&amp; j&lt;n2)</w:t>
+      </w:r>
+    </w:p>
+    <w:p>
+      <w:pPr>
+        <w:spacing w:after="120" w:line="240" w:lineRule="auto"/>
+        <w:ind w:left="360"/>
+        <w:rPr>
+          <w:sz w:val="24"/>
+          <w:szCs w:val="24"/>
+        </w:rPr>
+      </w:pPr>
+      <w:r>
+        <w:rPr>
+          <w:sz w:val="24"/>
+          <w:szCs w:val="24"/>
+        </w:rPr>
+        <w:tab/>
+        <w:t>{</w:t>
+      </w:r>
+    </w:p>
+    <w:p>
+      <w:pPr>
+        <w:spacing w:after="120" w:line="240" w:lineRule="auto"/>
+        <w:ind w:left="360"/>
+        <w:rPr>
+          <w:sz w:val="24"/>
+          <w:szCs w:val="24"/>
+        </w:rPr>
+      </w:pPr>
+      <w:r>
+        <w:rPr>
+          <w:sz w:val="24"/>
+          <w:szCs w:val="24"/>
+        </w:rPr>
+        <w:tab/>
+      </w:r>
+      <w:r>
+        <w:rPr>
+          <w:sz w:val="24"/>
+          <w:szCs w:val="24"/>
+        </w:rPr>
+        <w:tab/>
+      </w:r>
+      <w:proofErr w:type="gramStart"/>
+      <w:r>
+        <w:rPr>
+          <w:sz w:val="24"/>
+          <w:szCs w:val="24"/>
+        </w:rPr>
+        <w:t>if(</w:t>
+      </w:r>
+      <w:proofErr w:type="gramEnd"/>
+      <w:r>
+        <w:rPr>
+          <w:sz w:val="24"/>
+          <w:szCs w:val="24"/>
+        </w:rPr>
+        <w:t>left[i]&lt;right[j])</w:t>
+      </w:r>
+    </w:p>
+    <w:p>
+      <w:pPr>
+        <w:spacing w:after="120" w:line="240" w:lineRule="auto"/>
+        <w:ind w:left="360"/>
+        <w:rPr>
+          <w:sz w:val="24"/>
+          <w:szCs w:val="24"/>
+        </w:rPr>
+      </w:pPr>
+      <w:r>
+        <w:rPr>
+          <w:sz w:val="24"/>
+          <w:szCs w:val="24"/>
+        </w:rPr>
+        <w:tab/>
+      </w:r>
+      <w:r>
+        <w:rPr>
+          <w:sz w:val="24"/>
+          <w:szCs w:val="24"/>
+        </w:rPr>
+        <w:tab/>
+        <w:t>{</w:t>
+      </w:r>
+    </w:p>
+    <w:p>
+      <w:pPr>
+        <w:spacing w:after="120" w:line="240" w:lineRule="auto"/>
+        <w:ind w:left="360"/>
+        <w:rPr>
+          <w:sz w:val="24"/>
+          <w:szCs w:val="24"/>
+        </w:rPr>
+      </w:pPr>
+      <w:r>
+        <w:rPr>
+          <w:sz w:val="24"/>
+          <w:szCs w:val="24"/>
+        </w:rPr>
+        <w:tab/>
+      </w:r>
+      <w:r>
+        <w:rPr>
+          <w:sz w:val="24"/>
+          <w:szCs w:val="24"/>
+        </w:rPr>
+        <w:tab/>
+      </w:r>
+      <w:r>
+        <w:rPr>
+          <w:sz w:val="24"/>
+          <w:szCs w:val="24"/>
+        </w:rPr>
+        <w:tab/>
+      </w:r>
+      <w:proofErr w:type="gramStart"/>
+      <w:r>
+        <w:rPr>
+          <w:sz w:val="24"/>
+          <w:szCs w:val="24"/>
+        </w:rPr>
+        <w:t>a[</w:t>
+      </w:r>
+      <w:proofErr w:type="gramEnd"/>
+      <w:r>
+        <w:rPr>
+          <w:sz w:val="24"/>
+          <w:szCs w:val="24"/>
+        </w:rPr>
+        <w:t xml:space="preserve">k] = left[i] ; </w:t>
+      </w:r>
+    </w:p>
+    <w:p>
+      <w:pPr>
+        <w:spacing w:after="120" w:line="240" w:lineRule="auto"/>
+        <w:ind w:left="360"/>
+        <w:rPr>
+          <w:sz w:val="24"/>
+          <w:szCs w:val="24"/>
+        </w:rPr>
+      </w:pPr>
+      <w:r>
+        <w:rPr>
+          <w:sz w:val="24"/>
+          <w:szCs w:val="24"/>
+        </w:rPr>
+        <w:tab/>
+      </w:r>
+      <w:r>
+        <w:rPr>
+          <w:sz w:val="24"/>
+          <w:szCs w:val="24"/>
+        </w:rPr>
+        <w:tab/>
+      </w:r>
+      <w:r>
+        <w:rPr>
+          <w:sz w:val="24"/>
+          <w:szCs w:val="24"/>
+        </w:rPr>
+        <w:tab/>
+        <w:t>k+</w:t>
+      </w:r>
+      <w:proofErr w:type="gramStart"/>
+      <w:r>
+        <w:rPr>
+          <w:sz w:val="24"/>
+          <w:szCs w:val="24"/>
+        </w:rPr>
+        <w:t>+ ;</w:t>
+      </w:r>
+      <w:proofErr w:type="gramEnd"/>
+      <w:r>
+        <w:rPr>
+          <w:sz w:val="24"/>
+          <w:szCs w:val="24"/>
+        </w:rPr>
+        <w:t xml:space="preserve"> i++ ; </w:t>
+      </w:r>
+    </w:p>
+    <w:p>
+      <w:pPr>
+        <w:spacing w:after="120" w:line="240" w:lineRule="auto"/>
+        <w:ind w:left="360"/>
+        <w:rPr>
+          <w:sz w:val="24"/>
+          <w:szCs w:val="24"/>
+        </w:rPr>
+      </w:pPr>
+      <w:r>
+        <w:rPr>
+          <w:sz w:val="24"/>
+          <w:szCs w:val="24"/>
+        </w:rPr>
+        <w:tab/>
+      </w:r>
+      <w:r>
+        <w:rPr>
+          <w:sz w:val="24"/>
+          <w:szCs w:val="24"/>
+        </w:rPr>
+        <w:tab/>
+        <w:t>}</w:t>
+      </w:r>
+    </w:p>
+    <w:p>
+      <w:pPr>
+        <w:spacing w:after="120" w:line="240" w:lineRule="auto"/>
+        <w:ind w:left="360"/>
+        <w:rPr>
+          <w:sz w:val="24"/>
+          <w:szCs w:val="24"/>
+        </w:rPr>
+      </w:pPr>
+      <w:r>
+        <w:rPr>
+          <w:sz w:val="24"/>
+          <w:szCs w:val="24"/>
+        </w:rPr>
+        <w:tab/>
+      </w:r>
+      <w:r>
+        <w:rPr>
+          <w:sz w:val="24"/>
+          <w:szCs w:val="24"/>
+        </w:rPr>
+        <w:tab/>
+      </w:r>
+      <w:proofErr w:type="gramStart"/>
+      <w:r>
+        <w:rPr>
+          <w:sz w:val="24"/>
+          <w:szCs w:val="24"/>
+        </w:rPr>
+        <w:t>else</w:t>
+      </w:r>
+      <w:proofErr w:type="gramEnd"/>
+    </w:p>
+    <w:p>
+      <w:pPr>
+        <w:spacing w:after="120" w:line="240" w:lineRule="auto"/>
+        <w:ind w:left="360"/>
+        <w:rPr>
+          <w:sz w:val="24"/>
+          <w:szCs w:val="24"/>
+        </w:rPr>
+      </w:pPr>
+      <w:r>
+        <w:rPr>
+          <w:sz w:val="24"/>
+          <w:szCs w:val="24"/>
+        </w:rPr>
+        <w:tab/>
+      </w:r>
+      <w:r>
+        <w:rPr>
+          <w:sz w:val="24"/>
+          <w:szCs w:val="24"/>
+        </w:rPr>
+        <w:tab/>
+        <w:t>{</w:t>
+      </w:r>
+    </w:p>
+    <w:p>
+      <w:pPr>
+        <w:spacing w:after="120" w:line="240" w:lineRule="auto"/>
+        <w:ind w:left="360"/>
+        <w:rPr>
+          <w:sz w:val="24"/>
+          <w:szCs w:val="24"/>
+        </w:rPr>
+      </w:pPr>
+      <w:r>
+        <w:rPr>
+          <w:sz w:val="24"/>
+          <w:szCs w:val="24"/>
+        </w:rPr>
+        <w:tab/>
+      </w:r>
+      <w:r>
+        <w:rPr>
+          <w:sz w:val="24"/>
+          <w:szCs w:val="24"/>
+        </w:rPr>
+        <w:tab/>
+      </w:r>
+      <w:r>
+        <w:rPr>
+          <w:sz w:val="24"/>
+          <w:szCs w:val="24"/>
+        </w:rPr>
+        <w:tab/>
+      </w:r>
+      <w:proofErr w:type="gramStart"/>
+      <w:r>
+        <w:rPr>
+          <w:sz w:val="24"/>
+          <w:szCs w:val="24"/>
+        </w:rPr>
+        <w:t>a[</w:t>
+      </w:r>
+      <w:proofErr w:type="gramEnd"/>
+      <w:r>
+        <w:rPr>
+          <w:sz w:val="24"/>
+          <w:szCs w:val="24"/>
+        </w:rPr>
+        <w:t xml:space="preserve">k] = right[j] ; </w:t>
+      </w:r>
+    </w:p>
+    <w:p>
+      <w:pPr>
+        <w:spacing w:after="120" w:line="240" w:lineRule="auto"/>
+        <w:ind w:left="360"/>
+        <w:rPr>
+          <w:sz w:val="24"/>
+          <w:szCs w:val="24"/>
+        </w:rPr>
+      </w:pPr>
+      <w:r>
+        <w:rPr>
+          <w:sz w:val="24"/>
+          <w:szCs w:val="24"/>
+        </w:rPr>
+        <w:tab/>
+      </w:r>
+      <w:r>
+        <w:rPr>
+          <w:sz w:val="24"/>
+          <w:szCs w:val="24"/>
+        </w:rPr>
+        <w:tab/>
+      </w:r>
+      <w:r>
+        <w:rPr>
+          <w:sz w:val="24"/>
+          <w:szCs w:val="24"/>
+        </w:rPr>
+        <w:tab/>
+        <w:t>k+</w:t>
+      </w:r>
+      <w:proofErr w:type="gramStart"/>
+      <w:r>
+        <w:rPr>
+          <w:sz w:val="24"/>
+          <w:szCs w:val="24"/>
+        </w:rPr>
+        <w:t>+ ;</w:t>
+      </w:r>
+      <w:proofErr w:type="gramEnd"/>
+      <w:r>
+        <w:rPr>
+          <w:sz w:val="24"/>
+          <w:szCs w:val="24"/>
+        </w:rPr>
+        <w:t xml:space="preserve"> j++ ; </w:t>
+      </w:r>
+    </w:p>
+    <w:p>
+      <w:pPr>
+        <w:spacing w:after="120" w:line="240" w:lineRule="auto"/>
+        <w:ind w:left="360"/>
+        <w:rPr>
+          <w:sz w:val="24"/>
+          <w:szCs w:val="24"/>
+        </w:rPr>
+      </w:pPr>
+      <w:r>
+        <w:rPr>
+          <w:sz w:val="24"/>
+          <w:szCs w:val="24"/>
+        </w:rPr>
+        <w:tab/>
+      </w:r>
+      <w:r>
+        <w:rPr>
+          <w:sz w:val="24"/>
+          <w:szCs w:val="24"/>
+        </w:rPr>
+        <w:tab/>
+        <w:t>}</w:t>
+      </w:r>
+    </w:p>
+    <w:p>
+      <w:pPr>
+        <w:spacing w:after="120" w:line="240" w:lineRule="auto"/>
+        <w:ind w:left="360"/>
+        <w:rPr>
+          <w:sz w:val="24"/>
+          <w:szCs w:val="24"/>
+        </w:rPr>
+      </w:pPr>
+      <w:r>
+        <w:rPr>
+          <w:sz w:val="24"/>
+          <w:szCs w:val="24"/>
+        </w:rPr>
+        <w:tab/>
+        <w:t>}</w:t>
+      </w:r>
+    </w:p>
+    <w:p>
+      <w:pPr>
+        <w:spacing w:after="120" w:line="240" w:lineRule="auto"/>
+        <w:ind w:left="360"/>
+        <w:rPr>
+          <w:sz w:val="24"/>
+          <w:szCs w:val="24"/>
+        </w:rPr>
+      </w:pPr>
+      <w:r>
+        <w:rPr>
+          <w:sz w:val="24"/>
+          <w:szCs w:val="24"/>
+        </w:rPr>
+        <w:lastRenderedPageBreak/>
+        <w:tab/>
+      </w:r>
+      <w:proofErr w:type="gramStart"/>
+      <w:r>
+        <w:rPr>
+          <w:sz w:val="24"/>
+          <w:szCs w:val="24"/>
+        </w:rPr>
+        <w:t>while(</w:t>
+      </w:r>
+      <w:proofErr w:type="gramEnd"/>
+      <w:r>
+        <w:rPr>
+          <w:sz w:val="24"/>
+          <w:szCs w:val="24"/>
+        </w:rPr>
+        <w:t>i&lt;n1)</w:t>
+      </w:r>
+    </w:p>
+    <w:p>
+      <w:pPr>
+        <w:spacing w:after="120" w:line="240" w:lineRule="auto"/>
+        <w:ind w:left="360"/>
+        <w:rPr>
+          <w:sz w:val="24"/>
+          <w:szCs w:val="24"/>
+        </w:rPr>
+      </w:pPr>
+      <w:r>
+        <w:rPr>
+          <w:sz w:val="24"/>
+          <w:szCs w:val="24"/>
+        </w:rPr>
+        <w:tab/>
+        <w:t>{</w:t>
+      </w:r>
+    </w:p>
+    <w:p>
+      <w:pPr>
+        <w:spacing w:after="120" w:line="240" w:lineRule="auto"/>
+        <w:ind w:left="360"/>
+        <w:rPr>
+          <w:sz w:val="24"/>
+          <w:szCs w:val="24"/>
+        </w:rPr>
+      </w:pPr>
+      <w:r>
+        <w:rPr>
+          <w:sz w:val="24"/>
+          <w:szCs w:val="24"/>
+        </w:rPr>
+        <w:tab/>
+      </w:r>
+      <w:r>
+        <w:rPr>
+          <w:sz w:val="24"/>
+          <w:szCs w:val="24"/>
+        </w:rPr>
+        <w:tab/>
+      </w:r>
+      <w:proofErr w:type="gramStart"/>
+      <w:r>
+        <w:rPr>
+          <w:sz w:val="24"/>
+          <w:szCs w:val="24"/>
+        </w:rPr>
+        <w:t>a[</w:t>
+      </w:r>
+      <w:proofErr w:type="gramEnd"/>
+      <w:r>
+        <w:rPr>
+          <w:sz w:val="24"/>
+          <w:szCs w:val="24"/>
+        </w:rPr>
+        <w:t xml:space="preserve">k] = left[i] ; </w:t>
+      </w:r>
+    </w:p>
+    <w:p>
+      <w:pPr>
+        <w:spacing w:after="120" w:line="240" w:lineRule="auto"/>
+        <w:ind w:left="360"/>
+        <w:rPr>
+          <w:sz w:val="24"/>
+          <w:szCs w:val="24"/>
+        </w:rPr>
+      </w:pPr>
+      <w:r>
+        <w:rPr>
+          <w:sz w:val="24"/>
+          <w:szCs w:val="24"/>
+        </w:rPr>
+        <w:tab/>
+      </w:r>
+      <w:r>
+        <w:rPr>
+          <w:sz w:val="24"/>
+          <w:szCs w:val="24"/>
+        </w:rPr>
+        <w:tab/>
+        <w:t>k+</w:t>
+      </w:r>
+      <w:proofErr w:type="gramStart"/>
+      <w:r>
+        <w:rPr>
+          <w:sz w:val="24"/>
+          <w:szCs w:val="24"/>
+        </w:rPr>
+        <w:t>+ ;</w:t>
+      </w:r>
+      <w:proofErr w:type="gramEnd"/>
+      <w:r>
+        <w:rPr>
+          <w:sz w:val="24"/>
+          <w:szCs w:val="24"/>
+        </w:rPr>
+        <w:t xml:space="preserve"> i++ ; </w:t>
+      </w:r>
+    </w:p>
+    <w:p>
+      <w:pPr>
+        <w:spacing w:after="120" w:line="240" w:lineRule="auto"/>
+        <w:ind w:left="360"/>
+        <w:rPr>
+          <w:sz w:val="24"/>
+          <w:szCs w:val="24"/>
+        </w:rPr>
+      </w:pPr>
+      <w:r>
+        <w:rPr>
+          <w:sz w:val="24"/>
+          <w:szCs w:val="24"/>
+        </w:rPr>
+        <w:tab/>
+        <w:t>}</w:t>
+      </w:r>
+    </w:p>
+    <w:p>
+      <w:pPr>
+        <w:spacing w:after="120" w:line="240" w:lineRule="auto"/>
+        <w:ind w:left="360"/>
+        <w:rPr>
+          <w:sz w:val="24"/>
+          <w:szCs w:val="24"/>
+        </w:rPr>
+      </w:pPr>
+      <w:r>
+        <w:rPr>
+          <w:sz w:val="24"/>
+          <w:szCs w:val="24"/>
+        </w:rPr>
+        <w:tab/>
+      </w:r>
+      <w:proofErr w:type="gramStart"/>
+      <w:r>
+        <w:rPr>
+          <w:sz w:val="24"/>
+          <w:szCs w:val="24"/>
+        </w:rPr>
+        <w:t>while(</w:t>
+      </w:r>
+      <w:proofErr w:type="gramEnd"/>
+      <w:r>
+        <w:rPr>
+          <w:sz w:val="24"/>
+          <w:szCs w:val="24"/>
+        </w:rPr>
+        <w:t>j&lt;n2)</w:t>
+      </w:r>
+    </w:p>
+    <w:p>
+      <w:pPr>
+        <w:spacing w:after="120" w:line="240" w:lineRule="auto"/>
+        <w:ind w:left="360"/>
+        <w:rPr>
+          <w:sz w:val="24"/>
+          <w:szCs w:val="24"/>
+        </w:rPr>
+      </w:pPr>
+      <w:r>
+        <w:rPr>
+          <w:sz w:val="24"/>
+          <w:szCs w:val="24"/>
+        </w:rPr>
+        <w:tab/>
+        <w:t>{</w:t>
+      </w:r>
+    </w:p>
+    <w:p>
+      <w:pPr>
+        <w:spacing w:after="120" w:line="240" w:lineRule="auto"/>
+        <w:ind w:left="360"/>
+        <w:rPr>
+          <w:sz w:val="24"/>
+          <w:szCs w:val="24"/>
+        </w:rPr>
+      </w:pPr>
+      <w:r>
+        <w:rPr>
+          <w:sz w:val="24"/>
+          <w:szCs w:val="24"/>
+        </w:rPr>
+        <w:tab/>
+      </w:r>
+      <w:r>
+        <w:rPr>
+          <w:sz w:val="24"/>
+          <w:szCs w:val="24"/>
+        </w:rPr>
+        <w:tab/>
+      </w:r>
+      <w:proofErr w:type="gramStart"/>
+      <w:r>
+        <w:rPr>
+          <w:sz w:val="24"/>
+          <w:szCs w:val="24"/>
+        </w:rPr>
+        <w:t>a[</w:t>
+      </w:r>
+      <w:proofErr w:type="gramEnd"/>
+      <w:r>
+        <w:rPr>
+          <w:sz w:val="24"/>
+          <w:szCs w:val="24"/>
+        </w:rPr>
+        <w:t>k] = right[j];</w:t>
+      </w:r>
+    </w:p>
+    <w:p>
+      <w:pPr>
+        <w:spacing w:after="120" w:line="240" w:lineRule="auto"/>
+        <w:ind w:left="360"/>
+        <w:rPr>
+          <w:sz w:val="24"/>
+          <w:szCs w:val="24"/>
+        </w:rPr>
+      </w:pPr>
+      <w:r>
+        <w:rPr>
+          <w:sz w:val="24"/>
+          <w:szCs w:val="24"/>
+        </w:rPr>
+        <w:tab/>
+      </w:r>
+      <w:r>
+        <w:rPr>
+          <w:sz w:val="24"/>
+          <w:szCs w:val="24"/>
+        </w:rPr>
+        <w:tab/>
+        <w:t>k+</w:t>
+      </w:r>
+      <w:proofErr w:type="gramStart"/>
+      <w:r>
+        <w:rPr>
+          <w:sz w:val="24"/>
+          <w:szCs w:val="24"/>
+        </w:rPr>
+        <w:t>+ ;</w:t>
+      </w:r>
+      <w:proofErr w:type="gramEnd"/>
+      <w:r>
+        <w:rPr>
+          <w:sz w:val="24"/>
+          <w:szCs w:val="24"/>
+        </w:rPr>
+        <w:t xml:space="preserve"> j++ ; </w:t>
+      </w:r>
+    </w:p>
+    <w:p>
+      <w:pPr>
+        <w:spacing w:after="120" w:line="240" w:lineRule="auto"/>
+        <w:ind w:left="360"/>
+        <w:rPr>
+          <w:sz w:val="24"/>
+          <w:szCs w:val="24"/>
+        </w:rPr>
+      </w:pPr>
+      <w:r>
+        <w:rPr>
+          <w:sz w:val="24"/>
+          <w:szCs w:val="24"/>
+        </w:rPr>
+        <w:tab/>
+        <w:t>}</w:t>
+      </w:r>
+    </w:p>
+    <w:p>
+      <w:pPr>
+        <w:spacing w:after="120" w:line="240" w:lineRule="auto"/>
+        <w:ind w:left="360"/>
+        <w:rPr>
+          <w:sz w:val="24"/>
+          <w:szCs w:val="24"/>
+        </w:rPr>
+      </w:pPr>
+      <w:r>
+        <w:rPr>
+          <w:sz w:val="24"/>
+          <w:szCs w:val="24"/>
+        </w:rPr>
+        <w:tab/>
+      </w:r>
+      <w:proofErr w:type="gramStart"/>
+      <w:r>
+        <w:rPr>
+          <w:sz w:val="24"/>
+          <w:szCs w:val="24"/>
+        </w:rPr>
+        <w:t>return ;</w:t>
+      </w:r>
+      <w:proofErr w:type="gramEnd"/>
+      <w:r>
+        <w:rPr>
+          <w:sz w:val="24"/>
+          <w:szCs w:val="24"/>
+        </w:rPr>
+        <w:t xml:space="preserve"> </w:t>
+      </w:r>
+    </w:p>
+    <w:p>
+      <w:pPr>
+        <w:spacing w:after="120" w:line="240" w:lineRule="auto"/>
+        <w:ind w:left="360"/>
+        <w:rPr>
+          <w:sz w:val="24"/>
+          <w:szCs w:val="24"/>
+        </w:rPr>
+      </w:pPr>
+      <w:r>
+        <w:rPr>
+          <w:sz w:val="24"/>
+          <w:szCs w:val="24"/>
+        </w:rPr>
+        <w:t>}</w:t>
+      </w:r>
+    </w:p>
+    <w:p>
+      <w:pPr>
+        <w:spacing w:after="120" w:line="240" w:lineRule="auto"/>
+        <w:ind w:left="360"/>
+        <w:rPr>
+          <w:b/>
+          <w:i/>
+          <w:sz w:val="24"/>
+          <w:szCs w:val="24"/>
+        </w:rPr>
+      </w:pPr>
+      <w:r>
+        <w:rPr>
+          <w:b/>
+          <w:i/>
+          <w:sz w:val="24"/>
+          <w:szCs w:val="24"/>
+        </w:rPr>
+        <w:t xml:space="preserve">Time-complexity </w:t>
+      </w:r>
+      <w:proofErr w:type="spellStart"/>
+      <w:proofErr w:type="gramStart"/>
+      <w:r>
+        <w:rPr>
+          <w:b/>
+          <w:i/>
+          <w:sz w:val="24"/>
+          <w:szCs w:val="24"/>
+        </w:rPr>
+        <w:t>mergeSort</w:t>
+      </w:r>
+      <w:proofErr w:type="spellEnd"/>
+      <w:r>
+        <w:rPr>
+          <w:b/>
+          <w:i/>
+          <w:sz w:val="24"/>
+          <w:szCs w:val="24"/>
+        </w:rPr>
+        <w:t>(</w:t>
+      </w:r>
+      <w:proofErr w:type="gramEnd"/>
+      <w:r>
+        <w:rPr>
+          <w:b/>
+          <w:i/>
+          <w:sz w:val="24"/>
+          <w:szCs w:val="24"/>
+        </w:rPr>
+        <w:t xml:space="preserve">) : </w:t>
+      </w:r>
+      <w:r>
+        <w:rPr>
+          <w:b/>
+          <w:i/>
+          <w:sz w:val="24"/>
+          <w:szCs w:val="24"/>
+        </w:rPr>
+        <w:t>O(</w:t>
+      </w:r>
+      <w:r>
+        <w:rPr>
+          <w:b/>
+          <w:i/>
+          <w:sz w:val="24"/>
+          <w:szCs w:val="24"/>
+        </w:rPr>
+        <w:t>nlog</w:t>
+      </w:r>
+      <w:r>
+        <w:rPr>
+          <w:b/>
+          <w:i/>
+          <w:sz w:val="24"/>
+          <w:szCs w:val="24"/>
+          <w:vertAlign w:val="subscript"/>
+        </w:rPr>
+        <w:t>2</w:t>
+      </w:r>
+      <w:r>
+        <w:rPr>
+          <w:b/>
+          <w:i/>
+          <w:sz w:val="24"/>
+          <w:szCs w:val="24"/>
+          <w:vertAlign w:val="superscript"/>
+        </w:rPr>
+        <w:t>n</w:t>
+      </w:r>
+      <w:r>
+        <w:rPr>
+          <w:b/>
+          <w:i/>
+          <w:sz w:val="24"/>
+          <w:szCs w:val="24"/>
+        </w:rPr>
+        <w:t>)</w:t>
+      </w:r>
+    </w:p>
+    <w:p>
+      <w:pPr>
+        <w:spacing w:after="120" w:line="240" w:lineRule="auto"/>
+        <w:ind w:left="360"/>
+        <w:rPr>
+          <w:b/>
+          <w:i/>
+          <w:sz w:val="24"/>
+          <w:szCs w:val="24"/>
+        </w:rPr>
+      </w:pPr>
+    </w:p>
+    <w:p>
+      <w:pPr>
+        <w:spacing w:after="120" w:line="240" w:lineRule="auto"/>
+        <w:ind w:left="360"/>
+        <w:rPr>
+          <w:b/>
+          <w:sz w:val="28"/>
+          <w:szCs w:val="28"/>
+        </w:rPr>
+      </w:pPr>
+      <w:proofErr w:type="gramStart"/>
+      <w:r>
+        <w:rPr>
+          <w:b/>
+          <w:sz w:val="28"/>
+          <w:szCs w:val="28"/>
+        </w:rPr>
+        <w:t>5) .</w:t>
+      </w:r>
+      <w:proofErr w:type="gramEnd"/>
+      <w:r>
+        <w:rPr>
+          <w:b/>
+          <w:sz w:val="28"/>
+          <w:szCs w:val="28"/>
+        </w:rPr>
+        <w:t xml:space="preserve"> Quick Sort</w:t>
+      </w:r>
+    </w:p>
+    <w:p>
+      <w:pPr>
+        <w:spacing w:after="120" w:line="240" w:lineRule="auto"/>
+        <w:ind w:left="360"/>
+        <w:rPr>
+          <w:b/>
+          <w:sz w:val="28"/>
+          <w:szCs w:val="28"/>
         </w:rPr>
       </w:pPr>
     </w:p>
@@ -5441,7 +8182,7 @@
 </file>
 
 <file path=customXml/itemProps1.xml><?xml version="1.0" encoding="utf-8"?>
-<ds:datastoreItem xmlns:ds="http://schemas.openxmlformats.org/officeDocument/2006/customXml" ds:itemID="{FD33E9F3-1BC0-4F60-AB28-862202AEBE5C}">
+<ds:datastoreItem xmlns:ds="http://schemas.openxmlformats.org/officeDocument/2006/customXml" ds:itemID="{B003F7E0-9522-4C06-8B58-43149BC9599C}">
   <ds:schemaRefs>
     <ds:schemaRef ds:uri="http://schemas.openxmlformats.org/officeDocument/2006/bibliography"/>
   </ds:schemaRefs>

</xml_diff>

<commit_message>
Bubble Sort and Insertion Sort done
</commit_message>
<xml_diff>
--- a/Algorithms.docx
+++ b/Algorithms.docx
@@ -2413,8 +2413,6 @@
         </w:rPr>
         <w:t xml:space="preserve"> </w:t>
       </w:r>
-      <w:bookmarkStart w:id="0" w:name="_GoBack"/>
-      <w:bookmarkEnd w:id="0"/>
     </w:p>
     <w:p>
       <w:pPr>
@@ -3525,15 +3523,13 @@
         <w:spacing w:line="240" w:lineRule="auto"/>
         <w:ind w:left="720"/>
         <w:rPr>
-          <w:i/>
-          <w:sz w:val="24"/>
-        </w:rPr>
-      </w:pPr>
-      <w:proofErr w:type="gramStart"/>
-      <w:r>
-        <w:rPr>
-          <w:b/>
-          <w:i/>
+          <w:sz w:val="24"/>
+        </w:rPr>
+      </w:pPr>
+      <w:proofErr w:type="gramStart"/>
+      <w:r>
+        <w:rPr>
+          <w:b/>
           <w:sz w:val="24"/>
         </w:rPr>
         <w:lastRenderedPageBreak/>
@@ -3543,7 +3539,6 @@
       <w:r>
         <w:rPr>
           <w:b/>
-          <w:i/>
           <w:sz w:val="24"/>
         </w:rPr>
         <w:t xml:space="preserve"> </w:t>
@@ -3552,7 +3547,6 @@
       <w:r>
         <w:rPr>
           <w:b/>
-          <w:i/>
           <w:sz w:val="24"/>
         </w:rPr>
         <w:t>selectionSort</w:t>
@@ -3561,7 +3555,6 @@
       <w:r>
         <w:rPr>
           <w:b/>
-          <w:i/>
           <w:sz w:val="24"/>
         </w:rPr>
         <w:t>(</w:t>
@@ -3570,7 +3563,6 @@
       <w:r>
         <w:rPr>
           <w:b/>
-          <w:i/>
           <w:sz w:val="24"/>
         </w:rPr>
         <w:t>int</w:t>
@@ -3579,7 +3571,6 @@
       <w:r>
         <w:rPr>
           <w:b/>
-          <w:i/>
           <w:sz w:val="24"/>
         </w:rPr>
         <w:t xml:space="preserve"> * array , </w:t>
@@ -3588,7 +3579,6 @@
       <w:r>
         <w:rPr>
           <w:b/>
-          <w:i/>
           <w:sz w:val="24"/>
         </w:rPr>
         <w:t>int</w:t>
@@ -3597,14 +3587,12 @@
       <w:r>
         <w:rPr>
           <w:b/>
-          <w:i/>
           <w:sz w:val="24"/>
         </w:rPr>
         <w:t xml:space="preserve"> n)</w:t>
       </w:r>
       <w:r>
         <w:rPr>
-          <w:i/>
           <w:sz w:val="24"/>
         </w:rPr>
         <w:t xml:space="preserve">    // n is the length of the array</w:t>
@@ -3615,13 +3603,11 @@
         <w:spacing w:line="240" w:lineRule="auto"/>
         <w:ind w:left="720"/>
         <w:rPr>
-          <w:i/>
-          <w:sz w:val="24"/>
-        </w:rPr>
-      </w:pPr>
-      <w:r>
-        <w:rPr>
-          <w:i/>
+          <w:sz w:val="24"/>
+        </w:rPr>
+      </w:pPr>
+      <w:r>
+        <w:rPr>
           <w:sz w:val="24"/>
         </w:rPr>
         <w:t>{</w:t>
@@ -3632,13 +3618,11 @@
         <w:spacing w:line="240" w:lineRule="auto"/>
         <w:ind w:left="720"/>
         <w:rPr>
-          <w:i/>
-          <w:sz w:val="24"/>
-        </w:rPr>
-      </w:pPr>
-      <w:r>
-        <w:rPr>
-          <w:i/>
+          <w:sz w:val="24"/>
+        </w:rPr>
+      </w:pPr>
+      <w:r>
+        <w:rPr>
           <w:sz w:val="24"/>
         </w:rPr>
         <w:tab/>
@@ -3647,7 +3631,6 @@
       <w:proofErr w:type="gramStart"/>
       <w:r>
         <w:rPr>
-          <w:i/>
           <w:sz w:val="24"/>
         </w:rPr>
         <w:t>int</w:t>
@@ -3656,7 +3639,6 @@
       <w:proofErr w:type="gramEnd"/>
       <w:r>
         <w:rPr>
-          <w:i/>
           <w:sz w:val="24"/>
         </w:rPr>
         <w:t xml:space="preserve"> i , j , temp ; </w:t>
@@ -3667,21 +3649,18 @@
         <w:spacing w:line="240" w:lineRule="auto"/>
         <w:ind w:left="720"/>
         <w:rPr>
-          <w:i/>
-          <w:sz w:val="24"/>
-        </w:rPr>
-      </w:pPr>
-      <w:r>
-        <w:rPr>
-          <w:i/>
-          <w:sz w:val="24"/>
-        </w:rPr>
-        <w:tab/>
-      </w:r>
-      <w:proofErr w:type="gramStart"/>
-      <w:r>
-        <w:rPr>
-          <w:i/>
+          <w:sz w:val="24"/>
+        </w:rPr>
+      </w:pPr>
+      <w:r>
+        <w:rPr>
+          <w:sz w:val="24"/>
+        </w:rPr>
+        <w:tab/>
+      </w:r>
+      <w:proofErr w:type="gramStart"/>
+      <w:r>
+        <w:rPr>
           <w:sz w:val="24"/>
         </w:rPr>
         <w:t>for(</w:t>
@@ -3689,7 +3668,6 @@
       <w:proofErr w:type="gramEnd"/>
       <w:r>
         <w:rPr>
-          <w:i/>
           <w:sz w:val="24"/>
         </w:rPr>
         <w:t>i=0 ; i&lt;n-1 ; i++)</w:t>
@@ -3700,13 +3678,11 @@
         <w:spacing w:line="240" w:lineRule="auto"/>
         <w:ind w:left="720"/>
         <w:rPr>
-          <w:i/>
-          <w:sz w:val="24"/>
-        </w:rPr>
-      </w:pPr>
-      <w:r>
-        <w:rPr>
-          <w:i/>
+          <w:sz w:val="24"/>
+        </w:rPr>
+      </w:pPr>
+      <w:r>
+        <w:rPr>
           <w:sz w:val="24"/>
         </w:rPr>
         <w:tab/>
@@ -3718,14 +3694,12 @@
         <w:spacing w:line="240" w:lineRule="auto"/>
         <w:ind w:left="1440" w:firstLine="720"/>
         <w:rPr>
-          <w:i/>
-          <w:sz w:val="24"/>
-        </w:rPr>
-      </w:pPr>
-      <w:proofErr w:type="gramStart"/>
-      <w:r>
-        <w:rPr>
-          <w:i/>
+          <w:sz w:val="24"/>
+        </w:rPr>
+      </w:pPr>
+      <w:proofErr w:type="gramStart"/>
+      <w:r>
+        <w:rPr>
           <w:sz w:val="24"/>
         </w:rPr>
         <w:t>for(</w:t>
@@ -3733,7 +3707,6 @@
       <w:proofErr w:type="gramEnd"/>
       <w:r>
         <w:rPr>
-          <w:i/>
           <w:sz w:val="24"/>
         </w:rPr>
         <w:t>j= i + 1 ; j &lt; n ; j++)</w:t>
@@ -3744,20 +3717,17 @@
         <w:spacing w:line="240" w:lineRule="auto"/>
         <w:ind w:left="720"/>
         <w:rPr>
-          <w:i/>
-          <w:sz w:val="24"/>
-        </w:rPr>
-      </w:pPr>
-      <w:r>
-        <w:rPr>
-          <w:i/>
-          <w:sz w:val="24"/>
-        </w:rPr>
-        <w:tab/>
-      </w:r>
-      <w:r>
-        <w:rPr>
-          <w:i/>
+          <w:sz w:val="24"/>
+        </w:rPr>
+      </w:pPr>
+      <w:r>
+        <w:rPr>
+          <w:sz w:val="24"/>
+        </w:rPr>
+        <w:tab/>
+      </w:r>
+      <w:r>
+        <w:rPr>
           <w:sz w:val="24"/>
         </w:rPr>
         <w:tab/>
@@ -3769,14 +3739,12 @@
         <w:spacing w:line="240" w:lineRule="auto"/>
         <w:ind w:left="2160" w:firstLine="720"/>
         <w:rPr>
-          <w:i/>
-          <w:sz w:val="24"/>
-        </w:rPr>
-      </w:pPr>
-      <w:proofErr w:type="gramStart"/>
-      <w:r>
-        <w:rPr>
-          <w:i/>
+          <w:sz w:val="24"/>
+        </w:rPr>
+      </w:pPr>
+      <w:proofErr w:type="gramStart"/>
+      <w:r>
+        <w:rPr>
           <w:sz w:val="24"/>
         </w:rPr>
         <w:t>if(</w:t>
@@ -3784,7 +3752,6 @@
       <w:proofErr w:type="gramEnd"/>
       <w:r>
         <w:rPr>
-          <w:i/>
           <w:sz w:val="24"/>
         </w:rPr>
         <w:t>a[j]&lt;a[i])</w:t>
@@ -3795,27 +3762,23 @@
         <w:spacing w:line="240" w:lineRule="auto"/>
         <w:ind w:left="720"/>
         <w:rPr>
-          <w:i/>
-          <w:sz w:val="24"/>
-        </w:rPr>
-      </w:pPr>
-      <w:r>
-        <w:rPr>
-          <w:i/>
-          <w:sz w:val="24"/>
-        </w:rPr>
-        <w:tab/>
-      </w:r>
-      <w:r>
-        <w:rPr>
-          <w:i/>
-          <w:sz w:val="24"/>
-        </w:rPr>
-        <w:tab/>
-      </w:r>
-      <w:r>
-        <w:rPr>
-          <w:i/>
+          <w:sz w:val="24"/>
+        </w:rPr>
+      </w:pPr>
+      <w:r>
+        <w:rPr>
+          <w:sz w:val="24"/>
+        </w:rPr>
+        <w:tab/>
+      </w:r>
+      <w:r>
+        <w:rPr>
+          <w:sz w:val="24"/>
+        </w:rPr>
+        <w:tab/>
+      </w:r>
+      <w:r>
+        <w:rPr>
           <w:sz w:val="24"/>
         </w:rPr>
         <w:tab/>
@@ -3827,42 +3790,36 @@
         <w:spacing w:line="240" w:lineRule="auto"/>
         <w:ind w:left="720"/>
         <w:rPr>
-          <w:i/>
-          <w:sz w:val="24"/>
-        </w:rPr>
-      </w:pPr>
-      <w:r>
-        <w:rPr>
-          <w:i/>
-          <w:sz w:val="24"/>
-        </w:rPr>
-        <w:tab/>
-      </w:r>
-      <w:r>
-        <w:rPr>
-          <w:i/>
-          <w:sz w:val="24"/>
-        </w:rPr>
-        <w:tab/>
-      </w:r>
-      <w:r>
-        <w:rPr>
-          <w:i/>
-          <w:sz w:val="24"/>
-        </w:rPr>
-        <w:tab/>
-      </w:r>
-      <w:r>
-        <w:rPr>
-          <w:i/>
-          <w:sz w:val="24"/>
-        </w:rPr>
-        <w:tab/>
-      </w:r>
-      <w:proofErr w:type="gramStart"/>
-      <w:r>
-        <w:rPr>
-          <w:i/>
+          <w:sz w:val="24"/>
+        </w:rPr>
+      </w:pPr>
+      <w:r>
+        <w:rPr>
+          <w:sz w:val="24"/>
+        </w:rPr>
+        <w:tab/>
+      </w:r>
+      <w:r>
+        <w:rPr>
+          <w:sz w:val="24"/>
+        </w:rPr>
+        <w:tab/>
+      </w:r>
+      <w:r>
+        <w:rPr>
+          <w:sz w:val="24"/>
+        </w:rPr>
+        <w:tab/>
+      </w:r>
+      <w:r>
+        <w:rPr>
+          <w:sz w:val="24"/>
+        </w:rPr>
+        <w:tab/>
+      </w:r>
+      <w:proofErr w:type="gramStart"/>
+      <w:r>
+        <w:rPr>
           <w:sz w:val="24"/>
         </w:rPr>
         <w:t>temp</w:t>
@@ -3870,7 +3827,6 @@
       <w:proofErr w:type="gramEnd"/>
       <w:r>
         <w:rPr>
-          <w:i/>
           <w:sz w:val="24"/>
         </w:rPr>
         <w:t xml:space="preserve"> = array[i] ; </w:t>
@@ -3881,42 +3837,36 @@
         <w:spacing w:line="240" w:lineRule="auto"/>
         <w:ind w:left="720"/>
         <w:rPr>
-          <w:i/>
-          <w:sz w:val="24"/>
-        </w:rPr>
-      </w:pPr>
-      <w:r>
-        <w:rPr>
-          <w:i/>
-          <w:sz w:val="24"/>
-        </w:rPr>
-        <w:tab/>
-      </w:r>
-      <w:r>
-        <w:rPr>
-          <w:i/>
-          <w:sz w:val="24"/>
-        </w:rPr>
-        <w:tab/>
-      </w:r>
-      <w:r>
-        <w:rPr>
-          <w:i/>
-          <w:sz w:val="24"/>
-        </w:rPr>
-        <w:tab/>
-      </w:r>
-      <w:r>
-        <w:rPr>
-          <w:i/>
-          <w:sz w:val="24"/>
-        </w:rPr>
-        <w:tab/>
-      </w:r>
-      <w:proofErr w:type="gramStart"/>
-      <w:r>
-        <w:rPr>
-          <w:i/>
+          <w:sz w:val="24"/>
+        </w:rPr>
+      </w:pPr>
+      <w:r>
+        <w:rPr>
+          <w:sz w:val="24"/>
+        </w:rPr>
+        <w:tab/>
+      </w:r>
+      <w:r>
+        <w:rPr>
+          <w:sz w:val="24"/>
+        </w:rPr>
+        <w:tab/>
+      </w:r>
+      <w:r>
+        <w:rPr>
+          <w:sz w:val="24"/>
+        </w:rPr>
+        <w:tab/>
+      </w:r>
+      <w:r>
+        <w:rPr>
+          <w:sz w:val="24"/>
+        </w:rPr>
+        <w:tab/>
+      </w:r>
+      <w:proofErr w:type="gramStart"/>
+      <w:r>
+        <w:rPr>
           <w:sz w:val="24"/>
         </w:rPr>
         <w:t>array[</w:t>
@@ -3924,7 +3874,6 @@
       <w:proofErr w:type="gramEnd"/>
       <w:r>
         <w:rPr>
-          <w:i/>
           <w:sz w:val="24"/>
         </w:rPr>
         <w:t xml:space="preserve">i] = array[j] ; </w:t>
@@ -3935,42 +3884,36 @@
         <w:spacing w:line="240" w:lineRule="auto"/>
         <w:ind w:left="720"/>
         <w:rPr>
-          <w:i/>
-          <w:sz w:val="24"/>
-        </w:rPr>
-      </w:pPr>
-      <w:r>
-        <w:rPr>
-          <w:i/>
-          <w:sz w:val="24"/>
-        </w:rPr>
-        <w:tab/>
-      </w:r>
-      <w:r>
-        <w:rPr>
-          <w:i/>
-          <w:sz w:val="24"/>
-        </w:rPr>
-        <w:tab/>
-      </w:r>
-      <w:r>
-        <w:rPr>
-          <w:i/>
-          <w:sz w:val="24"/>
-        </w:rPr>
-        <w:tab/>
-      </w:r>
-      <w:r>
-        <w:rPr>
-          <w:i/>
-          <w:sz w:val="24"/>
-        </w:rPr>
-        <w:tab/>
-      </w:r>
-      <w:proofErr w:type="gramStart"/>
-      <w:r>
-        <w:rPr>
-          <w:i/>
+          <w:sz w:val="24"/>
+        </w:rPr>
+      </w:pPr>
+      <w:r>
+        <w:rPr>
+          <w:sz w:val="24"/>
+        </w:rPr>
+        <w:tab/>
+      </w:r>
+      <w:r>
+        <w:rPr>
+          <w:sz w:val="24"/>
+        </w:rPr>
+        <w:tab/>
+      </w:r>
+      <w:r>
+        <w:rPr>
+          <w:sz w:val="24"/>
+        </w:rPr>
+        <w:tab/>
+      </w:r>
+      <w:r>
+        <w:rPr>
+          <w:sz w:val="24"/>
+        </w:rPr>
+        <w:tab/>
+      </w:r>
+      <w:proofErr w:type="gramStart"/>
+      <w:r>
+        <w:rPr>
           <w:sz w:val="24"/>
         </w:rPr>
         <w:t>array[</w:t>
@@ -3978,7 +3921,6 @@
       <w:proofErr w:type="gramEnd"/>
       <w:r>
         <w:rPr>
-          <w:i/>
           <w:sz w:val="24"/>
         </w:rPr>
         <w:t xml:space="preserve">j] = temp ; </w:t>
@@ -3989,13 +3931,11 @@
         <w:spacing w:line="240" w:lineRule="auto"/>
         <w:ind w:left="2160" w:firstLine="720"/>
         <w:rPr>
-          <w:i/>
-          <w:sz w:val="24"/>
-        </w:rPr>
-      </w:pPr>
-      <w:r>
-        <w:rPr>
-          <w:i/>
+          <w:sz w:val="24"/>
+        </w:rPr>
+      </w:pPr>
+      <w:r>
+        <w:rPr>
           <w:sz w:val="24"/>
         </w:rPr>
         <w:t>}</w:t>
@@ -4006,27 +3946,23 @@
         <w:spacing w:line="240" w:lineRule="auto"/>
         <w:ind w:left="720"/>
         <w:rPr>
-          <w:i/>
-          <w:sz w:val="24"/>
-        </w:rPr>
-      </w:pPr>
-      <w:r>
-        <w:rPr>
-          <w:i/>
-          <w:sz w:val="24"/>
-        </w:rPr>
-        <w:tab/>
-      </w:r>
-      <w:r>
-        <w:rPr>
-          <w:i/>
-          <w:sz w:val="24"/>
-        </w:rPr>
-        <w:tab/>
-      </w:r>
-      <w:r>
-        <w:rPr>
-          <w:i/>
+          <w:sz w:val="24"/>
+        </w:rPr>
+      </w:pPr>
+      <w:r>
+        <w:rPr>
+          <w:sz w:val="24"/>
+        </w:rPr>
+        <w:tab/>
+      </w:r>
+      <w:r>
+        <w:rPr>
+          <w:sz w:val="24"/>
+        </w:rPr>
+        <w:tab/>
+      </w:r>
+      <w:r>
+        <w:rPr>
           <w:sz w:val="24"/>
         </w:rPr>
         <w:t>}</w:t>
@@ -4037,13 +3973,11 @@
         <w:spacing w:line="240" w:lineRule="auto"/>
         <w:ind w:left="720" w:firstLine="720"/>
         <w:rPr>
-          <w:i/>
-          <w:sz w:val="24"/>
-        </w:rPr>
-      </w:pPr>
-      <w:r>
-        <w:rPr>
-          <w:i/>
+          <w:sz w:val="24"/>
+        </w:rPr>
+      </w:pPr>
+      <w:r>
+        <w:rPr>
           <w:sz w:val="24"/>
         </w:rPr>
         <w:t>}</w:t>
@@ -4054,14 +3988,12 @@
         <w:spacing w:line="240" w:lineRule="auto"/>
         <w:ind w:left="720" w:firstLine="720"/>
         <w:rPr>
-          <w:i/>
-          <w:sz w:val="24"/>
-        </w:rPr>
-      </w:pPr>
-      <w:proofErr w:type="gramStart"/>
-      <w:r>
-        <w:rPr>
-          <w:i/>
+          <w:sz w:val="24"/>
+        </w:rPr>
+      </w:pPr>
+      <w:proofErr w:type="gramStart"/>
+      <w:r>
+        <w:rPr>
           <w:sz w:val="24"/>
         </w:rPr>
         <w:t>print(</w:t>
@@ -4069,7 +4001,6 @@
       <w:proofErr w:type="gramEnd"/>
       <w:r>
         <w:rPr>
-          <w:i/>
           <w:sz w:val="24"/>
         </w:rPr>
         <w:t>array)</w:t>
@@ -4080,13 +4011,11 @@
         <w:spacing w:line="240" w:lineRule="auto"/>
         <w:ind w:left="720"/>
         <w:rPr>
-          <w:i/>
-          <w:sz w:val="24"/>
-        </w:rPr>
-      </w:pPr>
-      <w:r>
-        <w:rPr>
-          <w:i/>
+          <w:sz w:val="24"/>
+        </w:rPr>
+      </w:pPr>
+      <w:r>
+        <w:rPr>
           <w:sz w:val="24"/>
         </w:rPr>
         <w:t>}</w:t>
@@ -4098,14 +4027,12 @@
         <w:ind w:left="720"/>
         <w:rPr>
           <w:b/>
-          <w:i/>
-          <w:sz w:val="24"/>
-        </w:rPr>
-      </w:pPr>
-      <w:r>
-        <w:rPr>
-          <w:b/>
-          <w:i/>
+          <w:sz w:val="24"/>
+        </w:rPr>
+      </w:pPr>
+      <w:r>
+        <w:rPr>
+          <w:b/>
           <w:sz w:val="24"/>
         </w:rPr>
         <w:t xml:space="preserve">Time-complexity = </w:t>
@@ -4114,7 +4041,6 @@
       <w:r>
         <w:rPr>
           <w:b/>
-          <w:i/>
           <w:sz w:val="24"/>
         </w:rPr>
         <w:t>O(</w:t>
@@ -4123,7 +4049,6 @@
       <w:r>
         <w:rPr>
           <w:b/>
-          <w:i/>
           <w:sz w:val="24"/>
         </w:rPr>
         <w:t>n</w:t>
@@ -4131,7 +4056,6 @@
       <w:r>
         <w:rPr>
           <w:b/>
-          <w:i/>
           <w:sz w:val="24"/>
           <w:vertAlign w:val="superscript"/>
         </w:rPr>
@@ -4140,7 +4064,6 @@
       <w:r>
         <w:rPr>
           <w:b/>
-          <w:i/>
           <w:sz w:val="24"/>
         </w:rPr>
         <w:t>)</w:t>
@@ -4173,6 +4096,2207 @@
           <w:sz w:val="28"/>
           <w:szCs w:val="28"/>
         </w:rPr>
+        <w:t>2) .</w:t>
+      </w:r>
+      <w:proofErr w:type="gramEnd"/>
+      <w:r>
+        <w:rPr>
+          <w:b/>
+          <w:sz w:val="28"/>
+          <w:szCs w:val="28"/>
+        </w:rPr>
+        <w:t xml:space="preserve"> Bubble Sort</w:t>
+      </w:r>
+    </w:p>
+    <w:p>
+      <w:pPr>
+        <w:ind w:left="360"/>
+        <w:rPr>
+          <w:sz w:val="24"/>
+          <w:szCs w:val="28"/>
+        </w:rPr>
+      </w:pPr>
+      <w:r>
+        <w:rPr>
+          <w:sz w:val="24"/>
+          <w:szCs w:val="28"/>
+        </w:rPr>
+        <w:t xml:space="preserve">- </w:t>
+      </w:r>
+      <w:r>
+        <w:rPr>
+          <w:sz w:val="24"/>
+          <w:szCs w:val="28"/>
+        </w:rPr>
+        <w:t xml:space="preserve">Repeatedly swap two adjacent elements if they are in wrong </w:t>
+      </w:r>
+      <w:proofErr w:type="gramStart"/>
+      <w:r>
+        <w:rPr>
+          <w:sz w:val="24"/>
+          <w:szCs w:val="28"/>
+        </w:rPr>
+        <w:t>order(</w:t>
+      </w:r>
+      <w:proofErr w:type="gramEnd"/>
+      <w:r>
+        <w:rPr>
+          <w:sz w:val="24"/>
+          <w:szCs w:val="28"/>
+        </w:rPr>
+        <w:t>left elements &gt; right element)</w:t>
+      </w:r>
+    </w:p>
+    <w:p>
+      <w:pPr>
+        <w:ind w:left="360"/>
+        <w:rPr>
+          <w:sz w:val="24"/>
+          <w:szCs w:val="28"/>
+        </w:rPr>
+      </w:pPr>
+      <w:r>
+        <w:rPr>
+          <w:sz w:val="24"/>
+          <w:szCs w:val="28"/>
+        </w:rPr>
+        <w:t xml:space="preserve">- We get the sorted array after n - 1 </w:t>
+      </w:r>
+      <w:proofErr w:type="gramStart"/>
+      <w:r>
+        <w:rPr>
+          <w:sz w:val="24"/>
+          <w:szCs w:val="28"/>
+        </w:rPr>
+        <w:t>iterations ,</w:t>
+      </w:r>
+      <w:proofErr w:type="gramEnd"/>
+      <w:r>
+        <w:rPr>
+          <w:sz w:val="24"/>
+          <w:szCs w:val="28"/>
+        </w:rPr>
+        <w:t xml:space="preserve"> if not optimized</w:t>
+      </w:r>
+    </w:p>
+    <w:p>
+      <w:pPr>
+        <w:spacing w:after="0" w:line="240" w:lineRule="auto"/>
+        <w:ind w:left="360"/>
+        <w:rPr>
+          <w:b/>
+          <w:sz w:val="24"/>
+          <w:szCs w:val="28"/>
+        </w:rPr>
+      </w:pPr>
+      <w:proofErr w:type="gramStart"/>
+      <w:r>
+        <w:rPr>
+          <w:b/>
+          <w:sz w:val="24"/>
+          <w:szCs w:val="28"/>
+        </w:rPr>
+        <w:t>void</w:t>
+      </w:r>
+      <w:proofErr w:type="gramEnd"/>
+      <w:r>
+        <w:rPr>
+          <w:b/>
+          <w:sz w:val="24"/>
+          <w:szCs w:val="28"/>
+        </w:rPr>
+        <w:t xml:space="preserve"> </w:t>
+      </w:r>
+      <w:proofErr w:type="spellStart"/>
+      <w:r>
+        <w:rPr>
+          <w:b/>
+          <w:sz w:val="24"/>
+          <w:szCs w:val="28"/>
+        </w:rPr>
+        <w:t>bubbleSort</w:t>
+      </w:r>
+      <w:proofErr w:type="spellEnd"/>
+      <w:r>
+        <w:rPr>
+          <w:b/>
+          <w:sz w:val="24"/>
+          <w:szCs w:val="28"/>
+        </w:rPr>
+        <w:t>(</w:t>
+      </w:r>
+      <w:proofErr w:type="spellStart"/>
+      <w:r>
+        <w:rPr>
+          <w:b/>
+          <w:sz w:val="24"/>
+          <w:szCs w:val="28"/>
+        </w:rPr>
+        <w:t>int</w:t>
+      </w:r>
+      <w:proofErr w:type="spellEnd"/>
+      <w:r>
+        <w:rPr>
+          <w:b/>
+          <w:sz w:val="24"/>
+          <w:szCs w:val="28"/>
+        </w:rPr>
+        <w:t xml:space="preserve"> *a , </w:t>
+      </w:r>
+      <w:proofErr w:type="spellStart"/>
+      <w:r>
+        <w:rPr>
+          <w:b/>
+          <w:sz w:val="24"/>
+          <w:szCs w:val="28"/>
+        </w:rPr>
+        <w:t>int</w:t>
+      </w:r>
+      <w:proofErr w:type="spellEnd"/>
+      <w:r>
+        <w:rPr>
+          <w:b/>
+          <w:sz w:val="24"/>
+          <w:szCs w:val="28"/>
+        </w:rPr>
+        <w:t xml:space="preserve"> n)</w:t>
+      </w:r>
+    </w:p>
+    <w:p>
+      <w:pPr>
+        <w:spacing w:after="0" w:line="240" w:lineRule="auto"/>
+        <w:ind w:left="360"/>
+        <w:rPr>
+          <w:sz w:val="24"/>
+          <w:szCs w:val="28"/>
+        </w:rPr>
+      </w:pPr>
+      <w:r>
+        <w:rPr>
+          <w:sz w:val="24"/>
+          <w:szCs w:val="28"/>
+        </w:rPr>
+        <w:t>{</w:t>
+      </w:r>
+    </w:p>
+    <w:p>
+      <w:pPr>
+        <w:spacing w:after="0" w:line="240" w:lineRule="auto"/>
+        <w:ind w:left="360"/>
+        <w:rPr>
+          <w:sz w:val="24"/>
+          <w:szCs w:val="28"/>
+        </w:rPr>
+      </w:pPr>
+      <w:r>
+        <w:rPr>
+          <w:sz w:val="24"/>
+          <w:szCs w:val="28"/>
+        </w:rPr>
+        <w:tab/>
+      </w:r>
+      <w:proofErr w:type="spellStart"/>
+      <w:proofErr w:type="gramStart"/>
+      <w:r>
+        <w:rPr>
+          <w:sz w:val="24"/>
+          <w:szCs w:val="28"/>
+        </w:rPr>
+        <w:t>int</w:t>
+      </w:r>
+      <w:proofErr w:type="spellEnd"/>
+      <w:proofErr w:type="gramEnd"/>
+      <w:r>
+        <w:rPr>
+          <w:sz w:val="24"/>
+          <w:szCs w:val="28"/>
+        </w:rPr>
+        <w:t xml:space="preserve"> count = 1 , i ,temp;</w:t>
+      </w:r>
+    </w:p>
+    <w:p>
+      <w:pPr>
+        <w:spacing w:after="0" w:line="240" w:lineRule="auto"/>
+        <w:ind w:left="360"/>
+        <w:rPr>
+          <w:sz w:val="24"/>
+          <w:szCs w:val="28"/>
+        </w:rPr>
+      </w:pPr>
+      <w:r>
+        <w:rPr>
+          <w:sz w:val="24"/>
+          <w:szCs w:val="28"/>
+        </w:rPr>
+        <w:tab/>
+      </w:r>
+      <w:proofErr w:type="gramStart"/>
+      <w:r>
+        <w:rPr>
+          <w:sz w:val="24"/>
+          <w:szCs w:val="28"/>
+        </w:rPr>
+        <w:t>while(</w:t>
+      </w:r>
+      <w:proofErr w:type="gramEnd"/>
+      <w:r>
+        <w:rPr>
+          <w:sz w:val="24"/>
+          <w:szCs w:val="28"/>
+        </w:rPr>
+        <w:t>count &lt; n)</w:t>
+      </w:r>
+    </w:p>
+    <w:p>
+      <w:pPr>
+        <w:spacing w:after="0" w:line="240" w:lineRule="auto"/>
+        <w:ind w:left="360"/>
+        <w:rPr>
+          <w:sz w:val="24"/>
+          <w:szCs w:val="28"/>
+        </w:rPr>
+      </w:pPr>
+      <w:r>
+        <w:rPr>
+          <w:sz w:val="24"/>
+          <w:szCs w:val="28"/>
+        </w:rPr>
+        <w:tab/>
+        <w:t>{</w:t>
+      </w:r>
+    </w:p>
+    <w:p>
+      <w:pPr>
+        <w:spacing w:after="0" w:line="240" w:lineRule="auto"/>
+        <w:ind w:left="360"/>
+        <w:rPr>
+          <w:sz w:val="24"/>
+          <w:szCs w:val="28"/>
+        </w:rPr>
+      </w:pPr>
+      <w:r>
+        <w:rPr>
+          <w:sz w:val="24"/>
+          <w:szCs w:val="28"/>
+        </w:rPr>
+        <w:tab/>
+      </w:r>
+      <w:r>
+        <w:rPr>
+          <w:sz w:val="24"/>
+          <w:szCs w:val="28"/>
+        </w:rPr>
+        <w:tab/>
+      </w:r>
+      <w:proofErr w:type="gramStart"/>
+      <w:r>
+        <w:rPr>
+          <w:sz w:val="24"/>
+          <w:szCs w:val="28"/>
+        </w:rPr>
+        <w:t>for(</w:t>
+      </w:r>
+      <w:proofErr w:type="gramEnd"/>
+      <w:r>
+        <w:rPr>
+          <w:sz w:val="24"/>
+          <w:szCs w:val="28"/>
+        </w:rPr>
+        <w:t>i = 0 ; i &lt; n-1 ; i++)</w:t>
+      </w:r>
+    </w:p>
+    <w:p>
+      <w:pPr>
+        <w:spacing w:after="0" w:line="240" w:lineRule="auto"/>
+        <w:ind w:left="360"/>
+        <w:rPr>
+          <w:sz w:val="24"/>
+          <w:szCs w:val="28"/>
+        </w:rPr>
+      </w:pPr>
+      <w:r>
+        <w:rPr>
+          <w:sz w:val="24"/>
+          <w:szCs w:val="28"/>
+        </w:rPr>
+        <w:tab/>
+      </w:r>
+      <w:r>
+        <w:rPr>
+          <w:sz w:val="24"/>
+          <w:szCs w:val="28"/>
+        </w:rPr>
+        <w:tab/>
+        <w:t>{</w:t>
+      </w:r>
+    </w:p>
+    <w:p>
+      <w:pPr>
+        <w:spacing w:after="0" w:line="240" w:lineRule="auto"/>
+        <w:ind w:left="360"/>
+        <w:rPr>
+          <w:sz w:val="24"/>
+          <w:szCs w:val="28"/>
+        </w:rPr>
+      </w:pPr>
+      <w:r>
+        <w:rPr>
+          <w:sz w:val="24"/>
+          <w:szCs w:val="28"/>
+        </w:rPr>
+        <w:tab/>
+      </w:r>
+      <w:r>
+        <w:rPr>
+          <w:sz w:val="24"/>
+          <w:szCs w:val="28"/>
+        </w:rPr>
+        <w:tab/>
+      </w:r>
+      <w:r>
+        <w:rPr>
+          <w:sz w:val="24"/>
+          <w:szCs w:val="28"/>
+        </w:rPr>
+        <w:tab/>
+      </w:r>
+      <w:proofErr w:type="gramStart"/>
+      <w:r>
+        <w:rPr>
+          <w:sz w:val="24"/>
+          <w:szCs w:val="28"/>
+        </w:rPr>
+        <w:t>if(</w:t>
+      </w:r>
+      <w:proofErr w:type="gramEnd"/>
+      <w:r>
+        <w:rPr>
+          <w:sz w:val="24"/>
+          <w:szCs w:val="28"/>
+        </w:rPr>
+        <w:t>a[i] &gt; a[i+1])</w:t>
+      </w:r>
+    </w:p>
+    <w:p>
+      <w:pPr>
+        <w:spacing w:after="0" w:line="240" w:lineRule="auto"/>
+        <w:ind w:left="360"/>
+        <w:rPr>
+          <w:sz w:val="24"/>
+          <w:szCs w:val="28"/>
+        </w:rPr>
+      </w:pPr>
+      <w:r>
+        <w:rPr>
+          <w:sz w:val="24"/>
+          <w:szCs w:val="28"/>
+        </w:rPr>
+        <w:tab/>
+      </w:r>
+      <w:r>
+        <w:rPr>
+          <w:sz w:val="24"/>
+          <w:szCs w:val="28"/>
+        </w:rPr>
+        <w:tab/>
+      </w:r>
+      <w:r>
+        <w:rPr>
+          <w:sz w:val="24"/>
+          <w:szCs w:val="28"/>
+        </w:rPr>
+        <w:tab/>
+        <w:t>{</w:t>
+      </w:r>
+    </w:p>
+    <w:p>
+      <w:pPr>
+        <w:spacing w:after="0" w:line="240" w:lineRule="auto"/>
+        <w:ind w:left="360"/>
+        <w:rPr>
+          <w:sz w:val="24"/>
+          <w:szCs w:val="28"/>
+        </w:rPr>
+      </w:pPr>
+      <w:r>
+        <w:rPr>
+          <w:sz w:val="24"/>
+          <w:szCs w:val="28"/>
+        </w:rPr>
+        <w:tab/>
+      </w:r>
+      <w:r>
+        <w:rPr>
+          <w:sz w:val="24"/>
+          <w:szCs w:val="28"/>
+        </w:rPr>
+        <w:tab/>
+      </w:r>
+      <w:r>
+        <w:rPr>
+          <w:sz w:val="24"/>
+          <w:szCs w:val="28"/>
+        </w:rPr>
+        <w:tab/>
+      </w:r>
+      <w:r>
+        <w:rPr>
+          <w:sz w:val="24"/>
+          <w:szCs w:val="28"/>
+        </w:rPr>
+        <w:tab/>
+      </w:r>
+      <w:proofErr w:type="gramStart"/>
+      <w:r>
+        <w:rPr>
+          <w:sz w:val="24"/>
+          <w:szCs w:val="28"/>
+        </w:rPr>
+        <w:t>temp</w:t>
+      </w:r>
+      <w:proofErr w:type="gramEnd"/>
+      <w:r>
+        <w:rPr>
+          <w:sz w:val="24"/>
+          <w:szCs w:val="28"/>
+        </w:rPr>
+        <w:t xml:space="preserve"> = a[i] ; </w:t>
+      </w:r>
+    </w:p>
+    <w:p>
+      <w:pPr>
+        <w:spacing w:after="0" w:line="240" w:lineRule="auto"/>
+        <w:ind w:left="360"/>
+        <w:rPr>
+          <w:sz w:val="24"/>
+          <w:szCs w:val="28"/>
+        </w:rPr>
+      </w:pPr>
+      <w:r>
+        <w:rPr>
+          <w:sz w:val="24"/>
+          <w:szCs w:val="28"/>
+        </w:rPr>
+        <w:tab/>
+      </w:r>
+      <w:r>
+        <w:rPr>
+          <w:sz w:val="24"/>
+          <w:szCs w:val="28"/>
+        </w:rPr>
+        <w:tab/>
+      </w:r>
+      <w:r>
+        <w:rPr>
+          <w:sz w:val="24"/>
+          <w:szCs w:val="28"/>
+        </w:rPr>
+        <w:tab/>
+      </w:r>
+      <w:r>
+        <w:rPr>
+          <w:sz w:val="24"/>
+          <w:szCs w:val="28"/>
+        </w:rPr>
+        <w:tab/>
+      </w:r>
+      <w:proofErr w:type="gramStart"/>
+      <w:r>
+        <w:rPr>
+          <w:sz w:val="24"/>
+          <w:szCs w:val="28"/>
+        </w:rPr>
+        <w:t>a[</w:t>
+      </w:r>
+      <w:proofErr w:type="gramEnd"/>
+      <w:r>
+        <w:rPr>
+          <w:sz w:val="24"/>
+          <w:szCs w:val="28"/>
+        </w:rPr>
+        <w:t>i] = a[i+1];</w:t>
+      </w:r>
+    </w:p>
+    <w:p>
+      <w:pPr>
+        <w:spacing w:after="0" w:line="240" w:lineRule="auto"/>
+        <w:ind w:left="360"/>
+        <w:rPr>
+          <w:sz w:val="24"/>
+          <w:szCs w:val="28"/>
+        </w:rPr>
+      </w:pPr>
+      <w:r>
+        <w:rPr>
+          <w:sz w:val="24"/>
+          <w:szCs w:val="28"/>
+        </w:rPr>
+        <w:lastRenderedPageBreak/>
+        <w:tab/>
+      </w:r>
+      <w:r>
+        <w:rPr>
+          <w:sz w:val="24"/>
+          <w:szCs w:val="28"/>
+        </w:rPr>
+        <w:tab/>
+      </w:r>
+      <w:r>
+        <w:rPr>
+          <w:sz w:val="24"/>
+          <w:szCs w:val="28"/>
+        </w:rPr>
+        <w:tab/>
+      </w:r>
+      <w:r>
+        <w:rPr>
+          <w:sz w:val="24"/>
+          <w:szCs w:val="28"/>
+        </w:rPr>
+        <w:tab/>
+      </w:r>
+      <w:proofErr w:type="gramStart"/>
+      <w:r>
+        <w:rPr>
+          <w:sz w:val="24"/>
+          <w:szCs w:val="28"/>
+        </w:rPr>
+        <w:t>a[</w:t>
+      </w:r>
+      <w:proofErr w:type="gramEnd"/>
+      <w:r>
+        <w:rPr>
+          <w:sz w:val="24"/>
+          <w:szCs w:val="28"/>
+        </w:rPr>
+        <w:t xml:space="preserve">i+1] = temp ; </w:t>
+      </w:r>
+    </w:p>
+    <w:p>
+      <w:pPr>
+        <w:spacing w:after="0" w:line="240" w:lineRule="auto"/>
+        <w:ind w:left="360"/>
+        <w:rPr>
+          <w:sz w:val="24"/>
+          <w:szCs w:val="28"/>
+        </w:rPr>
+      </w:pPr>
+      <w:r>
+        <w:rPr>
+          <w:sz w:val="24"/>
+          <w:szCs w:val="28"/>
+        </w:rPr>
+        <w:tab/>
+      </w:r>
+      <w:r>
+        <w:rPr>
+          <w:sz w:val="24"/>
+          <w:szCs w:val="28"/>
+        </w:rPr>
+        <w:tab/>
+      </w:r>
+      <w:r>
+        <w:rPr>
+          <w:sz w:val="24"/>
+          <w:szCs w:val="28"/>
+        </w:rPr>
+        <w:tab/>
+        <w:t>}</w:t>
+      </w:r>
+    </w:p>
+    <w:p>
+      <w:pPr>
+        <w:spacing w:after="0" w:line="240" w:lineRule="auto"/>
+        <w:ind w:left="360"/>
+        <w:rPr>
+          <w:sz w:val="24"/>
+          <w:szCs w:val="28"/>
+        </w:rPr>
+      </w:pPr>
+      <w:r>
+        <w:rPr>
+          <w:sz w:val="24"/>
+          <w:szCs w:val="28"/>
+        </w:rPr>
+        <w:tab/>
+      </w:r>
+      <w:r>
+        <w:rPr>
+          <w:sz w:val="24"/>
+          <w:szCs w:val="28"/>
+        </w:rPr>
+        <w:tab/>
+        <w:t>}</w:t>
+      </w:r>
+    </w:p>
+    <w:p>
+      <w:pPr>
+        <w:spacing w:after="0" w:line="240" w:lineRule="auto"/>
+        <w:ind w:left="360"/>
+        <w:rPr>
+          <w:sz w:val="24"/>
+          <w:szCs w:val="28"/>
+        </w:rPr>
+      </w:pPr>
+      <w:r>
+        <w:rPr>
+          <w:sz w:val="24"/>
+          <w:szCs w:val="28"/>
+        </w:rPr>
+        <w:tab/>
+      </w:r>
+      <w:r>
+        <w:rPr>
+          <w:sz w:val="24"/>
+          <w:szCs w:val="28"/>
+        </w:rPr>
+        <w:tab/>
+      </w:r>
+      <w:proofErr w:type="gramStart"/>
+      <w:r>
+        <w:rPr>
+          <w:sz w:val="24"/>
+          <w:szCs w:val="28"/>
+        </w:rPr>
+        <w:t>count</w:t>
+      </w:r>
+      <w:proofErr w:type="gramEnd"/>
+      <w:r>
+        <w:rPr>
+          <w:sz w:val="24"/>
+          <w:szCs w:val="28"/>
+        </w:rPr>
+        <w:t>++;</w:t>
+      </w:r>
+    </w:p>
+    <w:p>
+      <w:pPr>
+        <w:spacing w:after="0" w:line="240" w:lineRule="auto"/>
+        <w:ind w:left="360"/>
+        <w:rPr>
+          <w:sz w:val="24"/>
+          <w:szCs w:val="28"/>
+        </w:rPr>
+      </w:pPr>
+      <w:r>
+        <w:rPr>
+          <w:sz w:val="24"/>
+          <w:szCs w:val="28"/>
+        </w:rPr>
+        <w:tab/>
+        <w:t xml:space="preserve">} </w:t>
+      </w:r>
+    </w:p>
+    <w:p>
+      <w:pPr>
+        <w:spacing w:after="0" w:line="240" w:lineRule="auto"/>
+        <w:ind w:left="360"/>
+        <w:rPr>
+          <w:sz w:val="24"/>
+          <w:szCs w:val="28"/>
+        </w:rPr>
+      </w:pPr>
+      <w:r>
+        <w:rPr>
+          <w:sz w:val="24"/>
+          <w:szCs w:val="28"/>
+        </w:rPr>
+        <w:tab/>
+      </w:r>
+      <w:proofErr w:type="gramStart"/>
+      <w:r>
+        <w:rPr>
+          <w:sz w:val="24"/>
+          <w:szCs w:val="28"/>
+        </w:rPr>
+        <w:t>return</w:t>
+      </w:r>
+      <w:proofErr w:type="gramEnd"/>
+      <w:r>
+        <w:rPr>
+          <w:sz w:val="24"/>
+          <w:szCs w:val="28"/>
+        </w:rPr>
+        <w:t>;</w:t>
+      </w:r>
+    </w:p>
+    <w:p>
+      <w:pPr>
+        <w:spacing w:after="0" w:line="240" w:lineRule="auto"/>
+        <w:ind w:left="360"/>
+        <w:rPr>
+          <w:sz w:val="24"/>
+          <w:szCs w:val="28"/>
+        </w:rPr>
+      </w:pPr>
+      <w:r>
+        <w:rPr>
+          <w:sz w:val="24"/>
+          <w:szCs w:val="28"/>
+        </w:rPr>
+        <w:t>}</w:t>
+      </w:r>
+    </w:p>
+    <w:p>
+      <w:pPr>
+        <w:spacing w:after="0" w:line="240" w:lineRule="auto"/>
+        <w:ind w:left="360"/>
+        <w:rPr>
+          <w:sz w:val="24"/>
+          <w:szCs w:val="28"/>
+        </w:rPr>
+      </w:pPr>
+    </w:p>
+    <w:p>
+      <w:pPr>
+        <w:spacing w:after="0" w:line="240" w:lineRule="auto"/>
+        <w:ind w:left="360"/>
+        <w:rPr>
+          <w:sz w:val="24"/>
+          <w:szCs w:val="28"/>
+        </w:rPr>
+      </w:pPr>
+      <w:r>
+        <w:rPr>
+          <w:sz w:val="24"/>
+          <w:szCs w:val="28"/>
+        </w:rPr>
+        <w:t xml:space="preserve">- The above function always runs </w:t>
+      </w:r>
+      <w:proofErr w:type="gramStart"/>
+      <w:r>
+        <w:rPr>
+          <w:sz w:val="24"/>
+          <w:szCs w:val="28"/>
+        </w:rPr>
+        <w:t>O(</w:t>
+      </w:r>
+      <w:proofErr w:type="gramEnd"/>
+      <w:r>
+        <w:rPr>
+          <w:sz w:val="24"/>
+          <w:szCs w:val="28"/>
+        </w:rPr>
+        <w:t>n</w:t>
+      </w:r>
+      <w:r>
+        <w:rPr>
+          <w:sz w:val="24"/>
+          <w:szCs w:val="28"/>
+          <w:vertAlign w:val="superscript"/>
+        </w:rPr>
+        <w:t>2</w:t>
+      </w:r>
+      <w:r>
+        <w:rPr>
+          <w:sz w:val="24"/>
+          <w:szCs w:val="28"/>
+        </w:rPr>
+        <w:t xml:space="preserve">) times , even if the array is sorted </w:t>
+      </w:r>
+    </w:p>
+    <w:p>
+      <w:pPr>
+        <w:spacing w:after="0" w:line="240" w:lineRule="auto"/>
+        <w:ind w:left="360"/>
+        <w:rPr>
+          <w:sz w:val="24"/>
+          <w:szCs w:val="28"/>
+        </w:rPr>
+      </w:pPr>
+      <w:r>
+        <w:rPr>
+          <w:sz w:val="24"/>
+          <w:szCs w:val="28"/>
+        </w:rPr>
+        <w:t>- It can be optimized by stopping the algorithm if the inner loop didn’t cause any swap on the first go</w:t>
+      </w:r>
+    </w:p>
+    <w:p>
+      <w:pPr>
+        <w:spacing w:after="0" w:line="240" w:lineRule="auto"/>
+        <w:ind w:left="360"/>
+        <w:rPr>
+          <w:sz w:val="24"/>
+          <w:szCs w:val="28"/>
+        </w:rPr>
+      </w:pPr>
+    </w:p>
+    <w:p>
+      <w:pPr>
+        <w:spacing w:after="0" w:line="240" w:lineRule="auto"/>
+        <w:ind w:left="360"/>
+        <w:rPr>
+          <w:b/>
+          <w:sz w:val="24"/>
+          <w:szCs w:val="28"/>
+        </w:rPr>
+      </w:pPr>
+      <w:proofErr w:type="gramStart"/>
+      <w:r>
+        <w:rPr>
+          <w:b/>
+          <w:sz w:val="24"/>
+          <w:szCs w:val="28"/>
+        </w:rPr>
+        <w:t>void</w:t>
+      </w:r>
+      <w:proofErr w:type="gramEnd"/>
+      <w:r>
+        <w:rPr>
+          <w:b/>
+          <w:sz w:val="24"/>
+          <w:szCs w:val="28"/>
+        </w:rPr>
+        <w:t xml:space="preserve"> </w:t>
+      </w:r>
+      <w:proofErr w:type="spellStart"/>
+      <w:r>
+        <w:rPr>
+          <w:b/>
+          <w:sz w:val="24"/>
+          <w:szCs w:val="28"/>
+        </w:rPr>
+        <w:t>bubbleOpt</w:t>
+      </w:r>
+      <w:proofErr w:type="spellEnd"/>
+      <w:r>
+        <w:rPr>
+          <w:b/>
+          <w:sz w:val="24"/>
+          <w:szCs w:val="28"/>
+        </w:rPr>
+        <w:t>(</w:t>
+      </w:r>
+      <w:proofErr w:type="spellStart"/>
+      <w:r>
+        <w:rPr>
+          <w:b/>
+          <w:sz w:val="24"/>
+          <w:szCs w:val="28"/>
+        </w:rPr>
+        <w:t>int</w:t>
+      </w:r>
+      <w:proofErr w:type="spellEnd"/>
+      <w:r>
+        <w:rPr>
+          <w:b/>
+          <w:sz w:val="24"/>
+          <w:szCs w:val="28"/>
+        </w:rPr>
+        <w:t xml:space="preserve"> *a , </w:t>
+      </w:r>
+      <w:proofErr w:type="spellStart"/>
+      <w:r>
+        <w:rPr>
+          <w:b/>
+          <w:sz w:val="24"/>
+          <w:szCs w:val="28"/>
+        </w:rPr>
+        <w:t>int</w:t>
+      </w:r>
+      <w:proofErr w:type="spellEnd"/>
+      <w:r>
+        <w:rPr>
+          <w:b/>
+          <w:sz w:val="24"/>
+          <w:szCs w:val="28"/>
+        </w:rPr>
+        <w:t xml:space="preserve"> n)</w:t>
+      </w:r>
+      <w:r>
+        <w:rPr>
+          <w:sz w:val="24"/>
+          <w:szCs w:val="28"/>
+        </w:rPr>
+        <w:t xml:space="preserve"> </w:t>
+      </w:r>
+      <w:r>
+        <w:rPr>
+          <w:b/>
+          <w:sz w:val="24"/>
+          <w:szCs w:val="28"/>
+        </w:rPr>
+        <w:t>// Optimized technique , as if the array would be already sorted then i</w:t>
+      </w:r>
+      <w:r>
+        <w:rPr>
+          <w:b/>
+          <w:sz w:val="24"/>
+          <w:szCs w:val="28"/>
+        </w:rPr>
+        <w:t>t won't make further outer itera</w:t>
+      </w:r>
+      <w:r>
+        <w:rPr>
+          <w:b/>
+          <w:sz w:val="24"/>
+          <w:szCs w:val="28"/>
+        </w:rPr>
+        <w:t>tion after first one</w:t>
+      </w:r>
+    </w:p>
+    <w:p>
+      <w:pPr>
+        <w:spacing w:after="0" w:line="240" w:lineRule="auto"/>
+        <w:ind w:left="360"/>
+        <w:rPr>
+          <w:sz w:val="24"/>
+          <w:szCs w:val="28"/>
+        </w:rPr>
+      </w:pPr>
+      <w:r>
+        <w:rPr>
+          <w:sz w:val="24"/>
+          <w:szCs w:val="28"/>
+        </w:rPr>
+        <w:t>{</w:t>
+      </w:r>
+    </w:p>
+    <w:p>
+      <w:pPr>
+        <w:spacing w:after="0" w:line="240" w:lineRule="auto"/>
+        <w:ind w:left="360"/>
+        <w:rPr>
+          <w:sz w:val="24"/>
+          <w:szCs w:val="28"/>
+        </w:rPr>
+      </w:pPr>
+      <w:r>
+        <w:rPr>
+          <w:sz w:val="24"/>
+          <w:szCs w:val="28"/>
+        </w:rPr>
+        <w:tab/>
+      </w:r>
+      <w:proofErr w:type="spellStart"/>
+      <w:proofErr w:type="gramStart"/>
+      <w:r>
+        <w:rPr>
+          <w:sz w:val="24"/>
+          <w:szCs w:val="28"/>
+        </w:rPr>
+        <w:t>int</w:t>
+      </w:r>
+      <w:proofErr w:type="spellEnd"/>
+      <w:proofErr w:type="gramEnd"/>
+      <w:r>
+        <w:rPr>
+          <w:sz w:val="24"/>
+          <w:szCs w:val="28"/>
+        </w:rPr>
+        <w:t xml:space="preserve"> count = 1 , i ,temp , </w:t>
+      </w:r>
+      <w:r>
+        <w:rPr>
+          <w:b/>
+          <w:sz w:val="24"/>
+          <w:szCs w:val="28"/>
+        </w:rPr>
+        <w:t>swapped;</w:t>
+      </w:r>
+    </w:p>
+    <w:p>
+      <w:pPr>
+        <w:spacing w:after="0" w:line="240" w:lineRule="auto"/>
+        <w:ind w:left="360"/>
+        <w:rPr>
+          <w:sz w:val="24"/>
+          <w:szCs w:val="28"/>
+        </w:rPr>
+      </w:pPr>
+      <w:r>
+        <w:rPr>
+          <w:sz w:val="24"/>
+          <w:szCs w:val="28"/>
+        </w:rPr>
+        <w:tab/>
+      </w:r>
+      <w:proofErr w:type="gramStart"/>
+      <w:r>
+        <w:rPr>
+          <w:sz w:val="24"/>
+          <w:szCs w:val="28"/>
+        </w:rPr>
+        <w:t>while(</w:t>
+      </w:r>
+      <w:proofErr w:type="gramEnd"/>
+      <w:r>
+        <w:rPr>
+          <w:sz w:val="24"/>
+          <w:szCs w:val="28"/>
+        </w:rPr>
+        <w:t>count &lt; n)</w:t>
+      </w:r>
+    </w:p>
+    <w:p>
+      <w:pPr>
+        <w:spacing w:after="0" w:line="240" w:lineRule="auto"/>
+        <w:ind w:left="360"/>
+        <w:rPr>
+          <w:sz w:val="24"/>
+          <w:szCs w:val="28"/>
+        </w:rPr>
+      </w:pPr>
+      <w:r>
+        <w:rPr>
+          <w:sz w:val="24"/>
+          <w:szCs w:val="28"/>
+        </w:rPr>
+        <w:tab/>
+        <w:t>{</w:t>
+      </w:r>
+    </w:p>
+    <w:p>
+      <w:pPr>
+        <w:spacing w:after="0" w:line="240" w:lineRule="auto"/>
+        <w:ind w:left="360"/>
+        <w:rPr>
+          <w:b/>
+          <w:sz w:val="24"/>
+          <w:szCs w:val="28"/>
+        </w:rPr>
+      </w:pPr>
+      <w:r>
+        <w:rPr>
+          <w:sz w:val="24"/>
+          <w:szCs w:val="28"/>
+        </w:rPr>
+        <w:tab/>
+      </w:r>
+      <w:r>
+        <w:rPr>
+          <w:sz w:val="24"/>
+          <w:szCs w:val="28"/>
+        </w:rPr>
+        <w:tab/>
+      </w:r>
+      <w:proofErr w:type="gramStart"/>
+      <w:r>
+        <w:rPr>
+          <w:b/>
+          <w:sz w:val="24"/>
+          <w:szCs w:val="28"/>
+        </w:rPr>
+        <w:t>swapped</w:t>
+      </w:r>
+      <w:proofErr w:type="gramEnd"/>
+      <w:r>
+        <w:rPr>
+          <w:b/>
+          <w:sz w:val="24"/>
+          <w:szCs w:val="28"/>
+        </w:rPr>
+        <w:t xml:space="preserve"> = 0 ; </w:t>
+      </w:r>
+    </w:p>
+    <w:p>
+      <w:pPr>
+        <w:spacing w:after="0" w:line="240" w:lineRule="auto"/>
+        <w:ind w:left="360"/>
+        <w:rPr>
+          <w:sz w:val="24"/>
+          <w:szCs w:val="28"/>
+        </w:rPr>
+      </w:pPr>
+      <w:r>
+        <w:rPr>
+          <w:sz w:val="24"/>
+          <w:szCs w:val="28"/>
+        </w:rPr>
+        <w:tab/>
+      </w:r>
+      <w:r>
+        <w:rPr>
+          <w:sz w:val="24"/>
+          <w:szCs w:val="28"/>
+        </w:rPr>
+        <w:tab/>
+      </w:r>
+      <w:proofErr w:type="gramStart"/>
+      <w:r>
+        <w:rPr>
+          <w:sz w:val="24"/>
+          <w:szCs w:val="28"/>
+        </w:rPr>
+        <w:t>for(</w:t>
+      </w:r>
+      <w:proofErr w:type="gramEnd"/>
+      <w:r>
+        <w:rPr>
+          <w:sz w:val="24"/>
+          <w:szCs w:val="28"/>
+        </w:rPr>
+        <w:t>i = 0 ; i &lt; n-1 ; i++)</w:t>
+      </w:r>
+    </w:p>
+    <w:p>
+      <w:pPr>
+        <w:spacing w:after="0" w:line="240" w:lineRule="auto"/>
+        <w:ind w:left="360"/>
+        <w:rPr>
+          <w:sz w:val="24"/>
+          <w:szCs w:val="28"/>
+        </w:rPr>
+      </w:pPr>
+      <w:r>
+        <w:rPr>
+          <w:sz w:val="24"/>
+          <w:szCs w:val="28"/>
+        </w:rPr>
+        <w:tab/>
+      </w:r>
+      <w:r>
+        <w:rPr>
+          <w:sz w:val="24"/>
+          <w:szCs w:val="28"/>
+        </w:rPr>
+        <w:tab/>
+        <w:t>{</w:t>
+      </w:r>
+    </w:p>
+    <w:p>
+      <w:pPr>
+        <w:spacing w:after="0" w:line="240" w:lineRule="auto"/>
+        <w:ind w:left="360"/>
+        <w:rPr>
+          <w:sz w:val="24"/>
+          <w:szCs w:val="28"/>
+        </w:rPr>
+      </w:pPr>
+      <w:r>
+        <w:rPr>
+          <w:sz w:val="24"/>
+          <w:szCs w:val="28"/>
+        </w:rPr>
+        <w:tab/>
+      </w:r>
+      <w:r>
+        <w:rPr>
+          <w:sz w:val="24"/>
+          <w:szCs w:val="28"/>
+        </w:rPr>
+        <w:tab/>
+      </w:r>
+      <w:r>
+        <w:rPr>
+          <w:sz w:val="24"/>
+          <w:szCs w:val="28"/>
+        </w:rPr>
+        <w:tab/>
+      </w:r>
+      <w:proofErr w:type="gramStart"/>
+      <w:r>
+        <w:rPr>
+          <w:sz w:val="24"/>
+          <w:szCs w:val="28"/>
+        </w:rPr>
+        <w:t>if(</w:t>
+      </w:r>
+      <w:proofErr w:type="gramEnd"/>
+      <w:r>
+        <w:rPr>
+          <w:sz w:val="24"/>
+          <w:szCs w:val="28"/>
+        </w:rPr>
+        <w:t>a[i] &gt; a[i+1])</w:t>
+      </w:r>
+    </w:p>
+    <w:p>
+      <w:pPr>
+        <w:spacing w:after="0" w:line="240" w:lineRule="auto"/>
+        <w:ind w:left="360"/>
+        <w:rPr>
+          <w:sz w:val="24"/>
+          <w:szCs w:val="28"/>
+        </w:rPr>
+      </w:pPr>
+      <w:r>
+        <w:rPr>
+          <w:sz w:val="24"/>
+          <w:szCs w:val="28"/>
+        </w:rPr>
+        <w:tab/>
+      </w:r>
+      <w:r>
+        <w:rPr>
+          <w:sz w:val="24"/>
+          <w:szCs w:val="28"/>
+        </w:rPr>
+        <w:tab/>
+      </w:r>
+      <w:r>
+        <w:rPr>
+          <w:sz w:val="24"/>
+          <w:szCs w:val="28"/>
+        </w:rPr>
+        <w:tab/>
+        <w:t>{</w:t>
+      </w:r>
+    </w:p>
+    <w:p>
+      <w:pPr>
+        <w:spacing w:after="0" w:line="240" w:lineRule="auto"/>
+        <w:ind w:left="360"/>
+        <w:rPr>
+          <w:sz w:val="24"/>
+          <w:szCs w:val="28"/>
+        </w:rPr>
+      </w:pPr>
+      <w:r>
+        <w:rPr>
+          <w:sz w:val="24"/>
+          <w:szCs w:val="28"/>
+        </w:rPr>
+        <w:tab/>
+      </w:r>
+      <w:r>
+        <w:rPr>
+          <w:sz w:val="24"/>
+          <w:szCs w:val="28"/>
+        </w:rPr>
+        <w:tab/>
+      </w:r>
+      <w:r>
+        <w:rPr>
+          <w:sz w:val="24"/>
+          <w:szCs w:val="28"/>
+        </w:rPr>
+        <w:tab/>
+      </w:r>
+      <w:r>
+        <w:rPr>
+          <w:sz w:val="24"/>
+          <w:szCs w:val="28"/>
+        </w:rPr>
+        <w:tab/>
+      </w:r>
+      <w:proofErr w:type="gramStart"/>
+      <w:r>
+        <w:rPr>
+          <w:sz w:val="24"/>
+          <w:szCs w:val="28"/>
+        </w:rPr>
+        <w:t>temp</w:t>
+      </w:r>
+      <w:proofErr w:type="gramEnd"/>
+      <w:r>
+        <w:rPr>
+          <w:sz w:val="24"/>
+          <w:szCs w:val="28"/>
+        </w:rPr>
+        <w:t xml:space="preserve"> = a[i] ; </w:t>
+      </w:r>
+    </w:p>
+    <w:p>
+      <w:pPr>
+        <w:spacing w:after="0" w:line="240" w:lineRule="auto"/>
+        <w:ind w:left="360"/>
+        <w:rPr>
+          <w:sz w:val="24"/>
+          <w:szCs w:val="28"/>
+        </w:rPr>
+      </w:pPr>
+      <w:r>
+        <w:rPr>
+          <w:sz w:val="24"/>
+          <w:szCs w:val="28"/>
+        </w:rPr>
+        <w:tab/>
+      </w:r>
+      <w:r>
+        <w:rPr>
+          <w:sz w:val="24"/>
+          <w:szCs w:val="28"/>
+        </w:rPr>
+        <w:tab/>
+      </w:r>
+      <w:r>
+        <w:rPr>
+          <w:sz w:val="24"/>
+          <w:szCs w:val="28"/>
+        </w:rPr>
+        <w:tab/>
+      </w:r>
+      <w:r>
+        <w:rPr>
+          <w:sz w:val="24"/>
+          <w:szCs w:val="28"/>
+        </w:rPr>
+        <w:tab/>
+      </w:r>
+      <w:proofErr w:type="gramStart"/>
+      <w:r>
+        <w:rPr>
+          <w:sz w:val="24"/>
+          <w:szCs w:val="28"/>
+        </w:rPr>
+        <w:t>a[</w:t>
+      </w:r>
+      <w:proofErr w:type="gramEnd"/>
+      <w:r>
+        <w:rPr>
+          <w:sz w:val="24"/>
+          <w:szCs w:val="28"/>
+        </w:rPr>
+        <w:t>i] = a[i+1];</w:t>
+      </w:r>
+    </w:p>
+    <w:p>
+      <w:pPr>
+        <w:spacing w:after="0" w:line="240" w:lineRule="auto"/>
+        <w:ind w:left="360"/>
+        <w:rPr>
+          <w:sz w:val="24"/>
+          <w:szCs w:val="28"/>
+        </w:rPr>
+      </w:pPr>
+      <w:r>
+        <w:rPr>
+          <w:sz w:val="24"/>
+          <w:szCs w:val="28"/>
+        </w:rPr>
+        <w:tab/>
+      </w:r>
+      <w:r>
+        <w:rPr>
+          <w:sz w:val="24"/>
+          <w:szCs w:val="28"/>
+        </w:rPr>
+        <w:tab/>
+      </w:r>
+      <w:r>
+        <w:rPr>
+          <w:sz w:val="24"/>
+          <w:szCs w:val="28"/>
+        </w:rPr>
+        <w:tab/>
+      </w:r>
+      <w:r>
+        <w:rPr>
+          <w:sz w:val="24"/>
+          <w:szCs w:val="28"/>
+        </w:rPr>
+        <w:tab/>
+      </w:r>
+      <w:proofErr w:type="gramStart"/>
+      <w:r>
+        <w:rPr>
+          <w:sz w:val="24"/>
+          <w:szCs w:val="28"/>
+        </w:rPr>
+        <w:t>a[</w:t>
+      </w:r>
+      <w:proofErr w:type="gramEnd"/>
+      <w:r>
+        <w:rPr>
+          <w:sz w:val="24"/>
+          <w:szCs w:val="28"/>
+        </w:rPr>
+        <w:t>i+1] = temp ;</w:t>
+      </w:r>
+    </w:p>
+    <w:p>
+      <w:pPr>
+        <w:spacing w:after="0" w:line="240" w:lineRule="auto"/>
+        <w:ind w:left="360"/>
+        <w:rPr>
+          <w:b/>
+          <w:sz w:val="24"/>
+          <w:szCs w:val="28"/>
+        </w:rPr>
+      </w:pPr>
+      <w:r>
+        <w:rPr>
+          <w:sz w:val="24"/>
+          <w:szCs w:val="28"/>
+        </w:rPr>
+        <w:tab/>
+      </w:r>
+      <w:r>
+        <w:rPr>
+          <w:sz w:val="24"/>
+          <w:szCs w:val="28"/>
+        </w:rPr>
+        <w:tab/>
+      </w:r>
+      <w:r>
+        <w:rPr>
+          <w:sz w:val="24"/>
+          <w:szCs w:val="28"/>
+        </w:rPr>
+        <w:tab/>
+      </w:r>
+      <w:r>
+        <w:rPr>
+          <w:sz w:val="24"/>
+          <w:szCs w:val="28"/>
+        </w:rPr>
+        <w:tab/>
+      </w:r>
+      <w:proofErr w:type="gramStart"/>
+      <w:r>
+        <w:rPr>
+          <w:b/>
+          <w:sz w:val="24"/>
+          <w:szCs w:val="28"/>
+        </w:rPr>
+        <w:t>swapped</w:t>
+      </w:r>
+      <w:proofErr w:type="gramEnd"/>
+      <w:r>
+        <w:rPr>
+          <w:b/>
+          <w:sz w:val="24"/>
+          <w:szCs w:val="28"/>
+        </w:rPr>
+        <w:t xml:space="preserve"> = 1 ; </w:t>
+      </w:r>
+    </w:p>
+    <w:p>
+      <w:pPr>
+        <w:spacing w:after="0" w:line="240" w:lineRule="auto"/>
+        <w:ind w:left="360"/>
+        <w:rPr>
+          <w:sz w:val="24"/>
+          <w:szCs w:val="28"/>
+        </w:rPr>
+      </w:pPr>
+      <w:r>
+        <w:rPr>
+          <w:sz w:val="24"/>
+          <w:szCs w:val="28"/>
+        </w:rPr>
+        <w:t xml:space="preserve"> </w:t>
+      </w:r>
+      <w:r>
+        <w:rPr>
+          <w:sz w:val="24"/>
+          <w:szCs w:val="28"/>
+        </w:rPr>
+        <w:tab/>
+      </w:r>
+      <w:r>
+        <w:rPr>
+          <w:sz w:val="24"/>
+          <w:szCs w:val="28"/>
+        </w:rPr>
+        <w:tab/>
+      </w:r>
+      <w:r>
+        <w:rPr>
+          <w:sz w:val="24"/>
+          <w:szCs w:val="28"/>
+        </w:rPr>
+        <w:tab/>
+        <w:t>}</w:t>
+      </w:r>
+    </w:p>
+    <w:p>
+      <w:pPr>
+        <w:spacing w:after="0" w:line="240" w:lineRule="auto"/>
+        <w:ind w:left="360"/>
+        <w:rPr>
+          <w:sz w:val="24"/>
+          <w:szCs w:val="28"/>
+        </w:rPr>
+      </w:pPr>
+      <w:r>
+        <w:rPr>
+          <w:sz w:val="24"/>
+          <w:szCs w:val="28"/>
+        </w:rPr>
+        <w:tab/>
+      </w:r>
+      <w:r>
+        <w:rPr>
+          <w:sz w:val="24"/>
+          <w:szCs w:val="28"/>
+        </w:rPr>
+        <w:tab/>
+        <w:t>}</w:t>
+      </w:r>
+    </w:p>
+    <w:p>
+      <w:pPr>
+        <w:spacing w:after="0" w:line="240" w:lineRule="auto"/>
+        <w:ind w:left="360"/>
+        <w:rPr>
+          <w:sz w:val="24"/>
+          <w:szCs w:val="28"/>
+        </w:rPr>
+      </w:pPr>
+      <w:r>
+        <w:rPr>
+          <w:sz w:val="24"/>
+          <w:szCs w:val="28"/>
+        </w:rPr>
+        <w:tab/>
+      </w:r>
+      <w:r>
+        <w:rPr>
+          <w:sz w:val="24"/>
+          <w:szCs w:val="28"/>
+        </w:rPr>
+        <w:tab/>
+      </w:r>
+      <w:proofErr w:type="gramStart"/>
+      <w:r>
+        <w:rPr>
+          <w:b/>
+          <w:sz w:val="24"/>
+          <w:szCs w:val="28"/>
+        </w:rPr>
+        <w:t>if(</w:t>
+      </w:r>
+      <w:proofErr w:type="gramEnd"/>
+      <w:r>
+        <w:rPr>
+          <w:b/>
+          <w:sz w:val="24"/>
+          <w:szCs w:val="28"/>
+        </w:rPr>
+        <w:t>swapped == 0)</w:t>
+      </w:r>
+      <w:r>
+        <w:rPr>
+          <w:sz w:val="24"/>
+          <w:szCs w:val="28"/>
+        </w:rPr>
+        <w:t xml:space="preserve"> </w:t>
+      </w:r>
+    </w:p>
+    <w:p>
+      <w:pPr>
+        <w:spacing w:after="0" w:line="240" w:lineRule="auto"/>
+        <w:ind w:left="360"/>
+        <w:rPr>
+          <w:sz w:val="24"/>
+          <w:szCs w:val="28"/>
+        </w:rPr>
+      </w:pPr>
+      <w:r>
+        <w:rPr>
+          <w:sz w:val="24"/>
+          <w:szCs w:val="28"/>
+        </w:rPr>
+        <w:tab/>
+      </w:r>
+      <w:r>
+        <w:rPr>
+          <w:sz w:val="24"/>
+          <w:szCs w:val="28"/>
+        </w:rPr>
+        <w:tab/>
+      </w:r>
+      <w:r>
+        <w:rPr>
+          <w:sz w:val="24"/>
+          <w:szCs w:val="28"/>
+        </w:rPr>
+        <w:t>{</w:t>
+      </w:r>
+    </w:p>
+    <w:p>
+      <w:pPr>
+        <w:spacing w:after="0" w:line="240" w:lineRule="auto"/>
+        <w:ind w:left="360"/>
+        <w:rPr>
+          <w:sz w:val="24"/>
+          <w:szCs w:val="28"/>
+        </w:rPr>
+      </w:pPr>
+      <w:r>
+        <w:rPr>
+          <w:sz w:val="24"/>
+          <w:szCs w:val="28"/>
+        </w:rPr>
+        <w:tab/>
+      </w:r>
+      <w:r>
+        <w:rPr>
+          <w:sz w:val="24"/>
+          <w:szCs w:val="28"/>
+        </w:rPr>
+        <w:tab/>
+      </w:r>
+      <w:r>
+        <w:rPr>
+          <w:sz w:val="24"/>
+          <w:szCs w:val="28"/>
+        </w:rPr>
+        <w:tab/>
+      </w:r>
+      <w:proofErr w:type="spellStart"/>
+      <w:proofErr w:type="gramStart"/>
+      <w:r>
+        <w:rPr>
+          <w:sz w:val="24"/>
+          <w:szCs w:val="28"/>
+        </w:rPr>
+        <w:t>cout</w:t>
+      </w:r>
+      <w:proofErr w:type="spellEnd"/>
+      <w:proofErr w:type="gramEnd"/>
+      <w:r>
+        <w:rPr>
+          <w:sz w:val="24"/>
+          <w:szCs w:val="28"/>
+        </w:rPr>
+        <w:t xml:space="preserve"> &lt;&lt; "Already Sorted" &lt;&lt;</w:t>
+      </w:r>
+      <w:proofErr w:type="spellStart"/>
+      <w:r>
+        <w:rPr>
+          <w:sz w:val="24"/>
+          <w:szCs w:val="28"/>
+        </w:rPr>
+        <w:t>endl</w:t>
+      </w:r>
+      <w:proofErr w:type="spellEnd"/>
+      <w:r>
+        <w:rPr>
+          <w:sz w:val="24"/>
+          <w:szCs w:val="28"/>
+        </w:rPr>
+        <w:t>;</w:t>
+      </w:r>
+    </w:p>
+    <w:p>
+      <w:pPr>
+        <w:spacing w:after="0" w:line="240" w:lineRule="auto"/>
+        <w:ind w:left="360"/>
+        <w:rPr>
+          <w:sz w:val="24"/>
+          <w:szCs w:val="28"/>
+        </w:rPr>
+      </w:pPr>
+      <w:r>
+        <w:rPr>
+          <w:sz w:val="24"/>
+          <w:szCs w:val="28"/>
+        </w:rPr>
+        <w:tab/>
+      </w:r>
+      <w:r>
+        <w:rPr>
+          <w:sz w:val="24"/>
+          <w:szCs w:val="28"/>
+        </w:rPr>
+        <w:tab/>
+      </w:r>
+      <w:r>
+        <w:rPr>
+          <w:sz w:val="24"/>
+          <w:szCs w:val="28"/>
+        </w:rPr>
+        <w:tab/>
+      </w:r>
+      <w:proofErr w:type="gramStart"/>
+      <w:r>
+        <w:rPr>
+          <w:sz w:val="24"/>
+          <w:szCs w:val="28"/>
+        </w:rPr>
+        <w:t>break ;</w:t>
+      </w:r>
+      <w:proofErr w:type="gramEnd"/>
+    </w:p>
+    <w:p>
+      <w:pPr>
+        <w:spacing w:after="0" w:line="240" w:lineRule="auto"/>
+        <w:ind w:left="360"/>
+        <w:rPr>
+          <w:sz w:val="24"/>
+          <w:szCs w:val="28"/>
+        </w:rPr>
+      </w:pPr>
+      <w:r>
+        <w:rPr>
+          <w:sz w:val="24"/>
+          <w:szCs w:val="28"/>
+        </w:rPr>
+        <w:tab/>
+      </w:r>
+      <w:r>
+        <w:rPr>
+          <w:sz w:val="24"/>
+          <w:szCs w:val="28"/>
+        </w:rPr>
+        <w:tab/>
+      </w:r>
+      <w:r>
+        <w:rPr>
+          <w:sz w:val="24"/>
+          <w:szCs w:val="28"/>
+        </w:rPr>
+        <w:t xml:space="preserve">} </w:t>
+      </w:r>
+    </w:p>
+    <w:p>
+      <w:pPr>
+        <w:spacing w:after="0" w:line="240" w:lineRule="auto"/>
+        <w:ind w:left="360"/>
+        <w:rPr>
+          <w:sz w:val="24"/>
+          <w:szCs w:val="28"/>
+        </w:rPr>
+      </w:pPr>
+      <w:r>
+        <w:rPr>
+          <w:sz w:val="24"/>
+          <w:szCs w:val="28"/>
+        </w:rPr>
+        <w:tab/>
+      </w:r>
+      <w:r>
+        <w:rPr>
+          <w:sz w:val="24"/>
+          <w:szCs w:val="28"/>
+        </w:rPr>
+        <w:tab/>
+      </w:r>
+      <w:proofErr w:type="gramStart"/>
+      <w:r>
+        <w:rPr>
+          <w:sz w:val="24"/>
+          <w:szCs w:val="28"/>
+        </w:rPr>
+        <w:t>count</w:t>
+      </w:r>
+      <w:proofErr w:type="gramEnd"/>
+      <w:r>
+        <w:rPr>
+          <w:sz w:val="24"/>
+          <w:szCs w:val="28"/>
+        </w:rPr>
+        <w:t>++;</w:t>
+      </w:r>
+    </w:p>
+    <w:p>
+      <w:pPr>
+        <w:spacing w:after="0" w:line="240" w:lineRule="auto"/>
+        <w:ind w:left="360"/>
+        <w:rPr>
+          <w:sz w:val="24"/>
+          <w:szCs w:val="28"/>
+        </w:rPr>
+      </w:pPr>
+      <w:r>
+        <w:rPr>
+          <w:sz w:val="24"/>
+          <w:szCs w:val="28"/>
+        </w:rPr>
+        <w:tab/>
+        <w:t xml:space="preserve">} </w:t>
+      </w:r>
+    </w:p>
+    <w:p>
+      <w:pPr>
+        <w:spacing w:after="0" w:line="240" w:lineRule="auto"/>
+        <w:ind w:left="360"/>
+        <w:rPr>
+          <w:sz w:val="24"/>
+          <w:szCs w:val="28"/>
+        </w:rPr>
+      </w:pPr>
+      <w:r>
+        <w:rPr>
+          <w:sz w:val="24"/>
+          <w:szCs w:val="28"/>
+        </w:rPr>
+        <w:tab/>
+      </w:r>
+      <w:proofErr w:type="gramStart"/>
+      <w:r>
+        <w:rPr>
+          <w:sz w:val="24"/>
+          <w:szCs w:val="28"/>
+        </w:rPr>
+        <w:t>return</w:t>
+      </w:r>
+      <w:proofErr w:type="gramEnd"/>
+      <w:r>
+        <w:rPr>
+          <w:sz w:val="24"/>
+          <w:szCs w:val="28"/>
+        </w:rPr>
+        <w:t>;</w:t>
+      </w:r>
+    </w:p>
+    <w:p>
+      <w:pPr>
+        <w:spacing w:after="0" w:line="240" w:lineRule="auto"/>
+        <w:ind w:left="360"/>
+        <w:rPr>
+          <w:sz w:val="24"/>
+          <w:szCs w:val="28"/>
+        </w:rPr>
+      </w:pPr>
+      <w:r>
+        <w:rPr>
+          <w:sz w:val="24"/>
+          <w:szCs w:val="28"/>
+        </w:rPr>
+        <w:t>}</w:t>
+      </w:r>
+    </w:p>
+    <w:p>
+      <w:pPr>
+        <w:spacing w:after="0" w:line="240" w:lineRule="auto"/>
+        <w:ind w:left="360"/>
+        <w:rPr>
+          <w:sz w:val="24"/>
+          <w:szCs w:val="28"/>
+        </w:rPr>
+      </w:pPr>
+    </w:p>
+    <w:p>
+      <w:pPr>
+        <w:spacing w:after="0"/>
+        <w:ind w:left="360"/>
+        <w:rPr>
+          <w:b/>
+          <w:sz w:val="24"/>
+          <w:szCs w:val="28"/>
+        </w:rPr>
+      </w:pPr>
+      <w:r>
+        <w:rPr>
+          <w:b/>
+          <w:sz w:val="24"/>
+          <w:szCs w:val="28"/>
+        </w:rPr>
+        <w:t xml:space="preserve">Worst </w:t>
+      </w:r>
+      <w:proofErr w:type="gramStart"/>
+      <w:r>
+        <w:rPr>
+          <w:b/>
+          <w:sz w:val="24"/>
+          <w:szCs w:val="28"/>
+        </w:rPr>
+        <w:t>Case :</w:t>
+      </w:r>
+      <w:proofErr w:type="gramEnd"/>
+      <w:r>
+        <w:rPr>
+          <w:b/>
+          <w:sz w:val="24"/>
+          <w:szCs w:val="28"/>
+        </w:rPr>
+        <w:t xml:space="preserve"> O(n</w:t>
+      </w:r>
+      <w:r>
+        <w:rPr>
+          <w:b/>
+          <w:sz w:val="24"/>
+          <w:szCs w:val="28"/>
+          <w:vertAlign w:val="superscript"/>
+        </w:rPr>
+        <w:t>2</w:t>
+      </w:r>
+      <w:r>
+        <w:rPr>
+          <w:b/>
+          <w:sz w:val="24"/>
+          <w:szCs w:val="28"/>
+        </w:rPr>
+        <w:t>) , when array is reverse sorted</w:t>
+      </w:r>
+    </w:p>
+    <w:p>
+      <w:pPr>
+        <w:spacing w:after="0"/>
+        <w:ind w:left="360"/>
+        <w:rPr>
+          <w:b/>
+          <w:sz w:val="24"/>
+          <w:szCs w:val="28"/>
+        </w:rPr>
+      </w:pPr>
+      <w:r>
+        <w:rPr>
+          <w:b/>
+          <w:sz w:val="24"/>
+          <w:szCs w:val="28"/>
+        </w:rPr>
+        <w:t xml:space="preserve">Best </w:t>
+      </w:r>
+      <w:proofErr w:type="gramStart"/>
+      <w:r>
+        <w:rPr>
+          <w:b/>
+          <w:sz w:val="24"/>
+          <w:szCs w:val="28"/>
+        </w:rPr>
+        <w:t>Case :</w:t>
+      </w:r>
+      <w:proofErr w:type="gramEnd"/>
+      <w:r>
+        <w:rPr>
+          <w:b/>
+          <w:sz w:val="24"/>
+          <w:szCs w:val="28"/>
+        </w:rPr>
+        <w:t xml:space="preserve"> O(n) , when array is already sorted</w:t>
+      </w:r>
+    </w:p>
+    <w:p>
+      <w:pPr>
+        <w:ind w:left="360"/>
+        <w:rPr>
+          <w:b/>
+          <w:sz w:val="28"/>
+          <w:szCs w:val="28"/>
+        </w:rPr>
+      </w:pPr>
+    </w:p>
+    <w:p>
+      <w:pPr>
+        <w:ind w:left="360"/>
+        <w:rPr>
+          <w:b/>
+          <w:sz w:val="28"/>
+          <w:szCs w:val="28"/>
+        </w:rPr>
+      </w:pPr>
+      <w:proofErr w:type="gramStart"/>
+      <w:r>
+        <w:rPr>
+          <w:b/>
+          <w:sz w:val="28"/>
+          <w:szCs w:val="28"/>
+        </w:rPr>
+        <w:t>3) .</w:t>
+      </w:r>
+      <w:proofErr w:type="gramEnd"/>
+      <w:r>
+        <w:rPr>
+          <w:b/>
+          <w:sz w:val="28"/>
+          <w:szCs w:val="28"/>
+        </w:rPr>
+        <w:t xml:space="preserve"> Insertion Sort</w:t>
+      </w:r>
+    </w:p>
+    <w:p>
+      <w:pPr>
+        <w:ind w:left="360"/>
+        <w:rPr>
+          <w:szCs w:val="28"/>
+        </w:rPr>
+      </w:pPr>
+      <w:r>
+        <w:rPr>
+          <w:szCs w:val="28"/>
+        </w:rPr>
+        <w:t>- Compare the current element to its predecessors until smaller element than the current element is found</w:t>
+      </w:r>
+      <w:r>
+        <w:rPr>
+          <w:szCs w:val="28"/>
+        </w:rPr>
+        <w:t xml:space="preserve"> while moving the greater elements one position up and finally swapping the key before all its greater </w:t>
+      </w:r>
+      <w:proofErr w:type="gramStart"/>
+      <w:r>
+        <w:rPr>
+          <w:szCs w:val="28"/>
+        </w:rPr>
+        <w:t>elements .</w:t>
+      </w:r>
+      <w:proofErr w:type="gramEnd"/>
+      <w:r>
+        <w:rPr>
+          <w:szCs w:val="28"/>
+        </w:rPr>
+        <w:t xml:space="preserve">  </w:t>
+      </w:r>
+    </w:p>
+    <w:p>
+      <w:pPr>
+        <w:ind w:left="360"/>
+        <w:rPr>
+          <w:szCs w:val="28"/>
+        </w:rPr>
+      </w:pPr>
+      <w:r>
+        <w:rPr>
+          <w:noProof/>
+          <w:szCs w:val="28"/>
+        </w:rPr>
+        <w:lastRenderedPageBreak/>
+        <w:drawing>
+          <wp:inline distT="0" distB="0" distL="0" distR="0">
+            <wp:extent cx="6629400" cy="8839200"/>
+            <wp:effectExtent l="0" t="0" r="0" b="0"/>
+            <wp:docPr id="5" name="Picture 5"/>
+            <wp:cNvGraphicFramePr>
+              <a:graphicFrameLocks xmlns:a="http://schemas.openxmlformats.org/drawingml/2006/main" noChangeAspect="1"/>
+            </wp:cNvGraphicFramePr>
+            <a:graphic xmlns:a="http://schemas.openxmlformats.org/drawingml/2006/main">
+              <a:graphicData uri="http://schemas.openxmlformats.org/drawingml/2006/picture">
+                <pic:pic xmlns:pic="http://schemas.openxmlformats.org/drawingml/2006/picture">
+                  <pic:nvPicPr>
+                    <pic:cNvPr id="0" name="IMG20210901210305.jpg"/>
+                    <pic:cNvPicPr/>
+                  </pic:nvPicPr>
+                  <pic:blipFill>
+                    <a:blip r:embed="rId7" cstate="print">
+                      <a:extLst>
+                        <a:ext uri="{28A0092B-C50C-407E-A947-70E740481C1C}">
+                          <a14:useLocalDpi xmlns:a14="http://schemas.microsoft.com/office/drawing/2010/main" val="0"/>
+                        </a:ext>
+                      </a:extLst>
+                    </a:blip>
+                    <a:stretch>
+                      <a:fillRect/>
+                    </a:stretch>
+                  </pic:blipFill>
+                  <pic:spPr>
+                    <a:xfrm>
+                      <a:off x="0" y="0"/>
+                      <a:ext cx="6629400" cy="8839200"/>
+                    </a:xfrm>
+                    <a:prstGeom prst="rect">
+                      <a:avLst/>
+                    </a:prstGeom>
+                  </pic:spPr>
+                </pic:pic>
+              </a:graphicData>
+            </a:graphic>
+          </wp:inline>
+        </w:drawing>
+      </w:r>
+    </w:p>
+    <w:p>
+      <w:pPr>
+        <w:ind w:left="360"/>
+        <w:rPr>
+          <w:szCs w:val="28"/>
+        </w:rPr>
+      </w:pPr>
+      <w:r>
+        <w:rPr>
+          <w:noProof/>
+          <w:szCs w:val="28"/>
+        </w:rPr>
+        <w:lastRenderedPageBreak/>
+        <w:drawing>
+          <wp:inline distT="0" distB="0" distL="0" distR="0">
+            <wp:extent cx="6629400" cy="8839200"/>
+            <wp:effectExtent l="0" t="0" r="0" b="0"/>
+            <wp:docPr id="6" name="Picture 6"/>
+            <wp:cNvGraphicFramePr>
+              <a:graphicFrameLocks xmlns:a="http://schemas.openxmlformats.org/drawingml/2006/main" noChangeAspect="1"/>
+            </wp:cNvGraphicFramePr>
+            <a:graphic xmlns:a="http://schemas.openxmlformats.org/drawingml/2006/main">
+              <a:graphicData uri="http://schemas.openxmlformats.org/drawingml/2006/picture">
+                <pic:pic xmlns:pic="http://schemas.openxmlformats.org/drawingml/2006/picture">
+                  <pic:nvPicPr>
+                    <pic:cNvPr id="0" name="IMG20210901210330.jpg"/>
+                    <pic:cNvPicPr/>
+                  </pic:nvPicPr>
+                  <pic:blipFill>
+                    <a:blip r:embed="rId8" cstate="print">
+                      <a:extLst>
+                        <a:ext uri="{28A0092B-C50C-407E-A947-70E740481C1C}">
+                          <a14:useLocalDpi xmlns:a14="http://schemas.microsoft.com/office/drawing/2010/main" val="0"/>
+                        </a:ext>
+                      </a:extLst>
+                    </a:blip>
+                    <a:stretch>
+                      <a:fillRect/>
+                    </a:stretch>
+                  </pic:blipFill>
+                  <pic:spPr>
+                    <a:xfrm>
+                      <a:off x="0" y="0"/>
+                      <a:ext cx="6629400" cy="8839200"/>
+                    </a:xfrm>
+                    <a:prstGeom prst="rect">
+                      <a:avLst/>
+                    </a:prstGeom>
+                  </pic:spPr>
+                </pic:pic>
+              </a:graphicData>
+            </a:graphic>
+          </wp:inline>
+        </w:drawing>
+      </w:r>
+    </w:p>
+    <w:p>
+      <w:pPr>
+        <w:ind w:left="360"/>
+        <w:rPr>
+          <w:b/>
+          <w:szCs w:val="28"/>
+        </w:rPr>
+      </w:pPr>
+      <w:r>
+        <w:rPr>
+          <w:b/>
+          <w:szCs w:val="28"/>
+        </w:rPr>
+        <w:t xml:space="preserve"> </w:t>
+      </w:r>
+      <w:r>
+        <w:rPr>
+          <w:b/>
+          <w:szCs w:val="28"/>
+        </w:rPr>
+        <w:t>Time-</w:t>
+      </w:r>
+      <w:proofErr w:type="gramStart"/>
+      <w:r>
+        <w:rPr>
+          <w:b/>
+          <w:szCs w:val="28"/>
+        </w:rPr>
+        <w:t>complexity :</w:t>
+      </w:r>
+      <w:proofErr w:type="gramEnd"/>
+      <w:r>
+        <w:rPr>
+          <w:b/>
+          <w:szCs w:val="28"/>
+        </w:rPr>
+        <w:t xml:space="preserve"> O(n</w:t>
+      </w:r>
+      <w:r>
+        <w:rPr>
+          <w:b/>
+          <w:szCs w:val="28"/>
+          <w:vertAlign w:val="superscript"/>
+        </w:rPr>
+        <w:t>2</w:t>
+      </w:r>
+      <w:r>
+        <w:rPr>
+          <w:b/>
+          <w:szCs w:val="28"/>
+        </w:rPr>
+        <w:t>)</w:t>
+      </w:r>
+    </w:p>
+    <w:p>
+      <w:pPr>
+        <w:ind w:left="360"/>
+        <w:rPr>
+          <w:b/>
+          <w:sz w:val="28"/>
+          <w:szCs w:val="28"/>
+        </w:rPr>
+      </w:pPr>
+      <w:proofErr w:type="gramStart"/>
+      <w:r>
+        <w:rPr>
+          <w:b/>
+          <w:sz w:val="28"/>
+          <w:szCs w:val="28"/>
+        </w:rPr>
+        <w:lastRenderedPageBreak/>
         <w:t>4)</w:t>
       </w:r>
       <w:r>
@@ -4479,7 +6603,6 @@
           <w:sz w:val="24"/>
           <w:szCs w:val="24"/>
         </w:rPr>
-        <w:lastRenderedPageBreak/>
         <w:t xml:space="preserve">- merge the two halves in sorted manner by calling </w:t>
       </w:r>
       <w:proofErr w:type="gramStart"/>
@@ -5709,6 +7832,13 @@
         </w:rPr>
         <w:t xml:space="preserve"> right[n2] ; </w:t>
       </w:r>
+      <w:r>
+        <w:rPr>
+          <w:sz w:val="24"/>
+          <w:szCs w:val="24"/>
+        </w:rPr>
+        <w:t xml:space="preserve"> </w:t>
+      </w:r>
     </w:p>
     <w:p>
       <w:pPr>
@@ -5831,6 +7961,7 @@
           <w:sz w:val="24"/>
           <w:szCs w:val="24"/>
         </w:rPr>
+        <w:lastRenderedPageBreak/>
         <w:tab/>
         <w:t>}</w:t>
       </w:r>
@@ -6203,7 +8334,6 @@
           <w:sz w:val="24"/>
           <w:szCs w:val="24"/>
         </w:rPr>
-        <w:lastRenderedPageBreak/>
         <w:tab/>
       </w:r>
       <w:r>
@@ -7088,6 +9218,7 @@
           <w:sz w:val="24"/>
           <w:szCs w:val="24"/>
         </w:rPr>
+        <w:lastRenderedPageBreak/>
         <w:t xml:space="preserve">- </w:t>
       </w:r>
       <w:r>
@@ -7584,852 +9715,852 @@
           <w:sz w:val="24"/>
           <w:szCs w:val="24"/>
         </w:rPr>
+        <w:tab/>
+      </w:r>
+      <w:proofErr w:type="gramStart"/>
+      <w:r>
+        <w:rPr>
+          <w:sz w:val="24"/>
+          <w:szCs w:val="24"/>
+        </w:rPr>
+        <w:t>return ;</w:t>
+      </w:r>
+      <w:proofErr w:type="gramEnd"/>
+      <w:r>
+        <w:rPr>
+          <w:sz w:val="24"/>
+          <w:szCs w:val="24"/>
+        </w:rPr>
+        <w:t xml:space="preserve"> </w:t>
+      </w:r>
+    </w:p>
+    <w:p>
+      <w:pPr>
+        <w:spacing w:after="120" w:line="240" w:lineRule="auto"/>
+        <w:ind w:left="360"/>
+        <w:rPr>
+          <w:sz w:val="24"/>
+          <w:szCs w:val="24"/>
+        </w:rPr>
+      </w:pPr>
+      <w:r>
+        <w:rPr>
+          <w:sz w:val="24"/>
+          <w:szCs w:val="24"/>
+        </w:rPr>
+        <w:t>}</w:t>
+      </w:r>
+    </w:p>
+    <w:p>
+      <w:pPr>
+        <w:spacing w:after="120" w:line="240" w:lineRule="auto"/>
+        <w:ind w:left="360"/>
+        <w:rPr>
+          <w:b/>
+          <w:sz w:val="24"/>
+          <w:szCs w:val="24"/>
+        </w:rPr>
+      </w:pPr>
+      <w:proofErr w:type="gramStart"/>
+      <w:r>
+        <w:rPr>
+          <w:b/>
+          <w:sz w:val="24"/>
+          <w:szCs w:val="24"/>
+        </w:rPr>
+        <w:t>void</w:t>
+      </w:r>
+      <w:proofErr w:type="gramEnd"/>
+      <w:r>
+        <w:rPr>
+          <w:b/>
+          <w:sz w:val="24"/>
+          <w:szCs w:val="24"/>
+        </w:rPr>
+        <w:t xml:space="preserve"> partition(</w:t>
+      </w:r>
+      <w:proofErr w:type="spellStart"/>
+      <w:r>
+        <w:rPr>
+          <w:b/>
+          <w:sz w:val="24"/>
+          <w:szCs w:val="24"/>
+        </w:rPr>
+        <w:t>int</w:t>
+      </w:r>
+      <w:proofErr w:type="spellEnd"/>
+      <w:r>
+        <w:rPr>
+          <w:b/>
+          <w:sz w:val="24"/>
+          <w:szCs w:val="24"/>
+        </w:rPr>
+        <w:t xml:space="preserve"> *a , </w:t>
+      </w:r>
+      <w:proofErr w:type="spellStart"/>
+      <w:r>
+        <w:rPr>
+          <w:b/>
+          <w:sz w:val="24"/>
+          <w:szCs w:val="24"/>
+        </w:rPr>
+        <w:t>int</w:t>
+      </w:r>
+      <w:proofErr w:type="spellEnd"/>
+      <w:r>
+        <w:rPr>
+          <w:b/>
+          <w:sz w:val="24"/>
+          <w:szCs w:val="24"/>
+        </w:rPr>
+        <w:t xml:space="preserve"> l , </w:t>
+      </w:r>
+      <w:proofErr w:type="spellStart"/>
+      <w:r>
+        <w:rPr>
+          <w:b/>
+          <w:sz w:val="24"/>
+          <w:szCs w:val="24"/>
+        </w:rPr>
+        <w:t>int</w:t>
+      </w:r>
+      <w:proofErr w:type="spellEnd"/>
+      <w:r>
+        <w:rPr>
+          <w:b/>
+          <w:sz w:val="24"/>
+          <w:szCs w:val="24"/>
+        </w:rPr>
+        <w:t xml:space="preserve"> r)</w:t>
+      </w:r>
+    </w:p>
+    <w:p>
+      <w:pPr>
+        <w:spacing w:after="120" w:line="240" w:lineRule="auto"/>
+        <w:ind w:left="360"/>
+        <w:rPr>
+          <w:sz w:val="24"/>
+          <w:szCs w:val="24"/>
+        </w:rPr>
+      </w:pPr>
+      <w:r>
+        <w:rPr>
+          <w:sz w:val="24"/>
+          <w:szCs w:val="24"/>
+        </w:rPr>
+        <w:t>{</w:t>
+      </w:r>
+    </w:p>
+    <w:p>
+      <w:pPr>
+        <w:spacing w:after="120" w:line="240" w:lineRule="auto"/>
+        <w:ind w:left="360"/>
+        <w:rPr>
+          <w:sz w:val="24"/>
+          <w:szCs w:val="24"/>
+        </w:rPr>
+      </w:pPr>
+      <w:r>
+        <w:rPr>
+          <w:sz w:val="24"/>
+          <w:szCs w:val="24"/>
+        </w:rPr>
+        <w:tab/>
+      </w:r>
+      <w:proofErr w:type="spellStart"/>
+      <w:proofErr w:type="gramStart"/>
+      <w:r>
+        <w:rPr>
+          <w:sz w:val="24"/>
+          <w:szCs w:val="24"/>
+        </w:rPr>
+        <w:t>int</w:t>
+      </w:r>
+      <w:proofErr w:type="spellEnd"/>
+      <w:proofErr w:type="gramEnd"/>
+      <w:r>
+        <w:rPr>
+          <w:sz w:val="24"/>
+          <w:szCs w:val="24"/>
+        </w:rPr>
+        <w:t xml:space="preserve"> pivot = a[r] ; </w:t>
+      </w:r>
+    </w:p>
+    <w:p>
+      <w:pPr>
+        <w:spacing w:after="120" w:line="240" w:lineRule="auto"/>
+        <w:ind w:left="360"/>
+        <w:rPr>
+          <w:sz w:val="24"/>
+          <w:szCs w:val="24"/>
+        </w:rPr>
+      </w:pPr>
+      <w:r>
+        <w:rPr>
+          <w:sz w:val="24"/>
+          <w:szCs w:val="24"/>
+        </w:rPr>
+        <w:tab/>
+      </w:r>
+      <w:proofErr w:type="spellStart"/>
+      <w:proofErr w:type="gramStart"/>
+      <w:r>
+        <w:rPr>
+          <w:sz w:val="24"/>
+          <w:szCs w:val="24"/>
+        </w:rPr>
+        <w:t>int</w:t>
+      </w:r>
+      <w:proofErr w:type="spellEnd"/>
+      <w:proofErr w:type="gramEnd"/>
+      <w:r>
+        <w:rPr>
+          <w:sz w:val="24"/>
+          <w:szCs w:val="24"/>
+        </w:rPr>
+        <w:t xml:space="preserve"> i , j ; </w:t>
+      </w:r>
+    </w:p>
+    <w:p>
+      <w:pPr>
+        <w:spacing w:after="120" w:line="240" w:lineRule="auto"/>
+        <w:ind w:left="360"/>
+        <w:rPr>
+          <w:sz w:val="24"/>
+          <w:szCs w:val="24"/>
+        </w:rPr>
+      </w:pPr>
+      <w:r>
+        <w:rPr>
+          <w:sz w:val="24"/>
+          <w:szCs w:val="24"/>
+        </w:rPr>
+        <w:tab/>
+      </w:r>
+      <w:proofErr w:type="gramStart"/>
+      <w:r>
+        <w:rPr>
+          <w:sz w:val="24"/>
+          <w:szCs w:val="24"/>
+        </w:rPr>
+        <w:t>i  =</w:t>
+      </w:r>
+      <w:proofErr w:type="gramEnd"/>
+      <w:r>
+        <w:rPr>
+          <w:sz w:val="24"/>
+          <w:szCs w:val="24"/>
+        </w:rPr>
+        <w:t xml:space="preserve"> l – 1 ;  </w:t>
+      </w:r>
+      <w:r>
+        <w:rPr>
+          <w:sz w:val="24"/>
+          <w:szCs w:val="24"/>
+        </w:rPr>
+        <w:t xml:space="preserve">// i stores index of the current last smaller element than the pivot , after which pivot will </w:t>
+      </w:r>
+      <w:r>
+        <w:rPr>
+          <w:sz w:val="24"/>
+          <w:szCs w:val="24"/>
+        </w:rPr>
+        <w:tab/>
+      </w:r>
+      <w:r>
+        <w:rPr>
+          <w:sz w:val="24"/>
+          <w:szCs w:val="24"/>
+        </w:rPr>
+        <w:tab/>
+      </w:r>
+      <w:r>
+        <w:rPr>
+          <w:sz w:val="24"/>
+          <w:szCs w:val="24"/>
+        </w:rPr>
+        <w:tab/>
+        <w:t xml:space="preserve">be placed </w:t>
+      </w:r>
+    </w:p>
+    <w:p>
+      <w:pPr>
+        <w:spacing w:after="120" w:line="240" w:lineRule="auto"/>
+        <w:ind w:left="360"/>
+        <w:rPr>
+          <w:sz w:val="24"/>
+          <w:szCs w:val="24"/>
+        </w:rPr>
+      </w:pPr>
+      <w:r>
+        <w:rPr>
+          <w:sz w:val="24"/>
+          <w:szCs w:val="24"/>
+        </w:rPr>
+        <w:tab/>
+      </w:r>
+      <w:proofErr w:type="gramStart"/>
+      <w:r>
+        <w:rPr>
+          <w:sz w:val="24"/>
+          <w:szCs w:val="24"/>
+        </w:rPr>
+        <w:t>for(</w:t>
+      </w:r>
+      <w:proofErr w:type="gramEnd"/>
+      <w:r>
+        <w:rPr>
+          <w:sz w:val="24"/>
+          <w:szCs w:val="24"/>
+        </w:rPr>
+        <w:t>j=l ; j&lt;</w:t>
+      </w:r>
+      <w:proofErr w:type="spellStart"/>
+      <w:r>
+        <w:rPr>
+          <w:sz w:val="24"/>
+          <w:szCs w:val="24"/>
+        </w:rPr>
+        <w:t>r;j</w:t>
+      </w:r>
+      <w:proofErr w:type="spellEnd"/>
+      <w:r>
+        <w:rPr>
+          <w:sz w:val="24"/>
+          <w:szCs w:val="24"/>
+        </w:rPr>
+        <w:t>++)</w:t>
+      </w:r>
+    </w:p>
+    <w:p>
+      <w:pPr>
+        <w:spacing w:after="120" w:line="240" w:lineRule="auto"/>
+        <w:ind w:left="360"/>
+        <w:rPr>
+          <w:sz w:val="24"/>
+          <w:szCs w:val="24"/>
+        </w:rPr>
+      </w:pPr>
+      <w:r>
+        <w:rPr>
+          <w:sz w:val="24"/>
+          <w:szCs w:val="24"/>
+        </w:rPr>
+        <w:tab/>
+        <w:t>{</w:t>
+      </w:r>
+    </w:p>
+    <w:p>
+      <w:pPr>
+        <w:spacing w:after="120" w:line="240" w:lineRule="auto"/>
+        <w:ind w:left="360"/>
+        <w:rPr>
+          <w:sz w:val="24"/>
+          <w:szCs w:val="24"/>
+        </w:rPr>
+      </w:pPr>
+      <w:r>
+        <w:rPr>
+          <w:sz w:val="24"/>
+          <w:szCs w:val="24"/>
+        </w:rPr>
+        <w:tab/>
+      </w:r>
+      <w:r>
+        <w:rPr>
+          <w:sz w:val="24"/>
+          <w:szCs w:val="24"/>
+        </w:rPr>
+        <w:tab/>
+      </w:r>
+      <w:proofErr w:type="gramStart"/>
+      <w:r>
+        <w:rPr>
+          <w:sz w:val="24"/>
+          <w:szCs w:val="24"/>
+        </w:rPr>
+        <w:t>if(</w:t>
+      </w:r>
+      <w:proofErr w:type="gramEnd"/>
+      <w:r>
+        <w:rPr>
+          <w:sz w:val="24"/>
+          <w:szCs w:val="24"/>
+        </w:rPr>
+        <w:t>a[j] &lt; pivot)</w:t>
+      </w:r>
+    </w:p>
+    <w:p>
+      <w:pPr>
+        <w:spacing w:after="120" w:line="240" w:lineRule="auto"/>
+        <w:ind w:left="360"/>
+        <w:rPr>
+          <w:sz w:val="24"/>
+          <w:szCs w:val="24"/>
+        </w:rPr>
+      </w:pPr>
+      <w:r>
+        <w:rPr>
+          <w:sz w:val="24"/>
+          <w:szCs w:val="24"/>
+        </w:rPr>
+        <w:tab/>
+      </w:r>
+      <w:r>
+        <w:rPr>
+          <w:sz w:val="24"/>
+          <w:szCs w:val="24"/>
+        </w:rPr>
+        <w:tab/>
+        <w:t>{</w:t>
+      </w:r>
+    </w:p>
+    <w:p>
+      <w:pPr>
+        <w:spacing w:after="120" w:line="240" w:lineRule="auto"/>
+        <w:ind w:left="360"/>
+        <w:rPr>
+          <w:sz w:val="24"/>
+          <w:szCs w:val="24"/>
+        </w:rPr>
+      </w:pPr>
+      <w:r>
+        <w:rPr>
+          <w:sz w:val="24"/>
+          <w:szCs w:val="24"/>
+        </w:rPr>
+        <w:tab/>
+      </w:r>
+      <w:r>
+        <w:rPr>
+          <w:sz w:val="24"/>
+          <w:szCs w:val="24"/>
+        </w:rPr>
+        <w:tab/>
+      </w:r>
+      <w:r>
+        <w:rPr>
+          <w:sz w:val="24"/>
+          <w:szCs w:val="24"/>
+        </w:rPr>
+        <w:tab/>
+      </w:r>
+      <w:r>
+        <w:rPr>
+          <w:sz w:val="24"/>
+          <w:szCs w:val="24"/>
+        </w:rPr>
+        <w:t>i+</w:t>
+      </w:r>
+      <w:proofErr w:type="gramStart"/>
+      <w:r>
+        <w:rPr>
+          <w:sz w:val="24"/>
+          <w:szCs w:val="24"/>
+        </w:rPr>
+        <w:t>+ ;</w:t>
+      </w:r>
+      <w:proofErr w:type="gramEnd"/>
+      <w:r>
+        <w:rPr>
+          <w:sz w:val="24"/>
+          <w:szCs w:val="24"/>
+        </w:rPr>
+        <w:t xml:space="preserve"> </w:t>
+      </w:r>
+    </w:p>
+    <w:p>
+      <w:pPr>
+        <w:spacing w:after="120" w:line="240" w:lineRule="auto"/>
+        <w:ind w:left="360"/>
+        <w:rPr>
+          <w:sz w:val="24"/>
+          <w:szCs w:val="24"/>
+        </w:rPr>
+      </w:pPr>
+      <w:r>
+        <w:rPr>
+          <w:sz w:val="24"/>
+          <w:szCs w:val="24"/>
+        </w:rPr>
+        <w:tab/>
+      </w:r>
+      <w:r>
+        <w:rPr>
+          <w:sz w:val="24"/>
+          <w:szCs w:val="24"/>
+        </w:rPr>
+        <w:tab/>
+      </w:r>
+      <w:r>
+        <w:rPr>
+          <w:sz w:val="24"/>
+          <w:szCs w:val="24"/>
+        </w:rPr>
+        <w:tab/>
+      </w:r>
+      <w:proofErr w:type="gramStart"/>
+      <w:r>
+        <w:rPr>
+          <w:sz w:val="24"/>
+          <w:szCs w:val="24"/>
+        </w:rPr>
+        <w:t>swap(</w:t>
+      </w:r>
+      <w:proofErr w:type="gramEnd"/>
+      <w:r>
+        <w:rPr>
+          <w:sz w:val="24"/>
+          <w:szCs w:val="24"/>
+        </w:rPr>
+        <w:t>a , i , j);</w:t>
+      </w:r>
+    </w:p>
+    <w:p>
+      <w:pPr>
+        <w:spacing w:after="120" w:line="240" w:lineRule="auto"/>
+        <w:ind w:left="360"/>
+        <w:rPr>
+          <w:sz w:val="24"/>
+          <w:szCs w:val="24"/>
+        </w:rPr>
+      </w:pPr>
+      <w:r>
+        <w:rPr>
+          <w:sz w:val="24"/>
+          <w:szCs w:val="24"/>
+        </w:rPr>
+        <w:tab/>
+      </w:r>
+      <w:r>
+        <w:rPr>
+          <w:sz w:val="24"/>
+          <w:szCs w:val="24"/>
+        </w:rPr>
+        <w:tab/>
+        <w:t>}</w:t>
+      </w:r>
+    </w:p>
+    <w:p>
+      <w:pPr>
+        <w:spacing w:after="120" w:line="240" w:lineRule="auto"/>
+        <w:ind w:left="360"/>
+        <w:rPr>
+          <w:sz w:val="24"/>
+          <w:szCs w:val="24"/>
+        </w:rPr>
+      </w:pPr>
+      <w:r>
+        <w:rPr>
+          <w:sz w:val="24"/>
+          <w:szCs w:val="24"/>
+        </w:rPr>
+        <w:tab/>
+        <w:t>}</w:t>
+      </w:r>
+    </w:p>
+    <w:p>
+      <w:pPr>
+        <w:spacing w:after="120" w:line="240" w:lineRule="auto"/>
+        <w:ind w:left="360"/>
+        <w:rPr>
+          <w:sz w:val="24"/>
+          <w:szCs w:val="24"/>
+        </w:rPr>
+      </w:pPr>
+      <w:r>
+        <w:rPr>
+          <w:sz w:val="24"/>
+          <w:szCs w:val="24"/>
+        </w:rPr>
+        <w:tab/>
+      </w:r>
+      <w:proofErr w:type="gramStart"/>
+      <w:r>
+        <w:rPr>
+          <w:sz w:val="24"/>
+          <w:szCs w:val="24"/>
+        </w:rPr>
+        <w:t>swap(</w:t>
+      </w:r>
+      <w:proofErr w:type="gramEnd"/>
+      <w:r>
+        <w:rPr>
+          <w:sz w:val="24"/>
+          <w:szCs w:val="24"/>
+        </w:rPr>
+        <w:t xml:space="preserve">a , i+1 , r) ; </w:t>
+      </w:r>
+    </w:p>
+    <w:p>
+      <w:pPr>
+        <w:spacing w:after="120" w:line="240" w:lineRule="auto"/>
+        <w:ind w:left="360"/>
+        <w:rPr>
+          <w:sz w:val="24"/>
+          <w:szCs w:val="24"/>
+        </w:rPr>
+      </w:pPr>
+      <w:r>
+        <w:rPr>
+          <w:sz w:val="24"/>
+          <w:szCs w:val="24"/>
+        </w:rPr>
+        <w:tab/>
+      </w:r>
+      <w:proofErr w:type="gramStart"/>
+      <w:r>
+        <w:rPr>
+          <w:sz w:val="24"/>
+          <w:szCs w:val="24"/>
+        </w:rPr>
+        <w:t>return(</w:t>
+      </w:r>
+      <w:proofErr w:type="gramEnd"/>
+      <w:r>
+        <w:rPr>
+          <w:sz w:val="24"/>
+          <w:szCs w:val="24"/>
+        </w:rPr>
+        <w:t>i+1) ;</w:t>
+      </w:r>
+    </w:p>
+    <w:p>
+      <w:pPr>
+        <w:spacing w:after="120" w:line="240" w:lineRule="auto"/>
+        <w:ind w:left="360"/>
+        <w:rPr>
+          <w:sz w:val="24"/>
+          <w:szCs w:val="24"/>
+        </w:rPr>
+      </w:pPr>
+      <w:r>
+        <w:rPr>
+          <w:sz w:val="24"/>
+          <w:szCs w:val="24"/>
+        </w:rPr>
+        <w:t>}</w:t>
+      </w:r>
+    </w:p>
+    <w:p>
+      <w:pPr>
+        <w:spacing w:after="120" w:line="240" w:lineRule="auto"/>
+        <w:ind w:left="360"/>
+        <w:rPr>
+          <w:b/>
+          <w:sz w:val="24"/>
+          <w:szCs w:val="24"/>
+        </w:rPr>
+      </w:pPr>
+      <w:proofErr w:type="gramStart"/>
+      <w:r>
+        <w:rPr>
+          <w:b/>
+          <w:sz w:val="24"/>
+          <w:szCs w:val="24"/>
+        </w:rPr>
+        <w:t>void</w:t>
+      </w:r>
+      <w:proofErr w:type="gramEnd"/>
+      <w:r>
+        <w:rPr>
+          <w:b/>
+          <w:sz w:val="24"/>
+          <w:szCs w:val="24"/>
+        </w:rPr>
+        <w:t xml:space="preserve"> </w:t>
+      </w:r>
+      <w:proofErr w:type="spellStart"/>
+      <w:r>
+        <w:rPr>
+          <w:b/>
+          <w:sz w:val="24"/>
+          <w:szCs w:val="24"/>
+        </w:rPr>
+        <w:t>quickSort</w:t>
+      </w:r>
+      <w:proofErr w:type="spellEnd"/>
+      <w:r>
+        <w:rPr>
+          <w:b/>
+          <w:sz w:val="24"/>
+          <w:szCs w:val="24"/>
+        </w:rPr>
+        <w:t>(</w:t>
+      </w:r>
+      <w:proofErr w:type="spellStart"/>
+      <w:r>
+        <w:rPr>
+          <w:b/>
+          <w:sz w:val="24"/>
+          <w:szCs w:val="24"/>
+        </w:rPr>
+        <w:t>int</w:t>
+      </w:r>
+      <w:proofErr w:type="spellEnd"/>
+      <w:r>
+        <w:rPr>
+          <w:b/>
+          <w:sz w:val="24"/>
+          <w:szCs w:val="24"/>
+        </w:rPr>
+        <w:t xml:space="preserve"> *a , </w:t>
+      </w:r>
+      <w:proofErr w:type="spellStart"/>
+      <w:r>
+        <w:rPr>
+          <w:b/>
+          <w:sz w:val="24"/>
+          <w:szCs w:val="24"/>
+        </w:rPr>
+        <w:t>int</w:t>
+      </w:r>
+      <w:proofErr w:type="spellEnd"/>
+      <w:r>
+        <w:rPr>
+          <w:b/>
+          <w:sz w:val="24"/>
+          <w:szCs w:val="24"/>
+        </w:rPr>
+        <w:t xml:space="preserve"> l , </w:t>
+      </w:r>
+      <w:proofErr w:type="spellStart"/>
+      <w:r>
+        <w:rPr>
+          <w:b/>
+          <w:sz w:val="24"/>
+          <w:szCs w:val="24"/>
+        </w:rPr>
+        <w:t>int</w:t>
+      </w:r>
+      <w:proofErr w:type="spellEnd"/>
+      <w:r>
+        <w:rPr>
+          <w:b/>
+          <w:sz w:val="24"/>
+          <w:szCs w:val="24"/>
+        </w:rPr>
+        <w:t xml:space="preserve"> r)</w:t>
+      </w:r>
+    </w:p>
+    <w:p>
+      <w:pPr>
+        <w:spacing w:after="120" w:line="240" w:lineRule="auto"/>
+        <w:ind w:left="360"/>
+        <w:rPr>
+          <w:sz w:val="24"/>
+          <w:szCs w:val="24"/>
+        </w:rPr>
+      </w:pPr>
+      <w:r>
+        <w:rPr>
+          <w:sz w:val="24"/>
+          <w:szCs w:val="24"/>
+        </w:rPr>
+        <w:t>{</w:t>
+      </w:r>
+    </w:p>
+    <w:p>
+      <w:pPr>
+        <w:spacing w:after="120" w:line="240" w:lineRule="auto"/>
+        <w:ind w:left="360"/>
+        <w:rPr>
+          <w:sz w:val="24"/>
+          <w:szCs w:val="24"/>
+        </w:rPr>
+      </w:pPr>
+      <w:r>
+        <w:rPr>
+          <w:sz w:val="24"/>
+          <w:szCs w:val="24"/>
+        </w:rPr>
+        <w:tab/>
+      </w:r>
+      <w:proofErr w:type="spellStart"/>
+      <w:proofErr w:type="gramStart"/>
+      <w:r>
+        <w:rPr>
+          <w:sz w:val="24"/>
+          <w:szCs w:val="24"/>
+        </w:rPr>
+        <w:t>int</w:t>
+      </w:r>
+      <w:proofErr w:type="spellEnd"/>
+      <w:proofErr w:type="gramEnd"/>
+      <w:r>
+        <w:rPr>
+          <w:sz w:val="24"/>
+          <w:szCs w:val="24"/>
+        </w:rPr>
+        <w:t xml:space="preserve"> pi ; </w:t>
+      </w:r>
+    </w:p>
+    <w:p>
+      <w:pPr>
+        <w:spacing w:after="120" w:line="240" w:lineRule="auto"/>
+        <w:ind w:left="360"/>
+        <w:rPr>
+          <w:sz w:val="24"/>
+          <w:szCs w:val="24"/>
+        </w:rPr>
+      </w:pPr>
+      <w:r>
+        <w:rPr>
+          <w:sz w:val="24"/>
+          <w:szCs w:val="24"/>
+        </w:rPr>
+        <w:tab/>
+      </w:r>
+      <w:proofErr w:type="gramStart"/>
+      <w:r>
+        <w:rPr>
+          <w:sz w:val="24"/>
+          <w:szCs w:val="24"/>
+        </w:rPr>
+        <w:t>if(</w:t>
+      </w:r>
+      <w:proofErr w:type="gramEnd"/>
+      <w:r>
+        <w:rPr>
+          <w:sz w:val="24"/>
+          <w:szCs w:val="24"/>
+        </w:rPr>
+        <w:t>l&lt;r)</w:t>
+      </w:r>
+    </w:p>
+    <w:p>
+      <w:pPr>
+        <w:spacing w:after="120" w:line="240" w:lineRule="auto"/>
+        <w:ind w:left="360"/>
+        <w:rPr>
+          <w:sz w:val="24"/>
+          <w:szCs w:val="24"/>
+        </w:rPr>
+      </w:pPr>
+      <w:r>
+        <w:rPr>
+          <w:sz w:val="24"/>
+          <w:szCs w:val="24"/>
+        </w:rPr>
+        <w:tab/>
+        <w:t>{</w:t>
+      </w:r>
+    </w:p>
+    <w:p>
+      <w:pPr>
+        <w:spacing w:after="120" w:line="240" w:lineRule="auto"/>
+        <w:ind w:left="360"/>
+        <w:rPr>
+          <w:sz w:val="24"/>
+          <w:szCs w:val="24"/>
+        </w:rPr>
+      </w:pPr>
+      <w:r>
+        <w:rPr>
+          <w:sz w:val="24"/>
+          <w:szCs w:val="24"/>
+        </w:rPr>
         <w:lastRenderedPageBreak/>
-        <w:tab/>
-      </w:r>
-      <w:proofErr w:type="gramStart"/>
-      <w:r>
-        <w:rPr>
-          <w:sz w:val="24"/>
-          <w:szCs w:val="24"/>
-        </w:rPr>
-        <w:t>return ;</w:t>
-      </w:r>
-      <w:proofErr w:type="gramEnd"/>
-      <w:r>
-        <w:rPr>
-          <w:sz w:val="24"/>
-          <w:szCs w:val="24"/>
-        </w:rPr>
-        <w:t xml:space="preserve"> </w:t>
-      </w:r>
-    </w:p>
-    <w:p>
-      <w:pPr>
-        <w:spacing w:after="120" w:line="240" w:lineRule="auto"/>
-        <w:ind w:left="360"/>
-        <w:rPr>
-          <w:sz w:val="24"/>
-          <w:szCs w:val="24"/>
-        </w:rPr>
-      </w:pPr>
-      <w:r>
-        <w:rPr>
-          <w:sz w:val="24"/>
-          <w:szCs w:val="24"/>
-        </w:rPr>
-        <w:t>}</w:t>
-      </w:r>
-    </w:p>
-    <w:p>
-      <w:pPr>
-        <w:spacing w:after="120" w:line="240" w:lineRule="auto"/>
-        <w:ind w:left="360"/>
-        <w:rPr>
-          <w:b/>
-          <w:sz w:val="24"/>
-          <w:szCs w:val="24"/>
-        </w:rPr>
-      </w:pPr>
-      <w:proofErr w:type="gramStart"/>
-      <w:r>
-        <w:rPr>
-          <w:b/>
-          <w:sz w:val="24"/>
-          <w:szCs w:val="24"/>
-        </w:rPr>
-        <w:t>void</w:t>
-      </w:r>
-      <w:proofErr w:type="gramEnd"/>
-      <w:r>
-        <w:rPr>
-          <w:b/>
-          <w:sz w:val="24"/>
-          <w:szCs w:val="24"/>
-        </w:rPr>
-        <w:t xml:space="preserve"> partition(</w:t>
-      </w:r>
-      <w:proofErr w:type="spellStart"/>
-      <w:r>
-        <w:rPr>
-          <w:b/>
-          <w:sz w:val="24"/>
-          <w:szCs w:val="24"/>
-        </w:rPr>
-        <w:t>int</w:t>
-      </w:r>
-      <w:proofErr w:type="spellEnd"/>
-      <w:r>
-        <w:rPr>
-          <w:b/>
-          <w:sz w:val="24"/>
-          <w:szCs w:val="24"/>
-        </w:rPr>
-        <w:t xml:space="preserve"> *a , </w:t>
-      </w:r>
-      <w:proofErr w:type="spellStart"/>
-      <w:r>
-        <w:rPr>
-          <w:b/>
-          <w:sz w:val="24"/>
-          <w:szCs w:val="24"/>
-        </w:rPr>
-        <w:t>int</w:t>
-      </w:r>
-      <w:proofErr w:type="spellEnd"/>
-      <w:r>
-        <w:rPr>
-          <w:b/>
-          <w:sz w:val="24"/>
-          <w:szCs w:val="24"/>
-        </w:rPr>
-        <w:t xml:space="preserve"> l , </w:t>
-      </w:r>
-      <w:proofErr w:type="spellStart"/>
-      <w:r>
-        <w:rPr>
-          <w:b/>
-          <w:sz w:val="24"/>
-          <w:szCs w:val="24"/>
-        </w:rPr>
-        <w:t>int</w:t>
-      </w:r>
-      <w:proofErr w:type="spellEnd"/>
-      <w:r>
-        <w:rPr>
-          <w:b/>
-          <w:sz w:val="24"/>
-          <w:szCs w:val="24"/>
-        </w:rPr>
-        <w:t xml:space="preserve"> r)</w:t>
-      </w:r>
-    </w:p>
-    <w:p>
-      <w:pPr>
-        <w:spacing w:after="120" w:line="240" w:lineRule="auto"/>
-        <w:ind w:left="360"/>
-        <w:rPr>
-          <w:sz w:val="24"/>
-          <w:szCs w:val="24"/>
-        </w:rPr>
-      </w:pPr>
-      <w:r>
-        <w:rPr>
-          <w:sz w:val="24"/>
-          <w:szCs w:val="24"/>
-        </w:rPr>
-        <w:t>{</w:t>
-      </w:r>
-    </w:p>
-    <w:p>
-      <w:pPr>
-        <w:spacing w:after="120" w:line="240" w:lineRule="auto"/>
-        <w:ind w:left="360"/>
-        <w:rPr>
-          <w:sz w:val="24"/>
-          <w:szCs w:val="24"/>
-        </w:rPr>
-      </w:pPr>
-      <w:r>
-        <w:rPr>
-          <w:sz w:val="24"/>
-          <w:szCs w:val="24"/>
-        </w:rPr>
-        <w:tab/>
-      </w:r>
-      <w:proofErr w:type="spellStart"/>
-      <w:proofErr w:type="gramStart"/>
-      <w:r>
-        <w:rPr>
-          <w:sz w:val="24"/>
-          <w:szCs w:val="24"/>
-        </w:rPr>
-        <w:t>int</w:t>
-      </w:r>
-      <w:proofErr w:type="spellEnd"/>
-      <w:proofErr w:type="gramEnd"/>
-      <w:r>
-        <w:rPr>
-          <w:sz w:val="24"/>
-          <w:szCs w:val="24"/>
-        </w:rPr>
-        <w:t xml:space="preserve"> pivot = a[r] ; </w:t>
-      </w:r>
-    </w:p>
-    <w:p>
-      <w:pPr>
-        <w:spacing w:after="120" w:line="240" w:lineRule="auto"/>
-        <w:ind w:left="360"/>
-        <w:rPr>
-          <w:sz w:val="24"/>
-          <w:szCs w:val="24"/>
-        </w:rPr>
-      </w:pPr>
-      <w:r>
-        <w:rPr>
-          <w:sz w:val="24"/>
-          <w:szCs w:val="24"/>
-        </w:rPr>
-        <w:tab/>
-      </w:r>
-      <w:proofErr w:type="spellStart"/>
-      <w:proofErr w:type="gramStart"/>
-      <w:r>
-        <w:rPr>
-          <w:sz w:val="24"/>
-          <w:szCs w:val="24"/>
-        </w:rPr>
-        <w:t>int</w:t>
-      </w:r>
-      <w:proofErr w:type="spellEnd"/>
-      <w:proofErr w:type="gramEnd"/>
-      <w:r>
-        <w:rPr>
-          <w:sz w:val="24"/>
-          <w:szCs w:val="24"/>
-        </w:rPr>
-        <w:t xml:space="preserve"> i , j ; </w:t>
-      </w:r>
-    </w:p>
-    <w:p>
-      <w:pPr>
-        <w:spacing w:after="120" w:line="240" w:lineRule="auto"/>
-        <w:ind w:left="360"/>
-        <w:rPr>
-          <w:sz w:val="24"/>
-          <w:szCs w:val="24"/>
-        </w:rPr>
-      </w:pPr>
-      <w:r>
-        <w:rPr>
-          <w:sz w:val="24"/>
-          <w:szCs w:val="24"/>
-        </w:rPr>
-        <w:tab/>
-      </w:r>
-      <w:proofErr w:type="gramStart"/>
-      <w:r>
-        <w:rPr>
-          <w:sz w:val="24"/>
-          <w:szCs w:val="24"/>
-        </w:rPr>
-        <w:t>i  =</w:t>
-      </w:r>
-      <w:proofErr w:type="gramEnd"/>
-      <w:r>
-        <w:rPr>
-          <w:sz w:val="24"/>
-          <w:szCs w:val="24"/>
-        </w:rPr>
-        <w:t xml:space="preserve"> l – 1 ;  </w:t>
-      </w:r>
-      <w:r>
-        <w:rPr>
-          <w:sz w:val="24"/>
-          <w:szCs w:val="24"/>
-        </w:rPr>
-        <w:t xml:space="preserve">// i stores index of the current last smaller element than the pivot , after which pivot will </w:t>
-      </w:r>
-      <w:r>
-        <w:rPr>
-          <w:sz w:val="24"/>
-          <w:szCs w:val="24"/>
-        </w:rPr>
-        <w:tab/>
-      </w:r>
-      <w:r>
-        <w:rPr>
-          <w:sz w:val="24"/>
-          <w:szCs w:val="24"/>
-        </w:rPr>
-        <w:tab/>
-      </w:r>
-      <w:r>
-        <w:rPr>
-          <w:sz w:val="24"/>
-          <w:szCs w:val="24"/>
-        </w:rPr>
-        <w:tab/>
-        <w:t xml:space="preserve">be placed </w:t>
-      </w:r>
-    </w:p>
-    <w:p>
-      <w:pPr>
-        <w:spacing w:after="120" w:line="240" w:lineRule="auto"/>
-        <w:ind w:left="360"/>
-        <w:rPr>
-          <w:sz w:val="24"/>
-          <w:szCs w:val="24"/>
-        </w:rPr>
-      </w:pPr>
-      <w:r>
-        <w:rPr>
-          <w:sz w:val="24"/>
-          <w:szCs w:val="24"/>
-        </w:rPr>
-        <w:tab/>
-      </w:r>
-      <w:proofErr w:type="gramStart"/>
-      <w:r>
-        <w:rPr>
-          <w:sz w:val="24"/>
-          <w:szCs w:val="24"/>
-        </w:rPr>
-        <w:t>for(</w:t>
-      </w:r>
-      <w:proofErr w:type="gramEnd"/>
-      <w:r>
-        <w:rPr>
-          <w:sz w:val="24"/>
-          <w:szCs w:val="24"/>
-        </w:rPr>
-        <w:t>j=l ; j&lt;</w:t>
-      </w:r>
-      <w:proofErr w:type="spellStart"/>
-      <w:r>
-        <w:rPr>
-          <w:sz w:val="24"/>
-          <w:szCs w:val="24"/>
-        </w:rPr>
-        <w:t>r;j</w:t>
-      </w:r>
-      <w:proofErr w:type="spellEnd"/>
-      <w:r>
-        <w:rPr>
-          <w:sz w:val="24"/>
-          <w:szCs w:val="24"/>
-        </w:rPr>
-        <w:t>++)</w:t>
-      </w:r>
-    </w:p>
-    <w:p>
-      <w:pPr>
-        <w:spacing w:after="120" w:line="240" w:lineRule="auto"/>
-        <w:ind w:left="360"/>
-        <w:rPr>
-          <w:sz w:val="24"/>
-          <w:szCs w:val="24"/>
-        </w:rPr>
-      </w:pPr>
-      <w:r>
-        <w:rPr>
-          <w:sz w:val="24"/>
-          <w:szCs w:val="24"/>
-        </w:rPr>
-        <w:tab/>
-        <w:t>{</w:t>
-      </w:r>
-    </w:p>
-    <w:p>
-      <w:pPr>
-        <w:spacing w:after="120" w:line="240" w:lineRule="auto"/>
-        <w:ind w:left="360"/>
-        <w:rPr>
-          <w:sz w:val="24"/>
-          <w:szCs w:val="24"/>
-        </w:rPr>
-      </w:pPr>
-      <w:r>
-        <w:rPr>
-          <w:sz w:val="24"/>
-          <w:szCs w:val="24"/>
-        </w:rPr>
-        <w:tab/>
-      </w:r>
-      <w:r>
-        <w:rPr>
-          <w:sz w:val="24"/>
-          <w:szCs w:val="24"/>
-        </w:rPr>
-        <w:tab/>
-      </w:r>
-      <w:proofErr w:type="gramStart"/>
-      <w:r>
-        <w:rPr>
-          <w:sz w:val="24"/>
-          <w:szCs w:val="24"/>
-        </w:rPr>
-        <w:t>if(</w:t>
-      </w:r>
-      <w:proofErr w:type="gramEnd"/>
-      <w:r>
-        <w:rPr>
-          <w:sz w:val="24"/>
-          <w:szCs w:val="24"/>
-        </w:rPr>
-        <w:t>a[j] &lt; pivot)</w:t>
-      </w:r>
-    </w:p>
-    <w:p>
-      <w:pPr>
-        <w:spacing w:after="120" w:line="240" w:lineRule="auto"/>
-        <w:ind w:left="360"/>
-        <w:rPr>
-          <w:sz w:val="24"/>
-          <w:szCs w:val="24"/>
-        </w:rPr>
-      </w:pPr>
-      <w:r>
-        <w:rPr>
-          <w:sz w:val="24"/>
-          <w:szCs w:val="24"/>
-        </w:rPr>
-        <w:tab/>
-      </w:r>
-      <w:r>
-        <w:rPr>
-          <w:sz w:val="24"/>
-          <w:szCs w:val="24"/>
-        </w:rPr>
-        <w:tab/>
-        <w:t>{</w:t>
-      </w:r>
-    </w:p>
-    <w:p>
-      <w:pPr>
-        <w:spacing w:after="120" w:line="240" w:lineRule="auto"/>
-        <w:ind w:left="360"/>
-        <w:rPr>
-          <w:sz w:val="24"/>
-          <w:szCs w:val="24"/>
-        </w:rPr>
-      </w:pPr>
-      <w:r>
-        <w:rPr>
-          <w:sz w:val="24"/>
-          <w:szCs w:val="24"/>
-        </w:rPr>
-        <w:tab/>
-      </w:r>
-      <w:r>
-        <w:rPr>
-          <w:sz w:val="24"/>
-          <w:szCs w:val="24"/>
-        </w:rPr>
-        <w:tab/>
-      </w:r>
-      <w:r>
-        <w:rPr>
-          <w:sz w:val="24"/>
-          <w:szCs w:val="24"/>
-        </w:rPr>
-        <w:tab/>
-      </w:r>
-      <w:r>
-        <w:rPr>
-          <w:sz w:val="24"/>
-          <w:szCs w:val="24"/>
-        </w:rPr>
-        <w:t>i+</w:t>
-      </w:r>
-      <w:proofErr w:type="gramStart"/>
-      <w:r>
-        <w:rPr>
-          <w:sz w:val="24"/>
-          <w:szCs w:val="24"/>
-        </w:rPr>
-        <w:t>+ ;</w:t>
-      </w:r>
-      <w:proofErr w:type="gramEnd"/>
-      <w:r>
-        <w:rPr>
-          <w:sz w:val="24"/>
-          <w:szCs w:val="24"/>
-        </w:rPr>
-        <w:t xml:space="preserve"> </w:t>
-      </w:r>
-    </w:p>
-    <w:p>
-      <w:pPr>
-        <w:spacing w:after="120" w:line="240" w:lineRule="auto"/>
-        <w:ind w:left="360"/>
-        <w:rPr>
-          <w:sz w:val="24"/>
-          <w:szCs w:val="24"/>
-        </w:rPr>
-      </w:pPr>
-      <w:r>
-        <w:rPr>
-          <w:sz w:val="24"/>
-          <w:szCs w:val="24"/>
-        </w:rPr>
-        <w:tab/>
-      </w:r>
-      <w:r>
-        <w:rPr>
-          <w:sz w:val="24"/>
-          <w:szCs w:val="24"/>
-        </w:rPr>
-        <w:tab/>
-      </w:r>
-      <w:r>
-        <w:rPr>
-          <w:sz w:val="24"/>
-          <w:szCs w:val="24"/>
-        </w:rPr>
-        <w:tab/>
-      </w:r>
-      <w:proofErr w:type="gramStart"/>
-      <w:r>
-        <w:rPr>
-          <w:sz w:val="24"/>
-          <w:szCs w:val="24"/>
-        </w:rPr>
-        <w:t>swap(</w:t>
-      </w:r>
-      <w:proofErr w:type="gramEnd"/>
-      <w:r>
-        <w:rPr>
-          <w:sz w:val="24"/>
-          <w:szCs w:val="24"/>
-        </w:rPr>
-        <w:t>a , i , j);</w:t>
-      </w:r>
-    </w:p>
-    <w:p>
-      <w:pPr>
-        <w:spacing w:after="120" w:line="240" w:lineRule="auto"/>
-        <w:ind w:left="360"/>
-        <w:rPr>
-          <w:sz w:val="24"/>
-          <w:szCs w:val="24"/>
-        </w:rPr>
-      </w:pPr>
-      <w:r>
-        <w:rPr>
-          <w:sz w:val="24"/>
-          <w:szCs w:val="24"/>
-        </w:rPr>
-        <w:tab/>
-      </w:r>
-      <w:r>
-        <w:rPr>
-          <w:sz w:val="24"/>
-          <w:szCs w:val="24"/>
-        </w:rPr>
-        <w:tab/>
-        <w:t>}</w:t>
-      </w:r>
-    </w:p>
-    <w:p>
-      <w:pPr>
-        <w:spacing w:after="120" w:line="240" w:lineRule="auto"/>
-        <w:ind w:left="360"/>
-        <w:rPr>
-          <w:sz w:val="24"/>
-          <w:szCs w:val="24"/>
-        </w:rPr>
-      </w:pPr>
-      <w:r>
-        <w:rPr>
-          <w:sz w:val="24"/>
-          <w:szCs w:val="24"/>
-        </w:rPr>
-        <w:tab/>
-        <w:t>}</w:t>
-      </w:r>
-    </w:p>
-    <w:p>
-      <w:pPr>
-        <w:spacing w:after="120" w:line="240" w:lineRule="auto"/>
-        <w:ind w:left="360"/>
-        <w:rPr>
-          <w:sz w:val="24"/>
-          <w:szCs w:val="24"/>
-        </w:rPr>
-      </w:pPr>
-      <w:r>
-        <w:rPr>
-          <w:sz w:val="24"/>
-          <w:szCs w:val="24"/>
-        </w:rPr>
-        <w:tab/>
-      </w:r>
-      <w:proofErr w:type="gramStart"/>
-      <w:r>
-        <w:rPr>
-          <w:sz w:val="24"/>
-          <w:szCs w:val="24"/>
-        </w:rPr>
-        <w:t>swap(</w:t>
-      </w:r>
-      <w:proofErr w:type="gramEnd"/>
-      <w:r>
-        <w:rPr>
-          <w:sz w:val="24"/>
-          <w:szCs w:val="24"/>
-        </w:rPr>
-        <w:t xml:space="preserve">a , i+1 , r) ; </w:t>
-      </w:r>
-    </w:p>
-    <w:p>
-      <w:pPr>
-        <w:spacing w:after="120" w:line="240" w:lineRule="auto"/>
-        <w:ind w:left="360"/>
-        <w:rPr>
-          <w:sz w:val="24"/>
-          <w:szCs w:val="24"/>
-        </w:rPr>
-      </w:pPr>
-      <w:r>
-        <w:rPr>
-          <w:sz w:val="24"/>
-          <w:szCs w:val="24"/>
-        </w:rPr>
-        <w:tab/>
-      </w:r>
-      <w:proofErr w:type="gramStart"/>
-      <w:r>
-        <w:rPr>
-          <w:sz w:val="24"/>
-          <w:szCs w:val="24"/>
-        </w:rPr>
-        <w:t>return(</w:t>
-      </w:r>
-      <w:proofErr w:type="gramEnd"/>
-      <w:r>
-        <w:rPr>
-          <w:sz w:val="24"/>
-          <w:szCs w:val="24"/>
-        </w:rPr>
-        <w:t>i+1) ;</w:t>
-      </w:r>
-    </w:p>
-    <w:p>
-      <w:pPr>
-        <w:spacing w:after="120" w:line="240" w:lineRule="auto"/>
-        <w:ind w:left="360"/>
-        <w:rPr>
-          <w:sz w:val="24"/>
-          <w:szCs w:val="24"/>
-        </w:rPr>
-      </w:pPr>
-      <w:r>
-        <w:rPr>
-          <w:sz w:val="24"/>
-          <w:szCs w:val="24"/>
-        </w:rPr>
-        <w:t>}</w:t>
-      </w:r>
-    </w:p>
-    <w:p>
-      <w:pPr>
-        <w:spacing w:after="120" w:line="240" w:lineRule="auto"/>
-        <w:ind w:left="360"/>
-        <w:rPr>
-          <w:b/>
-          <w:sz w:val="24"/>
-          <w:szCs w:val="24"/>
-        </w:rPr>
-      </w:pPr>
-      <w:proofErr w:type="gramStart"/>
-      <w:r>
-        <w:rPr>
-          <w:b/>
-          <w:sz w:val="24"/>
-          <w:szCs w:val="24"/>
-        </w:rPr>
-        <w:t>void</w:t>
-      </w:r>
-      <w:proofErr w:type="gramEnd"/>
-      <w:r>
-        <w:rPr>
-          <w:b/>
-          <w:sz w:val="24"/>
-          <w:szCs w:val="24"/>
-        </w:rPr>
-        <w:t xml:space="preserve"> </w:t>
-      </w:r>
-      <w:proofErr w:type="spellStart"/>
-      <w:r>
-        <w:rPr>
-          <w:b/>
-          <w:sz w:val="24"/>
-          <w:szCs w:val="24"/>
-        </w:rPr>
-        <w:t>quickSort</w:t>
-      </w:r>
-      <w:proofErr w:type="spellEnd"/>
-      <w:r>
-        <w:rPr>
-          <w:b/>
-          <w:sz w:val="24"/>
-          <w:szCs w:val="24"/>
-        </w:rPr>
-        <w:t>(</w:t>
-      </w:r>
-      <w:proofErr w:type="spellStart"/>
-      <w:r>
-        <w:rPr>
-          <w:b/>
-          <w:sz w:val="24"/>
-          <w:szCs w:val="24"/>
-        </w:rPr>
-        <w:t>int</w:t>
-      </w:r>
-      <w:proofErr w:type="spellEnd"/>
-      <w:r>
-        <w:rPr>
-          <w:b/>
-          <w:sz w:val="24"/>
-          <w:szCs w:val="24"/>
-        </w:rPr>
-        <w:t xml:space="preserve"> *a , </w:t>
-      </w:r>
-      <w:proofErr w:type="spellStart"/>
-      <w:r>
-        <w:rPr>
-          <w:b/>
-          <w:sz w:val="24"/>
-          <w:szCs w:val="24"/>
-        </w:rPr>
-        <w:t>int</w:t>
-      </w:r>
-      <w:proofErr w:type="spellEnd"/>
-      <w:r>
-        <w:rPr>
-          <w:b/>
-          <w:sz w:val="24"/>
-          <w:szCs w:val="24"/>
-        </w:rPr>
-        <w:t xml:space="preserve"> l , </w:t>
-      </w:r>
-      <w:proofErr w:type="spellStart"/>
-      <w:r>
-        <w:rPr>
-          <w:b/>
-          <w:sz w:val="24"/>
-          <w:szCs w:val="24"/>
-        </w:rPr>
-        <w:t>int</w:t>
-      </w:r>
-      <w:proofErr w:type="spellEnd"/>
-      <w:r>
-        <w:rPr>
-          <w:b/>
-          <w:sz w:val="24"/>
-          <w:szCs w:val="24"/>
-        </w:rPr>
-        <w:t xml:space="preserve"> r)</w:t>
-      </w:r>
-    </w:p>
-    <w:p>
-      <w:pPr>
-        <w:spacing w:after="120" w:line="240" w:lineRule="auto"/>
-        <w:ind w:left="360"/>
-        <w:rPr>
-          <w:sz w:val="24"/>
-          <w:szCs w:val="24"/>
-        </w:rPr>
-      </w:pPr>
-      <w:r>
-        <w:rPr>
-          <w:sz w:val="24"/>
-          <w:szCs w:val="24"/>
-        </w:rPr>
-        <w:t>{</w:t>
-      </w:r>
-    </w:p>
-    <w:p>
-      <w:pPr>
-        <w:spacing w:after="120" w:line="240" w:lineRule="auto"/>
-        <w:ind w:left="360"/>
-        <w:rPr>
-          <w:sz w:val="24"/>
-          <w:szCs w:val="24"/>
-        </w:rPr>
-      </w:pPr>
-      <w:r>
-        <w:rPr>
-          <w:sz w:val="24"/>
-          <w:szCs w:val="24"/>
-        </w:rPr>
-        <w:tab/>
-      </w:r>
-      <w:proofErr w:type="spellStart"/>
-      <w:proofErr w:type="gramStart"/>
-      <w:r>
-        <w:rPr>
-          <w:sz w:val="24"/>
-          <w:szCs w:val="24"/>
-        </w:rPr>
-        <w:t>int</w:t>
-      </w:r>
-      <w:proofErr w:type="spellEnd"/>
-      <w:proofErr w:type="gramEnd"/>
-      <w:r>
-        <w:rPr>
-          <w:sz w:val="24"/>
-          <w:szCs w:val="24"/>
-        </w:rPr>
-        <w:t xml:space="preserve"> pi ; </w:t>
-      </w:r>
-    </w:p>
-    <w:p>
-      <w:pPr>
-        <w:spacing w:after="120" w:line="240" w:lineRule="auto"/>
-        <w:ind w:left="360"/>
-        <w:rPr>
-          <w:sz w:val="24"/>
-          <w:szCs w:val="24"/>
-        </w:rPr>
-      </w:pPr>
-      <w:r>
-        <w:rPr>
-          <w:sz w:val="24"/>
-          <w:szCs w:val="24"/>
-        </w:rPr>
-        <w:tab/>
-      </w:r>
-      <w:proofErr w:type="gramStart"/>
-      <w:r>
-        <w:rPr>
-          <w:sz w:val="24"/>
-          <w:szCs w:val="24"/>
-        </w:rPr>
-        <w:t>if(</w:t>
-      </w:r>
-      <w:proofErr w:type="gramEnd"/>
-      <w:r>
-        <w:rPr>
-          <w:sz w:val="24"/>
-          <w:szCs w:val="24"/>
-        </w:rPr>
-        <w:t>l&lt;r)</w:t>
-      </w:r>
-    </w:p>
-    <w:p>
-      <w:pPr>
-        <w:spacing w:after="120" w:line="240" w:lineRule="auto"/>
-        <w:ind w:left="360"/>
-        <w:rPr>
-          <w:sz w:val="24"/>
-          <w:szCs w:val="24"/>
-        </w:rPr>
-      </w:pPr>
-      <w:r>
-        <w:rPr>
-          <w:sz w:val="24"/>
-          <w:szCs w:val="24"/>
-        </w:rPr>
-        <w:tab/>
-        <w:t>{</w:t>
-      </w:r>
-    </w:p>
-    <w:p>
-      <w:pPr>
-        <w:spacing w:after="120" w:line="240" w:lineRule="auto"/>
-        <w:ind w:left="360"/>
-        <w:rPr>
-          <w:sz w:val="24"/>
-          <w:szCs w:val="24"/>
-        </w:rPr>
-      </w:pPr>
-      <w:r>
-        <w:rPr>
-          <w:sz w:val="24"/>
-          <w:szCs w:val="24"/>
-        </w:rPr>
         <w:tab/>
       </w:r>
       <w:r>
@@ -8924,6 +11055,8 @@
           <w:sz w:val="32"/>
         </w:rPr>
       </w:pPr>
+      <w:bookmarkStart w:id="0" w:name="_GoBack"/>
+      <w:bookmarkEnd w:id="0"/>
     </w:p>
     <w:sectPr>
       <w:pgSz w:w="12240" w:h="15840"/>
@@ -9813,6 +11946,36 @@
       <w:bCs/>
     </w:rPr>
   </w:style>
+  <w:style w:type="paragraph" w:styleId="BalloonText">
+    <w:name w:val="Balloon Text"/>
+    <w:basedOn w:val="Normal"/>
+    <w:link w:val="BalloonTextChar"/>
+    <w:uiPriority w:val="99"/>
+    <w:semiHidden/>
+    <w:unhideWhenUsed/>
+    <w:rsid w:val="00607BA6"/>
+    <w:pPr>
+      <w:spacing w:after="0" w:line="240" w:lineRule="auto"/>
+    </w:pPr>
+    <w:rPr>
+      <w:rFonts w:ascii="Tahoma" w:hAnsi="Tahoma" w:cs="Tahoma"/>
+      <w:sz w:val="16"/>
+      <w:szCs w:val="16"/>
+    </w:rPr>
+  </w:style>
+  <w:style w:type="character" w:customStyle="1" w:styleId="BalloonTextChar">
+    <w:name w:val="Balloon Text Char"/>
+    <w:basedOn w:val="DefaultParagraphFont"/>
+    <w:link w:val="BalloonText"/>
+    <w:uiPriority w:val="99"/>
+    <w:semiHidden/>
+    <w:rsid w:val="00607BA6"/>
+    <w:rPr>
+      <w:rFonts w:ascii="Tahoma" w:hAnsi="Tahoma" w:cs="Tahoma"/>
+      <w:sz w:val="16"/>
+      <w:szCs w:val="16"/>
+    </w:rPr>
+  </w:style>
 </w:styles>
 </file>
 
@@ -10039,6 +12202,36 @@
     <w:rPr>
       <w:b/>
       <w:bCs/>
+    </w:rPr>
+  </w:style>
+  <w:style w:type="paragraph" w:styleId="BalloonText">
+    <w:name w:val="Balloon Text"/>
+    <w:basedOn w:val="Normal"/>
+    <w:link w:val="BalloonTextChar"/>
+    <w:uiPriority w:val="99"/>
+    <w:semiHidden/>
+    <w:unhideWhenUsed/>
+    <w:rsid w:val="00607BA6"/>
+    <w:pPr>
+      <w:spacing w:after="0" w:line="240" w:lineRule="auto"/>
+    </w:pPr>
+    <w:rPr>
+      <w:rFonts w:ascii="Tahoma" w:hAnsi="Tahoma" w:cs="Tahoma"/>
+      <w:sz w:val="16"/>
+      <w:szCs w:val="16"/>
+    </w:rPr>
+  </w:style>
+  <w:style w:type="character" w:customStyle="1" w:styleId="BalloonTextChar">
+    <w:name w:val="Balloon Text Char"/>
+    <w:basedOn w:val="DefaultParagraphFont"/>
+    <w:link w:val="BalloonText"/>
+    <w:uiPriority w:val="99"/>
+    <w:semiHidden/>
+    <w:rsid w:val="00607BA6"/>
+    <w:rPr>
+      <w:rFonts w:ascii="Tahoma" w:hAnsi="Tahoma" w:cs="Tahoma"/>
+      <w:sz w:val="16"/>
+      <w:szCs w:val="16"/>
     </w:rPr>
   </w:style>
 </w:styles>
@@ -10334,7 +12527,7 @@
 </file>
 
 <file path=customXml/itemProps1.xml><?xml version="1.0" encoding="utf-8"?>
-<ds:datastoreItem xmlns:ds="http://schemas.openxmlformats.org/officeDocument/2006/customXml" ds:itemID="{75E13A84-5383-4788-AB4D-07A4DCC26B4F}">
+<ds:datastoreItem xmlns:ds="http://schemas.openxmlformats.org/officeDocument/2006/customXml" ds:itemID="{68FFADE0-F217-4CB4-A7B2-1891F4A27B7B}">
   <ds:schemaRefs>
     <ds:schemaRef ds:uri="http://schemas.openxmlformats.org/officeDocument/2006/bibliography"/>
   </ds:schemaRefs>

</xml_diff>